<commit_message>
Atualizado o documento de Decision Tree.xlsx Escrito os capitulos 6, 7 e 8 de Raciocionio.docx e um pedaço da introdução referente a organização do trabalho.
</commit_message>
<xml_diff>
--- a/Documents/Raciocionio.docx
+++ b/Documents/Raciocionio.docx
@@ -163,9 +163,6 @@
                 </w:rPr>
                 <w:alias w:val="Subtitle"/>
                 <w:id w:val="15524255"/>
-                <w:placeholder>
-                  <w:docPart w:val="4E60C73AA7BB4B8BA18C07FC2267CCAE"/>
-                </w:placeholder>
                 <w:dataBinding w:prefixMappings="xmlns:ns0='http://schemas.openxmlformats.org/package/2006/metadata/core-properties' xmlns:ns1='http://purl.org/dc/elements/1.1/'" w:xpath="/ns0:coreProperties[1]/ns1:subject[1]" w:storeItemID="{6C3C8BC8-F283-45AE-878A-BAB7291924A1}"/>
                 <w:text/>
               </w:sdtPr>
@@ -238,9 +235,6 @@
                 </w:rPr>
                 <w:alias w:val="Author"/>
                 <w:id w:val="15524260"/>
-                <w:placeholder>
-                  <w:docPart w:val="65ED55B9215D4F3E99811784FAC01871"/>
-                </w:placeholder>
                 <w:dataBinding w:prefixMappings="xmlns:ns0='http://schemas.openxmlformats.org/package/2006/metadata/core-properties' xmlns:ns1='http://purl.org/dc/elements/1.1/'" w:xpath="/ns0:coreProperties[1]/ns1:creator[1]" w:storeItemID="{6C3C8BC8-F283-45AE-878A-BAB7291924A1}"/>
                 <w:text/>
               </w:sdtPr>
@@ -498,7 +492,7 @@
             </w:rPr>
             <w:fldChar w:fldCharType="separate"/>
           </w:r>
-          <w:hyperlink w:anchor="_Toc325917373" w:history="1">
+          <w:hyperlink w:anchor="_Toc326420438" w:history="1">
             <w:r>
               <w:rPr>
                 <w:rStyle w:val="Hyperlink"/>
@@ -526,7 +520,7 @@
                 <w:noProof/>
                 <w:webHidden/>
               </w:rPr>
-              <w:instrText xml:space="preserve"> PAGEREF _Toc325917373 \h </w:instrText>
+              <w:instrText xml:space="preserve"> PAGEREF _Toc326420438 \h </w:instrText>
             </w:r>
             <w:r>
               <w:rPr>
@@ -570,7 +564,7 @@
               <w:szCs w:val="22"/>
             </w:rPr>
           </w:pPr>
-          <w:hyperlink w:anchor="_Toc325917374" w:history="1">
+          <w:hyperlink w:anchor="_Toc326420439" w:history="1">
             <w:r>
               <w:rPr>
                 <w:rStyle w:val="Hyperlink"/>
@@ -615,7 +609,7 @@
                 <w:noProof/>
                 <w:webHidden/>
               </w:rPr>
-              <w:instrText xml:space="preserve"> PAGEREF _Toc325917374 \h </w:instrText>
+              <w:instrText xml:space="preserve"> PAGEREF _Toc326420439 \h </w:instrText>
             </w:r>
             <w:r>
               <w:rPr>
@@ -659,7 +653,7 @@
               <w:szCs w:val="22"/>
             </w:rPr>
           </w:pPr>
-          <w:hyperlink w:anchor="_Toc325917375" w:history="1">
+          <w:hyperlink w:anchor="_Toc326420440" w:history="1">
             <w:r>
               <w:rPr>
                 <w:rStyle w:val="Hyperlink"/>
@@ -704,7 +698,7 @@
                 <w:noProof/>
                 <w:webHidden/>
               </w:rPr>
-              <w:instrText xml:space="preserve"> PAGEREF _Toc325917375 \h </w:instrText>
+              <w:instrText xml:space="preserve"> PAGEREF _Toc326420440 \h </w:instrText>
             </w:r>
             <w:r>
               <w:rPr>
@@ -749,7 +743,7 @@
               <w:szCs w:val="22"/>
             </w:rPr>
           </w:pPr>
-          <w:hyperlink w:anchor="_Toc325917376" w:history="1">
+          <w:hyperlink w:anchor="_Toc326420441" w:history="1">
             <w:r>
               <w:rPr>
                 <w:rStyle w:val="Hyperlink"/>
@@ -794,7 +788,7 @@
                 <w:noProof/>
                 <w:webHidden/>
               </w:rPr>
-              <w:instrText xml:space="preserve"> PAGEREF _Toc325917376 \h </w:instrText>
+              <w:instrText xml:space="preserve"> PAGEREF _Toc326420441 \h </w:instrText>
             </w:r>
             <w:r>
               <w:rPr>
@@ -839,7 +833,7 @@
               <w:szCs w:val="22"/>
             </w:rPr>
           </w:pPr>
-          <w:hyperlink w:anchor="_Toc325917377" w:history="1">
+          <w:hyperlink w:anchor="_Toc326420442" w:history="1">
             <w:r>
               <w:rPr>
                 <w:rStyle w:val="Hyperlink"/>
@@ -884,7 +878,7 @@
                 <w:noProof/>
                 <w:webHidden/>
               </w:rPr>
-              <w:instrText xml:space="preserve"> PAGEREF _Toc325917377 \h </w:instrText>
+              <w:instrText xml:space="preserve"> PAGEREF _Toc326420442 \h </w:instrText>
             </w:r>
             <w:r>
               <w:rPr>
@@ -929,7 +923,7 @@
               <w:szCs w:val="22"/>
             </w:rPr>
           </w:pPr>
-          <w:hyperlink w:anchor="_Toc325917378" w:history="1">
+          <w:hyperlink w:anchor="_Toc326420443" w:history="1">
             <w:r>
               <w:rPr>
                 <w:rStyle w:val="Hyperlink"/>
@@ -975,7 +969,7 @@
                 <w:noProof/>
                 <w:webHidden/>
               </w:rPr>
-              <w:instrText xml:space="preserve"> PAGEREF _Toc325917378 \h </w:instrText>
+              <w:instrText xml:space="preserve"> PAGEREF _Toc326420443 \h </w:instrText>
             </w:r>
             <w:r>
               <w:rPr>
@@ -1020,7 +1014,7 @@
               <w:szCs w:val="22"/>
             </w:rPr>
           </w:pPr>
-          <w:hyperlink w:anchor="_Toc325917379" w:history="1">
+          <w:hyperlink w:anchor="_Toc326420444" w:history="1">
             <w:r>
               <w:rPr>
                 <w:rStyle w:val="Hyperlink"/>
@@ -1065,7 +1059,7 @@
                 <w:noProof/>
                 <w:webHidden/>
               </w:rPr>
-              <w:instrText xml:space="preserve"> PAGEREF _Toc325917379 \h </w:instrText>
+              <w:instrText xml:space="preserve"> PAGEREF _Toc326420444 \h </w:instrText>
             </w:r>
             <w:r>
               <w:rPr>
@@ -1110,7 +1104,7 @@
               <w:szCs w:val="22"/>
             </w:rPr>
           </w:pPr>
-          <w:hyperlink w:anchor="_Toc325917380" w:history="1">
+          <w:hyperlink w:anchor="_Toc326420445" w:history="1">
             <w:r>
               <w:rPr>
                 <w:rStyle w:val="Hyperlink"/>
@@ -1156,7 +1150,7 @@
                 <w:noProof/>
                 <w:webHidden/>
               </w:rPr>
-              <w:instrText xml:space="preserve"> PAGEREF _Toc325917380 \h </w:instrText>
+              <w:instrText xml:space="preserve"> PAGEREF _Toc326420445 \h </w:instrText>
             </w:r>
             <w:r>
               <w:rPr>
@@ -1201,7 +1195,7 @@
               <w:szCs w:val="22"/>
             </w:rPr>
           </w:pPr>
-          <w:hyperlink w:anchor="_Toc325917381" w:history="1">
+          <w:hyperlink w:anchor="_Toc326420446" w:history="1">
             <w:r>
               <w:rPr>
                 <w:rStyle w:val="Hyperlink"/>
@@ -1247,7 +1241,7 @@
                 <w:noProof/>
                 <w:webHidden/>
               </w:rPr>
-              <w:instrText xml:space="preserve"> PAGEREF _Toc325917381 \h </w:instrText>
+              <w:instrText xml:space="preserve"> PAGEREF _Toc326420446 \h </w:instrText>
             </w:r>
             <w:r>
               <w:rPr>
@@ -1292,7 +1286,7 @@
               <w:szCs w:val="22"/>
             </w:rPr>
           </w:pPr>
-          <w:hyperlink w:anchor="_Toc325917382" w:history="1">
+          <w:hyperlink w:anchor="_Toc326420447" w:history="1">
             <w:r>
               <w:rPr>
                 <w:rStyle w:val="Hyperlink"/>
@@ -1338,7 +1332,7 @@
                 <w:noProof/>
                 <w:webHidden/>
               </w:rPr>
-              <w:instrText xml:space="preserve"> PAGEREF _Toc325917382 \h </w:instrText>
+              <w:instrText xml:space="preserve"> PAGEREF _Toc326420447 \h </w:instrText>
             </w:r>
             <w:r>
               <w:rPr>
@@ -1382,7 +1376,7 @@
               <w:szCs w:val="22"/>
             </w:rPr>
           </w:pPr>
-          <w:hyperlink w:anchor="_Toc325917383" w:history="1">
+          <w:hyperlink w:anchor="_Toc326420448" w:history="1">
             <w:r>
               <w:rPr>
                 <w:rStyle w:val="Hyperlink"/>
@@ -1427,7 +1421,7 @@
                 <w:noProof/>
                 <w:webHidden/>
               </w:rPr>
-              <w:instrText xml:space="preserve"> PAGEREF _Toc325917383 \h </w:instrText>
+              <w:instrText xml:space="preserve"> PAGEREF _Toc326420448 \h </w:instrText>
             </w:r>
             <w:r>
               <w:rPr>
@@ -1472,7 +1466,7 @@
               <w:szCs w:val="22"/>
             </w:rPr>
           </w:pPr>
-          <w:hyperlink w:anchor="_Toc325917384" w:history="1">
+          <w:hyperlink w:anchor="_Toc326420449" w:history="1">
             <w:r>
               <w:rPr>
                 <w:rStyle w:val="Hyperlink"/>
@@ -1517,7 +1511,7 @@
                 <w:noProof/>
                 <w:webHidden/>
               </w:rPr>
-              <w:instrText xml:space="preserve"> PAGEREF _Toc325917384 \h </w:instrText>
+              <w:instrText xml:space="preserve"> PAGEREF _Toc326420449 \h </w:instrText>
             </w:r>
             <w:r>
               <w:rPr>
@@ -1561,7 +1555,7 @@
               <w:szCs w:val="22"/>
             </w:rPr>
           </w:pPr>
-          <w:hyperlink w:anchor="_Toc325917385" w:history="1">
+          <w:hyperlink w:anchor="_Toc326420450" w:history="1">
             <w:r>
               <w:rPr>
                 <w:rStyle w:val="Hyperlink"/>
@@ -1606,7 +1600,7 @@
                 <w:noProof/>
                 <w:webHidden/>
               </w:rPr>
-              <w:instrText xml:space="preserve"> PAGEREF _Toc325917385 \h </w:instrText>
+              <w:instrText xml:space="preserve"> PAGEREF _Toc326420450 \h </w:instrText>
             </w:r>
             <w:r>
               <w:rPr>
@@ -1651,7 +1645,7 @@
               <w:szCs w:val="22"/>
             </w:rPr>
           </w:pPr>
-          <w:hyperlink w:anchor="_Toc325917386" w:history="1">
+          <w:hyperlink w:anchor="_Toc326420451" w:history="1">
             <w:r>
               <w:rPr>
                 <w:rStyle w:val="Hyperlink"/>
@@ -1696,7 +1690,7 @@
                 <w:noProof/>
                 <w:webHidden/>
               </w:rPr>
-              <w:instrText xml:space="preserve"> PAGEREF _Toc325917386 \h </w:instrText>
+              <w:instrText xml:space="preserve"> PAGEREF _Toc326420451 \h </w:instrText>
             </w:r>
             <w:r>
               <w:rPr>
@@ -1741,7 +1735,7 @@
               <w:szCs w:val="22"/>
             </w:rPr>
           </w:pPr>
-          <w:hyperlink w:anchor="_Toc325917387" w:history="1">
+          <w:hyperlink w:anchor="_Toc326420452" w:history="1">
             <w:r>
               <w:rPr>
                 <w:rStyle w:val="Hyperlink"/>
@@ -1784,7 +1778,7 @@
                 <w:noProof/>
                 <w:webHidden/>
               </w:rPr>
-              <w:instrText xml:space="preserve"> PAGEREF _Toc325917387 \h </w:instrText>
+              <w:instrText xml:space="preserve"> PAGEREF _Toc326420452 \h </w:instrText>
             </w:r>
             <w:r>
               <w:rPr>
@@ -1829,7 +1823,7 @@
               <w:szCs w:val="22"/>
             </w:rPr>
           </w:pPr>
-          <w:hyperlink w:anchor="_Toc325917388" w:history="1">
+          <w:hyperlink w:anchor="_Toc326420453" w:history="1">
             <w:r>
               <w:rPr>
                 <w:rStyle w:val="Hyperlink"/>
@@ -1874,7 +1868,7 @@
                 <w:noProof/>
                 <w:webHidden/>
               </w:rPr>
-              <w:instrText xml:space="preserve"> PAGEREF _Toc325917388 \h </w:instrText>
+              <w:instrText xml:space="preserve"> PAGEREF _Toc326420453 \h </w:instrText>
             </w:r>
             <w:r>
               <w:rPr>
@@ -1918,7 +1912,7 @@
               <w:szCs w:val="22"/>
             </w:rPr>
           </w:pPr>
-          <w:hyperlink w:anchor="_Toc325917389" w:history="1">
+          <w:hyperlink w:anchor="_Toc326420454" w:history="1">
             <w:r>
               <w:rPr>
                 <w:rStyle w:val="Hyperlink"/>
@@ -1942,7 +1936,7 @@
                 <w:noProof/>
                 <w:lang w:val="pt-BR"/>
               </w:rPr>
-              <w:t>O Software Development Manager (SDM)</w:t>
+              <w:t>Software Development Manager (SDM)</w:t>
             </w:r>
             <w:r>
               <w:rPr>
@@ -1963,7 +1957,7 @@
                 <w:noProof/>
                 <w:webHidden/>
               </w:rPr>
-              <w:instrText xml:space="preserve"> PAGEREF _Toc325917389 \h </w:instrText>
+              <w:instrText xml:space="preserve"> PAGEREF _Toc326420454 \h </w:instrText>
             </w:r>
             <w:r>
               <w:rPr>
@@ -2008,7 +2002,7 @@
               <w:szCs w:val="22"/>
             </w:rPr>
           </w:pPr>
-          <w:hyperlink w:anchor="_Toc325917390" w:history="1">
+          <w:hyperlink w:anchor="_Toc326420455" w:history="1">
             <w:r>
               <w:rPr>
                 <w:rStyle w:val="Hyperlink"/>
@@ -2051,7 +2045,7 @@
                 <w:noProof/>
                 <w:webHidden/>
               </w:rPr>
-              <w:instrText xml:space="preserve"> PAGEREF _Toc325917390 \h </w:instrText>
+              <w:instrText xml:space="preserve"> PAGEREF _Toc326420455 \h </w:instrText>
             </w:r>
             <w:r>
               <w:rPr>
@@ -2096,7 +2090,7 @@
               <w:szCs w:val="22"/>
             </w:rPr>
           </w:pPr>
-          <w:hyperlink w:anchor="_Toc325917391" w:history="1">
+          <w:hyperlink w:anchor="_Toc326420456" w:history="1">
             <w:r>
               <w:rPr>
                 <w:rStyle w:val="Hyperlink"/>
@@ -2139,7 +2133,7 @@
                 <w:noProof/>
                 <w:webHidden/>
               </w:rPr>
-              <w:instrText xml:space="preserve"> PAGEREF _Toc325917391 \h </w:instrText>
+              <w:instrText xml:space="preserve"> PAGEREF _Toc326420456 \h </w:instrText>
             </w:r>
             <w:r>
               <w:rPr>
@@ -2184,7 +2178,7 @@
               <w:szCs w:val="22"/>
             </w:rPr>
           </w:pPr>
-          <w:hyperlink w:anchor="_Toc325917392" w:history="1">
+          <w:hyperlink w:anchor="_Toc326420457" w:history="1">
             <w:r>
               <w:rPr>
                 <w:rStyle w:val="Hyperlink"/>
@@ -2227,7 +2221,7 @@
                 <w:noProof/>
                 <w:webHidden/>
               </w:rPr>
-              <w:instrText xml:space="preserve"> PAGEREF _Toc325917392 \h </w:instrText>
+              <w:instrText xml:space="preserve"> PAGEREF _Toc326420457 \h </w:instrText>
             </w:r>
             <w:r>
               <w:rPr>
@@ -2272,7 +2266,7 @@
               <w:szCs w:val="22"/>
             </w:rPr>
           </w:pPr>
-          <w:hyperlink w:anchor="_Toc325917393" w:history="1">
+          <w:hyperlink w:anchor="_Toc326420458" w:history="1">
             <w:r>
               <w:rPr>
                 <w:rStyle w:val="Hyperlink"/>
@@ -2315,7 +2309,7 @@
                 <w:noProof/>
                 <w:webHidden/>
               </w:rPr>
-              <w:instrText xml:space="preserve"> PAGEREF _Toc325917393 \h </w:instrText>
+              <w:instrText xml:space="preserve"> PAGEREF _Toc326420458 \h </w:instrText>
             </w:r>
             <w:r>
               <w:rPr>
@@ -2359,7 +2353,7 @@
               <w:szCs w:val="22"/>
             </w:rPr>
           </w:pPr>
-          <w:hyperlink w:anchor="_Toc325917394" w:history="1">
+          <w:hyperlink w:anchor="_Toc326420459" w:history="1">
             <w:r>
               <w:rPr>
                 <w:rStyle w:val="Hyperlink"/>
@@ -2404,7 +2398,7 @@
                 <w:noProof/>
                 <w:webHidden/>
               </w:rPr>
-              <w:instrText xml:space="preserve"> PAGEREF _Toc325917394 \h </w:instrText>
+              <w:instrText xml:space="preserve"> PAGEREF _Toc326420459 \h </w:instrText>
             </w:r>
             <w:r>
               <w:rPr>
@@ -2449,7 +2443,7 @@
               <w:szCs w:val="22"/>
             </w:rPr>
           </w:pPr>
-          <w:hyperlink w:anchor="_Toc325917395" w:history="1">
+          <w:hyperlink w:anchor="_Toc326420460" w:history="1">
             <w:r>
               <w:rPr>
                 <w:rStyle w:val="Hyperlink"/>
@@ -2492,7 +2486,7 @@
                 <w:noProof/>
                 <w:webHidden/>
               </w:rPr>
-              <w:instrText xml:space="preserve"> PAGEREF _Toc325917395 \h </w:instrText>
+              <w:instrText xml:space="preserve"> PAGEREF _Toc326420460 \h </w:instrText>
             </w:r>
             <w:r>
               <w:rPr>
@@ -2537,7 +2531,7 @@
               <w:szCs w:val="22"/>
             </w:rPr>
           </w:pPr>
-          <w:hyperlink w:anchor="_Toc325917396" w:history="1">
+          <w:hyperlink w:anchor="_Toc326420461" w:history="1">
             <w:r>
               <w:rPr>
                 <w:rStyle w:val="Hyperlink"/>
@@ -2580,7 +2574,7 @@
                 <w:noProof/>
                 <w:webHidden/>
               </w:rPr>
-              <w:instrText xml:space="preserve"> PAGEREF _Toc325917396 \h </w:instrText>
+              <w:instrText xml:space="preserve"> PAGEREF _Toc326420461 \h </w:instrText>
             </w:r>
             <w:r>
               <w:rPr>
@@ -2624,7 +2618,7 @@
               <w:szCs w:val="22"/>
             </w:rPr>
           </w:pPr>
-          <w:hyperlink w:anchor="_Toc325917397" w:history="1">
+          <w:hyperlink w:anchor="_Toc326420462" w:history="1">
             <w:r>
               <w:rPr>
                 <w:rStyle w:val="Hyperlink"/>
@@ -2669,7 +2663,7 @@
                 <w:noProof/>
                 <w:webHidden/>
               </w:rPr>
-              <w:instrText xml:space="preserve"> PAGEREF _Toc325917397 \h </w:instrText>
+              <w:instrText xml:space="preserve"> PAGEREF _Toc326420462 \h </w:instrText>
             </w:r>
             <w:r>
               <w:rPr>
@@ -2689,7 +2683,7 @@
                 <w:noProof/>
                 <w:webHidden/>
               </w:rPr>
-              <w:t>28</w:t>
+              <w:t>29</w:t>
             </w:r>
             <w:r>
               <w:rPr>
@@ -2714,7 +2708,7 @@
               <w:szCs w:val="22"/>
             </w:rPr>
           </w:pPr>
-          <w:hyperlink w:anchor="_Toc325917398" w:history="1">
+          <w:hyperlink w:anchor="_Toc326420463" w:history="1">
             <w:r>
               <w:rPr>
                 <w:rStyle w:val="Hyperlink"/>
@@ -2757,7 +2751,7 @@
                 <w:noProof/>
                 <w:webHidden/>
               </w:rPr>
-              <w:instrText xml:space="preserve"> PAGEREF _Toc325917398 \h </w:instrText>
+              <w:instrText xml:space="preserve"> PAGEREF _Toc326420463 \h </w:instrText>
             </w:r>
             <w:r>
               <w:rPr>
@@ -2777,7 +2771,7 @@
                 <w:noProof/>
                 <w:webHidden/>
               </w:rPr>
-              <w:t>28</w:t>
+              <w:t>29</w:t>
             </w:r>
             <w:r>
               <w:rPr>
@@ -2802,7 +2796,7 @@
               <w:szCs w:val="22"/>
             </w:rPr>
           </w:pPr>
-          <w:hyperlink w:anchor="_Toc325917399" w:history="1">
+          <w:hyperlink w:anchor="_Toc326420464" w:history="1">
             <w:r>
               <w:rPr>
                 <w:rStyle w:val="Hyperlink"/>
@@ -2824,7 +2818,7 @@
                 <w:rStyle w:val="Hyperlink"/>
                 <w:noProof/>
               </w:rPr>
-              <w:t>Implementação de uma árvore de decisão</w:t>
+              <w:t>Desenvolvimento</w:t>
             </w:r>
             <w:r>
               <w:rPr>
@@ -2845,7 +2839,7 @@
                 <w:noProof/>
                 <w:webHidden/>
               </w:rPr>
-              <w:instrText xml:space="preserve"> PAGEREF _Toc325917399 \h </w:instrText>
+              <w:instrText xml:space="preserve"> PAGEREF _Toc326420464 \h </w:instrText>
             </w:r>
             <w:r>
               <w:rPr>
@@ -2865,95 +2859,7 @@
                 <w:noProof/>
                 <w:webHidden/>
               </w:rPr>
-              <w:t>28</w:t>
-            </w:r>
-            <w:r>
-              <w:rPr>
-                <w:noProof/>
-                <w:webHidden/>
-              </w:rPr>
-              <w:fldChar w:fldCharType="end"/>
-            </w:r>
-          </w:hyperlink>
-        </w:p>
-        <w:p>
-          <w:pPr>
-            <w:pStyle w:val="TOC2"/>
-            <w:tabs>
-              <w:tab w:val="left" w:pos="880"/>
-              <w:tab w:val="right" w:leader="dot" w:pos="9350"/>
-            </w:tabs>
-            <w:rPr>
-              <w:rFonts w:asciiTheme="minorHAnsi" w:eastAsiaTheme="minorEastAsia" w:hAnsiTheme="minorHAnsi" w:cstheme="minorBidi"/>
-              <w:noProof/>
-              <w:sz w:val="22"/>
-              <w:szCs w:val="22"/>
-            </w:rPr>
-          </w:pPr>
-          <w:hyperlink w:anchor="_Toc325917400" w:history="1">
-            <w:r>
-              <w:rPr>
-                <w:rStyle w:val="Hyperlink"/>
-                <w:noProof/>
-              </w:rPr>
-              <w:t>7.3</w:t>
-            </w:r>
-            <w:r>
-              <w:rPr>
-                <w:rFonts w:asciiTheme="minorHAnsi" w:eastAsiaTheme="minorEastAsia" w:hAnsiTheme="minorHAnsi" w:cstheme="minorBidi"/>
-                <w:noProof/>
-                <w:sz w:val="22"/>
-                <w:szCs w:val="22"/>
-              </w:rPr>
-              <w:tab/>
-            </w:r>
-            <w:r>
-              <w:rPr>
-                <w:rStyle w:val="Hyperlink"/>
-                <w:noProof/>
-              </w:rPr>
-              <w:t>Resultados</w:t>
-            </w:r>
-            <w:r>
-              <w:rPr>
-                <w:noProof/>
-                <w:webHidden/>
-              </w:rPr>
-              <w:tab/>
-            </w:r>
-            <w:r>
-              <w:rPr>
-                <w:noProof/>
-                <w:webHidden/>
-              </w:rPr>
-              <w:fldChar w:fldCharType="begin"/>
-            </w:r>
-            <w:r>
-              <w:rPr>
-                <w:noProof/>
-                <w:webHidden/>
-              </w:rPr>
-              <w:instrText xml:space="preserve"> PAGEREF _Toc325917400 \h </w:instrText>
-            </w:r>
-            <w:r>
-              <w:rPr>
-                <w:noProof/>
-                <w:webHidden/>
-              </w:rPr>
-            </w:r>
-            <w:r>
-              <w:rPr>
-                <w:noProof/>
-                <w:webHidden/>
-              </w:rPr>
-              <w:fldChar w:fldCharType="separate"/>
-            </w:r>
-            <w:r>
-              <w:rPr>
-                <w:noProof/>
-                <w:webHidden/>
-              </w:rPr>
-              <w:t>28</w:t>
+              <w:t>30</w:t>
             </w:r>
             <w:r>
               <w:rPr>
@@ -2977,7 +2883,7 @@
               <w:szCs w:val="22"/>
             </w:rPr>
           </w:pPr>
-          <w:hyperlink w:anchor="_Toc325917401" w:history="1">
+          <w:hyperlink w:anchor="_Toc326420465" w:history="1">
             <w:r>
               <w:rPr>
                 <w:rStyle w:val="Hyperlink"/>
@@ -3022,7 +2928,7 @@
                 <w:noProof/>
                 <w:webHidden/>
               </w:rPr>
-              <w:instrText xml:space="preserve"> PAGEREF _Toc325917401 \h </w:instrText>
+              <w:instrText xml:space="preserve"> PAGEREF _Toc326420465 \h </w:instrText>
             </w:r>
             <w:r>
               <w:rPr>
@@ -3042,7 +2948,7 @@
                 <w:noProof/>
                 <w:webHidden/>
               </w:rPr>
-              <w:t>29</w:t>
+              <w:t>34</w:t>
             </w:r>
             <w:r>
               <w:rPr>
@@ -3063,7 +2969,7 @@
               <w:szCs w:val="22"/>
             </w:rPr>
           </w:pPr>
-          <w:hyperlink w:anchor="_Toc325917402" w:history="1">
+          <w:hyperlink w:anchor="_Toc326420466" w:history="1">
             <w:r>
               <w:rPr>
                 <w:rStyle w:val="Hyperlink"/>
@@ -3091,7 +2997,7 @@
                 <w:noProof/>
                 <w:webHidden/>
               </w:rPr>
-              <w:instrText xml:space="preserve"> PAGEREF _Toc325917402 \h </w:instrText>
+              <w:instrText xml:space="preserve"> PAGEREF _Toc326420466 \h </w:instrText>
             </w:r>
             <w:r>
               <w:rPr>
@@ -3111,7 +3017,7 @@
                 <w:noProof/>
                 <w:webHidden/>
               </w:rPr>
-              <w:t>30</w:t>
+              <w:t>35</w:t>
             </w:r>
             <w:r>
               <w:rPr>
@@ -3169,7 +3075,7 @@
       </w:pPr>
       <w:bookmarkStart w:id="0" w:name="_Ref325822780"/>
       <w:bookmarkStart w:id="1" w:name="_Ref325822788"/>
-      <w:bookmarkStart w:id="2" w:name="_Toc325917373"/>
+      <w:bookmarkStart w:id="2" w:name="_Toc326420438"/>
       <w:r>
         <w:rPr>
           <w:lang w:val="pt-BR"/>
@@ -3212,7 +3118,7 @@
         </w:rPr>
         <w:fldChar w:fldCharType="separate"/>
       </w:r>
-      <w:hyperlink r:id="rId9" w:anchor="_Toc325906420" w:history="1">
+      <w:hyperlink r:id="rId9" w:anchor="_Toc326420423" w:history="1">
         <w:r>
           <w:rPr>
             <w:rStyle w:val="Hyperlink"/>
@@ -3239,7 +3145,7 @@
             <w:noProof/>
             <w:webHidden/>
           </w:rPr>
-          <w:instrText xml:space="preserve"> PAGEREF _Toc325906420 \h </w:instrText>
+          <w:instrText xml:space="preserve"> PAGEREF _Toc326420423 \h </w:instrText>
         </w:r>
         <w:r>
           <w:rPr>
@@ -3283,7 +3189,7 @@
           <w:szCs w:val="22"/>
         </w:rPr>
       </w:pPr>
-      <w:hyperlink r:id="rId10" w:anchor="_Toc325906421" w:history="1">
+      <w:hyperlink r:id="rId10" w:anchor="_Toc326420424" w:history="1">
         <w:r>
           <w:rPr>
             <w:rStyle w:val="Hyperlink"/>
@@ -3311,7 +3217,7 @@
             <w:noProof/>
             <w:webHidden/>
           </w:rPr>
-          <w:instrText xml:space="preserve"> PAGEREF _Toc325906421 \h </w:instrText>
+          <w:instrText xml:space="preserve"> PAGEREF _Toc326420424 \h </w:instrText>
         </w:r>
         <w:r>
           <w:rPr>
@@ -3355,7 +3261,7 @@
           <w:szCs w:val="22"/>
         </w:rPr>
       </w:pPr>
-      <w:hyperlink w:anchor="_Toc325906422" w:history="1">
+      <w:hyperlink w:anchor="_Toc326420425" w:history="1">
         <w:r>
           <w:rPr>
             <w:rStyle w:val="Hyperlink"/>
@@ -3383,7 +3289,7 @@
             <w:noProof/>
             <w:webHidden/>
           </w:rPr>
-          <w:instrText xml:space="preserve"> PAGEREF _Toc325906422 \h </w:instrText>
+          <w:instrText xml:space="preserve"> PAGEREF _Toc326420425 \h </w:instrText>
         </w:r>
         <w:r>
           <w:rPr>
@@ -3427,7 +3333,7 @@
           <w:szCs w:val="22"/>
         </w:rPr>
       </w:pPr>
-      <w:hyperlink w:anchor="_Toc325906423" w:history="1">
+      <w:hyperlink w:anchor="_Toc326420426" w:history="1">
         <w:r>
           <w:rPr>
             <w:rStyle w:val="Hyperlink"/>
@@ -3455,7 +3361,7 @@
             <w:noProof/>
             <w:webHidden/>
           </w:rPr>
-          <w:instrText xml:space="preserve"> PAGEREF _Toc325906423 \h </w:instrText>
+          <w:instrText xml:space="preserve"> PAGEREF _Toc326420426 \h </w:instrText>
         </w:r>
         <w:r>
           <w:rPr>
@@ -3499,7 +3405,7 @@
           <w:szCs w:val="22"/>
         </w:rPr>
       </w:pPr>
-      <w:hyperlink w:anchor="_Toc325906424" w:history="1">
+      <w:hyperlink w:anchor="_Toc326420427" w:history="1">
         <w:r>
           <w:rPr>
             <w:rStyle w:val="Hyperlink"/>
@@ -3527,7 +3433,7 @@
             <w:noProof/>
             <w:webHidden/>
           </w:rPr>
-          <w:instrText xml:space="preserve"> PAGEREF _Toc325906424 \h </w:instrText>
+          <w:instrText xml:space="preserve"> PAGEREF _Toc326420427 \h </w:instrText>
         </w:r>
         <w:r>
           <w:rPr>
@@ -3571,7 +3477,7 @@
           <w:szCs w:val="22"/>
         </w:rPr>
       </w:pPr>
-      <w:hyperlink w:anchor="_Toc325906425" w:history="1">
+      <w:hyperlink w:anchor="_Toc326420428" w:history="1">
         <w:r>
           <w:rPr>
             <w:rStyle w:val="Hyperlink"/>
@@ -3599,7 +3505,7 @@
             <w:noProof/>
             <w:webHidden/>
           </w:rPr>
-          <w:instrText xml:space="preserve"> PAGEREF _Toc325906425 \h </w:instrText>
+          <w:instrText xml:space="preserve"> PAGEREF _Toc326420428 \h </w:instrText>
         </w:r>
         <w:r>
           <w:rPr>
@@ -3643,7 +3549,7 @@
           <w:szCs w:val="22"/>
         </w:rPr>
       </w:pPr>
-      <w:hyperlink w:anchor="_Toc325906426" w:history="1">
+      <w:hyperlink w:anchor="_Toc326420429" w:history="1">
         <w:r>
           <w:rPr>
             <w:rStyle w:val="Hyperlink"/>
@@ -3671,7 +3577,7 @@
             <w:noProof/>
             <w:webHidden/>
           </w:rPr>
-          <w:instrText xml:space="preserve"> PAGEREF _Toc325906426 \h </w:instrText>
+          <w:instrText xml:space="preserve"> PAGEREF _Toc326420429 \h </w:instrText>
         </w:r>
         <w:r>
           <w:rPr>
@@ -3715,7 +3621,7 @@
           <w:szCs w:val="22"/>
         </w:rPr>
       </w:pPr>
-      <w:hyperlink w:anchor="_Toc325906427" w:history="1">
+      <w:hyperlink w:anchor="_Toc326420430" w:history="1">
         <w:r>
           <w:rPr>
             <w:rStyle w:val="Hyperlink"/>
@@ -3743,7 +3649,7 @@
             <w:noProof/>
             <w:webHidden/>
           </w:rPr>
-          <w:instrText xml:space="preserve"> PAGEREF _Toc325906427 \h </w:instrText>
+          <w:instrText xml:space="preserve"> PAGEREF _Toc326420430 \h </w:instrText>
         </w:r>
         <w:r>
           <w:rPr>
@@ -3787,7 +3693,7 @@
           <w:szCs w:val="22"/>
         </w:rPr>
       </w:pPr>
-      <w:hyperlink w:anchor="_Toc325906428" w:history="1">
+      <w:hyperlink w:anchor="_Toc326420431" w:history="1">
         <w:r>
           <w:rPr>
             <w:rStyle w:val="Hyperlink"/>
@@ -3814,7 +3720,7 @@
             <w:noProof/>
             <w:webHidden/>
           </w:rPr>
-          <w:instrText xml:space="preserve"> PAGEREF _Toc325906428 \h </w:instrText>
+          <w:instrText xml:space="preserve"> PAGEREF _Toc326420431 \h </w:instrText>
         </w:r>
         <w:r>
           <w:rPr>
@@ -3847,6 +3753,432 @@
     </w:p>
     <w:p>
       <w:pPr>
+        <w:pStyle w:val="TableofFigures"/>
+        <w:tabs>
+          <w:tab w:val="right" w:leader="dot" w:pos="9350"/>
+        </w:tabs>
+        <w:rPr>
+          <w:rFonts w:asciiTheme="minorHAnsi" w:eastAsiaTheme="minorEastAsia" w:hAnsiTheme="minorHAnsi" w:cstheme="minorBidi"/>
+          <w:noProof/>
+          <w:sz w:val="22"/>
+          <w:szCs w:val="22"/>
+        </w:rPr>
+      </w:pPr>
+      <w:hyperlink w:anchor="_Toc326420432" w:history="1">
+        <w:r>
+          <w:rPr>
+            <w:rStyle w:val="Hyperlink"/>
+            <w:noProof/>
+          </w:rPr>
+          <w:t>Figura 10: Interface do jogo SDM</w:t>
+        </w:r>
+        <w:r>
+          <w:rPr>
+            <w:noProof/>
+            <w:webHidden/>
+          </w:rPr>
+          <w:tab/>
+        </w:r>
+        <w:r>
+          <w:rPr>
+            <w:noProof/>
+            <w:webHidden/>
+          </w:rPr>
+          <w:fldChar w:fldCharType="begin"/>
+        </w:r>
+        <w:r>
+          <w:rPr>
+            <w:noProof/>
+            <w:webHidden/>
+          </w:rPr>
+          <w:instrText xml:space="preserve"> PAGEREF _Toc326420432 \h </w:instrText>
+        </w:r>
+        <w:r>
+          <w:rPr>
+            <w:noProof/>
+            <w:webHidden/>
+          </w:rPr>
+        </w:r>
+        <w:r>
+          <w:rPr>
+            <w:noProof/>
+            <w:webHidden/>
+          </w:rPr>
+          <w:fldChar w:fldCharType="separate"/>
+        </w:r>
+        <w:r>
+          <w:rPr>
+            <w:noProof/>
+            <w:webHidden/>
+          </w:rPr>
+          <w:t>29</w:t>
+        </w:r>
+        <w:r>
+          <w:rPr>
+            <w:noProof/>
+            <w:webHidden/>
+          </w:rPr>
+          <w:fldChar w:fldCharType="end"/>
+        </w:r>
+      </w:hyperlink>
+    </w:p>
+    <w:p>
+      <w:pPr>
+        <w:pStyle w:val="TableofFigures"/>
+        <w:tabs>
+          <w:tab w:val="right" w:leader="dot" w:pos="9350"/>
+        </w:tabs>
+        <w:rPr>
+          <w:rFonts w:asciiTheme="minorHAnsi" w:eastAsiaTheme="minorEastAsia" w:hAnsiTheme="minorHAnsi" w:cstheme="minorBidi"/>
+          <w:noProof/>
+          <w:sz w:val="22"/>
+          <w:szCs w:val="22"/>
+        </w:rPr>
+      </w:pPr>
+      <w:hyperlink w:anchor="_Toc326420433" w:history="1">
+        <w:r>
+          <w:rPr>
+            <w:rStyle w:val="Hyperlink"/>
+            <w:noProof/>
+          </w:rPr>
+          <w:t>Figura 11: Área de trabalho do Unity3D, desenvolvendo o SDM</w:t>
+        </w:r>
+        <w:r>
+          <w:rPr>
+            <w:noProof/>
+            <w:webHidden/>
+          </w:rPr>
+          <w:tab/>
+        </w:r>
+        <w:r>
+          <w:rPr>
+            <w:noProof/>
+            <w:webHidden/>
+          </w:rPr>
+          <w:fldChar w:fldCharType="begin"/>
+        </w:r>
+        <w:r>
+          <w:rPr>
+            <w:noProof/>
+            <w:webHidden/>
+          </w:rPr>
+          <w:instrText xml:space="preserve"> PAGEREF _Toc326420433 \h </w:instrText>
+        </w:r>
+        <w:r>
+          <w:rPr>
+            <w:noProof/>
+            <w:webHidden/>
+          </w:rPr>
+        </w:r>
+        <w:r>
+          <w:rPr>
+            <w:noProof/>
+            <w:webHidden/>
+          </w:rPr>
+          <w:fldChar w:fldCharType="separate"/>
+        </w:r>
+        <w:r>
+          <w:rPr>
+            <w:noProof/>
+            <w:webHidden/>
+          </w:rPr>
+          <w:t>30</w:t>
+        </w:r>
+        <w:r>
+          <w:rPr>
+            <w:noProof/>
+            <w:webHidden/>
+          </w:rPr>
+          <w:fldChar w:fldCharType="end"/>
+        </w:r>
+      </w:hyperlink>
+    </w:p>
+    <w:p>
+      <w:pPr>
+        <w:pStyle w:val="TableofFigures"/>
+        <w:tabs>
+          <w:tab w:val="right" w:leader="dot" w:pos="9350"/>
+        </w:tabs>
+        <w:rPr>
+          <w:rFonts w:asciiTheme="minorHAnsi" w:eastAsiaTheme="minorEastAsia" w:hAnsiTheme="minorHAnsi" w:cstheme="minorBidi"/>
+          <w:noProof/>
+          <w:sz w:val="22"/>
+          <w:szCs w:val="22"/>
+        </w:rPr>
+      </w:pPr>
+      <w:hyperlink w:anchor="_Toc326420434" w:history="1">
+        <w:r>
+          <w:rPr>
+            <w:rStyle w:val="Hyperlink"/>
+            <w:noProof/>
+          </w:rPr>
+          <w:t>Figura 12: Janela de Configuração de tarefas</w:t>
+        </w:r>
+        <w:r>
+          <w:rPr>
+            <w:noProof/>
+            <w:webHidden/>
+          </w:rPr>
+          <w:tab/>
+        </w:r>
+        <w:r>
+          <w:rPr>
+            <w:noProof/>
+            <w:webHidden/>
+          </w:rPr>
+          <w:fldChar w:fldCharType="begin"/>
+        </w:r>
+        <w:r>
+          <w:rPr>
+            <w:noProof/>
+            <w:webHidden/>
+          </w:rPr>
+          <w:instrText xml:space="preserve"> PAGEREF _Toc326420434 \h </w:instrText>
+        </w:r>
+        <w:r>
+          <w:rPr>
+            <w:noProof/>
+            <w:webHidden/>
+          </w:rPr>
+        </w:r>
+        <w:r>
+          <w:rPr>
+            <w:noProof/>
+            <w:webHidden/>
+          </w:rPr>
+          <w:fldChar w:fldCharType="separate"/>
+        </w:r>
+        <w:r>
+          <w:rPr>
+            <w:noProof/>
+            <w:webHidden/>
+          </w:rPr>
+          <w:t>31</w:t>
+        </w:r>
+        <w:r>
+          <w:rPr>
+            <w:noProof/>
+            <w:webHidden/>
+          </w:rPr>
+          <w:fldChar w:fldCharType="end"/>
+        </w:r>
+      </w:hyperlink>
+    </w:p>
+    <w:p>
+      <w:pPr>
+        <w:pStyle w:val="TableofFigures"/>
+        <w:tabs>
+          <w:tab w:val="right" w:leader="dot" w:pos="9350"/>
+        </w:tabs>
+        <w:rPr>
+          <w:rFonts w:asciiTheme="minorHAnsi" w:eastAsiaTheme="minorEastAsia" w:hAnsiTheme="minorHAnsi" w:cstheme="minorBidi"/>
+          <w:noProof/>
+          <w:sz w:val="22"/>
+          <w:szCs w:val="22"/>
+        </w:rPr>
+      </w:pPr>
+      <w:hyperlink w:anchor="_Toc326420435" w:history="1">
+        <w:r>
+          <w:rPr>
+            <w:rStyle w:val="Hyperlink"/>
+            <w:noProof/>
+          </w:rPr>
+          <w:t>Figura 13: Acessando a janela Task Configuration</w:t>
+        </w:r>
+        <w:r>
+          <w:rPr>
+            <w:noProof/>
+            <w:webHidden/>
+          </w:rPr>
+          <w:tab/>
+        </w:r>
+        <w:r>
+          <w:rPr>
+            <w:noProof/>
+            <w:webHidden/>
+          </w:rPr>
+          <w:fldChar w:fldCharType="begin"/>
+        </w:r>
+        <w:r>
+          <w:rPr>
+            <w:noProof/>
+            <w:webHidden/>
+          </w:rPr>
+          <w:instrText xml:space="preserve"> PAGEREF _Toc326420435 \h </w:instrText>
+        </w:r>
+        <w:r>
+          <w:rPr>
+            <w:noProof/>
+            <w:webHidden/>
+          </w:rPr>
+        </w:r>
+        <w:r>
+          <w:rPr>
+            <w:noProof/>
+            <w:webHidden/>
+          </w:rPr>
+          <w:fldChar w:fldCharType="separate"/>
+        </w:r>
+        <w:r>
+          <w:rPr>
+            <w:noProof/>
+            <w:webHidden/>
+          </w:rPr>
+          <w:t>31</w:t>
+        </w:r>
+        <w:r>
+          <w:rPr>
+            <w:noProof/>
+            <w:webHidden/>
+          </w:rPr>
+          <w:fldChar w:fldCharType="end"/>
+        </w:r>
+      </w:hyperlink>
+    </w:p>
+    <w:p>
+      <w:pPr>
+        <w:pStyle w:val="TableofFigures"/>
+        <w:tabs>
+          <w:tab w:val="right" w:leader="dot" w:pos="9350"/>
+        </w:tabs>
+        <w:rPr>
+          <w:rFonts w:asciiTheme="minorHAnsi" w:eastAsiaTheme="minorEastAsia" w:hAnsiTheme="minorHAnsi" w:cstheme="minorBidi"/>
+          <w:noProof/>
+          <w:sz w:val="22"/>
+          <w:szCs w:val="22"/>
+        </w:rPr>
+      </w:pPr>
+      <w:hyperlink w:anchor="_Toc326420436" w:history="1">
+        <w:r>
+          <w:rPr>
+            <w:rStyle w:val="Hyperlink"/>
+            <w:noProof/>
+          </w:rPr>
+          <w:t>Figura 14: Janela ilustrativa do processo de escalonamento de papeis do gerente</w:t>
+        </w:r>
+        <w:r>
+          <w:rPr>
+            <w:noProof/>
+            <w:webHidden/>
+          </w:rPr>
+          <w:tab/>
+        </w:r>
+        <w:r>
+          <w:rPr>
+            <w:noProof/>
+            <w:webHidden/>
+          </w:rPr>
+          <w:fldChar w:fldCharType="begin"/>
+        </w:r>
+        <w:r>
+          <w:rPr>
+            <w:noProof/>
+            <w:webHidden/>
+          </w:rPr>
+          <w:instrText xml:space="preserve"> PAGEREF _Toc326420436 \h </w:instrText>
+        </w:r>
+        <w:r>
+          <w:rPr>
+            <w:noProof/>
+            <w:webHidden/>
+          </w:rPr>
+        </w:r>
+        <w:r>
+          <w:rPr>
+            <w:noProof/>
+            <w:webHidden/>
+          </w:rPr>
+          <w:fldChar w:fldCharType="separate"/>
+        </w:r>
+        <w:r>
+          <w:rPr>
+            <w:noProof/>
+            <w:webHidden/>
+          </w:rPr>
+          <w:t>32</w:t>
+        </w:r>
+        <w:r>
+          <w:rPr>
+            <w:noProof/>
+            <w:webHidden/>
+          </w:rPr>
+          <w:fldChar w:fldCharType="end"/>
+        </w:r>
+      </w:hyperlink>
+    </w:p>
+    <w:p>
+      <w:pPr>
+        <w:pStyle w:val="TableofFigures"/>
+        <w:tabs>
+          <w:tab w:val="right" w:leader="dot" w:pos="9350"/>
+        </w:tabs>
+        <w:rPr>
+          <w:rFonts w:asciiTheme="minorHAnsi" w:eastAsiaTheme="minorEastAsia" w:hAnsiTheme="minorHAnsi" w:cstheme="minorBidi"/>
+          <w:noProof/>
+          <w:sz w:val="22"/>
+          <w:szCs w:val="22"/>
+        </w:rPr>
+      </w:pPr>
+      <w:hyperlink w:anchor="_Toc326420437" w:history="1">
+        <w:r>
+          <w:rPr>
+            <w:rStyle w:val="Hyperlink"/>
+            <w:noProof/>
+          </w:rPr>
+          <w:t>Figura 15: Janela de exibe todas as ações realizadas pelos funcionários</w:t>
+        </w:r>
+        <w:r>
+          <w:rPr>
+            <w:noProof/>
+            <w:webHidden/>
+          </w:rPr>
+          <w:tab/>
+        </w:r>
+        <w:r>
+          <w:rPr>
+            <w:noProof/>
+            <w:webHidden/>
+          </w:rPr>
+          <w:fldChar w:fldCharType="begin"/>
+        </w:r>
+        <w:r>
+          <w:rPr>
+            <w:noProof/>
+            <w:webHidden/>
+          </w:rPr>
+          <w:instrText xml:space="preserve"> PAGEREF _Toc326420437 \h </w:instrText>
+        </w:r>
+        <w:r>
+          <w:rPr>
+            <w:noProof/>
+            <w:webHidden/>
+          </w:rPr>
+        </w:r>
+        <w:r>
+          <w:rPr>
+            <w:noProof/>
+            <w:webHidden/>
+          </w:rPr>
+          <w:fldChar w:fldCharType="separate"/>
+        </w:r>
+        <w:r>
+          <w:rPr>
+            <w:noProof/>
+            <w:webHidden/>
+          </w:rPr>
+          <w:t>33</w:t>
+        </w:r>
+        <w:r>
+          <w:rPr>
+            <w:noProof/>
+            <w:webHidden/>
+          </w:rPr>
+          <w:fldChar w:fldCharType="end"/>
+        </w:r>
+      </w:hyperlink>
+    </w:p>
+    <w:p>
+      <w:pPr>
         <w:rPr>
           <w:lang w:val="pt-BR"/>
         </w:rPr>
@@ -3884,7 +4216,7 @@
           <w:lang w:val="pt-BR"/>
         </w:rPr>
       </w:pPr>
-      <w:bookmarkStart w:id="3" w:name="_Toc325917374"/>
+      <w:bookmarkStart w:id="3" w:name="_Toc326420439"/>
       <w:r>
         <w:rPr>
           <w:lang w:val="pt-BR"/>
@@ -3893,21 +4225,66 @@
         <w:t>Introdução</w:t>
       </w:r>
       <w:bookmarkEnd w:id="3"/>
-      <w:r>
+    </w:p>
+    <w:p>
+      <w:pPr>
+        <w:pStyle w:val="ABNT2"/>
+      </w:pPr>
+      <w:r>
+        <w:t>[Escrever algo sobre raciocínio e sistemas multiagentes]</w:t>
+      </w:r>
+    </w:p>
+    <w:p>
+      <w:pPr>
+        <w:pStyle w:val="ABNT2"/>
+      </w:pPr>
+      <w:r>
+        <w:t>Este trabalho esta dividido da seguinte forma: Capitulo 2 apresenta a base teórica sobre árvores de decisões</w:t>
+      </w:r>
+      <w:r>
+        <w:t xml:space="preserve">, mostrando como elas são geradas e como podem ser utilizadas como uma forma de raciocínio; Capitulo 3 apresenta um exemplo de utilização de árvores de decisões em um sistema que utiliza agentes BDI; Capitulo 4 faz uma introdução </w:t>
+      </w:r>
+      <w:proofErr w:type="gramStart"/>
+      <w:r>
+        <w:t>a</w:t>
+      </w:r>
+      <w:proofErr w:type="gramEnd"/>
+      <w:r>
+        <w:t xml:space="preserve"> lógica </w:t>
+      </w:r>
+      <w:proofErr w:type="spellStart"/>
+      <w:r>
+        <w:t>fuzzy</w:t>
+      </w:r>
+      <w:proofErr w:type="spellEnd"/>
+      <w:r>
+        <w:t xml:space="preserve"> e explica como é o processo de raciocínio </w:t>
+      </w:r>
+      <w:proofErr w:type="spellStart"/>
+      <w:r>
+        <w:t>fuzzy</w:t>
+      </w:r>
+      <w:proofErr w:type="spellEnd"/>
+      <w:r>
+        <w:t>; Capitulo 5 apresenta o jogo SDM que será utilizado como base na implementação do trabalho; Capitulo 6 apresenta a proposta desse trabalho; Capitulo 7 mostra alguns detalhes de implementação do trabalho, mostrando os pontos que foram alterados no SDM para suportar o que foi proposto; e por fim o Capitulo 8 apresenta a conclusão do trabalho.</w:t>
+      </w:r>
+    </w:p>
+    <w:p>
+      <w:pPr>
+        <w:pStyle w:val="ABNT2"/>
+      </w:pPr>
+      <w:r>
+        <w:br w:type="page"/>
+      </w:r>
+    </w:p>
+    <w:p>
+      <w:pPr>
+        <w:pStyle w:val="Heading1"/>
         <w:rPr>
           <w:lang w:val="pt-BR"/>
         </w:rPr>
-        <w:br w:type="page"/>
-      </w:r>
-    </w:p>
-    <w:p>
-      <w:pPr>
-        <w:pStyle w:val="Heading1"/>
-        <w:rPr>
-          <w:lang w:val="pt-BR"/>
-        </w:rPr>
-      </w:pPr>
-      <w:bookmarkStart w:id="4" w:name="_Toc325917375"/>
+      </w:pPr>
+      <w:bookmarkStart w:id="4" w:name="_Toc326420440"/>
       <w:r>
         <w:rPr>
           <w:lang w:val="pt-BR"/>
@@ -3949,7 +4326,7 @@
                     </w:rPr>
                   </w:pPr>
                   <w:bookmarkStart w:id="5" w:name="_Ref325825442"/>
-                  <w:bookmarkStart w:id="6" w:name="_Toc325906420"/>
+                  <w:bookmarkStart w:id="6" w:name="_Toc326420423"/>
                   <w:proofErr w:type="spellStart"/>
                   <w:r>
                     <w:t>Figura</w:t>
@@ -4187,7 +4564,13 @@
       </w:r>
       <w:fldSimple w:instr=" REF _Ref325825442 ">
         <w:r>
-          <w:t>Figura 1</w:t>
+          <w:t xml:space="preserve">Figura </w:t>
+        </w:r>
+        <w:r>
+          <w:rPr>
+            <w:noProof/>
+          </w:rPr>
+          <w:t>1</w:t>
         </w:r>
       </w:fldSimple>
       <w:r>
@@ -4201,7 +4584,7 @@
           <w:lang w:val="pt-BR"/>
         </w:rPr>
       </w:pPr>
-      <w:bookmarkStart w:id="7" w:name="_Toc325917376"/>
+      <w:bookmarkStart w:id="7" w:name="_Toc326420441"/>
       <w:r>
         <w:rPr>
           <w:lang w:val="pt-BR"/>
@@ -4332,7 +4715,7 @@
                     </w:rPr>
                   </w:pPr>
                   <w:bookmarkStart w:id="8" w:name="_Ref325825432"/>
-                  <w:bookmarkStart w:id="9" w:name="_Toc325906421"/>
+                  <w:bookmarkStart w:id="9" w:name="_Toc326420424"/>
                   <w:r>
                     <w:rPr>
                       <w:lang w:val="pt-BR"/>
@@ -4495,7 +4878,13 @@
       </w:r>
       <w:fldSimple w:instr=" REF _Ref325825432 ">
         <w:r>
-          <w:t>Figura 2</w:t>
+          <w:t xml:space="preserve">Figura </w:t>
+        </w:r>
+        <w:r>
+          <w:rPr>
+            <w:noProof/>
+          </w:rPr>
+          <w:t>2</w:t>
         </w:r>
       </w:fldSimple>
       <w:r>
@@ -4511,7 +4900,13 @@
       </w:r>
       <w:fldSimple w:instr=" REF _Ref325825154 ">
         <w:r>
-          <w:t>Figura 3</w:t>
+          <w:t xml:space="preserve">Figura </w:t>
+        </w:r>
+        <w:r>
+          <w:rPr>
+            <w:noProof/>
+          </w:rPr>
+          <w:t>3</w:t>
         </w:r>
       </w:fldSimple>
       <w:r>
@@ -4597,7 +4992,7 @@
         </w:rPr>
       </w:pPr>
       <w:bookmarkStart w:id="10" w:name="_Ref325825154"/>
-      <w:bookmarkStart w:id="11" w:name="_Toc325906422"/>
+      <w:bookmarkStart w:id="11" w:name="_Toc326420425"/>
       <w:r>
         <w:rPr>
           <w:lang w:val="pt-BR"/>
@@ -4660,7 +5055,7 @@
           <w:lang w:val="pt-BR"/>
         </w:rPr>
       </w:pPr>
-      <w:bookmarkStart w:id="12" w:name="_Toc325917377"/>
+      <w:bookmarkStart w:id="12" w:name="_Toc326420442"/>
       <w:r>
         <w:rPr>
           <w:lang w:val="pt-BR"/>
@@ -4924,7 +5319,13 @@
       </w:r>
       <w:fldSimple w:instr=" REF _Ref325826875 ">
         <w:r>
-          <w:t>Figura 4</w:t>
+          <w:t xml:space="preserve">Figura </w:t>
+        </w:r>
+        <w:r>
+          <w:rPr>
+            <w:noProof/>
+          </w:rPr>
+          <w:t>4</w:t>
         </w:r>
       </w:fldSimple>
       <w:r>
@@ -5026,7 +5427,7 @@
         </w:rPr>
       </w:pPr>
       <w:bookmarkStart w:id="13" w:name="_Ref325826875"/>
-      <w:bookmarkStart w:id="14" w:name="_Toc325906423"/>
+      <w:bookmarkStart w:id="14" w:name="_Toc326420426"/>
       <w:r>
         <w:rPr>
           <w:lang w:val="pt-BR"/>
@@ -5090,7 +5491,7 @@
           <w:lang w:val="pt-BR"/>
         </w:rPr>
       </w:pPr>
-      <w:bookmarkStart w:id="15" w:name="_Toc325917378"/>
+      <w:bookmarkStart w:id="15" w:name="_Toc326420443"/>
       <w:r>
         <w:rPr>
           <w:rStyle w:val="hps"/>
@@ -5160,7 +5561,13 @@
       </w:r>
       <w:fldSimple w:instr=" REF _Ref325834816 ">
         <w:r>
-          <w:t>Figura 5</w:t>
+          <w:t xml:space="preserve">Figura </w:t>
+        </w:r>
+        <w:r>
+          <w:rPr>
+            <w:noProof/>
+          </w:rPr>
+          <w:t>5</w:t>
         </w:r>
       </w:fldSimple>
       <w:r>
@@ -5318,7 +5725,7 @@
         </w:rPr>
       </w:pPr>
       <w:bookmarkStart w:id="16" w:name="_Ref325834816"/>
-      <w:bookmarkStart w:id="17" w:name="_Toc325906424"/>
+      <w:bookmarkStart w:id="17" w:name="_Toc326420427"/>
       <w:r>
         <w:rPr>
           <w:lang w:val="pt-BR"/>
@@ -5374,7 +5781,13 @@
       </w:r>
       <w:fldSimple w:instr=" REF _Ref325835197 ">
         <w:r>
-          <w:t>Figura 6</w:t>
+          <w:t xml:space="preserve">Figura </w:t>
+        </w:r>
+        <w:r>
+          <w:rPr>
+            <w:noProof/>
+          </w:rPr>
+          <w:t>6</w:t>
         </w:r>
       </w:fldSimple>
       <w:r>
@@ -5458,7 +5871,7 @@
         </w:rPr>
       </w:pPr>
       <w:bookmarkStart w:id="18" w:name="_Ref325835197"/>
-      <w:bookmarkStart w:id="19" w:name="_Toc325906425"/>
+      <w:bookmarkStart w:id="19" w:name="_Toc326420428"/>
       <w:r>
         <w:rPr>
           <w:lang w:val="pt-BR"/>
@@ -5526,7 +5939,7 @@
           <w:lang w:val="pt-BR"/>
         </w:rPr>
       </w:pPr>
-      <w:bookmarkStart w:id="20" w:name="_Toc325917379"/>
+      <w:bookmarkStart w:id="20" w:name="_Toc326420444"/>
       <w:r>
         <w:rPr>
           <w:lang w:val="pt-BR"/>
@@ -5748,7 +6161,7 @@
           <w:lang w:val="pt-BR"/>
         </w:rPr>
       </w:pPr>
-      <w:bookmarkStart w:id="21" w:name="_Toc325917380"/>
+      <w:bookmarkStart w:id="21" w:name="_Toc326420445"/>
       <w:r>
         <w:rPr>
           <w:shd w:val="solid" w:color="FFFFFF" w:fill="FFFFFF"/>
@@ -6152,7 +6565,7 @@
           <w:lang w:val="pt-BR"/>
         </w:rPr>
       </w:pPr>
-      <w:bookmarkStart w:id="22" w:name="_Toc325917381"/>
+      <w:bookmarkStart w:id="22" w:name="_Toc326420446"/>
       <w:r>
         <w:rPr>
           <w:rStyle w:val="hps"/>
@@ -6303,7 +6716,7 @@
           <w:lang w:val="pt-BR"/>
         </w:rPr>
       </w:pPr>
-      <w:bookmarkStart w:id="23" w:name="_Toc325917382"/>
+      <w:bookmarkStart w:id="23" w:name="_Toc326420447"/>
       <w:r>
         <w:rPr>
           <w:rStyle w:val="hps"/>
@@ -6416,7 +6829,7 @@
         </w:rPr>
         <w:br w:type="page"/>
       </w:r>
-      <w:bookmarkStart w:id="24" w:name="_Toc325917383"/>
+      <w:bookmarkStart w:id="24" w:name="_Toc326420448"/>
       <w:r>
         <w:rPr>
           <w:lang w:val="pt-BR"/>
@@ -6697,7 +7110,7 @@
           <w:lang w:val="pt-BR"/>
         </w:rPr>
       </w:pPr>
-      <w:bookmarkStart w:id="25" w:name="_Toc325917384"/>
+      <w:bookmarkStart w:id="25" w:name="_Toc326420449"/>
       <w:r>
         <w:rPr>
           <w:lang w:val="pt-BR"/>
@@ -6827,7 +7240,13 @@
         <w:fldChar w:fldCharType="separate"/>
       </w:r>
       <w:r>
-        <w:t>Figura 7</w:t>
+        <w:t xml:space="preserve">Figura </w:t>
+      </w:r>
+      <w:r>
+        <w:rPr>
+          <w:noProof/>
+        </w:rPr>
+        <w:t>7</w:t>
       </w:r>
       <w:r>
         <w:fldChar w:fldCharType="end"/>
@@ -6856,7 +7275,13 @@
         <w:fldChar w:fldCharType="separate"/>
       </w:r>
       <w:r>
-        <w:t>Figura 8</w:t>
+        <w:t xml:space="preserve">Figura </w:t>
+      </w:r>
+      <w:r>
+        <w:rPr>
+          <w:noProof/>
+        </w:rPr>
+        <w:t>8</w:t>
       </w:r>
       <w:r>
         <w:fldChar w:fldCharType="end"/>
@@ -6951,7 +7376,7 @@
         </w:rPr>
       </w:pPr>
       <w:bookmarkStart w:id="26" w:name="_Ref325898247"/>
-      <w:bookmarkStart w:id="27" w:name="_Toc325906426"/>
+      <w:bookmarkStart w:id="27" w:name="_Toc326420429"/>
       <w:r>
         <w:rPr>
           <w:lang w:val="pt-BR"/>
@@ -7079,7 +7504,7 @@
         </w:rPr>
       </w:pPr>
       <w:bookmarkStart w:id="28" w:name="_Ref325898255"/>
-      <w:bookmarkStart w:id="29" w:name="_Toc325906427"/>
+      <w:bookmarkStart w:id="29" w:name="_Toc326420430"/>
       <w:r>
         <w:rPr>
           <w:lang w:val="pt-BR"/>
@@ -7133,7 +7558,7 @@
           <w:lang w:val="pt-BR"/>
         </w:rPr>
       </w:pPr>
-      <w:bookmarkStart w:id="30" w:name="_Toc325917385"/>
+      <w:bookmarkStart w:id="30" w:name="_Toc326420450"/>
       <w:r>
         <w:rPr>
           <w:lang w:val="pt-BR"/>
@@ -7226,7 +7651,7 @@
           <w:lang w:val="pt-BR"/>
         </w:rPr>
       </w:pPr>
-      <w:bookmarkStart w:id="31" w:name="_Toc325917386"/>
+      <w:bookmarkStart w:id="31" w:name="_Toc326420451"/>
       <w:r>
         <w:rPr>
           <w:lang w:val="pt-BR"/>
@@ -7511,7 +7936,7 @@
       <w:pPr>
         <w:pStyle w:val="Heading3"/>
       </w:pPr>
-      <w:bookmarkStart w:id="32" w:name="_Toc325917387"/>
+      <w:bookmarkStart w:id="32" w:name="_Toc326420452"/>
       <w:proofErr w:type="spellStart"/>
       <w:r>
         <w:t>Representação</w:t>
@@ -7628,7 +8053,7 @@
       </w:pPr>
       <w:bookmarkStart w:id="33" w:name="_Ref325902670"/>
       <w:bookmarkStart w:id="34" w:name="_Ref325902697"/>
-      <w:bookmarkStart w:id="35" w:name="_Toc325917388"/>
+      <w:bookmarkStart w:id="35" w:name="_Toc326420453"/>
       <w:r>
         <w:rPr>
           <w:lang w:val="pt-BR"/>
@@ -8593,7 +9018,14 @@
         <w:rPr>
           <w:shd w:val="solid" w:color="FFFFFF" w:fill="FFFFFF"/>
         </w:rPr>
-        <w:t>se o tomate está vermelho, então ele está maduro</w:t>
+        <w:t xml:space="preserve">se o tomate </w:t>
+      </w:r>
+      <w:proofErr w:type="gramStart"/>
+      <w:r>
+        <w:rPr>
+          <w:shd w:val="solid" w:color="FFFFFF" w:fill="FFFFFF"/>
+        </w:rPr>
+        <w:t>está vermelho, então ele está maduro</w:t>
       </w:r>
       <w:r>
         <w:rPr>
@@ -8630,7 +9062,14 @@
         <w:rPr>
           <w:shd w:val="solid" w:color="FFFFFF" w:fill="FFFFFF"/>
         </w:rPr>
-        <w:t>inferir que o tomate está mais ou menos maduro. Ou seja:</w:t>
+        <w:t>inferir que o tomate está</w:t>
+      </w:r>
+      <w:proofErr w:type="gramEnd"/>
+      <w:r>
+        <w:rPr>
+          <w:shd w:val="solid" w:color="FFFFFF" w:fill="FFFFFF"/>
+        </w:rPr>
+        <w:t xml:space="preserve"> mais ou menos maduro. Ou seja:</w:t>
       </w:r>
     </w:p>
     <w:p>
@@ -8823,13 +9262,13 @@
         </w:rPr>
       </w:pPr>
       <w:bookmarkStart w:id="36" w:name="_Ref325909882"/>
-      <w:bookmarkStart w:id="37" w:name="_Toc325917389"/>
+      <w:bookmarkStart w:id="37" w:name="_Toc326420454"/>
       <w:r>
         <w:rPr>
           <w:lang w:val="pt-BR"/>
         </w:rPr>
         <w:lastRenderedPageBreak/>
-        <w:t xml:space="preserve">O Software </w:t>
+        <w:t xml:space="preserve">Software </w:t>
       </w:r>
       <w:proofErr w:type="spellStart"/>
       <w:r>
@@ -8892,6 +9331,7 @@
         <w:t xml:space="preserve">(KOHWALTER </w:t>
       </w:r>
       <w:proofErr w:type="spellStart"/>
+      <w:proofErr w:type="gramStart"/>
       <w:r>
         <w:rPr>
           <w:i/>
@@ -8900,6 +9340,7 @@
         <w:t>et</w:t>
       </w:r>
       <w:proofErr w:type="spellEnd"/>
+      <w:proofErr w:type="gramEnd"/>
       <w:r>
         <w:rPr>
           <w:i/>
@@ -9027,7 +9468,7 @@
         <w:jc w:val="center"/>
       </w:pPr>
       <w:bookmarkStart w:id="38" w:name="_Ref325905940"/>
-      <w:bookmarkStart w:id="39" w:name="_Toc325906428"/>
+      <w:bookmarkStart w:id="39" w:name="_Toc326420431"/>
       <w:proofErr w:type="spellStart"/>
       <w:r>
         <w:t>Figura</w:t>
@@ -9078,7 +9519,7 @@
       <w:pPr>
         <w:pStyle w:val="Heading2"/>
       </w:pPr>
-      <w:bookmarkStart w:id="40" w:name="_Toc325917390"/>
+      <w:bookmarkStart w:id="40" w:name="_Toc326420455"/>
       <w:proofErr w:type="spellStart"/>
       <w:r>
         <w:lastRenderedPageBreak/>
@@ -9099,7 +9540,7 @@
       <w:pPr>
         <w:pStyle w:val="Heading3"/>
       </w:pPr>
-      <w:bookmarkStart w:id="41" w:name="_Toc325917391"/>
+      <w:bookmarkStart w:id="41" w:name="_Toc326420456"/>
       <w:proofErr w:type="spellStart"/>
       <w:r>
         <w:t>Papéis</w:t>
@@ -9130,7 +9571,7 @@
       <w:pPr>
         <w:pStyle w:val="Heading3"/>
       </w:pPr>
-      <w:bookmarkStart w:id="42" w:name="_Toc325917392"/>
+      <w:bookmarkStart w:id="42" w:name="_Toc326420457"/>
       <w:proofErr w:type="spellStart"/>
       <w:r>
         <w:t>Atributos</w:t>
@@ -9166,7 +9607,7 @@
       <w:pPr>
         <w:pStyle w:val="Heading3"/>
       </w:pPr>
-      <w:bookmarkStart w:id="43" w:name="_Toc325917393"/>
+      <w:bookmarkStart w:id="43" w:name="_Toc326420458"/>
       <w:proofErr w:type="spellStart"/>
       <w:r>
         <w:t>Especializações</w:t>
@@ -9239,7 +9680,7 @@
           <w:lang w:val="pt-BR"/>
         </w:rPr>
       </w:pPr>
-      <w:bookmarkStart w:id="44" w:name="_Toc325917394"/>
+      <w:bookmarkStart w:id="44" w:name="_Toc326420459"/>
       <w:r>
         <w:rPr>
           <w:lang w:val="pt-BR"/>
@@ -9321,7 +9762,7 @@
       <w:pPr>
         <w:pStyle w:val="Heading2"/>
       </w:pPr>
-      <w:bookmarkStart w:id="45" w:name="_Toc325917395"/>
+      <w:bookmarkStart w:id="45" w:name="_Toc326420460"/>
       <w:proofErr w:type="spellStart"/>
       <w:r>
         <w:t>Alterações</w:t>
@@ -9407,7 +9848,27 @@
       </w:r>
       <w:proofErr w:type="spellEnd"/>
       <w:r>
-        <w:t xml:space="preserve"> de requisitos: Levantamento dos requisitos do sistema. </w:t>
+        <w:t xml:space="preserve"> de requisitos</w:t>
+      </w:r>
+      <w:r>
+        <w:t xml:space="preserve"> e validação</w:t>
+      </w:r>
+      <w:r>
+        <w:t>: Levantamento dos requisitos do sistema</w:t>
+      </w:r>
+      <w:r>
+        <w:t xml:space="preserve"> e validação por meio de </w:t>
+      </w:r>
+      <w:proofErr w:type="spellStart"/>
+      <w:r>
+        <w:t>reviews</w:t>
+      </w:r>
+      <w:proofErr w:type="spellEnd"/>
+      <w:r>
+        <w:t xml:space="preserve"> ou protótipos</w:t>
+      </w:r>
+      <w:r>
+        <w:t xml:space="preserve">. </w:t>
       </w:r>
     </w:p>
     <w:p>
@@ -9419,7 +9880,21 @@
         </w:numPr>
       </w:pPr>
       <w:r>
-        <w:t>Validação do software: Validação do software através de requisitos e por protótipos.</w:t>
+        <w:t>Especificação de requisitos</w:t>
+      </w:r>
+      <w:r>
+        <w:t xml:space="preserve">: </w:t>
+      </w:r>
+      <w:r>
+        <w:t xml:space="preserve">Especificação dos requisitos descobertos pela </w:t>
+      </w:r>
+      <w:proofErr w:type="spellStart"/>
+      <w:r>
+        <w:t>elicitação</w:t>
+      </w:r>
+      <w:proofErr w:type="spellEnd"/>
+      <w:r>
+        <w:t>.</w:t>
       </w:r>
     </w:p>
     <w:p>
@@ -9445,7 +9920,14 @@
         <w:pStyle w:val="ABNT2"/>
       </w:pPr>
       <w:r>
-        <w:t xml:space="preserve">Esta ultima tarefa é consequência de outra alteração no modelo do SDM, onde o </w:t>
+        <w:lastRenderedPageBreak/>
+        <w:t>Esta ultima tarefa é consequência de outra alteração no modelo do SDM, o</w:t>
+      </w:r>
+      <w:r>
+        <w:t>nde</w:t>
+      </w:r>
+      <w:r>
+        <w:t xml:space="preserve"> </w:t>
       </w:r>
       <w:proofErr w:type="spellStart"/>
       <w:r>
@@ -9468,7 +9950,6 @@
         </w:numPr>
       </w:pPr>
       <w:r>
-        <w:lastRenderedPageBreak/>
         <w:t>Unitário;</w:t>
       </w:r>
     </w:p>
@@ -9727,6 +10208,7 @@
         </w:numPr>
       </w:pPr>
       <w:r>
+        <w:lastRenderedPageBreak/>
         <w:t>Carga de trabalho: Decidir a quantidade de horas que cada funcionário trabalhará e se o funcionário estará sobre pressão para produzir mais.</w:t>
       </w:r>
     </w:p>
@@ -9739,7 +10221,6 @@
         </w:numPr>
       </w:pPr>
       <w:r>
-        <w:lastRenderedPageBreak/>
         <w:t>Autonomia: Este não é uma tarefa em si, mas irá fazer com que o gerente não necessite de comandos constantes do jogador. Caso o jogador não forneça nenhuma tarefa ao gerente, o gerente irá tomar suas próprias decisões.</w:t>
       </w:r>
     </w:p>
@@ -10049,7 +10530,7 @@
       <w:pPr>
         <w:pStyle w:val="Heading2"/>
       </w:pPr>
-      <w:bookmarkStart w:id="46" w:name="_Toc325917396"/>
+      <w:bookmarkStart w:id="46" w:name="_Toc326420461"/>
       <w:proofErr w:type="spellStart"/>
       <w:r>
         <w:lastRenderedPageBreak/>
@@ -10087,13 +10568,199 @@
         <w:pStyle w:val="ABNT2"/>
       </w:pPr>
       <w:r>
-        <w:t xml:space="preserve">Devido ao tamanho das árvores de decisão, elas serão apresentadas em um arquivo aparte, que será entre junto a este trabalho. Nesta seção será apenas descrito os elementos </w:t>
+        <w:t xml:space="preserve">Devido ao tamanho das árvores de decisão, elas serão apresentadas em um arquivo aparte, que será entre junto a este trabalho. Nesta seção será apenas </w:t>
+      </w:r>
+      <w:r>
+        <w:t>feita a descrição</w:t>
+      </w:r>
+      <w:r>
+        <w:t xml:space="preserve"> </w:t>
+      </w:r>
+      <w:r>
+        <w:t>d</w:t>
+      </w:r>
+      <w:r>
+        <w:t xml:space="preserve">os elementos </w:t>
       </w:r>
       <w:r>
         <w:t>que influenciam</w:t>
       </w:r>
       <w:r>
-        <w:t xml:space="preserve"> nas árvores de decisão.</w:t>
+        <w:t xml:space="preserve"> </w:t>
+      </w:r>
+      <w:r>
+        <w:t>as árvores de decisão.</w:t>
+      </w:r>
+      <w:r>
+        <w:t xml:space="preserve"> </w:t>
+      </w:r>
+    </w:p>
+    <w:p>
+      <w:pPr>
+        <w:pStyle w:val="ABNT2"/>
+      </w:pPr>
+      <w:r>
+        <w:t xml:space="preserve">Pelo fato do SDM ser um jogo educacional, que está sendo desenvolvido para o Mestrado e orientado por Leonardo Murta e </w:t>
+      </w:r>
+      <w:proofErr w:type="spellStart"/>
+      <w:r>
+        <w:t>Esteban</w:t>
+      </w:r>
+      <w:proofErr w:type="spellEnd"/>
+      <w:r>
+        <w:t xml:space="preserve"> </w:t>
+      </w:r>
+      <w:proofErr w:type="spellStart"/>
+      <w:r>
+        <w:t>Clua</w:t>
+      </w:r>
+      <w:proofErr w:type="spellEnd"/>
+      <w:r>
+        <w:t>, algumas propostas elaboradas no capitulo anterior ainda não foram debatidas e aprovadas por restrição de tempo. Quando for tal caso, será mencionado o que foi realizado diferente do proposto.</w:t>
+      </w:r>
+    </w:p>
+    <w:p>
+      <w:pPr>
+        <w:pStyle w:val="ABNT2"/>
+      </w:pPr>
+      <w:r>
+        <w:t>Começando pela árvore de decisão do analista, o primeiro nível da árvore se depara com uma decisão que vai determinar que ramo</w:t>
+      </w:r>
+      <w:r>
+        <w:t xml:space="preserve"> </w:t>
+      </w:r>
+      <w:proofErr w:type="gramStart"/>
+      <w:r>
+        <w:t>seguir</w:t>
+      </w:r>
+      <w:proofErr w:type="gramEnd"/>
+      <w:r>
+        <w:t xml:space="preserve">. Esta primeira decisão é </w:t>
+      </w:r>
+      <w:r>
+        <w:t xml:space="preserve">resultante de uma decisão do Jogador ou do Gerente. No ramo de </w:t>
+      </w:r>
+      <w:proofErr w:type="spellStart"/>
+      <w:r>
+        <w:t>Elicitação</w:t>
+      </w:r>
+      <w:proofErr w:type="spellEnd"/>
+      <w:r>
+        <w:t xml:space="preserve"> e Validação, é feita uma decisão de acordo com a disponibilidade de protótipos. Caso tenha um protótipo pronto, então será feita a </w:t>
+      </w:r>
+      <w:proofErr w:type="spellStart"/>
+      <w:r>
+        <w:t>elicitação</w:t>
+      </w:r>
+      <w:proofErr w:type="spellEnd"/>
+      <w:r>
+        <w:t xml:space="preserve"> e validação com o protótipo. </w:t>
+      </w:r>
+      <w:proofErr w:type="gramStart"/>
+      <w:r>
+        <w:t>Caso contrario</w:t>
+      </w:r>
+      <w:proofErr w:type="gramEnd"/>
+      <w:r>
+        <w:t xml:space="preserve">, será feita apenas com </w:t>
+      </w:r>
+      <w:proofErr w:type="spellStart"/>
+      <w:r>
+        <w:t>reviews</w:t>
+      </w:r>
+      <w:proofErr w:type="spellEnd"/>
+      <w:r>
+        <w:t xml:space="preserve"> dos requisitos.</w:t>
+      </w:r>
+    </w:p>
+    <w:p>
+      <w:pPr>
+        <w:pStyle w:val="ABNT2"/>
+      </w:pPr>
+      <w:r>
+        <w:t xml:space="preserve">Assim como o analista, o primeiro nível da árvore de decisão do arquiteto depende da decisão do Jogador ou do Gerente. No próximo capitulo, </w:t>
+      </w:r>
+      <w:proofErr w:type="gramStart"/>
+      <w:r>
+        <w:t>será</w:t>
+      </w:r>
+      <w:proofErr w:type="gramEnd"/>
+      <w:r>
+        <w:t xml:space="preserve"> explicado melhor estas decisões.</w:t>
+      </w:r>
+    </w:p>
+    <w:p>
+      <w:pPr>
+        <w:pStyle w:val="ABNT2"/>
+      </w:pPr>
+      <w:r>
+        <w:t>A árvore de decisão do gerente é basicamente decidida dependendo das decisões do jogador, que restringe a autonomia do gerente. Caso não tenha nenhuma restrição, o gerente irá tomar decisões dependendo do estado de desenvolvimento. Devido a restrições, apenas a árvore de decisão que decide qual o foco na etapa de desenvolvimento foi criada.</w:t>
+      </w:r>
+      <w:r>
+        <w:t xml:space="preserve"> </w:t>
+      </w:r>
+      <w:r>
+        <w:t>Para fins dessa disciplina, um método foi criado para que o gerente distribua tarefas para os funcionários de acordo com o foco de desenvolvimento (</w:t>
+      </w:r>
+      <w:proofErr w:type="gramStart"/>
+      <w:r>
+        <w:t>analise,</w:t>
+      </w:r>
+      <w:proofErr w:type="gramEnd"/>
+      <w:r>
+        <w:t xml:space="preserve"> codificação, qualidade, balanceado).</w:t>
+      </w:r>
+    </w:p>
+    <w:p>
+      <w:pPr>
+        <w:pStyle w:val="ABNT2"/>
+      </w:pPr>
+      <w:r>
+        <w:t>No caso do programador, a árvore foi divi</w:t>
+      </w:r>
+      <w:r>
+        <w:t xml:space="preserve">dida em duas planilhas, para reduzir o tamanho e facilitar o entendimento. A primeira planilha apenas informa qual tarefa que o programador irá executar, podendo ser de evolução ou de reparo. A segunda planilha indica como que o programador irá executar a tarefa, sendo utilizada pelos dois tipos de tarefas. O modo de refatoração não foi </w:t>
+      </w:r>
+      <w:proofErr w:type="gramStart"/>
+      <w:r>
+        <w:t>implementado</w:t>
+      </w:r>
+      <w:proofErr w:type="gramEnd"/>
+      <w:r>
+        <w:t>, em termos de realizar alguma alteração no software.</w:t>
+      </w:r>
+    </w:p>
+    <w:p>
+      <w:pPr>
+        <w:pStyle w:val="ABNT2"/>
+      </w:pPr>
+      <w:r>
+        <w:lastRenderedPageBreak/>
+        <w:t xml:space="preserve">Apesar </w:t>
+      </w:r>
+      <w:proofErr w:type="gramStart"/>
+      <w:r>
+        <w:t>do testador ter</w:t>
+      </w:r>
+      <w:proofErr w:type="gramEnd"/>
+      <w:r>
+        <w:t xml:space="preserve"> uma árvore de decisão na planilha, ela não foi implementada pois depende de um outro elemento que ainda não foi desenvolvido no SDM. Este elemento é Casos de Teste. Atualmente o testador efetua testes de todos os tipos, sequencialmente, de forma Ad </w:t>
+      </w:r>
+      <w:proofErr w:type="spellStart"/>
+      <w:r>
+        <w:t>Hoc</w:t>
+      </w:r>
+      <w:proofErr w:type="spellEnd"/>
+      <w:r>
+        <w:t>.</w:t>
+      </w:r>
+    </w:p>
+    <w:p>
+      <w:pPr>
+        <w:pStyle w:val="ABNT2"/>
+      </w:pPr>
+      <w:r>
+        <w:t>Por fim, o funcionário de marketing não possui árvore de decisão, pois sua função é menos significante em relação aos outros papeis e ainda não foi dedicado tempo para sua elaboração. Por causa disso, o papel de marketing possui as mesmas tarefas da versão original do SDM.</w:t>
       </w:r>
     </w:p>
     <w:p>
@@ -10122,7 +10789,7 @@
           <w:lang w:val="pt-BR"/>
         </w:rPr>
       </w:pPr>
-      <w:bookmarkStart w:id="47" w:name="_Toc325917397"/>
+      <w:bookmarkStart w:id="47" w:name="_Toc326420462"/>
       <w:proofErr w:type="gramStart"/>
       <w:r>
         <w:rPr>
@@ -10136,23 +10803,154 @@
     </w:p>
     <w:p>
       <w:pPr>
+        <w:pStyle w:val="ABNT2"/>
+      </w:pPr>
+      <w:r>
+        <w:t>Neste capitulo será mostrado alterações realizadas no SDM aplicando os conceitos apresentados no Capitulo 6.</w:t>
+      </w:r>
+      <w:r>
+        <w:t xml:space="preserve"> A </w:t>
+      </w:r>
+      <w:r>
+        <w:fldChar w:fldCharType="begin"/>
+      </w:r>
+      <w:r>
+        <w:instrText xml:space="preserve"> REF _Ref326417941 \h </w:instrText>
+      </w:r>
+      <w:r>
+        <w:fldChar w:fldCharType="separate"/>
+      </w:r>
+      <w:r>
+        <w:t xml:space="preserve">Figura </w:t>
+      </w:r>
+      <w:r>
+        <w:rPr>
+          <w:noProof/>
+        </w:rPr>
+        <w:t>10</w:t>
+      </w:r>
+      <w:r>
+        <w:fldChar w:fldCharType="end"/>
+      </w:r>
+      <w:r>
+        <w:t xml:space="preserve"> ilustra </w:t>
+      </w:r>
+      <w:r>
+        <w:t>a interface do SDM.</w:t>
+      </w:r>
+      <w:r>
+        <w:t xml:space="preserve"> Este capítulo está divido da seguinte forma: apresentação da plataforma de desenvolvimento utilizada na criação do SDM; Alterações realizadas no SDM; e por fim os resultados obtidos com estas alterações.</w:t>
+      </w:r>
+    </w:p>
+    <w:p>
+      <w:pPr>
+        <w:keepNext/>
+        <w:jc w:val="center"/>
+      </w:pPr>
+      <w:r>
+        <w:rPr>
+          <w:noProof/>
+        </w:rPr>
+        <w:drawing>
+          <wp:inline distT="0" distB="0" distL="0" distR="0">
+            <wp:extent cx="5943600" cy="4438650"/>
+            <wp:effectExtent l="19050" t="0" r="0" b="0"/>
+            <wp:docPr id="14" name="Picture 7"/>
+            <wp:cNvGraphicFramePr>
+              <a:graphicFrameLocks xmlns:a="http://schemas.openxmlformats.org/drawingml/2006/main" noChangeAspect="1"/>
+            </wp:cNvGraphicFramePr>
+            <a:graphic xmlns:a="http://schemas.openxmlformats.org/drawingml/2006/main">
+              <a:graphicData uri="http://schemas.openxmlformats.org/drawingml/2006/picture">
+                <pic:pic xmlns:pic="http://schemas.openxmlformats.org/drawingml/2006/picture">
+                  <pic:nvPicPr>
+                    <pic:cNvPr id="0" name="Picture 7"/>
+                    <pic:cNvPicPr>
+                      <a:picLocks noChangeAspect="1" noChangeArrowheads="1"/>
+                    </pic:cNvPicPr>
+                  </pic:nvPicPr>
+                  <pic:blipFill>
+                    <a:blip r:embed="rId23" cstate="print"/>
+                    <a:srcRect/>
+                    <a:stretch>
+                      <a:fillRect/>
+                    </a:stretch>
+                  </pic:blipFill>
+                  <pic:spPr bwMode="auto">
+                    <a:xfrm>
+                      <a:off x="0" y="0"/>
+                      <a:ext cx="5943600" cy="4438650"/>
+                    </a:xfrm>
+                    <a:prstGeom prst="rect">
+                      <a:avLst/>
+                    </a:prstGeom>
+                    <a:noFill/>
+                    <a:ln w="9525">
+                      <a:noFill/>
+                      <a:miter lim="800000"/>
+                      <a:headEnd/>
+                      <a:tailEnd/>
+                    </a:ln>
+                  </pic:spPr>
+                </pic:pic>
+              </a:graphicData>
+            </a:graphic>
+          </wp:inline>
+        </w:drawing>
+      </w:r>
+    </w:p>
+    <w:p>
+      <w:pPr>
+        <w:pStyle w:val="Caption"/>
+        <w:jc w:val="center"/>
         <w:rPr>
           <w:lang w:val="pt-BR"/>
         </w:rPr>
       </w:pPr>
-    </w:p>
-    <w:p>
-      <w:pPr>
-        <w:rPr>
-          <w:lang w:val="pt-BR"/>
-        </w:rPr>
-      </w:pPr>
+      <w:bookmarkStart w:id="48" w:name="_Ref326417941"/>
+      <w:bookmarkStart w:id="49" w:name="_Toc326420432"/>
+      <w:proofErr w:type="spellStart"/>
+      <w:r>
+        <w:t>Figura</w:t>
+      </w:r>
+      <w:proofErr w:type="spellEnd"/>
+      <w:r>
+        <w:t xml:space="preserve"> </w:t>
+      </w:r>
+      <w:fldSimple w:instr=" SEQ Figura \* ARABIC ">
+        <w:r>
+          <w:rPr>
+            <w:noProof/>
+          </w:rPr>
+          <w:t>10</w:t>
+        </w:r>
+      </w:fldSimple>
+      <w:bookmarkEnd w:id="48"/>
+      <w:r>
+        <w:t xml:space="preserve">: Interface </w:t>
+      </w:r>
+      <w:proofErr w:type="gramStart"/>
+      <w:r>
+        <w:t>do</w:t>
+      </w:r>
+      <w:proofErr w:type="gramEnd"/>
+      <w:r>
+        <w:t xml:space="preserve"> </w:t>
+      </w:r>
+      <w:proofErr w:type="spellStart"/>
+      <w:r>
+        <w:t>jogo</w:t>
+      </w:r>
+      <w:proofErr w:type="spellEnd"/>
+      <w:r>
+        <w:t xml:space="preserve"> SDM</w:t>
+      </w:r>
+      <w:bookmarkEnd w:id="49"/>
     </w:p>
     <w:p>
       <w:pPr>
         <w:pStyle w:val="Heading2"/>
       </w:pPr>
-      <w:bookmarkStart w:id="48" w:name="_Toc325917398"/>
+      <w:bookmarkStart w:id="50" w:name="_Toc326420463"/>
       <w:proofErr w:type="spellStart"/>
       <w:r>
         <w:t>Introdução</w:t>
@@ -10169,56 +10967,932 @@
       <w:r>
         <w:t xml:space="preserve"> Unity3D</w:t>
       </w:r>
-      <w:bookmarkEnd w:id="48"/>
-    </w:p>
-    <w:p/>
+      <w:bookmarkEnd w:id="50"/>
+    </w:p>
+    <w:p>
+      <w:pPr>
+        <w:pStyle w:val="ABNT2"/>
+      </w:pPr>
+      <w:r>
+        <w:t xml:space="preserve">O SDM foi desenvolvido utilizando a ferramenta de desenvolvimento de jogos Unity3D </w:t>
+      </w:r>
+      <w:r>
+        <w:fldChar w:fldCharType="begin"/>
+      </w:r>
+      <w:r>
+        <w:instrText xml:space="preserve"> ADDIN ZOTERO_ITEM CSL_CITATION {"citationID":"18rf9hgdfq","properties":{"formattedCitation":"(HIGGINS, 2010)","plainCitation":"(HIGGINS, 2010)"},"citationItems":[{"id":14,"uris":["http://zotero.org/users/local/8yzTAsza/items/56NME7V4","http://zotero.org/users/local/ksghkIaS/items/3UPFSSDB"],"uri":["http://zotero.org/users/local/8yzTAsza/items/56NME7V4","http://zotero.org/users/local/ksghkIaS/items/3UPFSSDB"],"itemData":{"id":14,"type":"webpage","title":"Unity - 3D Game Engine","URL":"http://unity3d.com/","author":[{"family":"Higgins","given":"T"}],"issued":{"year":2010},"accessed":{"year":2011,"month":5,"day":5}}}],"schema":"https://github.com/citation-style-language/schema/raw/master/csl-citation.json"} </w:instrText>
+      </w:r>
+      <w:r>
+        <w:fldChar w:fldCharType="separate"/>
+      </w:r>
+      <w:r>
+        <w:rPr>
+          <w:szCs w:val="21"/>
+        </w:rPr>
+        <w:t>(HIGGINS, 2010)</w:t>
+      </w:r>
+      <w:r>
+        <w:fldChar w:fldCharType="end"/>
+      </w:r>
+      <w:r>
+        <w:t xml:space="preserve">. O Unity3D é um ambiente de produção que facilita a criação de jogos, abstraindo elementos técnicos durante o desenvolvimento. Com esta abstração, o Unity3D permite que o desenvolvedor se concentre apenas na criação do jogo sem precisar se preocupar com elementos do </w:t>
+      </w:r>
+      <w:r>
+        <w:t>motor</w:t>
+      </w:r>
+      <w:r>
+        <w:t xml:space="preserve">. A </w:t>
+      </w:r>
+      <w:r>
+        <w:fldChar w:fldCharType="begin"/>
+      </w:r>
+      <w:r>
+        <w:instrText xml:space="preserve"> REF _Ref326333533 \h </w:instrText>
+      </w:r>
+      <w:r>
+        <w:fldChar w:fldCharType="separate"/>
+      </w:r>
+      <w:r>
+        <w:t xml:space="preserve">Figura </w:t>
+      </w:r>
+      <w:r>
+        <w:rPr>
+          <w:noProof/>
+        </w:rPr>
+        <w:t>11</w:t>
+      </w:r>
+      <w:r>
+        <w:fldChar w:fldCharType="end"/>
+      </w:r>
+      <w:r>
+        <w:fldChar w:fldCharType="begin"/>
+      </w:r>
+      <w:r>
+        <w:instrText xml:space="preserve"> REF _Ref292374326 \h </w:instrText>
+      </w:r>
+      <w:r>
+        <w:fldChar w:fldCharType="separate"/>
+      </w:r>
+      <w:r>
+        <w:rPr>
+          <w:b/>
+          <w:bCs/>
+          <w:lang w:val="en-US"/>
+        </w:rPr>
+        <w:t>Error! Reference source not found.</w:t>
+      </w:r>
+      <w:r>
+        <w:fldChar w:fldCharType="end"/>
+      </w:r>
+      <w:r>
+        <w:t xml:space="preserve"> exibe a interface de desenvolvimento do Unity3D. A imagem superior no canto esquerdo exibe a visão de desenvolvedor e a imagem inferior mostra como o jogo é visualizado enquanto está sendo </w:t>
+      </w:r>
+      <w:r>
+        <w:lastRenderedPageBreak/>
+        <w:t xml:space="preserve">jogado. As três colunas a direita são utilizadas para o desenvolvimento, onde a primeira, da esquerda para direita, exibe todos os objetos contidos no cenário. A segunda informa todos os elementos disponíveis para o desenvolvimento como, por exemplo, figuras, texturas e </w:t>
+      </w:r>
+      <w:r>
+        <w:rPr>
+          <w:i/>
+        </w:rPr>
+        <w:t>scripts</w:t>
+      </w:r>
+      <w:r>
+        <w:t xml:space="preserve">. A última coluna mostra a visão de inspetor, que contém as características do objeto selecionado, permitindo que alterações sejam feitas. </w:t>
+      </w:r>
+    </w:p>
+    <w:p>
+      <w:pPr>
+        <w:keepNext/>
+        <w:jc w:val="center"/>
+      </w:pPr>
+      <w:r>
+        <w:rPr>
+          <w:noProof/>
+        </w:rPr>
+        <w:drawing>
+          <wp:inline distT="0" distB="0" distL="0" distR="0">
+            <wp:extent cx="5906286" cy="4457143"/>
+            <wp:effectExtent l="19050" t="0" r="0" b="0"/>
+            <wp:docPr id="7" name="Picture 2"/>
+            <wp:cNvGraphicFramePr>
+              <a:graphicFrameLocks xmlns:a="http://schemas.openxmlformats.org/drawingml/2006/main" noChangeAspect="1"/>
+            </wp:cNvGraphicFramePr>
+            <a:graphic xmlns:a="http://schemas.openxmlformats.org/drawingml/2006/main">
+              <a:graphicData uri="http://schemas.openxmlformats.org/drawingml/2006/picture">
+                <pic:pic xmlns:pic="http://schemas.openxmlformats.org/drawingml/2006/picture">
+                  <pic:nvPicPr>
+                    <pic:cNvPr id="0" name="Picture 2"/>
+                    <pic:cNvPicPr>
+                      <a:picLocks noChangeAspect="1" noChangeArrowheads="1"/>
+                    </pic:cNvPicPr>
+                  </pic:nvPicPr>
+                  <pic:blipFill>
+                    <a:blip r:embed="rId24" cstate="print"/>
+                    <a:srcRect/>
+                    <a:stretch>
+                      <a:fillRect/>
+                    </a:stretch>
+                  </pic:blipFill>
+                  <pic:spPr bwMode="auto">
+                    <a:xfrm>
+                      <a:off x="0" y="0"/>
+                      <a:ext cx="5906286" cy="4457143"/>
+                    </a:xfrm>
+                    <a:prstGeom prst="rect">
+                      <a:avLst/>
+                    </a:prstGeom>
+                    <a:noFill/>
+                    <a:ln w="9525">
+                      <a:noFill/>
+                      <a:miter lim="800000"/>
+                      <a:headEnd/>
+                      <a:tailEnd/>
+                    </a:ln>
+                  </pic:spPr>
+                </pic:pic>
+              </a:graphicData>
+            </a:graphic>
+          </wp:inline>
+        </w:drawing>
+      </w:r>
+    </w:p>
+    <w:p>
+      <w:pPr>
+        <w:pStyle w:val="Caption"/>
+        <w:jc w:val="center"/>
+      </w:pPr>
+      <w:bookmarkStart w:id="51" w:name="_Ref326333533"/>
+      <w:bookmarkStart w:id="52" w:name="_Ref326333521"/>
+      <w:bookmarkStart w:id="53" w:name="_Toc326420433"/>
+      <w:proofErr w:type="spellStart"/>
+      <w:r>
+        <w:t>Figura</w:t>
+      </w:r>
+      <w:proofErr w:type="spellEnd"/>
+      <w:r>
+        <w:t xml:space="preserve"> </w:t>
+      </w:r>
+      <w:fldSimple w:instr=" SEQ Figura \* ARABIC ">
+        <w:r>
+          <w:rPr>
+            <w:noProof/>
+          </w:rPr>
+          <w:t>11</w:t>
+        </w:r>
+      </w:fldSimple>
+      <w:bookmarkEnd w:id="51"/>
+      <w:r>
+        <w:t xml:space="preserve">: </w:t>
+      </w:r>
+      <w:proofErr w:type="spellStart"/>
+      <w:r>
+        <w:t>Área</w:t>
+      </w:r>
+      <w:proofErr w:type="spellEnd"/>
+      <w:r>
+        <w:t xml:space="preserve"> de </w:t>
+      </w:r>
+      <w:proofErr w:type="spellStart"/>
+      <w:r>
+        <w:t>trabalho</w:t>
+      </w:r>
+      <w:proofErr w:type="spellEnd"/>
+      <w:r>
+        <w:t xml:space="preserve"> do Unity3D</w:t>
+      </w:r>
+      <w:bookmarkEnd w:id="52"/>
+      <w:r>
+        <w:t xml:space="preserve">, </w:t>
+      </w:r>
+      <w:proofErr w:type="spellStart"/>
+      <w:r>
+        <w:t>desenvolvendo</w:t>
+      </w:r>
+      <w:proofErr w:type="spellEnd"/>
+      <w:r>
+        <w:t xml:space="preserve"> o SDM</w:t>
+      </w:r>
+      <w:bookmarkEnd w:id="53"/>
+    </w:p>
     <w:p>
       <w:pPr>
         <w:pStyle w:val="Heading2"/>
       </w:pPr>
-      <w:bookmarkStart w:id="49" w:name="_Toc325917399"/>
+      <w:bookmarkStart w:id="54" w:name="_Toc326420464"/>
       <w:proofErr w:type="spellStart"/>
       <w:r>
-        <w:t>Implementação</w:t>
-      </w:r>
+        <w:t>Desenvolvimento</w:t>
+      </w:r>
+      <w:bookmarkEnd w:id="54"/>
       <w:proofErr w:type="spellEnd"/>
+    </w:p>
+    <w:p>
+      <w:pPr>
+        <w:pStyle w:val="ABNT2"/>
+      </w:pPr>
+      <w:r>
+        <w:t xml:space="preserve">Como foi dito anteriormente na </w:t>
+      </w:r>
+      <w:r>
+        <w:t>seção</w:t>
+      </w:r>
+      <w:r>
+        <w:t xml:space="preserve"> 6.2, algumas decisões utilizadas nas árvores de decisões precisam ser alimentadas por uma fonte externa, podendo ser tanto do Jogador quanto do Gerente. No caso do gerente, estas decisões são transparentes para o jogador, e </w:t>
+      </w:r>
+      <w:r>
+        <w:t xml:space="preserve">o processo </w:t>
+      </w:r>
+      <w:r>
+        <w:t xml:space="preserve">será mostrado mais a frente. Já no caso do Jogador, estas decisões podem ser configuradas por papel para cada funcionário da equipe. A </w:t>
+      </w:r>
+      <w:r>
+        <w:fldChar w:fldCharType="begin"/>
+      </w:r>
+      <w:r>
+        <w:instrText xml:space="preserve"> REF _Ref326417700 \h </w:instrText>
+      </w:r>
+      <w:r>
+        <w:fldChar w:fldCharType="separate"/>
+      </w:r>
+      <w:r>
+        <w:t xml:space="preserve">Figura </w:t>
+      </w:r>
+      <w:r>
+        <w:rPr>
+          <w:noProof/>
+        </w:rPr>
+        <w:t>12</w:t>
+      </w:r>
+      <w:r>
+        <w:fldChar w:fldCharType="end"/>
+      </w:r>
+      <w:r>
+        <w:t xml:space="preserve"> exibe a janela de configuração, onde é dividida em campos pertencentes aos papeis que possuem decisões externas nas suas árvores de decisão. Todos os elementos mostrados são configuráveis pelo jogador ou podem ser </w:t>
+      </w:r>
+      <w:r>
+        <w:lastRenderedPageBreak/>
+        <w:t xml:space="preserve">configurados pelo gerente da equipe, caso o jogador queira que o gerente seja autônomo. A </w:t>
+      </w:r>
+      <w:r>
+        <w:fldChar w:fldCharType="begin"/>
+      </w:r>
+      <w:r>
+        <w:instrText xml:space="preserve"> REF _Ref326417803 \h </w:instrText>
+      </w:r>
+      <w:r>
+        <w:fldChar w:fldCharType="separate"/>
+      </w:r>
+      <w:r>
+        <w:t xml:space="preserve">Figura </w:t>
+      </w:r>
+      <w:r>
+        <w:rPr>
+          <w:noProof/>
+        </w:rPr>
+        <w:t>13</w:t>
+      </w:r>
+      <w:r>
+        <w:fldChar w:fldCharType="end"/>
+      </w:r>
+      <w:r>
+        <w:t xml:space="preserve"> mostra o caminho de acesso desta janela, que é através da barra de controle dos integrantes da equipe, localizada no canto superior da interface.</w:t>
+      </w:r>
+    </w:p>
+    <w:p>
+      <w:pPr>
+        <w:keepNext/>
+        <w:jc w:val="center"/>
+      </w:pPr>
+      <w:r>
+        <w:rPr>
+          <w:noProof/>
+        </w:rPr>
+        <w:drawing>
+          <wp:inline distT="0" distB="0" distL="0" distR="0">
+            <wp:extent cx="3505690" cy="3961905"/>
+            <wp:effectExtent l="19050" t="0" r="0" b="0"/>
+            <wp:docPr id="8" name="Picture 3"/>
+            <wp:cNvGraphicFramePr>
+              <a:graphicFrameLocks xmlns:a="http://schemas.openxmlformats.org/drawingml/2006/main" noChangeAspect="1"/>
+            </wp:cNvGraphicFramePr>
+            <a:graphic xmlns:a="http://schemas.openxmlformats.org/drawingml/2006/main">
+              <a:graphicData uri="http://schemas.openxmlformats.org/drawingml/2006/picture">
+                <pic:pic xmlns:pic="http://schemas.openxmlformats.org/drawingml/2006/picture">
+                  <pic:nvPicPr>
+                    <pic:cNvPr id="0" name="Picture 3"/>
+                    <pic:cNvPicPr>
+                      <a:picLocks noChangeAspect="1" noChangeArrowheads="1"/>
+                    </pic:cNvPicPr>
+                  </pic:nvPicPr>
+                  <pic:blipFill>
+                    <a:blip r:embed="rId25" cstate="print"/>
+                    <a:srcRect/>
+                    <a:stretch>
+                      <a:fillRect/>
+                    </a:stretch>
+                  </pic:blipFill>
+                  <pic:spPr bwMode="auto">
+                    <a:xfrm>
+                      <a:off x="0" y="0"/>
+                      <a:ext cx="3505690" cy="3961905"/>
+                    </a:xfrm>
+                    <a:prstGeom prst="rect">
+                      <a:avLst/>
+                    </a:prstGeom>
+                    <a:noFill/>
+                    <a:ln w="9525">
+                      <a:noFill/>
+                      <a:miter lim="800000"/>
+                      <a:headEnd/>
+                      <a:tailEnd/>
+                    </a:ln>
+                  </pic:spPr>
+                </pic:pic>
+              </a:graphicData>
+            </a:graphic>
+          </wp:inline>
+        </w:drawing>
+      </w:r>
+    </w:p>
+    <w:p>
+      <w:pPr>
+        <w:pStyle w:val="Caption"/>
+        <w:jc w:val="center"/>
+      </w:pPr>
+      <w:bookmarkStart w:id="55" w:name="_Ref326417700"/>
+      <w:bookmarkStart w:id="56" w:name="_Toc326420434"/>
+      <w:proofErr w:type="spellStart"/>
+      <w:r>
+        <w:t>Figura</w:t>
+      </w:r>
+      <w:proofErr w:type="spellEnd"/>
+      <w:r>
+        <w:t xml:space="preserve"> </w:t>
+      </w:r>
+      <w:fldSimple w:instr=" SEQ Figura \* ARABIC ">
+        <w:r>
+          <w:rPr>
+            <w:noProof/>
+          </w:rPr>
+          <w:t>12</w:t>
+        </w:r>
+      </w:fldSimple>
+      <w:bookmarkEnd w:id="55"/>
+      <w:r>
+        <w:t xml:space="preserve">: </w:t>
+      </w:r>
+      <w:proofErr w:type="spellStart"/>
+      <w:r>
+        <w:t>Janela</w:t>
+      </w:r>
+      <w:proofErr w:type="spellEnd"/>
       <w:r>
         <w:t xml:space="preserve"> de </w:t>
       </w:r>
       <w:proofErr w:type="spellStart"/>
       <w:r>
-        <w:t>uma</w:t>
+        <w:t>Configuração</w:t>
       </w:r>
       <w:proofErr w:type="spellEnd"/>
       <w:r>
+        <w:t xml:space="preserve"> de </w:t>
+      </w:r>
+      <w:proofErr w:type="spellStart"/>
+      <w:r>
+        <w:t>tarefas</w:t>
+      </w:r>
+      <w:bookmarkEnd w:id="56"/>
+      <w:proofErr w:type="spellEnd"/>
+    </w:p>
+    <w:p>
+      <w:pPr>
+        <w:jc w:val="center"/>
+      </w:pPr>
+    </w:p>
+    <w:p>
+      <w:pPr>
+        <w:jc w:val="center"/>
+      </w:pPr>
+      <w:r>
+        <w:rPr>
+          <w:noProof/>
+        </w:rPr>
+        <w:drawing>
+          <wp:inline distT="0" distB="0" distL="0" distR="0">
+            <wp:extent cx="3790950" cy="1495425"/>
+            <wp:effectExtent l="19050" t="0" r="0" b="0"/>
+            <wp:docPr id="11" name="Picture 5"/>
+            <wp:cNvGraphicFramePr>
+              <a:graphicFrameLocks xmlns:a="http://schemas.openxmlformats.org/drawingml/2006/main" noChangeAspect="1"/>
+            </wp:cNvGraphicFramePr>
+            <a:graphic xmlns:a="http://schemas.openxmlformats.org/drawingml/2006/main">
+              <a:graphicData uri="http://schemas.openxmlformats.org/drawingml/2006/picture">
+                <pic:pic xmlns:pic="http://schemas.openxmlformats.org/drawingml/2006/picture">
+                  <pic:nvPicPr>
+                    <pic:cNvPr id="0" name="Picture 5"/>
+                    <pic:cNvPicPr>
+                      <a:picLocks noChangeAspect="1" noChangeArrowheads="1"/>
+                    </pic:cNvPicPr>
+                  </pic:nvPicPr>
+                  <pic:blipFill>
+                    <a:blip r:embed="rId26" cstate="print"/>
+                    <a:srcRect/>
+                    <a:stretch>
+                      <a:fillRect/>
+                    </a:stretch>
+                  </pic:blipFill>
+                  <pic:spPr bwMode="auto">
+                    <a:xfrm>
+                      <a:off x="0" y="0"/>
+                      <a:ext cx="3790950" cy="1495425"/>
+                    </a:xfrm>
+                    <a:prstGeom prst="rect">
+                      <a:avLst/>
+                    </a:prstGeom>
+                    <a:noFill/>
+                    <a:ln w="9525">
+                      <a:noFill/>
+                      <a:miter lim="800000"/>
+                      <a:headEnd/>
+                      <a:tailEnd/>
+                    </a:ln>
+                  </pic:spPr>
+                </pic:pic>
+              </a:graphicData>
+            </a:graphic>
+          </wp:inline>
+        </w:drawing>
+      </w:r>
+    </w:p>
+    <w:p>
+      <w:pPr>
+        <w:pStyle w:val="Caption"/>
+        <w:jc w:val="center"/>
+      </w:pPr>
+      <w:bookmarkStart w:id="57" w:name="_Ref326417803"/>
+      <w:bookmarkStart w:id="58" w:name="_Toc326420435"/>
+      <w:proofErr w:type="spellStart"/>
+      <w:r>
+        <w:t>Figura</w:t>
+      </w:r>
+      <w:proofErr w:type="spellEnd"/>
+      <w:r>
         <w:t xml:space="preserve"> </w:t>
       </w:r>
+      <w:fldSimple w:instr=" SEQ Figura \* ARABIC ">
+        <w:r>
+          <w:rPr>
+            <w:noProof/>
+          </w:rPr>
+          <w:t>13</w:t>
+        </w:r>
+      </w:fldSimple>
+      <w:bookmarkEnd w:id="57"/>
+      <w:r>
+        <w:t xml:space="preserve">: </w:t>
+      </w:r>
       <w:proofErr w:type="spellStart"/>
       <w:r>
-        <w:t>árvore</w:t>
+        <w:t>Acessando</w:t>
       </w:r>
       <w:proofErr w:type="spellEnd"/>
       <w:r>
+        <w:t xml:space="preserve"> a </w:t>
+      </w:r>
+      <w:proofErr w:type="spellStart"/>
+      <w:r>
+        <w:t>janela</w:t>
+      </w:r>
+      <w:proofErr w:type="spellEnd"/>
+      <w:r>
+        <w:t xml:space="preserve"> Task Configuration</w:t>
+      </w:r>
+      <w:bookmarkEnd w:id="58"/>
+    </w:p>
+    <w:p>
+      <w:pPr>
+        <w:pStyle w:val="ABNT2"/>
+      </w:pPr>
+      <w:r>
+        <w:t>Outra forma de configurar as tarefas de cada funcionário é através do gerente.</w:t>
+      </w:r>
+      <w:r>
+        <w:t xml:space="preserve"> O gerente, quando decide qual papel que cada funcionário desempenhará também decide quais tarefas que aquele funcionário vai realizar no papel designado. Esta decisão depende em que modo de desenvolvimento será adotado. Por exemplo, se o gerente ou o jogador decidirem que a etapa de desenvolvimento adequada no momento é de qualidade, então o gerente ao designar </w:t>
+      </w:r>
+      <w:r>
+        <w:lastRenderedPageBreak/>
+        <w:t xml:space="preserve">papeis para os funcionários, os programadores terão a tarefa de reparar o software. Vale lembrar que isso só acontece caso o jogador de autonomia ao gerente. </w:t>
+      </w:r>
+      <w:proofErr w:type="gramStart"/>
+      <w:r>
+        <w:t>Caso contrario</w:t>
+      </w:r>
+      <w:proofErr w:type="gramEnd"/>
+      <w:r>
+        <w:t xml:space="preserve"> é necessário que o jogador faça a configuração manual de cada funcionário.</w:t>
+      </w:r>
+    </w:p>
+    <w:p>
+      <w:pPr>
+        <w:pStyle w:val="ABNT2"/>
+      </w:pPr>
+      <w:r>
+        <w:t xml:space="preserve">O processo de decisão adotado do gerente para escalonar funcionários é feita através de uma avaliação de cada funcionário da equipe, marcando os dois papeis com maiores atributos. A </w:t>
+      </w:r>
+      <w:r>
+        <w:fldChar w:fldCharType="begin"/>
+      </w:r>
+      <w:r>
+        <w:instrText xml:space="preserve"> REF _Ref326419792 \h </w:instrText>
+      </w:r>
+      <w:r>
+        <w:fldChar w:fldCharType="separate"/>
+      </w:r>
+      <w:r>
+        <w:t xml:space="preserve">Figura </w:t>
+      </w:r>
+      <w:r>
+        <w:rPr>
+          <w:noProof/>
+        </w:rPr>
+        <w:t>14</w:t>
+      </w:r>
+      <w:r>
+        <w:fldChar w:fldCharType="end"/>
+      </w:r>
+      <w:r>
+        <w:t xml:space="preserve"> exibe uma imagem ilustrativa do processo. A tabela mostrada representa, em cada linha, chamada de Slot0#, um funcionário. As duas colunas que possui papéis representam os dois papéis que possuem atributos mais elevados. Para fins de verificação, todos os valores dos atributos são exibidos colunas seguintes, na ordem de analista, arquiteto, programador e testador. Os botões na parte inferior da janela são botões de simulação. O primeiro, "</w:t>
+      </w:r>
+      <w:proofErr w:type="spellStart"/>
+      <w:r>
+        <w:t>Clean</w:t>
+      </w:r>
+      <w:proofErr w:type="spellEnd"/>
+      <w:r>
+        <w:t xml:space="preserve">", remove os papeis de todos os funcionários, mantendo apenas o papel de gerente. O botão "Set </w:t>
+      </w:r>
+      <w:proofErr w:type="gramStart"/>
+      <w:r>
+        <w:t>roles</w:t>
+      </w:r>
+      <w:proofErr w:type="gramEnd"/>
+      <w:r>
+        <w:t>" define os papéis de cada funcionário de acordo com a tabela. O botão "</w:t>
+      </w:r>
+      <w:proofErr w:type="spellStart"/>
+      <w:r>
+        <w:t>Recalculate</w:t>
+      </w:r>
+      <w:proofErr w:type="spellEnd"/>
+      <w:r>
+        <w:t>" recalcula a tabela. Os quatro botões a direita que terminam com "</w:t>
+      </w:r>
+      <w:proofErr w:type="spellStart"/>
+      <w:r>
+        <w:t>Mode</w:t>
+      </w:r>
+      <w:proofErr w:type="spellEnd"/>
+      <w:r>
+        <w:t>" escalona a equipe de acordo com a prioridade escolhida, definindo papeis e tarefas. Esta janela só tem a finalidade de exibir os resultados de cada ação e não estará disponível para o jogador.</w:t>
+      </w:r>
+      <w:r>
+        <w:t xml:space="preserve"> Todo o processo de escalonamento, como dito antes, é transparente para o jogador.</w:t>
+      </w:r>
+    </w:p>
+    <w:p>
+      <w:pPr>
+        <w:keepNext/>
+        <w:jc w:val="center"/>
+      </w:pPr>
+      <w:r>
+        <w:rPr>
+          <w:noProof/>
+        </w:rPr>
+        <w:drawing>
+          <wp:inline distT="0" distB="0" distL="0" distR="0">
+            <wp:extent cx="5724525" cy="2857500"/>
+            <wp:effectExtent l="19050" t="0" r="9525" b="0"/>
+            <wp:docPr id="12" name="Picture 6"/>
+            <wp:cNvGraphicFramePr>
+              <a:graphicFrameLocks xmlns:a="http://schemas.openxmlformats.org/drawingml/2006/main" noChangeAspect="1"/>
+            </wp:cNvGraphicFramePr>
+            <a:graphic xmlns:a="http://schemas.openxmlformats.org/drawingml/2006/main">
+              <a:graphicData uri="http://schemas.openxmlformats.org/drawingml/2006/picture">
+                <pic:pic xmlns:pic="http://schemas.openxmlformats.org/drawingml/2006/picture">
+                  <pic:nvPicPr>
+                    <pic:cNvPr id="0" name="Picture 6"/>
+                    <pic:cNvPicPr>
+                      <a:picLocks noChangeAspect="1" noChangeArrowheads="1"/>
+                    </pic:cNvPicPr>
+                  </pic:nvPicPr>
+                  <pic:blipFill>
+                    <a:blip r:embed="rId27" cstate="print"/>
+                    <a:srcRect/>
+                    <a:stretch>
+                      <a:fillRect/>
+                    </a:stretch>
+                  </pic:blipFill>
+                  <pic:spPr bwMode="auto">
+                    <a:xfrm>
+                      <a:off x="0" y="0"/>
+                      <a:ext cx="5724525" cy="2857500"/>
+                    </a:xfrm>
+                    <a:prstGeom prst="rect">
+                      <a:avLst/>
+                    </a:prstGeom>
+                    <a:noFill/>
+                    <a:ln w="9525">
+                      <a:noFill/>
+                      <a:miter lim="800000"/>
+                      <a:headEnd/>
+                      <a:tailEnd/>
+                    </a:ln>
+                  </pic:spPr>
+                </pic:pic>
+              </a:graphicData>
+            </a:graphic>
+          </wp:inline>
+        </w:drawing>
+      </w:r>
+    </w:p>
+    <w:p>
+      <w:pPr>
+        <w:pStyle w:val="Caption"/>
+        <w:jc w:val="center"/>
+      </w:pPr>
+      <w:bookmarkStart w:id="59" w:name="_Ref326419792"/>
+      <w:bookmarkStart w:id="60" w:name="_Toc326420436"/>
+      <w:proofErr w:type="spellStart"/>
+      <w:r>
+        <w:t>Figura</w:t>
+      </w:r>
+      <w:proofErr w:type="spellEnd"/>
+      <w:r>
+        <w:t xml:space="preserve"> </w:t>
+      </w:r>
+      <w:fldSimple w:instr=" SEQ Figura \* ARABIC ">
+        <w:r>
+          <w:rPr>
+            <w:noProof/>
+          </w:rPr>
+          <w:t>14</w:t>
+        </w:r>
+      </w:fldSimple>
+      <w:bookmarkEnd w:id="59"/>
+      <w:r>
+        <w:t xml:space="preserve">: </w:t>
+      </w:r>
+      <w:proofErr w:type="spellStart"/>
+      <w:r>
+        <w:t>Janela</w:t>
+      </w:r>
+      <w:proofErr w:type="spellEnd"/>
+      <w:r>
+        <w:t xml:space="preserve"> </w:t>
+      </w:r>
+      <w:proofErr w:type="spellStart"/>
+      <w:r>
+        <w:t>ilustrativa</w:t>
+      </w:r>
+      <w:proofErr w:type="spellEnd"/>
+      <w:r>
+        <w:t xml:space="preserve"> do </w:t>
+      </w:r>
+      <w:proofErr w:type="spellStart"/>
+      <w:r>
+        <w:t>processo</w:t>
+      </w:r>
+      <w:proofErr w:type="spellEnd"/>
+      <w:r>
         <w:t xml:space="preserve"> de </w:t>
       </w:r>
       <w:proofErr w:type="spellStart"/>
       <w:r>
-        <w:t>decisão</w:t>
-      </w:r>
-      <w:bookmarkEnd w:id="49"/>
+        <w:t>escalonamento</w:t>
+      </w:r>
       <w:proofErr w:type="spellEnd"/>
-    </w:p>
-    <w:p/>
-    <w:p>
-      <w:pPr>
-        <w:pStyle w:val="Heading2"/>
-      </w:pPr>
-      <w:bookmarkStart w:id="50" w:name="_Toc325917400"/>
+      <w:r>
+        <w:t xml:space="preserve"> de </w:t>
+      </w:r>
       <w:proofErr w:type="spellStart"/>
       <w:r>
-        <w:t>Resultados</w:t>
-      </w:r>
-      <w:bookmarkEnd w:id="50"/>
+        <w:t>papeis</w:t>
+      </w:r>
+      <w:proofErr w:type="spellEnd"/>
+      <w:r>
+        <w:t xml:space="preserve"> do </w:t>
+      </w:r>
+      <w:proofErr w:type="spellStart"/>
+      <w:r>
+        <w:t>gerente</w:t>
+      </w:r>
+      <w:bookmarkEnd w:id="60"/>
+      <w:proofErr w:type="spellEnd"/>
+    </w:p>
+    <w:p>
+      <w:pPr>
+        <w:pStyle w:val="ABNT2"/>
+      </w:pPr>
+      <w:r>
+        <w:t xml:space="preserve">Por fim, todas as ações executadas por um funcionário geram eventos de ações que são registrados e armazenados para consulta. A </w:t>
+      </w:r>
+      <w:r>
+        <w:fldChar w:fldCharType="begin"/>
+      </w:r>
+      <w:r>
+        <w:instrText xml:space="preserve"> REF _Ref326420291 \h </w:instrText>
+      </w:r>
+      <w:r>
+        <w:fldChar w:fldCharType="separate"/>
+      </w:r>
+      <w:r>
+        <w:t xml:space="preserve">Figura </w:t>
+      </w:r>
+      <w:r>
+        <w:rPr>
+          <w:noProof/>
+        </w:rPr>
+        <w:t>15</w:t>
+      </w:r>
+      <w:r>
+        <w:fldChar w:fldCharType="end"/>
+      </w:r>
+      <w:r>
+        <w:t xml:space="preserve"> ilustra a janela contendo este "</w:t>
+      </w:r>
+      <w:proofErr w:type="spellStart"/>
+      <w:r>
+        <w:t>log</w:t>
+      </w:r>
+      <w:proofErr w:type="spellEnd"/>
+      <w:r>
+        <w:t xml:space="preserve">", onde diz qual foi a ultima ação executada por cada funcionário, e caso selecionada, exibe a ação </w:t>
+      </w:r>
+      <w:r>
+        <w:lastRenderedPageBreak/>
+        <w:t xml:space="preserve">em mais detalhes, informando quem que a executou, quando foi executada, qual foi a papel do funcionário que a executou, qual foi </w:t>
+      </w:r>
+      <w:proofErr w:type="gramStart"/>
+      <w:r>
+        <w:t>a</w:t>
+      </w:r>
+      <w:proofErr w:type="gramEnd"/>
+      <w:r>
+        <w:t xml:space="preserve"> tarefa executada, se teve influencias externas e uma descrição textual da ação, dizendo por extenso o caminho percorrido da árvore de decisão. A única influencia externa que é registrada no momento é da relação arquiteto-programador. A influencia de "pressão" vinda do gerente não foi </w:t>
+      </w:r>
+      <w:proofErr w:type="gramStart"/>
+      <w:r>
+        <w:t>implementada</w:t>
+      </w:r>
+      <w:proofErr w:type="gramEnd"/>
+      <w:r>
+        <w:t xml:space="preserve"> até o presente momento, mas pode ser configurada pelo jogador. No entanto, não gera um ponteiro para a ação que alterou o estado de "pressão". Estas duas ultimas janelas apresentadas são acessadas apenas pelo </w:t>
+      </w:r>
+      <w:proofErr w:type="gramStart"/>
+      <w:r>
+        <w:t>menu</w:t>
+      </w:r>
+      <w:proofErr w:type="gramEnd"/>
+      <w:r>
+        <w:t xml:space="preserve"> exibido no canto direito da tela quando a tecla "ESC" é apertada.</w:t>
+      </w:r>
+    </w:p>
+    <w:p>
+      <w:pPr>
+        <w:keepNext/>
+      </w:pPr>
+      <w:r>
+        <w:rPr>
+          <w:noProof/>
+        </w:rPr>
+        <w:drawing>
+          <wp:inline distT="0" distB="0" distL="0" distR="0">
+            <wp:extent cx="5934075" cy="2571750"/>
+            <wp:effectExtent l="19050" t="0" r="9525" b="0"/>
+            <wp:docPr id="10" name="Picture 4"/>
+            <wp:cNvGraphicFramePr>
+              <a:graphicFrameLocks xmlns:a="http://schemas.openxmlformats.org/drawingml/2006/main" noChangeAspect="1"/>
+            </wp:cNvGraphicFramePr>
+            <a:graphic xmlns:a="http://schemas.openxmlformats.org/drawingml/2006/main">
+              <a:graphicData uri="http://schemas.openxmlformats.org/drawingml/2006/picture">
+                <pic:pic xmlns:pic="http://schemas.openxmlformats.org/drawingml/2006/picture">
+                  <pic:nvPicPr>
+                    <pic:cNvPr id="0" name="Picture 4"/>
+                    <pic:cNvPicPr>
+                      <a:picLocks noChangeAspect="1" noChangeArrowheads="1"/>
+                    </pic:cNvPicPr>
+                  </pic:nvPicPr>
+                  <pic:blipFill>
+                    <a:blip r:embed="rId28" cstate="print"/>
+                    <a:srcRect/>
+                    <a:stretch>
+                      <a:fillRect/>
+                    </a:stretch>
+                  </pic:blipFill>
+                  <pic:spPr bwMode="auto">
+                    <a:xfrm>
+                      <a:off x="0" y="0"/>
+                      <a:ext cx="5934075" cy="2571750"/>
+                    </a:xfrm>
+                    <a:prstGeom prst="rect">
+                      <a:avLst/>
+                    </a:prstGeom>
+                    <a:noFill/>
+                    <a:ln w="9525">
+                      <a:noFill/>
+                      <a:miter lim="800000"/>
+                      <a:headEnd/>
+                      <a:tailEnd/>
+                    </a:ln>
+                  </pic:spPr>
+                </pic:pic>
+              </a:graphicData>
+            </a:graphic>
+          </wp:inline>
+        </w:drawing>
+      </w:r>
+    </w:p>
+    <w:p>
+      <w:pPr>
+        <w:pStyle w:val="Caption"/>
+        <w:jc w:val="center"/>
+      </w:pPr>
+      <w:bookmarkStart w:id="61" w:name="_Ref326420291"/>
+      <w:bookmarkStart w:id="62" w:name="_Toc326420437"/>
+      <w:proofErr w:type="spellStart"/>
+      <w:r>
+        <w:t>Figura</w:t>
+      </w:r>
+      <w:proofErr w:type="spellEnd"/>
+      <w:r>
+        <w:t xml:space="preserve"> </w:t>
+      </w:r>
+      <w:fldSimple w:instr=" SEQ Figura \* ARABIC ">
+        <w:r>
+          <w:rPr>
+            <w:noProof/>
+          </w:rPr>
+          <w:t>15</w:t>
+        </w:r>
+      </w:fldSimple>
+      <w:bookmarkEnd w:id="61"/>
+      <w:r>
+        <w:t xml:space="preserve">: </w:t>
+      </w:r>
+      <w:proofErr w:type="spellStart"/>
+      <w:r>
+        <w:t>Janela</w:t>
+      </w:r>
+      <w:proofErr w:type="spellEnd"/>
+      <w:r>
+        <w:t xml:space="preserve"> de </w:t>
+      </w:r>
+      <w:proofErr w:type="spellStart"/>
+      <w:r>
+        <w:t>exibe</w:t>
+      </w:r>
+      <w:proofErr w:type="spellEnd"/>
+      <w:r>
+        <w:t xml:space="preserve"> </w:t>
+      </w:r>
+      <w:proofErr w:type="spellStart"/>
+      <w:r>
+        <w:t>todas</w:t>
+      </w:r>
+      <w:proofErr w:type="spellEnd"/>
+      <w:r>
+        <w:t xml:space="preserve"> as </w:t>
+      </w:r>
+      <w:proofErr w:type="spellStart"/>
+      <w:r>
+        <w:t>ações</w:t>
+      </w:r>
+      <w:proofErr w:type="spellEnd"/>
+      <w:r>
+        <w:t xml:space="preserve"> </w:t>
+      </w:r>
+      <w:proofErr w:type="spellStart"/>
+      <w:r>
+        <w:t>realizadas</w:t>
+      </w:r>
+      <w:proofErr w:type="spellEnd"/>
+      <w:r>
+        <w:t xml:space="preserve"> </w:t>
+      </w:r>
+      <w:proofErr w:type="spellStart"/>
+      <w:r>
+        <w:t>pelos</w:t>
+      </w:r>
+      <w:proofErr w:type="spellEnd"/>
+      <w:r>
+        <w:t xml:space="preserve"> </w:t>
+      </w:r>
+      <w:proofErr w:type="spellStart"/>
+      <w:r>
+        <w:t>funcionários</w:t>
+      </w:r>
+      <w:bookmarkEnd w:id="62"/>
       <w:proofErr w:type="spellEnd"/>
     </w:p>
     <w:p/>
@@ -10247,7 +11921,7 @@
           <w:lang w:val="pt-BR"/>
         </w:rPr>
       </w:pPr>
-      <w:bookmarkStart w:id="51" w:name="_Toc325917401"/>
+      <w:bookmarkStart w:id="63" w:name="_Toc326420465"/>
       <w:r>
         <w:rPr>
           <w:lang w:val="pt-BR"/>
@@ -10255,11 +11929,182 @@
         <w:lastRenderedPageBreak/>
         <w:t>Conclusão</w:t>
       </w:r>
-      <w:bookmarkEnd w:id="51"/>
-      <w:r>
-        <w:rPr>
-          <w:lang w:val="pt-BR"/>
-        </w:rPr>
+      <w:bookmarkEnd w:id="63"/>
+    </w:p>
+    <w:p>
+      <w:pPr>
+        <w:pStyle w:val="ABNT2"/>
+      </w:pPr>
+      <w:r>
+        <w:t>Ao decorrer deste trabalho foi feita uma apresentação teórica de técnicas de Inteligência Artificial que podem ser utilizado em sistemas multiagentes, junto com uma apresentação de u trabalho proposto que utiliza árvores de decisão para agentes BDI.</w:t>
+      </w:r>
+      <w:r>
+        <w:t xml:space="preserve"> Logo em seguida foi </w:t>
+      </w:r>
+      <w:r>
+        <w:t>apresentada</w:t>
+      </w:r>
+      <w:r>
+        <w:t xml:space="preserve"> a base desse tr</w:t>
+      </w:r>
+      <w:r>
+        <w:t xml:space="preserve">abalho, o jogo SDM, e proposto </w:t>
+      </w:r>
+      <w:r>
+        <w:t xml:space="preserve">alterações que seriam realizadas a fim de integrar alguns dos conceitos apresentados. Por fim, </w:t>
+      </w:r>
+      <w:r>
+        <w:t>foram</w:t>
+      </w:r>
+      <w:r>
+        <w:t xml:space="preserve"> </w:t>
+      </w:r>
+      <w:r>
+        <w:t>mostradas</w:t>
+      </w:r>
+      <w:r>
+        <w:t xml:space="preserve"> as alterações que foram realizadas no jogo para dar suporte ao que foi proposto.</w:t>
+      </w:r>
+    </w:p>
+    <w:p>
+      <w:pPr>
+        <w:pStyle w:val="ABNT2"/>
+      </w:pPr>
+      <w:r>
+        <w:t xml:space="preserve">Com </w:t>
+      </w:r>
+      <w:proofErr w:type="gramStart"/>
+      <w:r>
+        <w:t>implementação</w:t>
+      </w:r>
+      <w:proofErr w:type="gramEnd"/>
+      <w:r>
+        <w:t xml:space="preserve"> d</w:t>
+      </w:r>
+      <w:r>
+        <w:t>e</w:t>
+      </w:r>
+      <w:r>
+        <w:t xml:space="preserve"> árvores de decisão </w:t>
+      </w:r>
+      <w:r>
+        <w:t>nos</w:t>
+      </w:r>
+      <w:r>
+        <w:t xml:space="preserve"> papeis propostos </w:t>
+      </w:r>
+      <w:r>
+        <w:t>pelo</w:t>
+      </w:r>
+      <w:r>
+        <w:t xml:space="preserve"> SDM</w:t>
+      </w:r>
+      <w:r>
+        <w:t xml:space="preserve">, a dinâmica do jogo </w:t>
+      </w:r>
+      <w:r>
+        <w:t>foi</w:t>
+      </w:r>
+      <w:r>
+        <w:t xml:space="preserve"> alterada, permitindo que funcionários façam ações diferentes em cada partida do jogo e reajam de acordo com o ambiente de desenvolvimento do software. Apesar das árvores </w:t>
+      </w:r>
+      <w:r>
+        <w:t>de decisões utilizadas neste trabalho</w:t>
+      </w:r>
+      <w:r>
+        <w:t xml:space="preserve"> </w:t>
+      </w:r>
+      <w:r>
+        <w:t>serem</w:t>
+      </w:r>
+      <w:r>
+        <w:t xml:space="preserve"> simples em relação a tamanho e tipos de decisões, a diferença já é notável no jogo</w:t>
+      </w:r>
+      <w:r>
+        <w:t>.</w:t>
+      </w:r>
+      <w:r>
+        <w:t xml:space="preserve"> </w:t>
+      </w:r>
+      <w:r>
+        <w:t>As árvores tornam o jogo</w:t>
+      </w:r>
+      <w:r>
+        <w:t xml:space="preserve"> mais complexo e ao mesmo tempo </w:t>
+      </w:r>
+      <w:r>
+        <w:t>oferece</w:t>
+      </w:r>
+      <w:r>
+        <w:t xml:space="preserve"> um grau maior de autonomia </w:t>
+      </w:r>
+      <w:r>
+        <w:t xml:space="preserve">da equipe </w:t>
+      </w:r>
+      <w:r>
+        <w:t>por causa do gerente</w:t>
+      </w:r>
+      <w:r>
+        <w:t xml:space="preserve">. Outro beneficio das árvores é que um mesmo papel pode exercer diversas tarefas dependendo da situação, o que antes não era possível, já que as tarefas de um papel eram fixas e não podiam ser alteradas. </w:t>
+      </w:r>
+    </w:p>
+    <w:p>
+      <w:pPr>
+        <w:pStyle w:val="ABNT2"/>
+      </w:pPr>
+      <w:r>
+        <w:t>Um exemplo disso é o papel de programador, que na versão anterior do jogo ele era responsável por apenas desenvolver o software. Agora, com árvore de decisão, ele possui a tarefa de desenvolver e de reparar o software, que pode ser determinada pelo jogador ou pelo gerente.</w:t>
+      </w:r>
+    </w:p>
+    <w:p>
+      <w:pPr>
+        <w:pStyle w:val="ABNT2"/>
+      </w:pPr>
+      <w:r>
+        <w:t>Com isso, pode-se concluir que q</w:t>
+      </w:r>
+      <w:r>
+        <w:t xml:space="preserve">uanto mais complexas forem as árvores de decisão, maior será o grau de </w:t>
+      </w:r>
+      <w:r>
+        <w:t xml:space="preserve">disponibilidade de tarefas, maior </w:t>
+      </w:r>
+      <w:r>
+        <w:t>diversidade nas ações</w:t>
+      </w:r>
+      <w:r>
+        <w:t xml:space="preserve"> executadas</w:t>
+      </w:r>
+      <w:r>
+        <w:t xml:space="preserve"> e </w:t>
+      </w:r>
+      <w:r>
+        <w:t>a</w:t>
+      </w:r>
+      <w:r>
+        <w:t xml:space="preserve"> forma </w:t>
+      </w:r>
+      <w:r>
+        <w:t xml:space="preserve">em </w:t>
+      </w:r>
+      <w:r>
+        <w:t xml:space="preserve">que os funcionários reagirão </w:t>
+      </w:r>
+      <w:r>
+        <w:t>a</w:t>
+      </w:r>
+      <w:r>
+        <w:t xml:space="preserve"> mudanças no ambiente de trabalho.</w:t>
+      </w:r>
+      <w:r>
+        <w:t xml:space="preserve"> Isso torna o jogo mais dinâmico e um pouco imprevisível, pois a mesma equipe de trabalho pode desenvolver o software de forma diferente em cada iteração do jogo.</w:t>
+      </w:r>
+    </w:p>
+    <w:p>
+      <w:pPr>
+        <w:pStyle w:val="ABNT2"/>
+      </w:pPr>
+      <w:r>
         <w:br w:type="page"/>
       </w:r>
     </w:p>
@@ -10274,7 +12119,7 @@
           <w:lang w:val="pt-BR"/>
         </w:rPr>
       </w:pPr>
-      <w:bookmarkStart w:id="52" w:name="_Toc325917402"/>
+      <w:bookmarkStart w:id="64" w:name="_Toc326420466"/>
       <w:r>
         <w:rPr>
           <w:lang w:val="pt-BR"/>
@@ -10282,7 +12127,7 @@
         <w:lastRenderedPageBreak/>
         <w:t>Referencias Bibliográficas</w:t>
       </w:r>
-      <w:bookmarkEnd w:id="52"/>
+      <w:bookmarkEnd w:id="64"/>
     </w:p>
     <w:p>
       <w:pPr>
@@ -10294,215 +12139,203 @@
     </w:p>
     <w:p>
       <w:pPr>
-        <w:pStyle w:val="Bibliography"/>
-        <w:rPr>
-          <w:sz w:val="24"/>
-        </w:rPr>
-      </w:pPr>
-      <w:r>
-        <w:rPr>
-          <w:lang w:val="pt-BR"/>
-        </w:rPr>
+        <w:pStyle w:val="ABNT2"/>
+      </w:pPr>
+      <w:r>
         <w:fldChar w:fldCharType="begin"/>
       </w:r>
       <w:r>
-        <w:rPr>
-          <w:lang w:val="pt-BR"/>
-        </w:rPr>
         <w:instrText xml:space="preserve"> ADDIN ZOTERO_BIBL {"custom":[]} CSL_BIBLIOGRAPHY </w:instrText>
       </w:r>
       <w:r>
-        <w:rPr>
-          <w:lang w:val="pt-BR"/>
-        </w:rPr>
         <w:fldChar w:fldCharType="separate"/>
       </w:r>
       <w:r>
         <w:rPr>
           <w:b/>
           <w:bCs/>
-          <w:sz w:val="24"/>
         </w:rPr>
         <w:t>Decision Tree Analysis</w:t>
       </w:r>
       <w:r>
-        <w:rPr>
-          <w:sz w:val="24"/>
-        </w:rPr>
-        <w:t xml:space="preserve">. Disponível em: &lt;http://www.mindtools.com/dectree.html&gt;. Acesso em: 26 maio. 2012. </w:t>
-      </w:r>
-    </w:p>
-    <w:p>
-      <w:pPr>
-        <w:pStyle w:val="Bibliography"/>
-        <w:rPr>
-          <w:sz w:val="24"/>
-        </w:rPr>
-      </w:pPr>
-      <w:r>
-        <w:rPr>
-          <w:sz w:val="24"/>
-        </w:rPr>
-        <w:t xml:space="preserve">KOHWALTER, T.; CLUA, E.; MURTA, L. </w:t>
+        <w:t xml:space="preserve">. Disponível em: &lt;http://www.mindtools.com/dectree.html&gt;. Acesso em: </w:t>
+      </w:r>
+      <w:proofErr w:type="gramStart"/>
+      <w:r>
+        <w:t>26 maio</w:t>
+      </w:r>
+      <w:proofErr w:type="gramEnd"/>
+      <w:r>
+        <w:t xml:space="preserve">. 2012. </w:t>
+      </w:r>
+    </w:p>
+    <w:p>
+      <w:pPr>
+        <w:pStyle w:val="ABNT2"/>
+      </w:pPr>
+      <w:r>
+        <w:t xml:space="preserve">HIGGINS, T. </w:t>
       </w:r>
       <w:r>
         <w:rPr>
           <w:b/>
           <w:bCs/>
-          <w:sz w:val="24"/>
-        </w:rPr>
-        <w:t>SDM – An Educational Game for Software Engineering</w:t>
-      </w:r>
-      <w:r>
-        <w:rPr>
-          <w:sz w:val="24"/>
-        </w:rPr>
-        <w:t>. . Salvador: In: X SBGames. , 2011</w:t>
-      </w:r>
-    </w:p>
-    <w:p>
-      <w:pPr>
-        <w:pStyle w:val="Bibliography"/>
-        <w:rPr>
-          <w:sz w:val="24"/>
-        </w:rPr>
-      </w:pPr>
-      <w:r>
-        <w:rPr>
-          <w:sz w:val="24"/>
-        </w:rPr>
-        <w:t xml:space="preserve">MITCHELL, T. Machine Learning. 1. ed. New York, NY, USA: McGraw-Hill, Inc., 1997. p. 432. </w:t>
-      </w:r>
-    </w:p>
-    <w:p>
-      <w:pPr>
-        <w:pStyle w:val="Bibliography"/>
-        <w:rPr>
-          <w:sz w:val="24"/>
-        </w:rPr>
-      </w:pPr>
-      <w:r>
-        <w:rPr>
-          <w:sz w:val="24"/>
-        </w:rPr>
-        <w:t xml:space="preserve">MORET, B. Decision Trees and Diagrams. </w:t>
+        </w:rPr>
+        <w:t>Unity - 3D Game Engine</w:t>
+      </w:r>
+      <w:r>
+        <w:t xml:space="preserve">. Disponível em: &lt;http://unity3d.com/&gt;. Acesso em: </w:t>
+      </w:r>
+      <w:proofErr w:type="gramStart"/>
+      <w:r>
+        <w:t>5 maio</w:t>
+      </w:r>
+      <w:proofErr w:type="gramEnd"/>
+      <w:r>
+        <w:t xml:space="preserve">. 2011. </w:t>
+      </w:r>
+    </w:p>
+    <w:p>
+      <w:pPr>
+        <w:pStyle w:val="ABNT2"/>
+      </w:pPr>
+      <w:r>
+        <w:t>KOHWALTER, T.; CLUA, E</w:t>
+      </w:r>
+      <w:proofErr w:type="gramStart"/>
+      <w:r>
+        <w:t>.;</w:t>
+      </w:r>
+      <w:proofErr w:type="gramEnd"/>
+      <w:r>
+        <w:t xml:space="preserve"> MURTA, L. </w:t>
       </w:r>
       <w:r>
         <w:rPr>
           <w:b/>
           <w:bCs/>
-          <w:sz w:val="24"/>
-        </w:rPr>
-        <w:t>In: ACM Computing Surveys (CSUR)</w:t>
-      </w:r>
-      <w:r>
-        <w:rPr>
-          <w:sz w:val="24"/>
-        </w:rPr>
-        <w:t xml:space="preserve">, v. 14, n. 4, p. 593–623, dez 1982. </w:t>
-      </w:r>
-    </w:p>
-    <w:p>
-      <w:pPr>
-        <w:pStyle w:val="Bibliography"/>
-        <w:rPr>
-          <w:sz w:val="24"/>
-        </w:rPr>
-      </w:pPr>
-      <w:r>
-        <w:rPr>
-          <w:sz w:val="24"/>
-        </w:rPr>
-        <w:t xml:space="preserve">QUINLAN, J. Induction of Decision Trees. </w:t>
+        </w:rPr>
+        <w:t>SDM – An Educational Game for Software Engineering</w:t>
+      </w:r>
+      <w:r>
+        <w:t xml:space="preserve">. . Salvador: In: X </w:t>
+      </w:r>
+      <w:proofErr w:type="gramStart"/>
+      <w:r>
+        <w:t>SBGames</w:t>
+      </w:r>
+      <w:proofErr w:type="gramEnd"/>
+      <w:r>
+        <w:t>. , 2011</w:t>
+      </w:r>
+    </w:p>
+    <w:p>
+      <w:pPr>
+        <w:pStyle w:val="ABNT2"/>
+      </w:pPr>
+      <w:r>
+        <w:t xml:space="preserve">MITCHELL, T. Machine Learning. 1. </w:t>
+      </w:r>
+      <w:proofErr w:type="gramStart"/>
+      <w:r>
+        <w:t>ed.</w:t>
+      </w:r>
+      <w:proofErr w:type="gramEnd"/>
+      <w:r>
+        <w:t xml:space="preserve"> New York, NY, USA: McGraw-Hill, Inc., 1997. </w:t>
+      </w:r>
+      <w:proofErr w:type="gramStart"/>
+      <w:r>
+        <w:t>p.</w:t>
+      </w:r>
+      <w:proofErr w:type="gramEnd"/>
+      <w:r>
+        <w:t xml:space="preserve"> 432. </w:t>
+      </w:r>
+    </w:p>
+    <w:p>
+      <w:pPr>
+        <w:pStyle w:val="ABNT2"/>
+      </w:pPr>
+      <w:r>
+        <w:t xml:space="preserve">MORET, B. Decision Trees and Diagrams. </w:t>
       </w:r>
       <w:r>
         <w:rPr>
           <w:b/>
           <w:bCs/>
-          <w:sz w:val="24"/>
-        </w:rPr>
-        <w:t>In: Machine Learning</w:t>
-      </w:r>
-      <w:r>
-        <w:rPr>
-          <w:sz w:val="24"/>
-        </w:rPr>
-        <w:t xml:space="preserve">, v. 1, p. 81–106, 1986. </w:t>
-      </w:r>
-    </w:p>
-    <w:p>
-      <w:pPr>
-        <w:pStyle w:val="Bibliography"/>
-        <w:rPr>
-          <w:sz w:val="24"/>
-        </w:rPr>
-      </w:pPr>
-      <w:r>
-        <w:rPr>
-          <w:sz w:val="24"/>
-        </w:rPr>
-        <w:t xml:space="preserve">RAO, A.; GEORGEFF, M. BDI-agents: from theory to practice. </w:t>
+        </w:rPr>
+        <w:t>In: ACM Computing Surveys (CSUR)</w:t>
+      </w:r>
+      <w:r>
+        <w:t xml:space="preserve">, v. 14, n. 4, p. 593–623, dez 1982. </w:t>
+      </w:r>
+    </w:p>
+    <w:p>
+      <w:pPr>
+        <w:pStyle w:val="ABNT2"/>
+      </w:pPr>
+      <w:r>
+        <w:t xml:space="preserve">QUINLAN, J. Induction of Decision Trees. </w:t>
       </w:r>
       <w:r>
         <w:rPr>
           <w:b/>
           <w:bCs/>
-          <w:sz w:val="24"/>
-        </w:rPr>
-        <w:t>In: Proceedings of the First Intl. Conference on Multiagent Systems</w:t>
-      </w:r>
-      <w:r>
-        <w:rPr>
-          <w:sz w:val="24"/>
-        </w:rPr>
-        <w:t xml:space="preserve">, p. 312–319, 1995. </w:t>
-      </w:r>
-    </w:p>
-    <w:p>
-      <w:pPr>
-        <w:pStyle w:val="Bibliography"/>
-        <w:rPr>
-          <w:sz w:val="24"/>
-        </w:rPr>
-      </w:pPr>
-      <w:r>
-        <w:rPr>
-          <w:sz w:val="24"/>
-        </w:rPr>
-        <w:t xml:space="preserve">ZADEH, L. Fuzzy Logic. </w:t>
+        </w:rPr>
+        <w:t>In: Machine Learning</w:t>
+      </w:r>
+      <w:r>
+        <w:t xml:space="preserve">, v. 1, p. 81–106, 1986. </w:t>
+      </w:r>
+    </w:p>
+    <w:p>
+      <w:pPr>
+        <w:pStyle w:val="ABNT2"/>
+      </w:pPr>
+      <w:r>
+        <w:t xml:space="preserve">RAO, A.; GEORGEFF, M. BDI-agents: from theory to practice. </w:t>
       </w:r>
       <w:r>
         <w:rPr>
           <w:b/>
           <w:bCs/>
-          <w:sz w:val="24"/>
+        </w:rPr>
+        <w:t>In: Proceedings of the First Intl. Conference on Multiagent Systems</w:t>
+      </w:r>
+      <w:r>
+        <w:t xml:space="preserve">, p. 312–319, 1995. </w:t>
+      </w:r>
+    </w:p>
+    <w:p>
+      <w:pPr>
+        <w:pStyle w:val="ABNT2"/>
+      </w:pPr>
+      <w:r>
+        <w:t xml:space="preserve">ZADEH, L. Fuzzy Logic. </w:t>
+      </w:r>
+      <w:r>
+        <w:rPr>
+          <w:b/>
+          <w:bCs/>
         </w:rPr>
         <w:t>In: IEEE Computer Society Press Los Alamitos, CA, USA</w:t>
       </w:r>
       <w:r>
-        <w:rPr>
-          <w:sz w:val="24"/>
-        </w:rPr>
         <w:t xml:space="preserve">, v. 21, n. 4, p. 83–93, abr 1988. </w:t>
       </w:r>
     </w:p>
     <w:p>
       <w:pPr>
-        <w:rPr>
-          <w:lang w:val="pt-BR"/>
-        </w:rPr>
-      </w:pPr>
-      <w:r>
-        <w:rPr>
-          <w:sz w:val="24"/>
-          <w:lang w:val="pt-BR"/>
-        </w:rPr>
+        <w:pStyle w:val="ABNT2"/>
+      </w:pPr>
+      <w:r>
         <w:fldChar w:fldCharType="end"/>
       </w:r>
     </w:p>
     <w:sectPr>
-      <w:headerReference w:type="default" r:id="rId23"/>
-      <w:footerReference w:type="default" r:id="rId24"/>
+      <w:headerReference w:type="default" r:id="rId29"/>
+      <w:footerReference w:type="default" r:id="rId30"/>
       <w:pgSz w:w="12240" w:h="15840"/>
       <w:pgMar w:top="1440" w:right="1440" w:bottom="1440" w:left="1440" w:header="720" w:footer="720" w:gutter="0"/>
       <w:cols w:space="720"/>
@@ -10553,7 +12386,7 @@
             <w:rPr>
               <w:noProof/>
             </w:rPr>
-            <w:t>2</w:t>
+            <w:t>4</w:t>
           </w:r>
         </w:fldSimple>
       </w:p>
@@ -18142,98 +19975,6 @@
         </w:p>
       </w:docPartBody>
     </w:docPart>
-    <w:docPart>
-      <w:docPartPr>
-        <w:name w:val="AD5FF68E53FA41A480E1C7569C809C33"/>
-        <w:category>
-          <w:name w:val="General"/>
-          <w:gallery w:val="placeholder"/>
-        </w:category>
-        <w:types>
-          <w:type w:val="bbPlcHdr"/>
-        </w:types>
-        <w:behaviors>
-          <w:behavior w:val="content"/>
-        </w:behaviors>
-        <w:guid w:val="{8A35C691-16D3-4730-867B-BFE1E12D7BA8}"/>
-      </w:docPartPr>
-      <w:docPartBody>
-        <w:p>
-          <w:pPr>
-            <w:pStyle w:val="AD5FF68E53FA41A480E1C7569C809C33"/>
-          </w:pPr>
-          <w:r>
-            <w:rPr>
-              <w:rFonts w:asciiTheme="majorHAnsi" w:eastAsiaTheme="majorEastAsia" w:hAnsiTheme="majorHAnsi" w:cstheme="majorBidi"/>
-              <w:sz w:val="80"/>
-              <w:szCs w:val="80"/>
-            </w:rPr>
-            <w:t>[Type the document title]</w:t>
-          </w:r>
-        </w:p>
-      </w:docPartBody>
-    </w:docPart>
-    <w:docPart>
-      <w:docPartPr>
-        <w:name w:val="4E60C73AA7BB4B8BA18C07FC2267CCAE"/>
-        <w:category>
-          <w:name w:val="General"/>
-          <w:gallery w:val="placeholder"/>
-        </w:category>
-        <w:types>
-          <w:type w:val="bbPlcHdr"/>
-        </w:types>
-        <w:behaviors>
-          <w:behavior w:val="content"/>
-        </w:behaviors>
-        <w:guid w:val="{82B0E867-8BD0-4ABC-8FC5-218BC30D8D0C}"/>
-      </w:docPartPr>
-      <w:docPartBody>
-        <w:p>
-          <w:pPr>
-            <w:pStyle w:val="4E60C73AA7BB4B8BA18C07FC2267CCAE"/>
-          </w:pPr>
-          <w:r>
-            <w:rPr>
-              <w:rFonts w:asciiTheme="majorHAnsi" w:eastAsiaTheme="majorEastAsia" w:hAnsiTheme="majorHAnsi" w:cstheme="majorBidi"/>
-              <w:sz w:val="44"/>
-              <w:szCs w:val="44"/>
-            </w:rPr>
-            <w:t>[Type the document subtitle]</w:t>
-          </w:r>
-        </w:p>
-      </w:docPartBody>
-    </w:docPart>
-    <w:docPart>
-      <w:docPartPr>
-        <w:name w:val="65ED55B9215D4F3E99811784FAC01871"/>
-        <w:category>
-          <w:name w:val="General"/>
-          <w:gallery w:val="placeholder"/>
-        </w:category>
-        <w:types>
-          <w:type w:val="bbPlcHdr"/>
-        </w:types>
-        <w:behaviors>
-          <w:behavior w:val="content"/>
-        </w:behaviors>
-        <w:guid w:val="{EDA30ABE-B360-4A28-8FDA-19A6C383B8D6}"/>
-      </w:docPartPr>
-      <w:docPartBody>
-        <w:p>
-          <w:pPr>
-            <w:pStyle w:val="65ED55B9215D4F3E99811784FAC01871"/>
-          </w:pPr>
-          <w:r>
-            <w:rPr>
-              <w:b/>
-              <w:bCs/>
-            </w:rPr>
-            <w:t>[Type the author name]</w:t>
-          </w:r>
-        </w:p>
-      </w:docPartBody>
-    </w:docPart>
   </w:docParts>
 </w:glossaryDocument>
 </file>
@@ -18317,8 +20058,11 @@
   <w:rsids>
     <w:rsidRoot w:val="00E34047"/>
     <w:rsid w:val="00231C6B"/>
+    <w:rsid w:val="00454497"/>
+    <w:rsid w:val="00497466"/>
     <w:rsid w:val="00C735BA"/>
     <w:rsid w:val="00D772DF"/>
+    <w:rsid w:val="00D9657B"/>
     <w:rsid w:val="00E34047"/>
   </w:rsids>
   <m:mathPr>
@@ -18894,7 +20638,7 @@
 </file>
 
 <file path=customXml/itemProps2.xml><?xml version="1.0" encoding="utf-8"?>
-<ds:datastoreItem xmlns:ds="http://schemas.openxmlformats.org/officeDocument/2006/customXml" ds:itemID="{9A871D6F-8045-4B03-A483-45845E2FA26C}">
+<ds:datastoreItem xmlns:ds="http://schemas.openxmlformats.org/officeDocument/2006/customXml" ds:itemID="{A034440A-875C-4DF0-A456-F402382A59CB}">
   <ds:schemaRefs>
     <ds:schemaRef ds:uri="http://schemas.openxmlformats.org/officeDocument/2006/bibliography"/>
   </ds:schemaRefs>

</xml_diff>

<commit_message>
Updated Decision Tree.xlsx Updated Raciocionio.docx Created the pptx for Raciocínio.docx Created the document for "Estudo Orientado" named Estudo_Orientado.docx (Draft for a paper)
</commit_message>
<xml_diff>
--- a/Documents/Raciocionio.docx
+++ b/Documents/Raciocionio.docx
@@ -108,9 +108,6 @@
                 </w:rPr>
                 <w:alias w:val="Title"/>
                 <w:id w:val="15524250"/>
-                <w:placeholder>
-                  <w:docPart w:val="AD5FF68E53FA41A480E1C7569C809C33"/>
-                </w:placeholder>
                 <w:dataBinding w:prefixMappings="xmlns:ns0='http://schemas.openxmlformats.org/package/2006/metadata/core-properties' xmlns:ns1='http://purl.org/dc/elements/1.1/'" w:xpath="/ns0:coreProperties[1]/ns1:title[1]" w:storeItemID="{6C3C8BC8-F283-45AE-878A-BAB7291924A1}"/>
                 <w:text/>
               </w:sdtPr>
@@ -492,7 +489,7 @@
             </w:rPr>
             <w:fldChar w:fldCharType="separate"/>
           </w:r>
-          <w:hyperlink w:anchor="_Toc326420438" w:history="1">
+          <w:hyperlink w:anchor="_Toc326924301" w:history="1">
             <w:r>
               <w:rPr>
                 <w:rStyle w:val="Hyperlink"/>
@@ -520,7 +517,7 @@
                 <w:noProof/>
                 <w:webHidden/>
               </w:rPr>
-              <w:instrText xml:space="preserve"> PAGEREF _Toc326420438 \h </w:instrText>
+              <w:instrText xml:space="preserve"> PAGEREF _Toc326924301 \h </w:instrText>
             </w:r>
             <w:r>
               <w:rPr>
@@ -564,7 +561,7 @@
               <w:szCs w:val="22"/>
             </w:rPr>
           </w:pPr>
-          <w:hyperlink w:anchor="_Toc326420439" w:history="1">
+          <w:hyperlink w:anchor="_Toc326924302" w:history="1">
             <w:r>
               <w:rPr>
                 <w:rStyle w:val="Hyperlink"/>
@@ -609,7 +606,7 @@
                 <w:noProof/>
                 <w:webHidden/>
               </w:rPr>
-              <w:instrText xml:space="preserve"> PAGEREF _Toc326420439 \h </w:instrText>
+              <w:instrText xml:space="preserve"> PAGEREF _Toc326924302 \h </w:instrText>
             </w:r>
             <w:r>
               <w:rPr>
@@ -653,7 +650,7 @@
               <w:szCs w:val="22"/>
             </w:rPr>
           </w:pPr>
-          <w:hyperlink w:anchor="_Toc326420440" w:history="1">
+          <w:hyperlink w:anchor="_Toc326924303" w:history="1">
             <w:r>
               <w:rPr>
                 <w:rStyle w:val="Hyperlink"/>
@@ -698,7 +695,7 @@
                 <w:noProof/>
                 <w:webHidden/>
               </w:rPr>
-              <w:instrText xml:space="preserve"> PAGEREF _Toc326420440 \h </w:instrText>
+              <w:instrText xml:space="preserve"> PAGEREF _Toc326924303 \h </w:instrText>
             </w:r>
             <w:r>
               <w:rPr>
@@ -743,7 +740,7 @@
               <w:szCs w:val="22"/>
             </w:rPr>
           </w:pPr>
-          <w:hyperlink w:anchor="_Toc326420441" w:history="1">
+          <w:hyperlink w:anchor="_Toc326924304" w:history="1">
             <w:r>
               <w:rPr>
                 <w:rStyle w:val="Hyperlink"/>
@@ -788,7 +785,7 @@
                 <w:noProof/>
                 <w:webHidden/>
               </w:rPr>
-              <w:instrText xml:space="preserve"> PAGEREF _Toc326420441 \h </w:instrText>
+              <w:instrText xml:space="preserve"> PAGEREF _Toc326924304 \h </w:instrText>
             </w:r>
             <w:r>
               <w:rPr>
@@ -833,7 +830,7 @@
               <w:szCs w:val="22"/>
             </w:rPr>
           </w:pPr>
-          <w:hyperlink w:anchor="_Toc326420442" w:history="1">
+          <w:hyperlink w:anchor="_Toc326924305" w:history="1">
             <w:r>
               <w:rPr>
                 <w:rStyle w:val="Hyperlink"/>
@@ -878,7 +875,7 @@
                 <w:noProof/>
                 <w:webHidden/>
               </w:rPr>
-              <w:instrText xml:space="preserve"> PAGEREF _Toc326420442 \h </w:instrText>
+              <w:instrText xml:space="preserve"> PAGEREF _Toc326924305 \h </w:instrText>
             </w:r>
             <w:r>
               <w:rPr>
@@ -923,7 +920,7 @@
               <w:szCs w:val="22"/>
             </w:rPr>
           </w:pPr>
-          <w:hyperlink w:anchor="_Toc326420443" w:history="1">
+          <w:hyperlink w:anchor="_Toc326924306" w:history="1">
             <w:r>
               <w:rPr>
                 <w:rStyle w:val="Hyperlink"/>
@@ -969,7 +966,7 @@
                 <w:noProof/>
                 <w:webHidden/>
               </w:rPr>
-              <w:instrText xml:space="preserve"> PAGEREF _Toc326420443 \h </w:instrText>
+              <w:instrText xml:space="preserve"> PAGEREF _Toc326924306 \h </w:instrText>
             </w:r>
             <w:r>
               <w:rPr>
@@ -1014,7 +1011,7 @@
               <w:szCs w:val="22"/>
             </w:rPr>
           </w:pPr>
-          <w:hyperlink w:anchor="_Toc326420444" w:history="1">
+          <w:hyperlink w:anchor="_Toc326924307" w:history="1">
             <w:r>
               <w:rPr>
                 <w:rStyle w:val="Hyperlink"/>
@@ -1059,7 +1056,7 @@
                 <w:noProof/>
                 <w:webHidden/>
               </w:rPr>
-              <w:instrText xml:space="preserve"> PAGEREF _Toc326420444 \h </w:instrText>
+              <w:instrText xml:space="preserve"> PAGEREF _Toc326924307 \h </w:instrText>
             </w:r>
             <w:r>
               <w:rPr>
@@ -1104,7 +1101,7 @@
               <w:szCs w:val="22"/>
             </w:rPr>
           </w:pPr>
-          <w:hyperlink w:anchor="_Toc326420445" w:history="1">
+          <w:hyperlink w:anchor="_Toc326924308" w:history="1">
             <w:r>
               <w:rPr>
                 <w:rStyle w:val="Hyperlink"/>
@@ -1150,7 +1147,7 @@
                 <w:noProof/>
                 <w:webHidden/>
               </w:rPr>
-              <w:instrText xml:space="preserve"> PAGEREF _Toc326420445 \h </w:instrText>
+              <w:instrText xml:space="preserve"> PAGEREF _Toc326924308 \h </w:instrText>
             </w:r>
             <w:r>
               <w:rPr>
@@ -1195,7 +1192,7 @@
               <w:szCs w:val="22"/>
             </w:rPr>
           </w:pPr>
-          <w:hyperlink w:anchor="_Toc326420446" w:history="1">
+          <w:hyperlink w:anchor="_Toc326924309" w:history="1">
             <w:r>
               <w:rPr>
                 <w:rStyle w:val="Hyperlink"/>
@@ -1241,7 +1238,7 @@
                 <w:noProof/>
                 <w:webHidden/>
               </w:rPr>
-              <w:instrText xml:space="preserve"> PAGEREF _Toc326420446 \h </w:instrText>
+              <w:instrText xml:space="preserve"> PAGEREF _Toc326924309 \h </w:instrText>
             </w:r>
             <w:r>
               <w:rPr>
@@ -1286,7 +1283,7 @@
               <w:szCs w:val="22"/>
             </w:rPr>
           </w:pPr>
-          <w:hyperlink w:anchor="_Toc326420447" w:history="1">
+          <w:hyperlink w:anchor="_Toc326924310" w:history="1">
             <w:r>
               <w:rPr>
                 <w:rStyle w:val="Hyperlink"/>
@@ -1332,7 +1329,7 @@
                 <w:noProof/>
                 <w:webHidden/>
               </w:rPr>
-              <w:instrText xml:space="preserve"> PAGEREF _Toc326420447 \h </w:instrText>
+              <w:instrText xml:space="preserve"> PAGEREF _Toc326924310 \h </w:instrText>
             </w:r>
             <w:r>
               <w:rPr>
@@ -1376,7 +1373,7 @@
               <w:szCs w:val="22"/>
             </w:rPr>
           </w:pPr>
-          <w:hyperlink w:anchor="_Toc326420448" w:history="1">
+          <w:hyperlink w:anchor="_Toc326924311" w:history="1">
             <w:r>
               <w:rPr>
                 <w:rStyle w:val="Hyperlink"/>
@@ -1421,7 +1418,7 @@
                 <w:noProof/>
                 <w:webHidden/>
               </w:rPr>
-              <w:instrText xml:space="preserve"> PAGEREF _Toc326420448 \h </w:instrText>
+              <w:instrText xml:space="preserve"> PAGEREF _Toc326924311 \h </w:instrText>
             </w:r>
             <w:r>
               <w:rPr>
@@ -1466,7 +1463,7 @@
               <w:szCs w:val="22"/>
             </w:rPr>
           </w:pPr>
-          <w:hyperlink w:anchor="_Toc326420449" w:history="1">
+          <w:hyperlink w:anchor="_Toc326924312" w:history="1">
             <w:r>
               <w:rPr>
                 <w:rStyle w:val="Hyperlink"/>
@@ -1511,7 +1508,7 @@
                 <w:noProof/>
                 <w:webHidden/>
               </w:rPr>
-              <w:instrText xml:space="preserve"> PAGEREF _Toc326420449 \h </w:instrText>
+              <w:instrText xml:space="preserve"> PAGEREF _Toc326924312 \h </w:instrText>
             </w:r>
             <w:r>
               <w:rPr>
@@ -1555,7 +1552,7 @@
               <w:szCs w:val="22"/>
             </w:rPr>
           </w:pPr>
-          <w:hyperlink w:anchor="_Toc326420450" w:history="1">
+          <w:hyperlink w:anchor="_Toc326924313" w:history="1">
             <w:r>
               <w:rPr>
                 <w:rStyle w:val="Hyperlink"/>
@@ -1600,7 +1597,7 @@
                 <w:noProof/>
                 <w:webHidden/>
               </w:rPr>
-              <w:instrText xml:space="preserve"> PAGEREF _Toc326420450 \h </w:instrText>
+              <w:instrText xml:space="preserve"> PAGEREF _Toc326924313 \h </w:instrText>
             </w:r>
             <w:r>
               <w:rPr>
@@ -1645,7 +1642,7 @@
               <w:szCs w:val="22"/>
             </w:rPr>
           </w:pPr>
-          <w:hyperlink w:anchor="_Toc326420451" w:history="1">
+          <w:hyperlink w:anchor="_Toc326924314" w:history="1">
             <w:r>
               <w:rPr>
                 <w:rStyle w:val="Hyperlink"/>
@@ -1690,7 +1687,7 @@
                 <w:noProof/>
                 <w:webHidden/>
               </w:rPr>
-              <w:instrText xml:space="preserve"> PAGEREF _Toc326420451 \h </w:instrText>
+              <w:instrText xml:space="preserve"> PAGEREF _Toc326924314 \h </w:instrText>
             </w:r>
             <w:r>
               <w:rPr>
@@ -1735,7 +1732,7 @@
               <w:szCs w:val="22"/>
             </w:rPr>
           </w:pPr>
-          <w:hyperlink w:anchor="_Toc326420452" w:history="1">
+          <w:hyperlink w:anchor="_Toc326924315" w:history="1">
             <w:r>
               <w:rPr>
                 <w:rStyle w:val="Hyperlink"/>
@@ -1778,7 +1775,7 @@
                 <w:noProof/>
                 <w:webHidden/>
               </w:rPr>
-              <w:instrText xml:space="preserve"> PAGEREF _Toc326420452 \h </w:instrText>
+              <w:instrText xml:space="preserve"> PAGEREF _Toc326924315 \h </w:instrText>
             </w:r>
             <w:r>
               <w:rPr>
@@ -1798,7 +1795,7 @@
                 <w:noProof/>
                 <w:webHidden/>
               </w:rPr>
-              <w:t>18</w:t>
+              <w:t>19</w:t>
             </w:r>
             <w:r>
               <w:rPr>
@@ -1823,7 +1820,7 @@
               <w:szCs w:val="22"/>
             </w:rPr>
           </w:pPr>
-          <w:hyperlink w:anchor="_Toc326420453" w:history="1">
+          <w:hyperlink w:anchor="_Toc326924316" w:history="1">
             <w:r>
               <w:rPr>
                 <w:rStyle w:val="Hyperlink"/>
@@ -1868,7 +1865,7 @@
                 <w:noProof/>
                 <w:webHidden/>
               </w:rPr>
-              <w:instrText xml:space="preserve"> PAGEREF _Toc326420453 \h </w:instrText>
+              <w:instrText xml:space="preserve"> PAGEREF _Toc326924316 \h </w:instrText>
             </w:r>
             <w:r>
               <w:rPr>
@@ -1912,7 +1909,7 @@
               <w:szCs w:val="22"/>
             </w:rPr>
           </w:pPr>
-          <w:hyperlink w:anchor="_Toc326420454" w:history="1">
+          <w:hyperlink w:anchor="_Toc326924317" w:history="1">
             <w:r>
               <w:rPr>
                 <w:rStyle w:val="Hyperlink"/>
@@ -1957,7 +1954,7 @@
                 <w:noProof/>
                 <w:webHidden/>
               </w:rPr>
-              <w:instrText xml:space="preserve"> PAGEREF _Toc326420454 \h </w:instrText>
+              <w:instrText xml:space="preserve"> PAGEREF _Toc326924317 \h </w:instrText>
             </w:r>
             <w:r>
               <w:rPr>
@@ -2002,7 +1999,7 @@
               <w:szCs w:val="22"/>
             </w:rPr>
           </w:pPr>
-          <w:hyperlink w:anchor="_Toc326420455" w:history="1">
+          <w:hyperlink w:anchor="_Toc326924318" w:history="1">
             <w:r>
               <w:rPr>
                 <w:rStyle w:val="Hyperlink"/>
@@ -2045,7 +2042,7 @@
                 <w:noProof/>
                 <w:webHidden/>
               </w:rPr>
-              <w:instrText xml:space="preserve"> PAGEREF _Toc326420455 \h </w:instrText>
+              <w:instrText xml:space="preserve"> PAGEREF _Toc326924318 \h </w:instrText>
             </w:r>
             <w:r>
               <w:rPr>
@@ -2090,7 +2087,7 @@
               <w:szCs w:val="22"/>
             </w:rPr>
           </w:pPr>
-          <w:hyperlink w:anchor="_Toc326420456" w:history="1">
+          <w:hyperlink w:anchor="_Toc326924319" w:history="1">
             <w:r>
               <w:rPr>
                 <w:rStyle w:val="Hyperlink"/>
@@ -2133,7 +2130,7 @@
                 <w:noProof/>
                 <w:webHidden/>
               </w:rPr>
-              <w:instrText xml:space="preserve"> PAGEREF _Toc326420456 \h </w:instrText>
+              <w:instrText xml:space="preserve"> PAGEREF _Toc326924319 \h </w:instrText>
             </w:r>
             <w:r>
               <w:rPr>
@@ -2178,7 +2175,7 @@
               <w:szCs w:val="22"/>
             </w:rPr>
           </w:pPr>
-          <w:hyperlink w:anchor="_Toc326420457" w:history="1">
+          <w:hyperlink w:anchor="_Toc326924320" w:history="1">
             <w:r>
               <w:rPr>
                 <w:rStyle w:val="Hyperlink"/>
@@ -2221,7 +2218,7 @@
                 <w:noProof/>
                 <w:webHidden/>
               </w:rPr>
-              <w:instrText xml:space="preserve"> PAGEREF _Toc326420457 \h </w:instrText>
+              <w:instrText xml:space="preserve"> PAGEREF _Toc326924320 \h </w:instrText>
             </w:r>
             <w:r>
               <w:rPr>
@@ -2266,7 +2263,7 @@
               <w:szCs w:val="22"/>
             </w:rPr>
           </w:pPr>
-          <w:hyperlink w:anchor="_Toc326420458" w:history="1">
+          <w:hyperlink w:anchor="_Toc326924321" w:history="1">
             <w:r>
               <w:rPr>
                 <w:rStyle w:val="Hyperlink"/>
@@ -2309,7 +2306,7 @@
                 <w:noProof/>
                 <w:webHidden/>
               </w:rPr>
-              <w:instrText xml:space="preserve"> PAGEREF _Toc326420458 \h </w:instrText>
+              <w:instrText xml:space="preserve"> PAGEREF _Toc326924321 \h </w:instrText>
             </w:r>
             <w:r>
               <w:rPr>
@@ -2353,7 +2350,7 @@
               <w:szCs w:val="22"/>
             </w:rPr>
           </w:pPr>
-          <w:hyperlink w:anchor="_Toc326420459" w:history="1">
+          <w:hyperlink w:anchor="_Toc326924322" w:history="1">
             <w:r>
               <w:rPr>
                 <w:rStyle w:val="Hyperlink"/>
@@ -2398,7 +2395,7 @@
                 <w:noProof/>
                 <w:webHidden/>
               </w:rPr>
-              <w:instrText xml:space="preserve"> PAGEREF _Toc326420459 \h </w:instrText>
+              <w:instrText xml:space="preserve"> PAGEREF _Toc326924322 \h </w:instrText>
             </w:r>
             <w:r>
               <w:rPr>
@@ -2443,7 +2440,7 @@
               <w:szCs w:val="22"/>
             </w:rPr>
           </w:pPr>
-          <w:hyperlink w:anchor="_Toc326420460" w:history="1">
+          <w:hyperlink w:anchor="_Toc326924323" w:history="1">
             <w:r>
               <w:rPr>
                 <w:rStyle w:val="Hyperlink"/>
@@ -2486,7 +2483,7 @@
                 <w:noProof/>
                 <w:webHidden/>
               </w:rPr>
-              <w:instrText xml:space="preserve"> PAGEREF _Toc326420460 \h </w:instrText>
+              <w:instrText xml:space="preserve"> PAGEREF _Toc326924323 \h </w:instrText>
             </w:r>
             <w:r>
               <w:rPr>
@@ -2531,7 +2528,7 @@
               <w:szCs w:val="22"/>
             </w:rPr>
           </w:pPr>
-          <w:hyperlink w:anchor="_Toc326420461" w:history="1">
+          <w:hyperlink w:anchor="_Toc326924324" w:history="1">
             <w:r>
               <w:rPr>
                 <w:rStyle w:val="Hyperlink"/>
@@ -2574,7 +2571,7 @@
                 <w:noProof/>
                 <w:webHidden/>
               </w:rPr>
-              <w:instrText xml:space="preserve"> PAGEREF _Toc326420461 \h </w:instrText>
+              <w:instrText xml:space="preserve"> PAGEREF _Toc326924324 \h </w:instrText>
             </w:r>
             <w:r>
               <w:rPr>
@@ -2618,7 +2615,7 @@
               <w:szCs w:val="22"/>
             </w:rPr>
           </w:pPr>
-          <w:hyperlink w:anchor="_Toc326420462" w:history="1">
+          <w:hyperlink w:anchor="_Toc326924325" w:history="1">
             <w:r>
               <w:rPr>
                 <w:rStyle w:val="Hyperlink"/>
@@ -2663,7 +2660,7 @@
                 <w:noProof/>
                 <w:webHidden/>
               </w:rPr>
-              <w:instrText xml:space="preserve"> PAGEREF _Toc326420462 \h </w:instrText>
+              <w:instrText xml:space="preserve"> PAGEREF _Toc326924325 \h </w:instrText>
             </w:r>
             <w:r>
               <w:rPr>
@@ -2708,7 +2705,7 @@
               <w:szCs w:val="22"/>
             </w:rPr>
           </w:pPr>
-          <w:hyperlink w:anchor="_Toc326420463" w:history="1">
+          <w:hyperlink w:anchor="_Toc326924326" w:history="1">
             <w:r>
               <w:rPr>
                 <w:rStyle w:val="Hyperlink"/>
@@ -2751,7 +2748,7 @@
                 <w:noProof/>
                 <w:webHidden/>
               </w:rPr>
-              <w:instrText xml:space="preserve"> PAGEREF _Toc326420463 \h </w:instrText>
+              <w:instrText xml:space="preserve"> PAGEREF _Toc326924326 \h </w:instrText>
             </w:r>
             <w:r>
               <w:rPr>
@@ -2796,7 +2793,7 @@
               <w:szCs w:val="22"/>
             </w:rPr>
           </w:pPr>
-          <w:hyperlink w:anchor="_Toc326420464" w:history="1">
+          <w:hyperlink w:anchor="_Toc326924327" w:history="1">
             <w:r>
               <w:rPr>
                 <w:rStyle w:val="Hyperlink"/>
@@ -2839,7 +2836,7 @@
                 <w:noProof/>
                 <w:webHidden/>
               </w:rPr>
-              <w:instrText xml:space="preserve"> PAGEREF _Toc326420464 \h </w:instrText>
+              <w:instrText xml:space="preserve"> PAGEREF _Toc326924327 \h </w:instrText>
             </w:r>
             <w:r>
               <w:rPr>
@@ -2883,7 +2880,7 @@
               <w:szCs w:val="22"/>
             </w:rPr>
           </w:pPr>
-          <w:hyperlink w:anchor="_Toc326420465" w:history="1">
+          <w:hyperlink w:anchor="_Toc326924328" w:history="1">
             <w:r>
               <w:rPr>
                 <w:rStyle w:val="Hyperlink"/>
@@ -2928,7 +2925,7 @@
                 <w:noProof/>
                 <w:webHidden/>
               </w:rPr>
-              <w:instrText xml:space="preserve"> PAGEREF _Toc326420465 \h </w:instrText>
+              <w:instrText xml:space="preserve"> PAGEREF _Toc326924328 \h </w:instrText>
             </w:r>
             <w:r>
               <w:rPr>
@@ -2969,7 +2966,7 @@
               <w:szCs w:val="22"/>
             </w:rPr>
           </w:pPr>
-          <w:hyperlink w:anchor="_Toc326420466" w:history="1">
+          <w:hyperlink w:anchor="_Toc326924329" w:history="1">
             <w:r>
               <w:rPr>
                 <w:rStyle w:val="Hyperlink"/>
@@ -2997,7 +2994,7 @@
                 <w:noProof/>
                 <w:webHidden/>
               </w:rPr>
-              <w:instrText xml:space="preserve"> PAGEREF _Toc326420466 \h </w:instrText>
+              <w:instrText xml:space="preserve"> PAGEREF _Toc326924329 \h </w:instrText>
             </w:r>
             <w:r>
               <w:rPr>
@@ -3075,7 +3072,7 @@
       </w:pPr>
       <w:bookmarkStart w:id="0" w:name="_Ref325822780"/>
       <w:bookmarkStart w:id="1" w:name="_Ref325822788"/>
-      <w:bookmarkStart w:id="2" w:name="_Toc326420438"/>
+      <w:bookmarkStart w:id="2" w:name="_Toc326924301"/>
       <w:r>
         <w:rPr>
           <w:lang w:val="pt-BR"/>
@@ -3118,7 +3115,7 @@
         </w:rPr>
         <w:fldChar w:fldCharType="separate"/>
       </w:r>
-      <w:hyperlink r:id="rId9" w:anchor="_Toc326420423" w:history="1">
+      <w:hyperlink r:id="rId9" w:anchor="_Toc326924330" w:history="1">
         <w:r>
           <w:rPr>
             <w:rStyle w:val="Hyperlink"/>
@@ -3145,7 +3142,7 @@
             <w:noProof/>
             <w:webHidden/>
           </w:rPr>
-          <w:instrText xml:space="preserve"> PAGEREF _Toc326420423 \h </w:instrText>
+          <w:instrText xml:space="preserve"> PAGEREF _Toc326924330 \h </w:instrText>
         </w:r>
         <w:r>
           <w:rPr>
@@ -3189,7 +3186,7 @@
           <w:szCs w:val="22"/>
         </w:rPr>
       </w:pPr>
-      <w:hyperlink r:id="rId10" w:anchor="_Toc326420424" w:history="1">
+      <w:hyperlink r:id="rId10" w:anchor="_Toc326924331" w:history="1">
         <w:r>
           <w:rPr>
             <w:rStyle w:val="Hyperlink"/>
@@ -3217,7 +3214,7 @@
             <w:noProof/>
             <w:webHidden/>
           </w:rPr>
-          <w:instrText xml:space="preserve"> PAGEREF _Toc326420424 \h </w:instrText>
+          <w:instrText xml:space="preserve"> PAGEREF _Toc326924331 \h </w:instrText>
         </w:r>
         <w:r>
           <w:rPr>
@@ -3261,7 +3258,7 @@
           <w:szCs w:val="22"/>
         </w:rPr>
       </w:pPr>
-      <w:hyperlink w:anchor="_Toc326420425" w:history="1">
+      <w:hyperlink w:anchor="_Toc326924332" w:history="1">
         <w:r>
           <w:rPr>
             <w:rStyle w:val="Hyperlink"/>
@@ -3289,7 +3286,7 @@
             <w:noProof/>
             <w:webHidden/>
           </w:rPr>
-          <w:instrText xml:space="preserve"> PAGEREF _Toc326420425 \h </w:instrText>
+          <w:instrText xml:space="preserve"> PAGEREF _Toc326924332 \h </w:instrText>
         </w:r>
         <w:r>
           <w:rPr>
@@ -3333,7 +3330,7 @@
           <w:szCs w:val="22"/>
         </w:rPr>
       </w:pPr>
-      <w:hyperlink w:anchor="_Toc326420426" w:history="1">
+      <w:hyperlink w:anchor="_Toc326924333" w:history="1">
         <w:r>
           <w:rPr>
             <w:rStyle w:val="Hyperlink"/>
@@ -3361,7 +3358,7 @@
             <w:noProof/>
             <w:webHidden/>
           </w:rPr>
-          <w:instrText xml:space="preserve"> PAGEREF _Toc326420426 \h </w:instrText>
+          <w:instrText xml:space="preserve"> PAGEREF _Toc326924333 \h </w:instrText>
         </w:r>
         <w:r>
           <w:rPr>
@@ -3405,7 +3402,7 @@
           <w:szCs w:val="22"/>
         </w:rPr>
       </w:pPr>
-      <w:hyperlink w:anchor="_Toc326420427" w:history="1">
+      <w:hyperlink w:anchor="_Toc326924334" w:history="1">
         <w:r>
           <w:rPr>
             <w:rStyle w:val="Hyperlink"/>
@@ -3433,7 +3430,7 @@
             <w:noProof/>
             <w:webHidden/>
           </w:rPr>
-          <w:instrText xml:space="preserve"> PAGEREF _Toc326420427 \h </w:instrText>
+          <w:instrText xml:space="preserve"> PAGEREF _Toc326924334 \h </w:instrText>
         </w:r>
         <w:r>
           <w:rPr>
@@ -3477,7 +3474,7 @@
           <w:szCs w:val="22"/>
         </w:rPr>
       </w:pPr>
-      <w:hyperlink w:anchor="_Toc326420428" w:history="1">
+      <w:hyperlink w:anchor="_Toc326924335" w:history="1">
         <w:r>
           <w:rPr>
             <w:rStyle w:val="Hyperlink"/>
@@ -3505,7 +3502,7 @@
             <w:noProof/>
             <w:webHidden/>
           </w:rPr>
-          <w:instrText xml:space="preserve"> PAGEREF _Toc326420428 \h </w:instrText>
+          <w:instrText xml:space="preserve"> PAGEREF _Toc326924335 \h </w:instrText>
         </w:r>
         <w:r>
           <w:rPr>
@@ -3549,7 +3546,7 @@
           <w:szCs w:val="22"/>
         </w:rPr>
       </w:pPr>
-      <w:hyperlink w:anchor="_Toc326420429" w:history="1">
+      <w:hyperlink w:anchor="_Toc326924336" w:history="1">
         <w:r>
           <w:rPr>
             <w:rStyle w:val="Hyperlink"/>
@@ -3577,7 +3574,7 @@
             <w:noProof/>
             <w:webHidden/>
           </w:rPr>
-          <w:instrText xml:space="preserve"> PAGEREF _Toc326420429 \h </w:instrText>
+          <w:instrText xml:space="preserve"> PAGEREF _Toc326924336 \h </w:instrText>
         </w:r>
         <w:r>
           <w:rPr>
@@ -3621,7 +3618,7 @@
           <w:szCs w:val="22"/>
         </w:rPr>
       </w:pPr>
-      <w:hyperlink w:anchor="_Toc326420430" w:history="1">
+      <w:hyperlink w:anchor="_Toc326924337" w:history="1">
         <w:r>
           <w:rPr>
             <w:rStyle w:val="Hyperlink"/>
@@ -3649,7 +3646,7 @@
             <w:noProof/>
             <w:webHidden/>
           </w:rPr>
-          <w:instrText xml:space="preserve"> PAGEREF _Toc326420430 \h </w:instrText>
+          <w:instrText xml:space="preserve"> PAGEREF _Toc326924337 \h </w:instrText>
         </w:r>
         <w:r>
           <w:rPr>
@@ -3693,13 +3690,13 @@
           <w:szCs w:val="22"/>
         </w:rPr>
       </w:pPr>
-      <w:hyperlink w:anchor="_Toc326420431" w:history="1">
+      <w:hyperlink w:anchor="_Toc326924338" w:history="1">
         <w:r>
           <w:rPr>
             <w:rStyle w:val="Hyperlink"/>
             <w:noProof/>
           </w:rPr>
-          <w:t>Figura 9: Diagrama de Classe parcial do SDM</w:t>
+          <w:t>Figura 9: Exemplo de valor fuzzy</w:t>
         </w:r>
         <w:r>
           <w:rPr>
@@ -3720,7 +3717,78 @@
             <w:noProof/>
             <w:webHidden/>
           </w:rPr>
-          <w:instrText xml:space="preserve"> PAGEREF _Toc326420431 \h </w:instrText>
+          <w:instrText xml:space="preserve"> PAGEREF _Toc326924338 \h </w:instrText>
+        </w:r>
+        <w:r>
+          <w:rPr>
+            <w:noProof/>
+            <w:webHidden/>
+          </w:rPr>
+        </w:r>
+        <w:r>
+          <w:rPr>
+            <w:noProof/>
+            <w:webHidden/>
+          </w:rPr>
+          <w:fldChar w:fldCharType="separate"/>
+        </w:r>
+        <w:r>
+          <w:rPr>
+            <w:noProof/>
+            <w:webHidden/>
+          </w:rPr>
+          <w:t>18</w:t>
+        </w:r>
+        <w:r>
+          <w:rPr>
+            <w:noProof/>
+            <w:webHidden/>
+          </w:rPr>
+          <w:fldChar w:fldCharType="end"/>
+        </w:r>
+      </w:hyperlink>
+    </w:p>
+    <w:p>
+      <w:pPr>
+        <w:pStyle w:val="TableofFigures"/>
+        <w:tabs>
+          <w:tab w:val="right" w:leader="dot" w:pos="9350"/>
+        </w:tabs>
+        <w:rPr>
+          <w:rFonts w:asciiTheme="minorHAnsi" w:eastAsiaTheme="minorEastAsia" w:hAnsiTheme="minorHAnsi" w:cstheme="minorBidi"/>
+          <w:noProof/>
+          <w:sz w:val="22"/>
+          <w:szCs w:val="22"/>
+        </w:rPr>
+      </w:pPr>
+      <w:hyperlink w:anchor="_Toc326924339" w:history="1">
+        <w:r>
+          <w:rPr>
+            <w:rStyle w:val="Hyperlink"/>
+            <w:noProof/>
+          </w:rPr>
+          <w:t>Figura 10: Diagrama de Classe parcial do SDM</w:t>
+        </w:r>
+        <w:r>
+          <w:rPr>
+            <w:noProof/>
+            <w:webHidden/>
+          </w:rPr>
+          <w:tab/>
+        </w:r>
+        <w:r>
+          <w:rPr>
+            <w:noProof/>
+            <w:webHidden/>
+          </w:rPr>
+          <w:fldChar w:fldCharType="begin"/>
+        </w:r>
+        <w:r>
+          <w:rPr>
+            <w:noProof/>
+            <w:webHidden/>
+          </w:rPr>
+          <w:instrText xml:space="preserve"> PAGEREF _Toc326924339 \h </w:instrText>
         </w:r>
         <w:r>
           <w:rPr>
@@ -3764,13 +3832,13 @@
           <w:szCs w:val="22"/>
         </w:rPr>
       </w:pPr>
-      <w:hyperlink w:anchor="_Toc326420432" w:history="1">
+      <w:hyperlink w:anchor="_Toc326924340" w:history="1">
         <w:r>
           <w:rPr>
             <w:rStyle w:val="Hyperlink"/>
             <w:noProof/>
           </w:rPr>
-          <w:t>Figura 10: Interface do jogo SDM</w:t>
+          <w:t>Figura 11: Interface do jogo SDM</w:t>
         </w:r>
         <w:r>
           <w:rPr>
@@ -3791,7 +3859,7 @@
             <w:noProof/>
             <w:webHidden/>
           </w:rPr>
-          <w:instrText xml:space="preserve"> PAGEREF _Toc326420432 \h </w:instrText>
+          <w:instrText xml:space="preserve"> PAGEREF _Toc326924340 \h </w:instrText>
         </w:r>
         <w:r>
           <w:rPr>
@@ -3835,13 +3903,13 @@
           <w:szCs w:val="22"/>
         </w:rPr>
       </w:pPr>
-      <w:hyperlink w:anchor="_Toc326420433" w:history="1">
+      <w:hyperlink w:anchor="_Toc326924341" w:history="1">
         <w:r>
           <w:rPr>
             <w:rStyle w:val="Hyperlink"/>
             <w:noProof/>
           </w:rPr>
-          <w:t>Figura 11: Área de trabalho do Unity3D, desenvolvendo o SDM</w:t>
+          <w:t>Figura 12: Área de trabalho do Unity3D, desenvolvendo o SDM</w:t>
         </w:r>
         <w:r>
           <w:rPr>
@@ -3862,7 +3930,7 @@
             <w:noProof/>
             <w:webHidden/>
           </w:rPr>
-          <w:instrText xml:space="preserve"> PAGEREF _Toc326420433 \h </w:instrText>
+          <w:instrText xml:space="preserve"> PAGEREF _Toc326924341 \h </w:instrText>
         </w:r>
         <w:r>
           <w:rPr>
@@ -3906,13 +3974,13 @@
           <w:szCs w:val="22"/>
         </w:rPr>
       </w:pPr>
-      <w:hyperlink w:anchor="_Toc326420434" w:history="1">
+      <w:hyperlink w:anchor="_Toc326924342" w:history="1">
         <w:r>
           <w:rPr>
             <w:rStyle w:val="Hyperlink"/>
             <w:noProof/>
           </w:rPr>
-          <w:t>Figura 12: Janela de Configuração de tarefas</w:t>
+          <w:t>Figura 13: Janela de Configuração de tarefas</w:t>
         </w:r>
         <w:r>
           <w:rPr>
@@ -3933,7 +4001,7 @@
             <w:noProof/>
             <w:webHidden/>
           </w:rPr>
-          <w:instrText xml:space="preserve"> PAGEREF _Toc326420434 \h </w:instrText>
+          <w:instrText xml:space="preserve"> PAGEREF _Toc326924342 \h </w:instrText>
         </w:r>
         <w:r>
           <w:rPr>
@@ -3977,13 +4045,13 @@
           <w:szCs w:val="22"/>
         </w:rPr>
       </w:pPr>
-      <w:hyperlink w:anchor="_Toc326420435" w:history="1">
+      <w:hyperlink w:anchor="_Toc326924343" w:history="1">
         <w:r>
           <w:rPr>
             <w:rStyle w:val="Hyperlink"/>
             <w:noProof/>
           </w:rPr>
-          <w:t>Figura 13: Acessando a janela Task Configuration</w:t>
+          <w:t>Figura 14: Acessando a janela Task Configuration</w:t>
         </w:r>
         <w:r>
           <w:rPr>
@@ -4004,7 +4072,7 @@
             <w:noProof/>
             <w:webHidden/>
           </w:rPr>
-          <w:instrText xml:space="preserve"> PAGEREF _Toc326420435 \h </w:instrText>
+          <w:instrText xml:space="preserve"> PAGEREF _Toc326924343 \h </w:instrText>
         </w:r>
         <w:r>
           <w:rPr>
@@ -4048,13 +4116,13 @@
           <w:szCs w:val="22"/>
         </w:rPr>
       </w:pPr>
-      <w:hyperlink w:anchor="_Toc326420436" w:history="1">
+      <w:hyperlink w:anchor="_Toc326924344" w:history="1">
         <w:r>
           <w:rPr>
             <w:rStyle w:val="Hyperlink"/>
             <w:noProof/>
           </w:rPr>
-          <w:t>Figura 14: Janela ilustrativa do processo de escalonamento de papeis do gerente</w:t>
+          <w:t>Figura 15: Janela ilustrativa do processo de escalonamento de papeis do gerente</w:t>
         </w:r>
         <w:r>
           <w:rPr>
@@ -4075,7 +4143,7 @@
             <w:noProof/>
             <w:webHidden/>
           </w:rPr>
-          <w:instrText xml:space="preserve"> PAGEREF _Toc326420436 \h </w:instrText>
+          <w:instrText xml:space="preserve"> PAGEREF _Toc326924344 \h </w:instrText>
         </w:r>
         <w:r>
           <w:rPr>
@@ -4119,13 +4187,13 @@
           <w:szCs w:val="22"/>
         </w:rPr>
       </w:pPr>
-      <w:hyperlink w:anchor="_Toc326420437" w:history="1">
+      <w:hyperlink w:anchor="_Toc326924345" w:history="1">
         <w:r>
           <w:rPr>
             <w:rStyle w:val="Hyperlink"/>
             <w:noProof/>
           </w:rPr>
-          <w:t>Figura 15: Janela de exibe todas as ações realizadas pelos funcionários</w:t>
+          <w:t>Figura 16: Janela de exibe todas as ações realizadas pelos funcionários</w:t>
         </w:r>
         <w:r>
           <w:rPr>
@@ -4146,7 +4214,7 @@
             <w:noProof/>
             <w:webHidden/>
           </w:rPr>
-          <w:instrText xml:space="preserve"> PAGEREF _Toc326420437 \h </w:instrText>
+          <w:instrText xml:space="preserve"> PAGEREF _Toc326924345 \h </w:instrText>
         </w:r>
         <w:r>
           <w:rPr>
@@ -4216,7 +4284,7 @@
           <w:lang w:val="pt-BR"/>
         </w:rPr>
       </w:pPr>
-      <w:bookmarkStart w:id="3" w:name="_Toc326420439"/>
+      <w:bookmarkStart w:id="3" w:name="_Toc326924302"/>
       <w:r>
         <w:rPr>
           <w:lang w:val="pt-BR"/>
@@ -4284,7 +4352,7 @@
           <w:lang w:val="pt-BR"/>
         </w:rPr>
       </w:pPr>
-      <w:bookmarkStart w:id="4" w:name="_Toc326420440"/>
+      <w:bookmarkStart w:id="4" w:name="_Toc326924303"/>
       <w:r>
         <w:rPr>
           <w:lang w:val="pt-BR"/>
@@ -4326,7 +4394,7 @@
                     </w:rPr>
                   </w:pPr>
                   <w:bookmarkStart w:id="5" w:name="_Ref325825442"/>
-                  <w:bookmarkStart w:id="6" w:name="_Toc326420423"/>
+                  <w:bookmarkStart w:id="6" w:name="_Toc326924330"/>
                   <w:proofErr w:type="spellStart"/>
                   <w:r>
                     <w:t>Figura</w:t>
@@ -4584,7 +4652,7 @@
           <w:lang w:val="pt-BR"/>
         </w:rPr>
       </w:pPr>
-      <w:bookmarkStart w:id="7" w:name="_Toc326420441"/>
+      <w:bookmarkStart w:id="7" w:name="_Toc326924304"/>
       <w:r>
         <w:rPr>
           <w:lang w:val="pt-BR"/>
@@ -4715,7 +4783,7 @@
                     </w:rPr>
                   </w:pPr>
                   <w:bookmarkStart w:id="8" w:name="_Ref325825432"/>
-                  <w:bookmarkStart w:id="9" w:name="_Toc326420424"/>
+                  <w:bookmarkStart w:id="9" w:name="_Toc326924331"/>
                   <w:r>
                     <w:rPr>
                       <w:lang w:val="pt-BR"/>
@@ -4896,7 +4964,13 @@
         <w:pStyle w:val="ABNT2"/>
       </w:pPr>
       <w:r>
-        <w:t xml:space="preserve">Em um nó de decisão, atribua um valor para cada ramo resultante da decisão. Agora, para cada ramo, subtraia do valor resultante o valor do ramo tendo como resultado o valor de beneficio dessa decisão. Agora escolha dentro de todos os ramos, o valor que tenha um maior beneficio e coloque este valor no nó de decisão. A </w:t>
+        <w:t>Em um nó de decisão, atribua um valor para cada ramo resultante da decisão. Agora, para cada ramo, subtraia do valor resultante o valor do ramo</w:t>
+      </w:r>
+      <w:r>
+        <w:t>,</w:t>
+      </w:r>
+      <w:r>
+        <w:t xml:space="preserve"> tendo como resultado o valor de beneficio dessa decisão. Agora escolha dentro de todos os ramos, o valor que tenha um maior beneficio e coloque este valor no nó de decisão. A </w:t>
       </w:r>
       <w:fldSimple w:instr=" REF _Ref325825154 ">
         <w:r>
@@ -4992,7 +5066,7 @@
         </w:rPr>
       </w:pPr>
       <w:bookmarkStart w:id="10" w:name="_Ref325825154"/>
-      <w:bookmarkStart w:id="11" w:name="_Toc326420425"/>
+      <w:bookmarkStart w:id="11" w:name="_Toc326924332"/>
       <w:r>
         <w:rPr>
           <w:lang w:val="pt-BR"/>
@@ -5055,7 +5129,7 @@
           <w:lang w:val="pt-BR"/>
         </w:rPr>
       </w:pPr>
-      <w:bookmarkStart w:id="12" w:name="_Toc326420442"/>
+      <w:bookmarkStart w:id="12" w:name="_Toc326924305"/>
       <w:r>
         <w:rPr>
           <w:lang w:val="pt-BR"/>
@@ -5427,7 +5501,7 @@
         </w:rPr>
       </w:pPr>
       <w:bookmarkStart w:id="13" w:name="_Ref325826875"/>
-      <w:bookmarkStart w:id="14" w:name="_Toc326420426"/>
+      <w:bookmarkStart w:id="14" w:name="_Toc326924333"/>
       <w:r>
         <w:rPr>
           <w:lang w:val="pt-BR"/>
@@ -5491,7 +5565,7 @@
           <w:lang w:val="pt-BR"/>
         </w:rPr>
       </w:pPr>
-      <w:bookmarkStart w:id="15" w:name="_Toc326420443"/>
+      <w:bookmarkStart w:id="15" w:name="_Toc326924306"/>
       <w:r>
         <w:rPr>
           <w:rStyle w:val="hps"/>
@@ -5725,7 +5799,7 @@
         </w:rPr>
       </w:pPr>
       <w:bookmarkStart w:id="16" w:name="_Ref325834816"/>
-      <w:bookmarkStart w:id="17" w:name="_Toc326420427"/>
+      <w:bookmarkStart w:id="17" w:name="_Toc326924334"/>
       <w:r>
         <w:rPr>
           <w:lang w:val="pt-BR"/>
@@ -5871,7 +5945,7 @@
         </w:rPr>
       </w:pPr>
       <w:bookmarkStart w:id="18" w:name="_Ref325835197"/>
-      <w:bookmarkStart w:id="19" w:name="_Toc326420428"/>
+      <w:bookmarkStart w:id="19" w:name="_Toc326924335"/>
       <w:r>
         <w:rPr>
           <w:lang w:val="pt-BR"/>
@@ -5939,7 +6013,7 @@
           <w:lang w:val="pt-BR"/>
         </w:rPr>
       </w:pPr>
-      <w:bookmarkStart w:id="20" w:name="_Toc326420444"/>
+      <w:bookmarkStart w:id="20" w:name="_Toc326924307"/>
       <w:r>
         <w:rPr>
           <w:lang w:val="pt-BR"/>
@@ -6161,7 +6235,7 @@
           <w:lang w:val="pt-BR"/>
         </w:rPr>
       </w:pPr>
-      <w:bookmarkStart w:id="21" w:name="_Toc326420445"/>
+      <w:bookmarkStart w:id="21" w:name="_Toc326924308"/>
       <w:r>
         <w:rPr>
           <w:shd w:val="solid" w:color="FFFFFF" w:fill="FFFFFF"/>
@@ -6565,7 +6639,7 @@
           <w:lang w:val="pt-BR"/>
         </w:rPr>
       </w:pPr>
-      <w:bookmarkStart w:id="22" w:name="_Toc326420446"/>
+      <w:bookmarkStart w:id="22" w:name="_Toc326924309"/>
       <w:r>
         <w:rPr>
           <w:rStyle w:val="hps"/>
@@ -6716,7 +6790,7 @@
           <w:lang w:val="pt-BR"/>
         </w:rPr>
       </w:pPr>
-      <w:bookmarkStart w:id="23" w:name="_Toc326420447"/>
+      <w:bookmarkStart w:id="23" w:name="_Toc326924310"/>
       <w:r>
         <w:rPr>
           <w:rStyle w:val="hps"/>
@@ -6829,7 +6903,7 @@
         </w:rPr>
         <w:br w:type="page"/>
       </w:r>
-      <w:bookmarkStart w:id="24" w:name="_Toc326420448"/>
+      <w:bookmarkStart w:id="24" w:name="_Toc326924311"/>
       <w:r>
         <w:rPr>
           <w:lang w:val="pt-BR"/>
@@ -6989,13 +7063,22 @@
       <w:pPr>
         <w:pStyle w:val="ABNT2"/>
       </w:pPr>
+      <w:r>
+        <w:t>Um</w:t>
+      </w:r>
+      <w:r>
+        <w:t>a</w:t>
+      </w:r>
+      <w:r>
+        <w:t xml:space="preserve"> forma de modelar o comportamento de tal sistema, dadas </w:t>
+      </w:r>
       <w:proofErr w:type="gramStart"/>
       <w:r>
-        <w:t>Um forma</w:t>
+        <w:t>as</w:t>
       </w:r>
       <w:proofErr w:type="gramEnd"/>
       <w:r>
-        <w:t xml:space="preserve"> de modelar o comportamento de tal sistema, dadas as características 1 e 2, é por uma estrutura de árvore, onde cada ramo da arvore representa um caminho de execução. Cada nó na estrutura representa certo estado do mundo, e cada transição uma ação primitiva feita </w:t>
+        <w:t xml:space="preserve"> características 1 e 2, é por uma estrutura de árvore, onde cada ramo da arvore representa um caminho de execução. Cada nó na estrutura representa certo estado do mundo, e cada transição uma ação primitiva feita </w:t>
       </w:r>
       <w:r>
         <w:lastRenderedPageBreak/>
@@ -7010,7 +7093,10 @@
         <w:pStyle w:val="ABNT2"/>
       </w:pPr>
       <w:r>
-        <w:t xml:space="preserve">Neste modelo forma, é possível identificar os objetivos do sistema por caminhos particulares da estrutura de árvore de decisão, onde cada caminho informa que objetivo ele realiza e os benefícios e </w:t>
+        <w:t>Nesta forma de</w:t>
+      </w:r>
+      <w:r>
+        <w:t xml:space="preserve"> modelo, é possível identificar os objetivos do sistema por caminhos particulares da estrutura de árvore de decisão, onde cada caminho informa que objetivo ele realiza e os benefícios e </w:t>
       </w:r>
       <w:proofErr w:type="spellStart"/>
       <w:r>
@@ -7110,7 +7196,7 @@
           <w:lang w:val="pt-BR"/>
         </w:rPr>
       </w:pPr>
-      <w:bookmarkStart w:id="25" w:name="_Toc326420449"/>
+      <w:bookmarkStart w:id="25" w:name="_Toc326924312"/>
       <w:r>
         <w:rPr>
           <w:lang w:val="pt-BR"/>
@@ -7376,7 +7462,7 @@
         </w:rPr>
       </w:pPr>
       <w:bookmarkStart w:id="26" w:name="_Ref325898247"/>
-      <w:bookmarkStart w:id="27" w:name="_Toc326420429"/>
+      <w:bookmarkStart w:id="27" w:name="_Toc326924336"/>
       <w:r>
         <w:rPr>
           <w:lang w:val="pt-BR"/>
@@ -7504,7 +7590,7 @@
         </w:rPr>
       </w:pPr>
       <w:bookmarkStart w:id="28" w:name="_Ref325898255"/>
-      <w:bookmarkStart w:id="29" w:name="_Toc326420430"/>
+      <w:bookmarkStart w:id="29" w:name="_Toc326924337"/>
       <w:r>
         <w:rPr>
           <w:lang w:val="pt-BR"/>
@@ -7558,7 +7644,7 @@
           <w:lang w:val="pt-BR"/>
         </w:rPr>
       </w:pPr>
-      <w:bookmarkStart w:id="30" w:name="_Toc326420450"/>
+      <w:bookmarkStart w:id="30" w:name="_Toc326924313"/>
       <w:r>
         <w:rPr>
           <w:lang w:val="pt-BR"/>
@@ -7643,6 +7729,134 @@
       <w:r>
         <w:t xml:space="preserve"> tratados e avaliados, tornando possível o uso de conceitos não quantificáveis, como por exemplo: quente, morno, feliz, apático.</w:t>
       </w:r>
+      <w:r>
+        <w:t xml:space="preserve"> A </w:t>
+      </w:r>
+      <w:r>
+        <w:fldChar w:fldCharType="begin"/>
+      </w:r>
+      <w:r>
+        <w:instrText xml:space="preserve"> REF _Ref326912944 \h </w:instrText>
+      </w:r>
+      <w:r>
+        <w:fldChar w:fldCharType="separate"/>
+      </w:r>
+      <w:r>
+        <w:t xml:space="preserve">Figura </w:t>
+      </w:r>
+      <w:r>
+        <w:rPr>
+          <w:noProof/>
+        </w:rPr>
+        <w:t>9</w:t>
+      </w:r>
+      <w:r>
+        <w:fldChar w:fldCharType="end"/>
+      </w:r>
+      <w:r>
+        <w:t xml:space="preserve"> ilustra um exemplo de valor intermediário na lógica </w:t>
+      </w:r>
+      <w:proofErr w:type="spellStart"/>
+      <w:r>
+        <w:t>fuzzy</w:t>
+      </w:r>
+      <w:proofErr w:type="spellEnd"/>
+      <w:r>
+        <w:t>.</w:t>
+      </w:r>
+    </w:p>
+    <w:p>
+      <w:pPr>
+        <w:keepNext/>
+        <w:jc w:val="center"/>
+      </w:pPr>
+      <w:r>
+        <w:rPr>
+          <w:noProof/>
+        </w:rPr>
+        <w:drawing>
+          <wp:inline distT="0" distB="0" distL="0" distR="0">
+            <wp:extent cx="3333750" cy="2838450"/>
+            <wp:effectExtent l="19050" t="0" r="0" b="0"/>
+            <wp:docPr id="15" name="Picture 2" descr="http://business-fundas.com/wp-content/uploads/2010/09/FUZZY-SET-THEORY.gif"/>
+            <wp:cNvGraphicFramePr>
+              <a:graphicFrameLocks xmlns:a="http://schemas.openxmlformats.org/drawingml/2006/main" noChangeAspect="1"/>
+            </wp:cNvGraphicFramePr>
+            <a:graphic xmlns:a="http://schemas.openxmlformats.org/drawingml/2006/main">
+              <a:graphicData uri="http://schemas.openxmlformats.org/drawingml/2006/picture">
+                <pic:pic xmlns:pic="http://schemas.openxmlformats.org/drawingml/2006/picture">
+                  <pic:nvPicPr>
+                    <pic:cNvPr id="0" name="Picture 2" descr="http://business-fundas.com/wp-content/uploads/2010/09/FUZZY-SET-THEORY.gif"/>
+                    <pic:cNvPicPr>
+                      <a:picLocks noChangeAspect="1" noChangeArrowheads="1"/>
+                    </pic:cNvPicPr>
+                  </pic:nvPicPr>
+                  <pic:blipFill>
+                    <a:blip r:embed="rId21" cstate="print"/>
+                    <a:srcRect/>
+                    <a:stretch>
+                      <a:fillRect/>
+                    </a:stretch>
+                  </pic:blipFill>
+                  <pic:spPr bwMode="auto">
+                    <a:xfrm>
+                      <a:off x="0" y="0"/>
+                      <a:ext cx="3333750" cy="2838450"/>
+                    </a:xfrm>
+                    <a:prstGeom prst="rect">
+                      <a:avLst/>
+                    </a:prstGeom>
+                    <a:noFill/>
+                    <a:ln w="9525">
+                      <a:noFill/>
+                      <a:miter lim="800000"/>
+                      <a:headEnd/>
+                      <a:tailEnd/>
+                    </a:ln>
+                  </pic:spPr>
+                </pic:pic>
+              </a:graphicData>
+            </a:graphic>
+          </wp:inline>
+        </w:drawing>
+      </w:r>
+    </w:p>
+    <w:p>
+      <w:pPr>
+        <w:pStyle w:val="Caption"/>
+        <w:jc w:val="center"/>
+      </w:pPr>
+      <w:bookmarkStart w:id="31" w:name="_Ref326912944"/>
+      <w:bookmarkStart w:id="32" w:name="_Toc326924338"/>
+      <w:proofErr w:type="spellStart"/>
+      <w:r>
+        <w:t>Figura</w:t>
+      </w:r>
+      <w:proofErr w:type="spellEnd"/>
+      <w:r>
+        <w:t xml:space="preserve"> </w:t>
+      </w:r>
+      <w:fldSimple w:instr=" SEQ Figura \* ARABIC ">
+        <w:r>
+          <w:rPr>
+            <w:noProof/>
+          </w:rPr>
+          <w:t>9</w:t>
+        </w:r>
+      </w:fldSimple>
+      <w:bookmarkEnd w:id="31"/>
+      <w:r>
+        <w:t xml:space="preserve">: </w:t>
+      </w:r>
+      <w:proofErr w:type="spellStart"/>
+      <w:r>
+        <w:t>Exemplo</w:t>
+      </w:r>
+      <w:proofErr w:type="spellEnd"/>
+      <w:r>
+        <w:t xml:space="preserve"> de valor fuzzy</w:t>
+      </w:r>
+      <w:bookmarkEnd w:id="32"/>
     </w:p>
     <w:p>
       <w:pPr>
@@ -7651,7 +7865,7 @@
           <w:lang w:val="pt-BR"/>
         </w:rPr>
       </w:pPr>
-      <w:bookmarkStart w:id="31" w:name="_Toc326420451"/>
+      <w:bookmarkStart w:id="33" w:name="_Toc326924314"/>
       <w:r>
         <w:rPr>
           <w:lang w:val="pt-BR"/>
@@ -7665,7 +7879,7 @@
         </w:rPr>
         <w:t>Fuzzy</w:t>
       </w:r>
-      <w:bookmarkEnd w:id="31"/>
+      <w:bookmarkEnd w:id="33"/>
       <w:proofErr w:type="spellEnd"/>
     </w:p>
     <w:p>
@@ -7897,7 +8111,11 @@
         <w:t>Um exemplo usando estas regras e</w:t>
       </w:r>
       <w:r>
-        <w:t xml:space="preserve"> sabendo que "A implica B" de forma nítida, e tendo apenas um valor difuso de A, é </w:t>
+        <w:t xml:space="preserve"> sabendo que "A implica B" de forma nítida, e tendo apenas um </w:t>
+      </w:r>
+      <w:r>
+        <w:lastRenderedPageBreak/>
+        <w:t xml:space="preserve">valor difuso de A, é </w:t>
       </w:r>
       <w:r>
         <w:t>possível calcular o valor de B.</w:t>
@@ -7936,7 +8154,7 @@
       <w:pPr>
         <w:pStyle w:val="Heading3"/>
       </w:pPr>
-      <w:bookmarkStart w:id="32" w:name="_Toc326420452"/>
+      <w:bookmarkStart w:id="34" w:name="_Toc326924315"/>
       <w:proofErr w:type="spellStart"/>
       <w:r>
         <w:t>Representação</w:t>
@@ -7949,7 +8167,7 @@
       <w:r>
         <w:t>Conhecimento</w:t>
       </w:r>
-      <w:bookmarkEnd w:id="32"/>
+      <w:bookmarkEnd w:id="34"/>
       <w:proofErr w:type="spellEnd"/>
     </w:p>
     <w:p>
@@ -8051,14 +8269,13 @@
           <w:lang w:val="pt-BR"/>
         </w:rPr>
       </w:pPr>
-      <w:bookmarkStart w:id="33" w:name="_Ref325902670"/>
-      <w:bookmarkStart w:id="34" w:name="_Ref325902697"/>
-      <w:bookmarkStart w:id="35" w:name="_Toc326420453"/>
+      <w:bookmarkStart w:id="35" w:name="_Ref325902670"/>
+      <w:bookmarkStart w:id="36" w:name="_Ref325902697"/>
+      <w:bookmarkStart w:id="37" w:name="_Toc326924316"/>
       <w:r>
         <w:rPr>
           <w:lang w:val="pt-BR"/>
         </w:rPr>
-        <w:lastRenderedPageBreak/>
         <w:t xml:space="preserve">Raciocínio </w:t>
       </w:r>
       <w:proofErr w:type="spellStart"/>
@@ -8068,9 +8285,9 @@
         </w:rPr>
         <w:t>Fuzzy</w:t>
       </w:r>
-      <w:bookmarkEnd w:id="33"/>
-      <w:bookmarkEnd w:id="34"/>
       <w:bookmarkEnd w:id="35"/>
+      <w:bookmarkEnd w:id="36"/>
+      <w:bookmarkEnd w:id="37"/>
       <w:proofErr w:type="spellEnd"/>
     </w:p>
     <w:p>
@@ -8504,6 +8721,7 @@
         <w:rPr>
           <w:shd w:val="solid" w:color="FFFFFF" w:fill="FFFFFF"/>
         </w:rPr>
+        <w:lastRenderedPageBreak/>
         <w:t xml:space="preserve">O terceiro passo é aplicar o operador de implicação, usado para definir o peso </w:t>
       </w:r>
       <w:r>
@@ -8847,7 +9065,6 @@
         <w:rPr>
           <w:shd w:val="solid" w:color="FFFFFF" w:fill="FFFFFF"/>
         </w:rPr>
-        <w:lastRenderedPageBreak/>
         <w:t>E</w:t>
       </w:r>
       <w:r>
@@ -9129,9 +9346,6 @@
     <w:p>
       <w:pPr>
         <w:pStyle w:val="ABNT2"/>
-        <w:rPr>
-          <w:shd w:val="solid" w:color="FFFFFF" w:fill="FFFFFF"/>
-        </w:rPr>
       </w:pPr>
       <w:r>
         <w:rPr>
@@ -9233,36 +9447,21 @@
         </w:rPr>
         <w:t xml:space="preserve"> generalizado.</w:t>
       </w:r>
-    </w:p>
-    <w:p>
-      <w:pPr>
+      <w:proofErr w:type="gramStart"/>
+      <w:r>
+        <w:br w:type="page"/>
+      </w:r>
+      <w:proofErr w:type="gramEnd"/>
+    </w:p>
+    <w:p>
+      <w:pPr>
+        <w:pStyle w:val="Heading1"/>
         <w:rPr>
           <w:lang w:val="pt-BR"/>
         </w:rPr>
       </w:pPr>
-    </w:p>
-    <w:p>
-      <w:pPr>
-        <w:rPr>
-          <w:lang w:val="pt-BR"/>
-        </w:rPr>
-      </w:pPr>
-      <w:r>
-        <w:rPr>
-          <w:lang w:val="pt-BR"/>
-        </w:rPr>
-        <w:br w:type="page"/>
-      </w:r>
-    </w:p>
-    <w:p>
-      <w:pPr>
-        <w:pStyle w:val="Heading1"/>
-        <w:rPr>
-          <w:lang w:val="pt-BR"/>
-        </w:rPr>
-      </w:pPr>
-      <w:bookmarkStart w:id="36" w:name="_Ref325909882"/>
-      <w:bookmarkStart w:id="37" w:name="_Toc326420454"/>
+      <w:bookmarkStart w:id="38" w:name="_Ref325909882"/>
+      <w:bookmarkStart w:id="39" w:name="_Toc326924317"/>
       <w:r>
         <w:rPr>
           <w:lang w:val="pt-BR"/>
@@ -9284,8 +9483,8 @@
         </w:rPr>
         <w:t xml:space="preserve"> Manager (SDM)</w:t>
       </w:r>
-      <w:bookmarkEnd w:id="36"/>
-      <w:bookmarkEnd w:id="37"/>
+      <w:bookmarkEnd w:id="38"/>
+      <w:bookmarkEnd w:id="39"/>
     </w:p>
     <w:p/>
     <w:p>
@@ -9373,7 +9572,7 @@
         <w:rPr>
           <w:noProof/>
         </w:rPr>
-        <w:t>9</w:t>
+        <w:t>10</w:t>
       </w:r>
       <w:r>
         <w:fldChar w:fldCharType="end"/>
@@ -9394,7 +9593,7 @@
       <w:r>
         <w:t xml:space="preserve"> e o download do jogo estão disponíveis no site </w:t>
       </w:r>
-      <w:hyperlink r:id="rId21" w:history="1">
+      <w:hyperlink r:id="rId22" w:history="1">
         <w:r>
           <w:rPr>
             <w:rStyle w:val="Hyperlink"/>
@@ -9433,7 +9632,7 @@
                     </pic:cNvPicPr>
                   </pic:nvPicPr>
                   <pic:blipFill>
-                    <a:blip r:embed="rId22" cstate="print"/>
+                    <a:blip r:embed="rId23" cstate="print"/>
                     <a:srcRect/>
                     <a:stretch>
                       <a:fillRect/>
@@ -9467,8 +9666,8 @@
         <w:pStyle w:val="Caption"/>
         <w:jc w:val="center"/>
       </w:pPr>
-      <w:bookmarkStart w:id="38" w:name="_Ref325905940"/>
-      <w:bookmarkStart w:id="39" w:name="_Toc326420431"/>
+      <w:bookmarkStart w:id="40" w:name="_Ref325905940"/>
+      <w:bookmarkStart w:id="41" w:name="_Toc326924339"/>
       <w:proofErr w:type="spellStart"/>
       <w:r>
         <w:t>Figura</w:t>
@@ -9482,10 +9681,10 @@
           <w:rPr>
             <w:noProof/>
           </w:rPr>
-          <w:t>9</w:t>
+          <w:t>10</w:t>
         </w:r>
       </w:fldSimple>
-      <w:bookmarkEnd w:id="38"/>
+      <w:bookmarkEnd w:id="40"/>
       <w:r>
         <w:t xml:space="preserve">: </w:t>
       </w:r>
@@ -9513,69 +9712,18 @@
       <w:r>
         <w:t xml:space="preserve"> do SDM</w:t>
       </w:r>
-      <w:bookmarkEnd w:id="39"/>
+      <w:bookmarkEnd w:id="41"/>
     </w:p>
     <w:p>
       <w:pPr>
         <w:pStyle w:val="Heading2"/>
       </w:pPr>
-      <w:bookmarkStart w:id="40" w:name="_Toc326420455"/>
+      <w:bookmarkStart w:id="42" w:name="_Toc326924318"/>
       <w:proofErr w:type="spellStart"/>
       <w:r>
         <w:lastRenderedPageBreak/>
         <w:t>Funcionários</w:t>
       </w:r>
-      <w:bookmarkEnd w:id="40"/>
-      <w:proofErr w:type="spellEnd"/>
-    </w:p>
-    <w:p>
-      <w:pPr>
-        <w:pStyle w:val="ABNT2"/>
-      </w:pPr>
-      <w:r>
-        <w:t>Os funcionários em SDM representam a mão de obra trabalhadora do jogador. São eles que desempenham as tarefas de planejamento, desenvolvimento e controle de qualidade do software através de papéis que são atribuídos pelo jogador. Além das tarefas que podem ser atribuídas, os funcionários possuem algumas características que são utilizadas para determinar a afinidade do funcionário a exercer cada tarefa.</w:t>
-      </w:r>
-    </w:p>
-    <w:p>
-      <w:pPr>
-        <w:pStyle w:val="Heading3"/>
-      </w:pPr>
-      <w:bookmarkStart w:id="41" w:name="_Toc326420456"/>
-      <w:proofErr w:type="spellStart"/>
-      <w:r>
-        <w:t>Papéis</w:t>
-      </w:r>
-      <w:bookmarkEnd w:id="41"/>
-      <w:proofErr w:type="spellEnd"/>
-    </w:p>
-    <w:p>
-      <w:pPr>
-        <w:pStyle w:val="ABNT2"/>
-      </w:pPr>
-      <w:r>
-        <w:t xml:space="preserve">As tarefas mencionadas anteriormente são executadas pelos papéis que um funcionário pode desempenhar no jogo. Quando um papel for escolhido para um funcionário, este dedicará todo o seu tempo de trabalho exercendo a função desejada. Diferente de algumas empresas onde um funcionário pode exercer diferentes papéis, em SDM foi decidido que cada funcionário poderá apenas exercer um papel por vez. No entanto, o jogador pode a qualquer momento alterar o papel desempenhado por um funcionário. </w:t>
-      </w:r>
-    </w:p>
-    <w:p>
-      <w:pPr>
-        <w:pStyle w:val="ABNT2"/>
-      </w:pPr>
-      <w:r>
-        <w:t>Na concepção do SDM, foram escolhidos seis tipos diferentes de papéis que podem ser atribuídas a um funcionário. Estes papéis são de analista, arquiteto, gerente, marketing, programador e testador. O objetivo da utilização destes seis papéis é expandir as possibilidades das funções que podem ser desempenhadas pelos integrantes da equipe. Cada um destes papéis possui uma função especifica que contribui para o desenvolvimento do software</w:t>
-      </w:r>
-      <w:r>
-        <w:t>.</w:t>
-      </w:r>
-    </w:p>
-    <w:p>
-      <w:pPr>
-        <w:pStyle w:val="Heading3"/>
-      </w:pPr>
-      <w:bookmarkStart w:id="42" w:name="_Toc326420457"/>
-      <w:proofErr w:type="spellStart"/>
-      <w:r>
-        <w:t>Atributos</w:t>
-      </w:r>
       <w:bookmarkEnd w:id="42"/>
       <w:proofErr w:type="spellEnd"/>
     </w:p>
@@ -9584,6 +9732,57 @@
         <w:pStyle w:val="ABNT2"/>
       </w:pPr>
       <w:r>
+        <w:t>Os funcionários em SDM representam a mão de obra trabalhadora do jogador. São eles que desempenham as tarefas de planejamento, desenvolvimento e controle de qualidade do software através de papéis que são atribuídos pelo jogador. Além das tarefas que podem ser atribuídas, os funcionários possuem algumas características que são utilizadas para determinar a afinidade do funcionário a exercer cada tarefa.</w:t>
+      </w:r>
+    </w:p>
+    <w:p>
+      <w:pPr>
+        <w:pStyle w:val="Heading3"/>
+      </w:pPr>
+      <w:bookmarkStart w:id="43" w:name="_Toc326924319"/>
+      <w:proofErr w:type="spellStart"/>
+      <w:r>
+        <w:t>Papéis</w:t>
+      </w:r>
+      <w:bookmarkEnd w:id="43"/>
+      <w:proofErr w:type="spellEnd"/>
+    </w:p>
+    <w:p>
+      <w:pPr>
+        <w:pStyle w:val="ABNT2"/>
+      </w:pPr>
+      <w:r>
+        <w:t xml:space="preserve">As tarefas mencionadas anteriormente são executadas pelos papéis que um funcionário pode desempenhar no jogo. Quando um papel for escolhido para um funcionário, este dedicará todo o seu tempo de trabalho exercendo a função desejada. Diferente de algumas empresas onde um funcionário pode exercer diferentes papéis, em SDM foi decidido que cada funcionário poderá apenas exercer um papel por vez. No entanto, o jogador pode a qualquer momento alterar o papel desempenhado por um funcionário. </w:t>
+      </w:r>
+    </w:p>
+    <w:p>
+      <w:pPr>
+        <w:pStyle w:val="ABNT2"/>
+      </w:pPr>
+      <w:r>
+        <w:t>Na concepção do SDM, foram escolhidos seis tipos diferentes de papéis que podem ser atribuídas a um funcionário. Estes papéis são de analista, arquiteto, gerente, marketing, programador e testador. O objetivo da utilização destes seis papéis é expandir as possibilidades das funções que podem ser desempenhadas pelos integrantes da equipe. Cada um destes papéis possui uma função especifica que contribui para o desenvolvimento do software</w:t>
+      </w:r>
+      <w:r>
+        <w:t>.</w:t>
+      </w:r>
+    </w:p>
+    <w:p>
+      <w:pPr>
+        <w:pStyle w:val="Heading3"/>
+      </w:pPr>
+      <w:bookmarkStart w:id="44" w:name="_Toc326924320"/>
+      <w:proofErr w:type="spellStart"/>
+      <w:r>
+        <w:t>Atributos</w:t>
+      </w:r>
+      <w:bookmarkEnd w:id="44"/>
+      <w:proofErr w:type="spellEnd"/>
+    </w:p>
+    <w:p>
+      <w:pPr>
+        <w:pStyle w:val="ABNT2"/>
+      </w:pPr>
+      <w:r>
         <w:t xml:space="preserve">Alem de papéis e cargos, os funcionários possuem atributos que influenciam no seu desempenho de trabalho. No entanto, esses atributos não são diretamente relacionados a cada papel, como </w:t>
       </w:r>
       <w:r>
@@ -9607,12 +9806,12 @@
       <w:pPr>
         <w:pStyle w:val="Heading3"/>
       </w:pPr>
-      <w:bookmarkStart w:id="43" w:name="_Toc326420458"/>
+      <w:bookmarkStart w:id="45" w:name="_Toc326924321"/>
       <w:proofErr w:type="spellStart"/>
       <w:r>
         <w:t>Especializações</w:t>
       </w:r>
-      <w:bookmarkEnd w:id="43"/>
+      <w:bookmarkEnd w:id="45"/>
       <w:proofErr w:type="spellEnd"/>
     </w:p>
     <w:p>
@@ -9680,7 +9879,7 @@
           <w:lang w:val="pt-BR"/>
         </w:rPr>
       </w:pPr>
-      <w:bookmarkStart w:id="44" w:name="_Toc326420459"/>
+      <w:bookmarkStart w:id="46" w:name="_Toc326924322"/>
       <w:r>
         <w:rPr>
           <w:lang w:val="pt-BR"/>
@@ -9688,7 +9887,7 @@
         <w:lastRenderedPageBreak/>
         <w:t>Abordagem Proposta</w:t>
       </w:r>
-      <w:bookmarkEnd w:id="44"/>
+      <w:bookmarkEnd w:id="46"/>
     </w:p>
     <w:p>
       <w:pPr>
@@ -9762,7 +9961,7 @@
       <w:pPr>
         <w:pStyle w:val="Heading2"/>
       </w:pPr>
-      <w:bookmarkStart w:id="45" w:name="_Toc326420460"/>
+      <w:bookmarkStart w:id="47" w:name="_Toc326924323"/>
       <w:proofErr w:type="spellStart"/>
       <w:r>
         <w:t>Alterações</w:t>
@@ -9779,7 +9978,7 @@
       <w:r>
         <w:t xml:space="preserve"> SDM</w:t>
       </w:r>
-      <w:bookmarkEnd w:id="45"/>
+      <w:bookmarkEnd w:id="47"/>
     </w:p>
     <w:p>
       <w:pPr>
@@ -10530,7 +10729,7 @@
       <w:pPr>
         <w:pStyle w:val="Heading2"/>
       </w:pPr>
-      <w:bookmarkStart w:id="46" w:name="_Toc326420461"/>
+      <w:bookmarkStart w:id="48" w:name="_Toc326924324"/>
       <w:proofErr w:type="spellStart"/>
       <w:r>
         <w:lastRenderedPageBreak/>
@@ -10560,7 +10759,7 @@
       <w:r>
         <w:t>papel</w:t>
       </w:r>
-      <w:bookmarkEnd w:id="46"/>
+      <w:bookmarkEnd w:id="48"/>
       <w:proofErr w:type="spellEnd"/>
     </w:p>
     <w:p>
@@ -10789,7 +10988,7 @@
           <w:lang w:val="pt-BR"/>
         </w:rPr>
       </w:pPr>
-      <w:bookmarkStart w:id="47" w:name="_Toc326420462"/>
+      <w:bookmarkStart w:id="49" w:name="_Toc326924325"/>
       <w:proofErr w:type="gramStart"/>
       <w:r>
         <w:rPr>
@@ -10798,7 +10997,7 @@
         <w:lastRenderedPageBreak/>
         <w:t>Implementação</w:t>
       </w:r>
-      <w:bookmarkEnd w:id="47"/>
+      <w:bookmarkEnd w:id="49"/>
       <w:proofErr w:type="gramEnd"/>
     </w:p>
     <w:p>
@@ -10827,7 +11026,7 @@
         <w:rPr>
           <w:noProof/>
         </w:rPr>
-        <w:t>10</w:t>
+        <w:t>11</w:t>
       </w:r>
       <w:r>
         <w:fldChar w:fldCharType="end"/>
@@ -10869,7 +11068,7 @@
                     </pic:cNvPicPr>
                   </pic:nvPicPr>
                   <pic:blipFill>
-                    <a:blip r:embed="rId23" cstate="print"/>
+                    <a:blip r:embed="rId24" cstate="print"/>
                     <a:srcRect/>
                     <a:stretch>
                       <a:fillRect/>
@@ -10906,8 +11105,8 @@
           <w:lang w:val="pt-BR"/>
         </w:rPr>
       </w:pPr>
-      <w:bookmarkStart w:id="48" w:name="_Ref326417941"/>
-      <w:bookmarkStart w:id="49" w:name="_Toc326420432"/>
+      <w:bookmarkStart w:id="50" w:name="_Ref326417941"/>
+      <w:bookmarkStart w:id="51" w:name="_Toc326924340"/>
       <w:proofErr w:type="spellStart"/>
       <w:r>
         <w:t>Figura</w:t>
@@ -10921,10 +11120,10 @@
           <w:rPr>
             <w:noProof/>
           </w:rPr>
-          <w:t>10</w:t>
+          <w:t>11</w:t>
         </w:r>
       </w:fldSimple>
-      <w:bookmarkEnd w:id="48"/>
+      <w:bookmarkEnd w:id="50"/>
       <w:r>
         <w:t xml:space="preserve">: Interface </w:t>
       </w:r>
@@ -10944,13 +11143,13 @@
       <w:r>
         <w:t xml:space="preserve"> SDM</w:t>
       </w:r>
-      <w:bookmarkEnd w:id="49"/>
+      <w:bookmarkEnd w:id="51"/>
     </w:p>
     <w:p>
       <w:pPr>
         <w:pStyle w:val="Heading2"/>
       </w:pPr>
-      <w:bookmarkStart w:id="50" w:name="_Toc326420463"/>
+      <w:bookmarkStart w:id="52" w:name="_Toc326924326"/>
       <w:proofErr w:type="spellStart"/>
       <w:r>
         <w:t>Introdução</w:t>
@@ -10967,7 +11166,7 @@
       <w:r>
         <w:t xml:space="preserve"> Unity3D</w:t>
       </w:r>
-      <w:bookmarkEnd w:id="50"/>
+      <w:bookmarkEnd w:id="52"/>
     </w:p>
     <w:p>
       <w:pPr>
@@ -11019,7 +11218,7 @@
         <w:rPr>
           <w:noProof/>
         </w:rPr>
-        <w:t>11</w:t>
+        <w:t>12</w:t>
       </w:r>
       <w:r>
         <w:fldChar w:fldCharType="end"/>
@@ -11034,22 +11233,14 @@
         <w:fldChar w:fldCharType="separate"/>
       </w:r>
       <w:r>
-        <w:rPr>
-          <w:b/>
-          <w:bCs/>
-          <w:lang w:val="en-US"/>
-        </w:rPr>
-        <w:t>Error! Reference source not found.</w:t>
-      </w:r>
-      <w:r>
         <w:fldChar w:fldCharType="end"/>
       </w:r>
       <w:r>
-        <w:t xml:space="preserve"> exibe a interface de desenvolvimento do Unity3D. A imagem superior no canto esquerdo exibe a visão de desenvolvedor e a imagem inferior mostra como o jogo é visualizado enquanto está sendo </w:t>
+        <w:t xml:space="preserve"> exibe a interface de desenvolvimento do Unity3D. A imagem superior no canto esquerdo exibe a visão de desenvolvedor e a imagem inferior mostra como o jogo é visualizado enquanto está sendo jogado. As três colunas a direita são utilizadas </w:t>
       </w:r>
       <w:r>
         <w:lastRenderedPageBreak/>
-        <w:t xml:space="preserve">jogado. As três colunas a direita são utilizadas para o desenvolvimento, onde a primeira, da esquerda para direita, exibe todos os objetos contidos no cenário. A segunda informa todos os elementos disponíveis para o desenvolvimento como, por exemplo, figuras, texturas e </w:t>
+        <w:t xml:space="preserve">para o desenvolvimento, onde a primeira, da esquerda para direita, exibe todos os objetos contidos no cenário. A segunda informa todos os elementos disponíveis para o desenvolvimento como, por exemplo, figuras, texturas e </w:t>
       </w:r>
       <w:r>
         <w:rPr>
@@ -11088,7 +11279,7 @@
                     </pic:cNvPicPr>
                   </pic:nvPicPr>
                   <pic:blipFill>
-                    <a:blip r:embed="rId24" cstate="print"/>
+                    <a:blip r:embed="rId25" cstate="print"/>
                     <a:srcRect/>
                     <a:stretch>
                       <a:fillRect/>
@@ -11122,9 +11313,9 @@
         <w:pStyle w:val="Caption"/>
         <w:jc w:val="center"/>
       </w:pPr>
-      <w:bookmarkStart w:id="51" w:name="_Ref326333533"/>
-      <w:bookmarkStart w:id="52" w:name="_Ref326333521"/>
-      <w:bookmarkStart w:id="53" w:name="_Toc326420433"/>
+      <w:bookmarkStart w:id="53" w:name="_Ref326333533"/>
+      <w:bookmarkStart w:id="54" w:name="_Ref326333521"/>
+      <w:bookmarkStart w:id="55" w:name="_Toc326924341"/>
       <w:proofErr w:type="spellStart"/>
       <w:r>
         <w:t>Figura</w:t>
@@ -11138,10 +11329,10 @@
           <w:rPr>
             <w:noProof/>
           </w:rPr>
-          <w:t>11</w:t>
+          <w:t>12</w:t>
         </w:r>
       </w:fldSimple>
-      <w:bookmarkEnd w:id="51"/>
+      <w:bookmarkEnd w:id="53"/>
       <w:r>
         <w:t xml:space="preserve">: </w:t>
       </w:r>
@@ -11161,7 +11352,7 @@
       <w:r>
         <w:t xml:space="preserve"> do Unity3D</w:t>
       </w:r>
-      <w:bookmarkEnd w:id="52"/>
+      <w:bookmarkEnd w:id="54"/>
       <w:r>
         <w:t xml:space="preserve">, </w:t>
       </w:r>
@@ -11173,18 +11364,18 @@
       <w:r>
         <w:t xml:space="preserve"> o SDM</w:t>
       </w:r>
-      <w:bookmarkEnd w:id="53"/>
+      <w:bookmarkEnd w:id="55"/>
     </w:p>
     <w:p>
       <w:pPr>
         <w:pStyle w:val="Heading2"/>
       </w:pPr>
-      <w:bookmarkStart w:id="54" w:name="_Toc326420464"/>
+      <w:bookmarkStart w:id="56" w:name="_Toc326924327"/>
       <w:proofErr w:type="spellStart"/>
       <w:r>
         <w:t>Desenvolvimento</w:t>
       </w:r>
-      <w:bookmarkEnd w:id="54"/>
+      <w:bookmarkEnd w:id="56"/>
       <w:proofErr w:type="spellEnd"/>
     </w:p>
     <w:p>
@@ -11222,19 +11413,16 @@
         <w:rPr>
           <w:noProof/>
         </w:rPr>
-        <w:t>12</w:t>
+        <w:t>13</w:t>
       </w:r>
       <w:r>
         <w:fldChar w:fldCharType="end"/>
       </w:r>
       <w:r>
-        <w:t xml:space="preserve"> exibe a janela de configuração, onde é dividida em campos pertencentes aos papeis que possuem decisões externas nas suas árvores de decisão. Todos os elementos mostrados são configuráveis pelo jogador ou podem ser </w:t>
+        <w:t xml:space="preserve"> exibe a janela de configuração, onde é dividida em campos pertencentes aos papeis que possuem decisões externas nas suas árvores de decisão. Todos os elementos mostrados são configuráveis pelo jogador ou podem ser configurados pelo gerente da equipe, caso o jogador queira que o gerente seja autônomo. A </w:t>
       </w:r>
       <w:r>
         <w:lastRenderedPageBreak/>
-        <w:t xml:space="preserve">configurados pelo gerente da equipe, caso o jogador queira que o gerente seja autônomo. A </w:t>
-      </w:r>
-      <w:r>
         <w:fldChar w:fldCharType="begin"/>
       </w:r>
       <w:r>
@@ -11250,7 +11438,7 @@
         <w:rPr>
           <w:noProof/>
         </w:rPr>
-        <w:t>13</w:t>
+        <w:t>14</w:t>
       </w:r>
       <w:r>
         <w:fldChar w:fldCharType="end"/>
@@ -11286,7 +11474,7 @@
                     </pic:cNvPicPr>
                   </pic:nvPicPr>
                   <pic:blipFill>
-                    <a:blip r:embed="rId25" cstate="print"/>
+                    <a:blip r:embed="rId26" cstate="print"/>
                     <a:srcRect/>
                     <a:stretch>
                       <a:fillRect/>
@@ -11320,8 +11508,8 @@
         <w:pStyle w:val="Caption"/>
         <w:jc w:val="center"/>
       </w:pPr>
-      <w:bookmarkStart w:id="55" w:name="_Ref326417700"/>
-      <w:bookmarkStart w:id="56" w:name="_Toc326420434"/>
+      <w:bookmarkStart w:id="57" w:name="_Ref326417700"/>
+      <w:bookmarkStart w:id="58" w:name="_Toc326924342"/>
       <w:proofErr w:type="spellStart"/>
       <w:r>
         <w:t>Figura</w:t>
@@ -11335,10 +11523,10 @@
           <w:rPr>
             <w:noProof/>
           </w:rPr>
-          <w:t>12</w:t>
+          <w:t>13</w:t>
         </w:r>
       </w:fldSimple>
-      <w:bookmarkEnd w:id="55"/>
+      <w:bookmarkEnd w:id="57"/>
       <w:r>
         <w:t xml:space="preserve">: </w:t>
       </w:r>
@@ -11362,7 +11550,7 @@
       <w:r>
         <w:t>tarefas</w:t>
       </w:r>
-      <w:bookmarkEnd w:id="56"/>
+      <w:bookmarkEnd w:id="58"/>
       <w:proofErr w:type="spellEnd"/>
     </w:p>
     <w:p>
@@ -11396,7 +11584,7 @@
                     </pic:cNvPicPr>
                   </pic:nvPicPr>
                   <pic:blipFill>
-                    <a:blip r:embed="rId26" cstate="print"/>
+                    <a:blip r:embed="rId27" cstate="print"/>
                     <a:srcRect/>
                     <a:stretch>
                       <a:fillRect/>
@@ -11430,8 +11618,8 @@
         <w:pStyle w:val="Caption"/>
         <w:jc w:val="center"/>
       </w:pPr>
-      <w:bookmarkStart w:id="57" w:name="_Ref326417803"/>
-      <w:bookmarkStart w:id="58" w:name="_Toc326420435"/>
+      <w:bookmarkStart w:id="59" w:name="_Ref326417803"/>
+      <w:bookmarkStart w:id="60" w:name="_Toc326924343"/>
       <w:proofErr w:type="spellStart"/>
       <w:r>
         <w:t>Figura</w:t>
@@ -11445,10 +11633,10 @@
           <w:rPr>
             <w:noProof/>
           </w:rPr>
-          <w:t>13</w:t>
+          <w:t>14</w:t>
         </w:r>
       </w:fldSimple>
-      <w:bookmarkEnd w:id="57"/>
+      <w:bookmarkEnd w:id="59"/>
       <w:r>
         <w:t xml:space="preserve">: </w:t>
       </w:r>
@@ -11468,7 +11656,7 @@
       <w:r>
         <w:t xml:space="preserve"> Task Configuration</w:t>
       </w:r>
-      <w:bookmarkEnd w:id="58"/>
+      <w:bookmarkEnd w:id="60"/>
     </w:p>
     <w:p>
       <w:pPr>
@@ -11478,11 +11666,11 @@
         <w:t>Outra forma de configurar as tarefas de cada funcionário é através do gerente.</w:t>
       </w:r>
       <w:r>
-        <w:t xml:space="preserve"> O gerente, quando decide qual papel que cada funcionário desempenhará também decide quais tarefas que aquele funcionário vai realizar no papel designado. Esta decisão depende em que modo de desenvolvimento será adotado. Por exemplo, se o gerente ou o jogador decidirem que a etapa de desenvolvimento adequada no momento é de qualidade, então o gerente ao designar </w:t>
+        <w:t xml:space="preserve"> O gerente, quando decide qual papel que cada funcionário desempenhará também decide quais tarefas que aquele funcionário vai realizar no papel designado. Esta decisão depende em que modo de desenvolvimento será adotado. Por exemplo, se o gerente ou o jogador decidirem que a etapa de desenvolvimento adequada no momento é de qualidade, então o gerente ao designar papeis para os funcionários, os programadores terão a tarefa de reparar o software. Vale lembrar </w:t>
       </w:r>
       <w:r>
         <w:lastRenderedPageBreak/>
-        <w:t xml:space="preserve">papeis para os funcionários, os programadores terão a tarefa de reparar o software. Vale lembrar que isso só acontece caso o jogador de autonomia ao gerente. </w:t>
+        <w:t xml:space="preserve">que isso só acontece caso o jogador de autonomia ao gerente. </w:t>
       </w:r>
       <w:proofErr w:type="gramStart"/>
       <w:r>
@@ -11516,7 +11704,7 @@
         <w:rPr>
           <w:noProof/>
         </w:rPr>
-        <w:t>14</w:t>
+        <w:t>15</w:t>
       </w:r>
       <w:r>
         <w:fldChar w:fldCharType="end"/>
@@ -11587,7 +11775,7 @@
                     </pic:cNvPicPr>
                   </pic:nvPicPr>
                   <pic:blipFill>
-                    <a:blip r:embed="rId27" cstate="print"/>
+                    <a:blip r:embed="rId28" cstate="print"/>
                     <a:srcRect/>
                     <a:stretch>
                       <a:fillRect/>
@@ -11621,8 +11809,8 @@
         <w:pStyle w:val="Caption"/>
         <w:jc w:val="center"/>
       </w:pPr>
-      <w:bookmarkStart w:id="59" w:name="_Ref326419792"/>
-      <w:bookmarkStart w:id="60" w:name="_Toc326420436"/>
+      <w:bookmarkStart w:id="61" w:name="_Ref326419792"/>
+      <w:bookmarkStart w:id="62" w:name="_Toc326924344"/>
       <w:proofErr w:type="spellStart"/>
       <w:r>
         <w:t>Figura</w:t>
@@ -11636,10 +11824,10 @@
           <w:rPr>
             <w:noProof/>
           </w:rPr>
-          <w:t>14</w:t>
+          <w:t>15</w:t>
         </w:r>
       </w:fldSimple>
-      <w:bookmarkEnd w:id="59"/>
+      <w:bookmarkEnd w:id="61"/>
       <w:r>
         <w:t xml:space="preserve">: </w:t>
       </w:r>
@@ -11687,7 +11875,7 @@
       <w:r>
         <w:t>gerente</w:t>
       </w:r>
-      <w:bookmarkEnd w:id="60"/>
+      <w:bookmarkEnd w:id="62"/>
       <w:proofErr w:type="spellEnd"/>
     </w:p>
     <w:p>
@@ -11713,7 +11901,7 @@
         <w:rPr>
           <w:noProof/>
         </w:rPr>
-        <w:t>15</w:t>
+        <w:t>16</w:t>
       </w:r>
       <w:r>
         <w:fldChar w:fldCharType="end"/>
@@ -11727,11 +11915,11 @@
       </w:r>
       <w:proofErr w:type="spellEnd"/>
       <w:r>
-        <w:t xml:space="preserve">", onde diz qual foi a ultima ação executada por cada funcionário, e caso selecionada, exibe a ação </w:t>
+        <w:t xml:space="preserve">", onde diz qual foi a ultima ação executada por cada funcionário, e caso selecionada, exibe a ação em mais detalhes, informando quem que a executou, quando foi executada, qual foi a papel do </w:t>
       </w:r>
       <w:r>
         <w:lastRenderedPageBreak/>
-        <w:t xml:space="preserve">em mais detalhes, informando quem que a executou, quando foi executada, qual foi a papel do funcionário que a executou, qual foi </w:t>
+        <w:t xml:space="preserve">funcionário que a executou, qual foi </w:t>
       </w:r>
       <w:proofErr w:type="gramStart"/>
       <w:r>
@@ -11784,7 +11972,7 @@
                     </pic:cNvPicPr>
                   </pic:nvPicPr>
                   <pic:blipFill>
-                    <a:blip r:embed="rId28" cstate="print"/>
+                    <a:blip r:embed="rId29" cstate="print"/>
                     <a:srcRect/>
                     <a:stretch>
                       <a:fillRect/>
@@ -11818,8 +12006,8 @@
         <w:pStyle w:val="Caption"/>
         <w:jc w:val="center"/>
       </w:pPr>
-      <w:bookmarkStart w:id="61" w:name="_Ref326420291"/>
-      <w:bookmarkStart w:id="62" w:name="_Toc326420437"/>
+      <w:bookmarkStart w:id="63" w:name="_Ref326420291"/>
+      <w:bookmarkStart w:id="64" w:name="_Toc326924345"/>
       <w:proofErr w:type="spellStart"/>
       <w:r>
         <w:t>Figura</w:t>
@@ -11833,10 +12021,10 @@
           <w:rPr>
             <w:noProof/>
           </w:rPr>
-          <w:t>15</w:t>
+          <w:t>16</w:t>
         </w:r>
       </w:fldSimple>
-      <w:bookmarkEnd w:id="61"/>
+      <w:bookmarkEnd w:id="63"/>
       <w:r>
         <w:t xml:space="preserve">: </w:t>
       </w:r>
@@ -11892,7 +12080,7 @@
       <w:r>
         <w:t>funcionários</w:t>
       </w:r>
-      <w:bookmarkEnd w:id="62"/>
+      <w:bookmarkEnd w:id="64"/>
       <w:proofErr w:type="spellEnd"/>
     </w:p>
     <w:p/>
@@ -11921,7 +12109,7 @@
           <w:lang w:val="pt-BR"/>
         </w:rPr>
       </w:pPr>
-      <w:bookmarkStart w:id="63" w:name="_Toc326420465"/>
+      <w:bookmarkStart w:id="65" w:name="_Toc326924328"/>
       <w:r>
         <w:rPr>
           <w:lang w:val="pt-BR"/>
@@ -11929,7 +12117,7 @@
         <w:lastRenderedPageBreak/>
         <w:t>Conclusão</w:t>
       </w:r>
-      <w:bookmarkEnd w:id="63"/>
+      <w:bookmarkEnd w:id="65"/>
     </w:p>
     <w:p>
       <w:pPr>
@@ -12119,7 +12307,7 @@
           <w:lang w:val="pt-BR"/>
         </w:rPr>
       </w:pPr>
-      <w:bookmarkStart w:id="64" w:name="_Toc326420466"/>
+      <w:bookmarkStart w:id="66" w:name="_Toc326924329"/>
       <w:r>
         <w:rPr>
           <w:lang w:val="pt-BR"/>
@@ -12127,7 +12315,7 @@
         <w:lastRenderedPageBreak/>
         <w:t>Referencias Bibliográficas</w:t>
       </w:r>
-      <w:bookmarkEnd w:id="64"/>
+      <w:bookmarkEnd w:id="66"/>
     </w:p>
     <w:p>
       <w:pPr>
@@ -12158,15 +12346,7 @@
         <w:t>Decision Tree Analysis</w:t>
       </w:r>
       <w:r>
-        <w:t xml:space="preserve">. Disponível em: &lt;http://www.mindtools.com/dectree.html&gt;. Acesso em: </w:t>
-      </w:r>
-      <w:proofErr w:type="gramStart"/>
-      <w:r>
-        <w:t>26 maio</w:t>
-      </w:r>
-      <w:proofErr w:type="gramEnd"/>
-      <w:r>
-        <w:t xml:space="preserve">. 2012. </w:t>
+        <w:t xml:space="preserve">. Disponível em: &lt;http://www.mindtools.com/dectree.html&gt;. Acesso em: 26 maio. 2012. </w:t>
       </w:r>
     </w:p>
     <w:p>
@@ -12184,15 +12364,7 @@
         <w:t>Unity - 3D Game Engine</w:t>
       </w:r>
       <w:r>
-        <w:t xml:space="preserve">. Disponível em: &lt;http://unity3d.com/&gt;. Acesso em: </w:t>
-      </w:r>
-      <w:proofErr w:type="gramStart"/>
-      <w:r>
-        <w:t>5 maio</w:t>
-      </w:r>
-      <w:proofErr w:type="gramEnd"/>
-      <w:r>
-        <w:t xml:space="preserve">. 2011. </w:t>
+        <w:t xml:space="preserve">. Disponível em: &lt;http://unity3d.com/&gt;. Acesso em: 5 maio. 2011. </w:t>
       </w:r>
     </w:p>
     <w:p>
@@ -12200,15 +12372,7 @@
         <w:pStyle w:val="ABNT2"/>
       </w:pPr>
       <w:r>
-        <w:t>KOHWALTER, T.; CLUA, E</w:t>
-      </w:r>
-      <w:proofErr w:type="gramStart"/>
-      <w:r>
-        <w:t>.;</w:t>
-      </w:r>
-      <w:proofErr w:type="gramEnd"/>
-      <w:r>
-        <w:t xml:space="preserve"> MURTA, L. </w:t>
+        <w:t xml:space="preserve">KOHWALTER, T.; CLUA, E.; MURTA, L. </w:t>
       </w:r>
       <w:r>
         <w:rPr>
@@ -12218,15 +12382,7 @@
         <w:t>SDM – An Educational Game for Software Engineering</w:t>
       </w:r>
       <w:r>
-        <w:t xml:space="preserve">. . Salvador: In: X </w:t>
-      </w:r>
-      <w:proofErr w:type="gramStart"/>
-      <w:r>
-        <w:t>SBGames</w:t>
-      </w:r>
-      <w:proofErr w:type="gramEnd"/>
-      <w:r>
-        <w:t>. , 2011</w:t>
+        <w:t>. . Salvador: In: X SBGames. , 2011</w:t>
       </w:r>
     </w:p>
     <w:p>
@@ -12234,23 +12390,7 @@
         <w:pStyle w:val="ABNT2"/>
       </w:pPr>
       <w:r>
-        <w:t xml:space="preserve">MITCHELL, T. Machine Learning. 1. </w:t>
-      </w:r>
-      <w:proofErr w:type="gramStart"/>
-      <w:r>
-        <w:t>ed.</w:t>
-      </w:r>
-      <w:proofErr w:type="gramEnd"/>
-      <w:r>
-        <w:t xml:space="preserve"> New York, NY, USA: McGraw-Hill, Inc., 1997. </w:t>
-      </w:r>
-      <w:proofErr w:type="gramStart"/>
-      <w:r>
-        <w:t>p.</w:t>
-      </w:r>
-      <w:proofErr w:type="gramEnd"/>
-      <w:r>
-        <w:t xml:space="preserve"> 432. </w:t>
+        <w:t xml:space="preserve">MITCHELL, T. Machine Learning. 1. ed. New York, NY, USA: McGraw-Hill, Inc., 1997. p. 432. </w:t>
       </w:r>
     </w:p>
     <w:p>
@@ -12334,8 +12474,8 @@
       </w:r>
     </w:p>
     <w:sectPr>
-      <w:headerReference w:type="default" r:id="rId29"/>
-      <w:footerReference w:type="default" r:id="rId30"/>
+      <w:headerReference w:type="default" r:id="rId30"/>
+      <w:footerReference w:type="default" r:id="rId31"/>
       <w:pgSz w:w="12240" w:h="15840"/>
       <w:pgMar w:top="1440" w:right="1440" w:bottom="1440" w:left="1440" w:header="720" w:footer="720" w:gutter="0"/>
       <w:cols w:space="720"/>
@@ -19944,38 +20084,7 @@
 
 <file path=word/glossary/document.xml><?xml version="1.0" encoding="utf-8"?>
 <w:glossaryDocument xmlns:ve="http://schemas.openxmlformats.org/markup-compatibility/2006" xmlns:o="urn:schemas-microsoft-com:office:office" xmlns:r="http://schemas.openxmlformats.org/officeDocument/2006/relationships" xmlns:m="http://schemas.openxmlformats.org/officeDocument/2006/math" xmlns:v="urn:schemas-microsoft-com:vml" xmlns:wp="http://schemas.openxmlformats.org/drawingml/2006/wordprocessingDrawing" xmlns:w10="urn:schemas-microsoft-com:office:word" xmlns:w="http://schemas.openxmlformats.org/wordprocessingml/2006/main" xmlns:wne="http://schemas.microsoft.com/office/word/2006/wordml">
-  <w:docParts>
-    <w:docPart>
-      <w:docPartPr>
-        <w:name w:val="72BB549E80154DA186AF3DCF7E4E44B9"/>
-        <w:category>
-          <w:name w:val="General"/>
-          <w:gallery w:val="placeholder"/>
-        </w:category>
-        <w:types>
-          <w:type w:val="bbPlcHdr"/>
-        </w:types>
-        <w:behaviors>
-          <w:behavior w:val="content"/>
-        </w:behaviors>
-        <w:guid w:val="{D9081D45-0B3D-476A-A435-AF81881DC639}"/>
-      </w:docPartPr>
-      <w:docPartBody>
-        <w:p>
-          <w:pPr>
-            <w:pStyle w:val="72BB549E80154DA186AF3DCF7E4E44B9"/>
-          </w:pPr>
-          <w:r>
-            <w:rPr>
-              <w:rFonts w:asciiTheme="majorHAnsi" w:eastAsiaTheme="majorEastAsia" w:hAnsiTheme="majorHAnsi" w:cstheme="majorBidi"/>
-              <w:caps/>
-            </w:rPr>
-            <w:t>[Type the company name]</w:t>
-          </w:r>
-        </w:p>
-      </w:docPartBody>
-    </w:docPart>
-  </w:docParts>
+  <w:docParts/>
 </w:glossaryDocument>
 </file>
 
@@ -20060,6 +20169,7 @@
     <w:rsid w:val="00231C6B"/>
     <w:rsid w:val="00454497"/>
     <w:rsid w:val="00497466"/>
+    <w:rsid w:val="00A44911"/>
     <w:rsid w:val="00C735BA"/>
     <w:rsid w:val="00D772DF"/>
     <w:rsid w:val="00D9657B"/>
@@ -20638,7 +20748,7 @@
 </file>
 
 <file path=customXml/itemProps2.xml><?xml version="1.0" encoding="utf-8"?>
-<ds:datastoreItem xmlns:ds="http://schemas.openxmlformats.org/officeDocument/2006/customXml" ds:itemID="{A034440A-875C-4DF0-A456-F402382A59CB}">
+<ds:datastoreItem xmlns:ds="http://schemas.openxmlformats.org/officeDocument/2006/customXml" ds:itemID="{79A5FD7C-502E-430C-95FA-4ABD3E1566BA}">
   <ds:schemaRefs>
     <ds:schemaRef ds:uri="http://schemas.openxmlformats.org/officeDocument/2006/bibliography"/>
   </ds:schemaRefs>

</xml_diff>

<commit_message>
Updated ISMA documents Changed some game constants for ISMA presentation
</commit_message>
<xml_diff>
--- a/Documents/Raciocionio.docx
+++ b/Documents/Raciocionio.docx
@@ -53,9 +53,6 @@
                 </w:rPr>
                 <w:alias w:val="Company"/>
                 <w:id w:val="15524243"/>
-                <w:placeholder>
-                  <w:docPart w:val="72BB549E80154DA186AF3DCF7E4E44B9"/>
-                </w:placeholder>
                 <w:dataBinding w:prefixMappings="xmlns:ns0='http://schemas.openxmlformats.org/officeDocument/2006/extended-properties'" w:xpath="/ns0:Properties[1]/ns0:Company[1]" w:storeItemID="{6668398D-A668-4E3E-A5EB-62B293D839F1}"/>
                 <w:text/>
               </w:sdtPr>
@@ -379,9 +376,6 @@
                   <w:p>
                     <w:pPr>
                       <w:pStyle w:val="NoSpacing"/>
-                      <w:rPr>
-                        <w:lang w:val="pt-BR"/>
-                      </w:rPr>
                     </w:pPr>
                     <w:r>
                       <w:rPr>
@@ -395,13 +389,7 @@
             </w:sdt>
           </w:tr>
         </w:tbl>
-        <w:p>
-          <w:pPr>
-            <w:rPr>
-              <w:lang w:val="pt-BR"/>
-            </w:rPr>
-          </w:pPr>
-        </w:p>
+        <w:p/>
         <w:p>
           <w:pPr>
             <w:rPr>
@@ -418,7 +406,7 @@
               <w:sz w:val="24"/>
               <w:szCs w:val="24"/>
               <w:shd w:val="clear" w:color="auto" w:fill="FFFFFF"/>
-              <w:lang w:val="pt-BR" w:eastAsia="ar-SA"/>
+              <w:lang w:eastAsia="ar-SA"/>
             </w:rPr>
             <w:br w:type="page"/>
           </w:r>
@@ -4310,7 +4298,19 @@
         <w:t>Este trabalho esta dividido da seguinte forma: Capitulo 2 apresenta a base teórica sobre árvores de decisões</w:t>
       </w:r>
       <w:r>
-        <w:t xml:space="preserve">, mostrando como elas são geradas e como podem ser utilizadas como uma forma de raciocínio; Capitulo 3 apresenta um exemplo de utilização de árvores de decisões em um sistema que utiliza agentes BDI; Capitulo 4 faz uma introdução </w:t>
+        <w:t xml:space="preserve">, mostrando como elas são geradas e como podem ser utilizadas </w:t>
+      </w:r>
+      <w:r>
+        <w:t>para</w:t>
+      </w:r>
+      <w:r>
+        <w:t xml:space="preserve"> </w:t>
+      </w:r>
+      <w:r>
+        <w:t>induções</w:t>
+      </w:r>
+      <w:r>
+        <w:t xml:space="preserve">; Capitulo 3 apresenta um exemplo de utilização de árvores de decisões em um sistema que utiliza agentes BDI; Capitulo 4 faz uma introdução </w:t>
       </w:r>
       <w:proofErr w:type="gramStart"/>
       <w:r>
@@ -4322,14 +4322,26 @@
       </w:r>
       <w:proofErr w:type="spellStart"/>
       <w:r>
+        <w:rPr>
+          <w:i/>
+        </w:rPr>
         <w:t>fuzzy</w:t>
       </w:r>
       <w:proofErr w:type="spellEnd"/>
       <w:r>
-        <w:t xml:space="preserve"> e explica como é o processo de raciocínio </w:t>
+        <w:t xml:space="preserve"> e explica como </w:t>
+      </w:r>
+      <w:r>
+        <w:t xml:space="preserve">que </w:t>
+      </w:r>
+      <w:r>
+        <w:t xml:space="preserve">é o processo de raciocínio </w:t>
       </w:r>
       <w:proofErr w:type="spellStart"/>
       <w:r>
+        <w:rPr>
+          <w:i/>
+        </w:rPr>
         <w:t>fuzzy</w:t>
       </w:r>
       <w:proofErr w:type="spellEnd"/>
@@ -4391,52 +4403,47 @@
                       <w:noProof/>
                       <w:sz w:val="24"/>
                       <w:szCs w:val="24"/>
+                      <w:lang w:val="pt-BR"/>
                     </w:rPr>
                   </w:pPr>
                   <w:bookmarkStart w:id="5" w:name="_Ref325825442"/>
                   <w:bookmarkStart w:id="6" w:name="_Toc326924330"/>
-                  <w:proofErr w:type="spellStart"/>
                   <w:r>
-                    <w:t>Figura</w:t>
+                    <w:rPr>
+                      <w:lang w:val="pt-BR"/>
+                    </w:rPr>
+                    <w:t xml:space="preserve">Figura </w:t>
                   </w:r>
-                  <w:proofErr w:type="spellEnd"/>
                   <w:r>
-                    <w:t xml:space="preserve"> </w:t>
+                    <w:fldChar w:fldCharType="begin"/>
                   </w:r>
-                  <w:fldSimple w:instr=" SEQ Figura \* ARABIC ">
-                    <w:r>
-                      <w:rPr>
-                        <w:noProof/>
-                      </w:rPr>
-                      <w:t>1</w:t>
-                    </w:r>
-                  </w:fldSimple>
+                  <w:r>
+                    <w:rPr>
+                      <w:lang w:val="pt-BR"/>
+                    </w:rPr>
+                    <w:instrText xml:space="preserve"> SEQ Figura \* ARABIC </w:instrText>
+                  </w:r>
+                  <w:r>
+                    <w:fldChar w:fldCharType="separate"/>
+                  </w:r>
+                  <w:r>
+                    <w:rPr>
+                      <w:noProof/>
+                      <w:lang w:val="pt-BR"/>
+                    </w:rPr>
+                    <w:t>1</w:t>
+                  </w:r>
+                  <w:r>
+                    <w:fldChar w:fldCharType="end"/>
+                  </w:r>
                   <w:bookmarkEnd w:id="5"/>
                   <w:r>
-                    <w:t xml:space="preserve">: </w:t>
-                  </w:r>
-                  <w:proofErr w:type="spellStart"/>
-                  <w:r>
-                    <w:t>Exemplo</w:t>
-                  </w:r>
-                  <w:proofErr w:type="spellEnd"/>
-                  <w:r>
-                    <w:t xml:space="preserve"> de </w:t>
-                  </w:r>
-                  <w:proofErr w:type="spellStart"/>
-                  <w:r>
-                    <w:t>árvore</w:t>
-                  </w:r>
-                  <w:proofErr w:type="spellEnd"/>
-                  <w:r>
-                    <w:t xml:space="preserve"> de </w:t>
-                  </w:r>
-                  <w:proofErr w:type="spellStart"/>
-                  <w:r>
-                    <w:t>decisão</w:t>
+                    <w:rPr>
+                      <w:lang w:val="pt-BR"/>
+                    </w:rPr>
+                    <w:t>: Exemplo de árvore de decisão</w:t>
                   </w:r>
                   <w:bookmarkEnd w:id="6"/>
-                  <w:proofErr w:type="spellEnd"/>
                 </w:p>
               </w:txbxContent>
             </v:textbox>
@@ -4534,7 +4541,13 @@
         <w:fldChar w:fldCharType="end"/>
       </w:r>
       <w:r>
-        <w:t xml:space="preserve"> é uma ferramenta visual utilizada para modelar decisões e suas consequências, incluindo possibilidades de ocorrência de eventos, custos de recursos, e utilidade de um determinado resultado. </w:t>
+        <w:t xml:space="preserve"> é uma ferramenta visual utilizada para modelar decisões e suas consequências, incluindo possibilidades de ocorrência</w:t>
+      </w:r>
+      <w:r>
+        <w:t xml:space="preserve"> de eventos, custos de recursos,</w:t>
+      </w:r>
+      <w:r>
+        <w:t xml:space="preserve"> e utilidade de um determinado resultado. </w:t>
       </w:r>
       <w:r>
         <w:t xml:space="preserve">Ela pode ser considerada como um algoritmo determinístico para decidir que variável testar em seguida, baseado nas variáveis já testadas e nos resultados de sua avaliação. Estas árvores são utilizadas em diversas aplicações, como </w:t>
@@ -4554,16 +4567,37 @@
         <w:t>As árvores</w:t>
       </w:r>
       <w:r>
-        <w:t xml:space="preserve"> são representadas por grafos orientados no formato de árvores e tem a característica de representar</w:t>
-      </w:r>
-      <w:r>
-        <w:t xml:space="preserve"> em regras, sendo composta de </w:t>
-      </w:r>
-      <w:r>
-        <w:t>três</w:t>
-      </w:r>
-      <w:r>
-        <w:t xml:space="preserve"> tipos distintos de nós</w:t>
+        <w:t xml:space="preserve"> são representadas por grafos orientados </w:t>
+      </w:r>
+      <w:r>
+        <w:t>em</w:t>
+      </w:r>
+      <w:r>
+        <w:t xml:space="preserve"> formato de árvores e tem a característica de representar</w:t>
+      </w:r>
+      <w:r>
+        <w:t xml:space="preserve"> </w:t>
+      </w:r>
+      <w:r>
+        <w:t>regras.</w:t>
+      </w:r>
+      <w:r>
+        <w:t xml:space="preserve"> </w:t>
+      </w:r>
+      <w:r>
+        <w:t>O grafo de uma árvore de decisão é</w:t>
+      </w:r>
+      <w:r>
+        <w:t xml:space="preserve"> </w:t>
+      </w:r>
+      <w:r>
+        <w:t xml:space="preserve">composto de três tipos </w:t>
+      </w:r>
+      <w:r>
+        <w:t xml:space="preserve">de nós </w:t>
+      </w:r>
+      <w:r>
+        <w:t>distintos</w:t>
       </w:r>
       <w:r>
         <w:t xml:space="preserve">: nó de decisão, </w:t>
@@ -4590,7 +4624,10 @@
         <w:t>ormalmente são criadas da esquerda para direita</w:t>
       </w:r>
       <w:r>
-        <w:t>, tendo</w:t>
+        <w:t xml:space="preserve">, </w:t>
+      </w:r>
+      <w:r>
+        <w:t>e possui</w:t>
       </w:r>
       <w:r>
         <w:t xml:space="preserve"> a característica </w:t>
@@ -4622,10 +4659,25 @@
         <w:t xml:space="preserve">, ou seja, geram novas ramificações e </w:t>
       </w:r>
       <w:r>
-        <w:t>os ramos nunca são</w:t>
-      </w:r>
-      <w:r>
-        <w:t xml:space="preserve"> convergentes. Por esta razão, as árvores podem crescer exponencialmente.</w:t>
+        <w:t xml:space="preserve">os ramos </w:t>
+      </w:r>
+      <w:r>
+        <w:t xml:space="preserve">da árvore </w:t>
+      </w:r>
+      <w:r>
+        <w:t xml:space="preserve">nunca </w:t>
+      </w:r>
+      <w:r>
+        <w:t>convergem</w:t>
+      </w:r>
+      <w:r>
+        <w:t>. Por esta razão, as árvores podem crescer exponencialmente</w:t>
+      </w:r>
+      <w:r>
+        <w:t xml:space="preserve"> e possuir repetições</w:t>
+      </w:r>
+      <w:r>
+        <w:t>.</w:t>
       </w:r>
       <w:r>
         <w:t xml:space="preserve"> A </w:t>
@@ -4642,7 +4694,16 @@
         </w:r>
       </w:fldSimple>
       <w:r>
-        <w:t>ilustra um exemplo típico de árvore de decisão.</w:t>
+        <w:t xml:space="preserve"> </w:t>
+      </w:r>
+      <w:r>
+        <w:t>ilustra um exemplo típico de árvore de decisão</w:t>
+      </w:r>
+      <w:r>
+        <w:t>, desenhada a mão</w:t>
+      </w:r>
+      <w:r>
+        <w:t>.</w:t>
       </w:r>
     </w:p>
     <w:p>
@@ -4673,7 +4734,16 @@
         <w:pStyle w:val="ABNT2"/>
       </w:pPr>
       <w:r>
-        <w:t xml:space="preserve">No artigo de </w:t>
+        <w:t>Em um</w:t>
+      </w:r>
+      <w:r>
+        <w:t xml:space="preserve"> artigo </w:t>
+      </w:r>
+      <w:r>
+        <w:t>disponível em</w:t>
+      </w:r>
+      <w:r>
+        <w:t xml:space="preserve"> </w:t>
       </w:r>
       <w:proofErr w:type="spellStart"/>
       <w:proofErr w:type="gramStart"/>
@@ -4728,13 +4798,49 @@
         <w:t xml:space="preserve"> é feita uma descrição detalhada do procedimento para criar árvores de decisões. </w:t>
       </w:r>
       <w:r>
-        <w:t>Comece</w:t>
+        <w:t>O processo inicia</w:t>
       </w:r>
       <w:r>
         <w:t xml:space="preserve"> com uma decisão que </w:t>
       </w:r>
       <w:r>
-        <w:t>precisa ser feita, esta primeira decisão é a raiz da árvore. A partir desta decisão, crie ramos para cada possível resultado da decisão e no final do ramo, considere o resultado</w:t>
+        <w:t xml:space="preserve">precisa ser </w:t>
+      </w:r>
+      <w:r>
+        <w:t>realizada</w:t>
+      </w:r>
+      <w:r>
+        <w:t xml:space="preserve">, </w:t>
+      </w:r>
+      <w:r>
+        <w:t>que</w:t>
+      </w:r>
+      <w:r>
+        <w:t xml:space="preserve"> é a raiz da árvore. A partir desta decisão, </w:t>
+      </w:r>
+      <w:r>
+        <w:t>gere</w:t>
+      </w:r>
+      <w:r>
+        <w:t xml:space="preserve"> ramos para cada </w:t>
+      </w:r>
+      <w:r>
+        <w:t xml:space="preserve">resultado </w:t>
+      </w:r>
+      <w:r>
+        <w:t>possível da decisão e</w:t>
+      </w:r>
+      <w:r>
+        <w:t>, no final dos</w:t>
+      </w:r>
+      <w:r>
+        <w:t xml:space="preserve"> ramo</w:t>
+      </w:r>
+      <w:r>
+        <w:t>s</w:t>
+      </w:r>
+      <w:r>
+        <w:t>, considere o resultado</w:t>
       </w:r>
       <w:r>
         <w:t>.</w:t>
@@ -4755,11 +4861,29 @@
         <w:t>incerteza</w:t>
       </w:r>
       <w:r>
-        <w:t xml:space="preserve">. Caso o resultado do </w:t>
+        <w:t xml:space="preserve">. </w:t>
       </w:r>
       <w:r>
         <w:lastRenderedPageBreak/>
-        <w:t>ramo seja outra decisão, então coloque o nó de decisão, e caso seja um ramo terminal, coloque o nó terminal. A partir dos novos nós da árvore,  crie os ramos que representem as possíveis opções. Novamente avalie o resultado de cada ramo e coloque o nó apropriado. Repita o processo até que os ramos terminem com o nó terminal.</w:t>
+        <w:t xml:space="preserve">Caso o resultado do ramo seja outra decisão, então coloque o nó de decisão, e caso seja um ramo terminal, coloque o nó terminal. A partir </w:t>
+      </w:r>
+      <w:r>
+        <w:t>destes</w:t>
+      </w:r>
+      <w:r>
+        <w:t xml:space="preserve"> novos nós </w:t>
+      </w:r>
+      <w:r>
+        <w:t>gerados n</w:t>
+      </w:r>
+      <w:r>
+        <w:t xml:space="preserve">a árvore,  crie os ramos que representem as possíveis opções. Novamente avalie o resultado de cada ramo e coloque o nó apropriado. Repita o processo até que </w:t>
+      </w:r>
+      <w:r>
+        <w:t xml:space="preserve">todos </w:t>
+      </w:r>
+      <w:r>
+        <w:t>os ramos terminem com o nó terminal.</w:t>
       </w:r>
     </w:p>
     <w:p>
@@ -4956,6 +5080,9 @@
         </w:r>
       </w:fldSimple>
       <w:r>
+        <w:t xml:space="preserve"> </w:t>
+      </w:r>
+      <w:r>
         <w:t xml:space="preserve">ilustra um exemplo deste calculo. </w:t>
       </w:r>
     </w:p>
@@ -4964,13 +5091,28 @@
         <w:pStyle w:val="ABNT2"/>
       </w:pPr>
       <w:r>
-        <w:t>Em um nó de decisão, atribua um valor para cada ramo resultante da decisão. Agora, para cada ramo, subtraia do valor resultante o valor do ramo</w:t>
-      </w:r>
-      <w:r>
-        <w:t>,</w:t>
-      </w:r>
-      <w:r>
-        <w:t xml:space="preserve"> tendo como resultado o valor de beneficio dessa decisão. Agora escolha dentro de todos os ramos, o valor que tenha um maior beneficio e coloque este valor no nó de decisão. A </w:t>
+        <w:t>Para o calculo dos</w:t>
+      </w:r>
+      <w:r>
+        <w:t xml:space="preserve"> nó</w:t>
+      </w:r>
+      <w:r>
+        <w:t>s</w:t>
+      </w:r>
+      <w:r>
+        <w:t xml:space="preserve"> de decisão, atribua um valor para cada ramo resultante da decisão. </w:t>
+      </w:r>
+      <w:r>
+        <w:t>Depois</w:t>
+      </w:r>
+      <w:r>
+        <w:t>, para cada ramo, subtraia do valor resultante o valor do ramo</w:t>
+      </w:r>
+      <w:r>
+        <w:t xml:space="preserve"> obtendo</w:t>
+      </w:r>
+      <w:r>
+        <w:t xml:space="preserve"> como resultado o valor de beneficio dessa decisão. Agora escolha dentro de todos os ramos, o valor que tenha um maior beneficio e coloque este valor no nó de decisão. A </w:t>
       </w:r>
       <w:fldSimple w:instr=" REF _Ref325825154 ">
         <w:r>
@@ -5600,7 +5742,16 @@
         <w:pStyle w:val="ABNT2"/>
       </w:pPr>
       <w:r>
-        <w:t>A base é um universo de objetos que são descritos em termos de coleções de atributos. Cada atributo possui alguma importância para o objeto e é limitado a um conjunto de valores discretos e mutuamente exclusivos. Cada objeto no universo pertence a um conjunto de classes mutuamente exclusivas. Outro componente importante é o conjunto de treinamento</w:t>
+        <w:t>Árvores de decisões também podem ser utilizadas para realizar induções. Para isso, utiliza-se uma</w:t>
+      </w:r>
+      <w:r>
+        <w:t xml:space="preserve"> base </w:t>
+      </w:r>
+      <w:r>
+        <w:t>que representa</w:t>
+      </w:r>
+      <w:r>
+        <w:t xml:space="preserve"> um universo de objetos que são descritos em termos de coleções de atributos. Cada atributo possui alguma importância para o objeto e é limitado a um conjunto de valores discretos e mutuamente exclusivos. Cada objeto no universo pertence a um conjunto de classes mutuamente exclusivas. Outro componente importante é o conjunto de treinamento</w:t>
       </w:r>
       <w:r>
         <w:t xml:space="preserve"> (</w:t>
@@ -5623,13 +5774,12 @@
         <w:pStyle w:val="ABNT2"/>
       </w:pPr>
       <w:r>
+        <w:lastRenderedPageBreak/>
         <w:t xml:space="preserve">Como mencionado, a regra de classificação dos objetos </w:t>
       </w:r>
-      <w:proofErr w:type="gramStart"/>
-      <w:r>
-        <w:t>será expressada</w:t>
-      </w:r>
-      <w:proofErr w:type="gramEnd"/>
+      <w:r>
+        <w:t>será expressa</w:t>
+      </w:r>
       <w:r>
         <w:t xml:space="preserve"> como uma árvore de decisão. A </w:t>
       </w:r>
@@ -5645,11 +5795,7 @@
         </w:r>
       </w:fldSimple>
       <w:r>
-        <w:t xml:space="preserve"> ilustra um exemplo de um pequeno conjunto de treinamento que </w:t>
-      </w:r>
-      <w:r>
-        <w:lastRenderedPageBreak/>
-        <w:t>usa atributos de tipo: aspecto{</w:t>
+        <w:t xml:space="preserve"> ilustra um exemplo de um pequeno conjunto de treinamento que usa atributos de tipo: aspecto{</w:t>
       </w:r>
       <w:proofErr w:type="spellStart"/>
       <w:r>
@@ -5851,7 +5997,25 @@
         <w:pStyle w:val="ABNT2"/>
       </w:pPr>
       <w:r>
-        <w:t xml:space="preserve">Cada valor dos atributos é mostrado na figura, junto com a classe do objeto. A árvore de decisão que corretamente classifica cada objeto do conjunto de treinamento é dada na </w:t>
+        <w:t xml:space="preserve">Cada valor dos atributos é mostrado na figura, junto com a classe </w:t>
+      </w:r>
+      <w:r>
+        <w:t>em que</w:t>
+      </w:r>
+      <w:r>
+        <w:t xml:space="preserve"> </w:t>
+      </w:r>
+      <w:r>
+        <w:t xml:space="preserve">o </w:t>
+      </w:r>
+      <w:r>
+        <w:t>objeto</w:t>
+      </w:r>
+      <w:r>
+        <w:t xml:space="preserve"> pertence</w:t>
+      </w:r>
+      <w:r>
+        <w:t xml:space="preserve">. A árvore de decisão que corretamente classifica cada objeto do conjunto de treinamento é dada na </w:t>
       </w:r>
       <w:fldSimple w:instr=" REF _Ref325835197 ">
         <w:r>
@@ -6095,16 +6259,62 @@
         <w:rPr>
           <w:shd w:val="solid" w:color="FFFFFF" w:fill="FFFFFF"/>
         </w:rPr>
-        <w:t xml:space="preserve"> foi concebido para a outra extremidade do espectro, onde existem muitos atributos e o conjunto de treinamento contem muitos objetos, mas onde uma árvore de decisão razoavelmente boa seja necessária sem ter muito esforço de cálculo computacional. O algoritmo constrói uma esta árvore de decisão simples, no entanto a abordagem utilizada não garante que árvores melhores não tenham </w:t>
-      </w:r>
-      <w:proofErr w:type="gramStart"/>
+        <w:t xml:space="preserve"> foi concebido para a outra extremidade do espectro, onde existem muitos atributos e o conjunto de tr</w:t>
+      </w:r>
       <w:r>
         <w:rPr>
           <w:shd w:val="solid" w:color="FFFFFF" w:fill="FFFFFF"/>
         </w:rPr>
-        <w:t>sidos</w:t>
-      </w:r>
-      <w:proofErr w:type="gramEnd"/>
+        <w:t>einamento contem muitos objetos.</w:t>
+      </w:r>
+      <w:r>
+        <w:rPr>
+          <w:shd w:val="solid" w:color="FFFFFF" w:fill="FFFFFF"/>
+        </w:rPr>
+        <w:t xml:space="preserve"> </w:t>
+      </w:r>
+      <w:r>
+        <w:rPr>
+          <w:shd w:val="solid" w:color="FFFFFF" w:fill="FFFFFF"/>
+        </w:rPr>
+        <w:t>No entanto é necessária</w:t>
+      </w:r>
+      <w:r>
+        <w:rPr>
+          <w:shd w:val="solid" w:color="FFFFFF" w:fill="FFFFFF"/>
+        </w:rPr>
+        <w:t xml:space="preserve"> uma árvore de decisão razoavelmente boa sem ter </w:t>
+      </w:r>
+      <w:r>
+        <w:rPr>
+          <w:shd w:val="solid" w:color="FFFFFF" w:fill="FFFFFF"/>
+        </w:rPr>
+        <w:t>que fazer muito</w:t>
+      </w:r>
+      <w:r>
+        <w:rPr>
+          <w:shd w:val="solid" w:color="FFFFFF" w:fill="FFFFFF"/>
+        </w:rPr>
+        <w:t xml:space="preserve"> esforço de cálculo computacional. O algoritmo constrói </w:t>
+      </w:r>
+      <w:r>
+        <w:rPr>
+          <w:shd w:val="solid" w:color="FFFFFF" w:fill="FFFFFF"/>
+        </w:rPr>
+        <w:t>esta árvore de decisão</w:t>
+      </w:r>
+      <w:r>
+        <w:rPr>
+          <w:shd w:val="solid" w:color="FFFFFF" w:fill="FFFFFF"/>
+        </w:rPr>
+        <w:t xml:space="preserve">, no entanto a abordagem utilizada não garante que árvores melhores não tenham </w:t>
+      </w:r>
+      <w:r>
+        <w:rPr>
+          <w:shd w:val="solid" w:color="FFFFFF" w:fill="FFFFFF"/>
+        </w:rPr>
+        <w:t>sido</w:t>
+      </w:r>
       <w:r>
         <w:rPr>
           <w:shd w:val="solid" w:color="FFFFFF" w:fill="FFFFFF"/>
@@ -6150,7 +6360,43 @@
         <w:rPr>
           <w:shd w:val="solid" w:color="FFFFFF" w:fill="FFFFFF"/>
         </w:rPr>
-        <w:t>, uma seleção dos objetos classificados incorretamente é adicionado a janela e o processo continua. Desta forma, árvores de decisões corretas são encontradas depois de poucas iterações para o conjunto de treinamento de 30.000 objetos descritos em termos de até 50 atributos. Evidencia empírica sugere que a árvore de decisão correta é usualmente achada mais rapidamente por este método do que formando a árvore através do conjunto completo de treinamento.</w:t>
+        <w:t>, uma seleção dos objetos classificados incorretamente é adicionado a janela e o processo continua. Desta forma, árvores de decisões corretas são encontradas depois de poucas iterações</w:t>
+      </w:r>
+      <w:r>
+        <w:rPr>
+          <w:shd w:val="solid" w:color="FFFFFF" w:fill="FFFFFF"/>
+        </w:rPr>
+        <w:t>, inclusive em um caso de estudo realizado onde</w:t>
+      </w:r>
+      <w:r>
+        <w:rPr>
+          <w:shd w:val="solid" w:color="FFFFFF" w:fill="FFFFFF"/>
+        </w:rPr>
+        <w:t xml:space="preserve"> o conjunto de treinamento </w:t>
+      </w:r>
+      <w:r>
+        <w:rPr>
+          <w:shd w:val="solid" w:color="FFFFFF" w:fill="FFFFFF"/>
+        </w:rPr>
+        <w:t xml:space="preserve">contém </w:t>
+      </w:r>
+      <w:r>
+        <w:rPr>
+          <w:shd w:val="solid" w:color="FFFFFF" w:fill="FFFFFF"/>
+        </w:rPr>
+        <w:t xml:space="preserve">30.000 objetos descritos </w:t>
+      </w:r>
+      <w:r>
+        <w:rPr>
+          <w:shd w:val="solid" w:color="FFFFFF" w:fill="FFFFFF"/>
+        </w:rPr>
+        <w:t>com</w:t>
+      </w:r>
+      <w:r>
+        <w:rPr>
+          <w:shd w:val="solid" w:color="FFFFFF" w:fill="FFFFFF"/>
+        </w:rPr>
+        <w:t xml:space="preserve"> termos de até 50 atributos. Evidencia empírica sugere que a árvore de decisão correta é usualmente achada mais rapidamente por este método do que formando a árvore através do conjunto completo de treinamento.</w:t>
       </w:r>
     </w:p>
     <w:p>
@@ -6206,7 +6452,19 @@
         <w:rPr>
           <w:shd w:val="solid" w:color="FFFFFF" w:fill="FFFFFF"/>
         </w:rPr>
-        <w:t>Escolha atributo cuja entropia é mínima, ou a ganho é máximo.</w:t>
+        <w:t xml:space="preserve">Escolha </w:t>
+      </w:r>
+      <w:r>
+        <w:rPr>
+          <w:shd w:val="solid" w:color="FFFFFF" w:fill="FFFFFF"/>
+        </w:rPr>
+        <w:t xml:space="preserve">um </w:t>
+      </w:r>
+      <w:r>
+        <w:rPr>
+          <w:shd w:val="solid" w:color="FFFFFF" w:fill="FFFFFF"/>
+        </w:rPr>
+        <w:t>atributo cuja entropia é mínima, ou a ganho é máximo.</w:t>
       </w:r>
     </w:p>
     <w:p>
@@ -6271,7 +6529,40 @@
         <w:pStyle w:val="ABNT2"/>
       </w:pPr>
       <w:r>
-        <w:t>Criar uma árvore de decisão é  uma questão de escolher qual atributo testar em cada nó da árvore. Existem duas medidas utilizadas para este tipo de decisão, entropia e o ganho de informação que é calculada usando entropia.</w:t>
+        <w:t>Criar uma árvore de decisão é  uma questão de escolher qual atributo testar em cada nó da árvore. Existem duas medidas utilizadas para este tipo de decisão</w:t>
+      </w:r>
+      <w:r>
+        <w:t xml:space="preserve"> que são utilizadas pelo ID3</w:t>
+      </w:r>
+      <w:r>
+        <w:t xml:space="preserve">, </w:t>
+      </w:r>
+      <w:r>
+        <w:rPr>
+          <w:i/>
+        </w:rPr>
+        <w:t>entropia</w:t>
+      </w:r>
+      <w:r>
+        <w:t xml:space="preserve"> e o </w:t>
+      </w:r>
+      <w:r>
+        <w:rPr>
+          <w:i/>
+        </w:rPr>
+        <w:t>ganho</w:t>
+      </w:r>
+      <w:r>
+        <w:t xml:space="preserve"> de informação que é calculada usando </w:t>
+      </w:r>
+      <w:r>
+        <w:rPr>
+          <w:i/>
+        </w:rPr>
+        <w:t>entropia</w:t>
+      </w:r>
+      <w:r>
+        <w:t>.</w:t>
       </w:r>
     </w:p>
     <w:p>
@@ -6279,7 +6570,13 @@
         <w:pStyle w:val="ABNT2"/>
       </w:pPr>
       <w:r>
-        <w:t>Entropia, de acordo com Mitchell</w:t>
+        <w:rPr>
+          <w:i/>
+        </w:rPr>
+        <w:t>Entropia</w:t>
+      </w:r>
+      <w:r>
+        <w:t>, de acordo com Mitchell</w:t>
       </w:r>
       <w:r>
         <w:t xml:space="preserve"> </w:t>
@@ -6306,18 +6603,31 @@
         <w:t xml:space="preserve"> caracteriza a impuridade de uma coleção arbitraria de exemplos. Em outras palavras, entropia é a medida de duvida, imprevisibilidade. </w:t>
       </w:r>
       <w:r>
-        <w:t xml:space="preserve">Entropia é utilizada no algoritmo para determinar que nó da árvore </w:t>
-      </w:r>
-      <w:proofErr w:type="gramStart"/>
-      <w:r>
-        <w:t>será</w:t>
-      </w:r>
-      <w:proofErr w:type="gramEnd"/>
-      <w:r>
-        <w:t xml:space="preserve"> subdividido no próximo passo. Quanto maior o valor de entropia, maior o potencial de melhoramento. </w:t>
-      </w:r>
-      <w:r>
-        <w:t>A formula para calcular a entropia é:</w:t>
+        <w:rPr>
+          <w:i/>
+        </w:rPr>
+        <w:t>Entropia</w:t>
+      </w:r>
+      <w:r>
+        <w:t xml:space="preserve"> é utilizada no algoritmo para determinar qu</w:t>
+      </w:r>
+      <w:r>
+        <w:t>al</w:t>
+      </w:r>
+      <w:r>
+        <w:t xml:space="preserve"> nó da árvore será subdividido no próximo passo. Quanto maior o valor de entropia, maior o potencial de melhoramento. </w:t>
+      </w:r>
+      <w:r>
+        <w:t xml:space="preserve">A formula para calcular a </w:t>
+      </w:r>
+      <w:r>
+        <w:rPr>
+          <w:i/>
+        </w:rPr>
+        <w:t>entropia</w:t>
+      </w:r>
+      <w:r>
+        <w:t xml:space="preserve"> é:</w:t>
       </w:r>
     </w:p>
     <w:p>
@@ -6451,7 +6761,34 @@
       </w:pPr>
       <w:r>
         <w:lastRenderedPageBreak/>
-        <w:t>O ganho é calculado para estimar o ganho produzido por uma divisão de um atributo e quantifica a melhoria da entropia pela divisão de mais um atributo, sendo que um ganho maior é melhor. A equação do ganho é:</w:t>
+        <w:t xml:space="preserve">O </w:t>
+      </w:r>
+      <w:r>
+        <w:rPr>
+          <w:i/>
+        </w:rPr>
+        <w:t>ganho</w:t>
+      </w:r>
+      <w:r>
+        <w:t xml:space="preserve"> é calculado para estimar o ganho produzido por uma divisão de um atributo e quantifica a melhoria da entropia pela divisão de mais um atributo, sendo que um </w:t>
+      </w:r>
+      <w:r>
+        <w:rPr>
+          <w:i/>
+        </w:rPr>
+        <w:t>ganho</w:t>
+      </w:r>
+      <w:r>
+        <w:t xml:space="preserve"> maior é melhor. A equação do </w:t>
+      </w:r>
+      <w:r>
+        <w:rPr>
+          <w:i/>
+        </w:rPr>
+        <w:t>ganho</w:t>
+      </w:r>
+      <w:r>
+        <w:t xml:space="preserve"> é:</w:t>
       </w:r>
     </w:p>
     <w:p>
@@ -6669,7 +7006,13 @@
         </w:numPr>
       </w:pPr>
       <w:r>
-        <w:t>Utiliza um modelo caixa branca. Dado um resultado, a explicação des</w:t>
+        <w:t>Utiliza um modelo caixa branca</w:t>
+      </w:r>
+      <w:r>
+        <w:t>:</w:t>
+      </w:r>
+      <w:r>
+        <w:t xml:space="preserve"> Dado um resultado, a explicação des</w:t>
       </w:r>
       <w:r>
         <w:t>t</w:t>
@@ -6677,11 +7020,9 @@
       <w:r>
         <w:t xml:space="preserve">e resultado é facilmente </w:t>
       </w:r>
-      <w:proofErr w:type="gramStart"/>
-      <w:r>
-        <w:t>replicado</w:t>
-      </w:r>
-      <w:proofErr w:type="gramEnd"/>
+      <w:r>
+        <w:t>replicada</w:t>
+      </w:r>
       <w:r>
         <w:t>.</w:t>
       </w:r>
@@ -6751,7 +7092,13 @@
       </w:r>
       <w:proofErr w:type="gramEnd"/>
       <w:r>
-        <w:t xml:space="preserve"> simples sem precisar de explicações.</w:t>
+        <w:t xml:space="preserve"> simples</w:t>
+      </w:r>
+      <w:r>
+        <w:t>,</w:t>
+      </w:r>
+      <w:r>
+        <w:t xml:space="preserve"> sem precisar de explicações.</w:t>
       </w:r>
     </w:p>
     <w:p>
@@ -6768,7 +7115,13 @@
       </w:r>
       <w:proofErr w:type="spellEnd"/>
       <w:r>
-        <w:t>: Foca na relação entre vários eventos e replica o curso natural dos eventos, por isso permanece robusta e com pouca margem para erros.</w:t>
+        <w:t xml:space="preserve">: Foca na relação entre vários eventos e replica o curso natural dos eventos, por </w:t>
+      </w:r>
+      <w:r>
+        <w:t>essa razão</w:t>
+      </w:r>
+      <w:r>
+        <w:t xml:space="preserve"> permanece robusta e com pouca margem para erros.</w:t>
       </w:r>
     </w:p>
     <w:p>
@@ -6821,7 +7174,13 @@
         </w:numPr>
       </w:pPr>
       <w:r>
-        <w:t>Complexidade:  Apesar de ser fácil usabilidade e compreensão, preparar uma árvore de decisão, principalmente uma com varias ramificações é um trabalho complexo e que consome bastante tempo.</w:t>
+        <w:t>Complexidade:  Apesar de ser fácil usabilidade e compreensão, preparar uma árvore de decisão, principalmente uma com varias ramificações</w:t>
+      </w:r>
+      <w:r>
+        <w:t>,</w:t>
+      </w:r>
+      <w:r>
+        <w:t xml:space="preserve"> é um trabalho complexo e que consome bastante tempo.</w:t>
       </w:r>
     </w:p>
     <w:p>
@@ -6833,7 +7192,22 @@
         </w:numPr>
       </w:pPr>
       <w:r>
-        <w:t>“Complicada”: Este problema ocorre quando a árvore é muito grande, fazendo com que seja difícil de apresentar. Desenhar uma árvore de decisão também requer que seja refeita varias vezes por não ser possível predizer o numero de ramificações que cana nó terá.</w:t>
+        <w:t>“Complicada”: Este problema ocorre quando a árvore é muito grande, fazendo co</w:t>
+      </w:r>
+      <w:r>
+        <w:t>m que seja difícil de apresenta-la</w:t>
+      </w:r>
+      <w:r>
+        <w:t xml:space="preserve">. Desenhar uma árvore de decisão também requer que seja refeita varias vezes por não ser possível predizer </w:t>
+      </w:r>
+      <w:r>
+        <w:t>o numero de ramificações que cad</w:t>
+      </w:r>
+      <w:r>
+        <w:t>a nó terá.</w:t>
+      </w:r>
+      <w:r>
+        <w:t xml:space="preserve"> No entanto alguns softwares já existem para resolver este ultimo problema.</w:t>
       </w:r>
     </w:p>
     <w:p>
@@ -6879,7 +7253,13 @@
         </w:numPr>
       </w:pPr>
       <w:r>
-        <w:t>Regressão: Árvores de decisões não possuem ramos que convergem.</w:t>
+        <w:t xml:space="preserve">Regressão: Árvores de decisões não possuem ramos </w:t>
+      </w:r>
+      <w:r>
+        <w:t>convergentes</w:t>
+      </w:r>
+      <w:r>
+        <w:t>.</w:t>
       </w:r>
     </w:p>
     <w:p>
@@ -6990,11 +7370,12 @@
       <w:r>
         <w:t xml:space="preserve">Em qualquer instante de tempo, existem potencialmente inúmeras maneiras em que o ambiente pode </w:t>
       </w:r>
-      <w:proofErr w:type="gramStart"/>
-      <w:r>
-        <w:t>evoluir,</w:t>
-      </w:r>
-      <w:proofErr w:type="gramEnd"/>
+      <w:r>
+        <w:t>evoluir</w:t>
+      </w:r>
+      <w:r>
+        <w:t xml:space="preserve"> e se</w:t>
+      </w:r>
       <w:r>
         <w:t xml:space="preserve"> alterar.</w:t>
       </w:r>
@@ -7082,10 +7463,28 @@
       </w:r>
       <w:r>
         <w:lastRenderedPageBreak/>
-        <w:t>pelo sistema, um evento ocorrido pelo ambiente ou ambos. Se diferenciar as ações realizadas pelo sistema e os eventos realizadas pelo ambiente, os dois tipos distintos não determinísticos se manifestam em dois tipos distintos de nós</w:t>
-      </w:r>
-      <w:r>
-        <w:t>, que são denominados de nós de decisão e nós de incerteza, ou chance. Respectivamente representam as opções disponíveis pelo sistema e as incertezas do ambiente.</w:t>
+        <w:t>pelo sistema, um evento ocorrido pelo ambiente</w:t>
+      </w:r>
+      <w:r>
+        <w:t>,</w:t>
+      </w:r>
+      <w:r>
+        <w:t xml:space="preserve"> ou ambos. Se diferenciar as ações realizadas pelo sistema e os eventos realizadas pelo ambiente, os dois tipos distintos não determinísticos se manifestam em dois tipos distintos de nós</w:t>
+      </w:r>
+      <w:r>
+        <w:t>, que são denominados de nó</w:t>
+      </w:r>
+      <w:r>
+        <w:t>s de decisão e nós de incerteza (</w:t>
+      </w:r>
+      <w:r>
+        <w:t>ou chance</w:t>
+      </w:r>
+      <w:r>
+        <w:t>, probabilístico)</w:t>
+      </w:r>
+      <w:r>
+        <w:t>. Respectivamente representam as opções disponíveis pelo sistema e as incertezas do ambiente.</w:t>
       </w:r>
     </w:p>
     <w:p>
@@ -7100,6 +7499,9 @@
       </w:r>
       <w:proofErr w:type="spellStart"/>
       <w:r>
+        <w:rPr>
+          <w:i/>
+        </w:rPr>
         <w:t>payoff</w:t>
       </w:r>
       <w:proofErr w:type="spellEnd"/>
@@ -7115,7 +7517,19 @@
         <w:pStyle w:val="ABNT2"/>
       </w:pPr>
       <w:r>
-        <w:t xml:space="preserve">Dentro do domínio de características citado acima, existem pelo menos dois tipos de entrada de dados que são necessários para a tomada de decisão do sistema. Primeiro, o sistema precisa ter informação sobre o estado do ambiente, mas este conhecimento seja ganho através de varias "sondagens" do ambiente e a informação seja atualizada adequadamente depois de cada sondagem. Este tipo de informação pode ser considerada como a </w:t>
+        <w:t xml:space="preserve">Dentro do domínio de características citado acima, existem pelo menos dois tipos de entrada de dados que são necessários para a tomada de decisão do sistema. Primeiro, o sistema precisa ter informação sobre o estado do ambiente, mas este conhecimento </w:t>
+      </w:r>
+      <w:r>
+        <w:t>precisa ser</w:t>
+      </w:r>
+      <w:r>
+        <w:t xml:space="preserve"> ganho através de varias "sondagens" do ambiente e </w:t>
+      </w:r>
+      <w:r>
+        <w:t xml:space="preserve">que </w:t>
+      </w:r>
+      <w:r>
+        <w:t xml:space="preserve">a informação seja atualizada adequadamente depois de cada sondagem. Este tipo de informação pode ser considerada como a </w:t>
       </w:r>
       <w:r>
         <w:rPr>
@@ -7124,7 +7538,10 @@
         <w:t>crença</w:t>
       </w:r>
       <w:r>
-        <w:t xml:space="preserve"> do sistema, podendo ser </w:t>
+        <w:t xml:space="preserve"> do sistema, podendo se</w:t>
+      </w:r>
+      <w:r>
+        <w:t xml:space="preserve">r </w:t>
       </w:r>
       <w:proofErr w:type="gramStart"/>
       <w:r>
@@ -7132,7 +7549,10 @@
       </w:r>
       <w:proofErr w:type="gramEnd"/>
       <w:r>
-        <w:t xml:space="preserve"> por uma variável, ou banco de dados. Assim, a crença pode ser vista como o componente informativo do sistema.</w:t>
+        <w:t xml:space="preserve"> por uma variável</w:t>
+      </w:r>
+      <w:r>
+        <w:t xml:space="preserve"> ou banco de dados. Assim, a crença pode ser vista como o componente informativo do sistema.</w:t>
       </w:r>
     </w:p>
     <w:p>
@@ -7144,6 +7564,9 @@
       </w:r>
       <w:proofErr w:type="spellStart"/>
       <w:r>
+        <w:rPr>
+          <w:i/>
+        </w:rPr>
         <w:t>payoffs</w:t>
       </w:r>
       <w:proofErr w:type="spellEnd"/>
@@ -7177,7 +7600,13 @@
         <w:pStyle w:val="ABNT2"/>
       </w:pPr>
       <w:r>
-        <w:t xml:space="preserve">Levando em consideração as alterações no ambiente, e assumindo que as alterações significantes possam ser calculadas instantaneamente, é possível limitar a frequência de reconsiderações nas tomadas de decisão e alcançar um equilíbrio entre muita reconsideração e não reconsiderar. Para isso funcionar, é necessário incluir um componente no sistema que represente o curso de ação escolhido atualmente. Esse componente de estado adicional é chamado de </w:t>
+        <w:t xml:space="preserve">Levando em consideração as alterações no ambiente, e assumindo que as alterações significantes possam ser calculadas instantaneamente, é possível limitar a frequência de reconsiderações nas tomadas de decisão e alcançar um equilíbrio entre muita reconsideração e não </w:t>
+      </w:r>
+      <w:r>
+        <w:t>reconsideração</w:t>
+      </w:r>
+      <w:r>
+        <w:t xml:space="preserve">. Para isso funcionar, é necessário incluir um componente no sistema que represente o curso de ação escolhido atualmente. Esse componente de estado adicional é chamado de </w:t>
       </w:r>
       <w:r>
         <w:rPr>
@@ -7215,6 +7644,9 @@
       </w:r>
       <w:proofErr w:type="spellStart"/>
       <w:r>
+        <w:rPr>
+          <w:i/>
+        </w:rPr>
         <w:t>payoff</w:t>
       </w:r>
       <w:proofErr w:type="spellEnd"/>
@@ -7226,6 +7658,9 @@
       </w:r>
       <w:proofErr w:type="spellStart"/>
       <w:r>
+        <w:rPr>
+          <w:i/>
+        </w:rPr>
         <w:t>payoffs</w:t>
       </w:r>
       <w:proofErr w:type="spellEnd"/>
@@ -7247,142 +7682,158 @@
         <w:t xml:space="preserve"> </w:t>
       </w:r>
       <w:r>
-        <w:t xml:space="preserve">possíveis. Dada essa árvore, começando da raiz até as folhas, para cada ramificação de nós de incerteza, cria-se uma árvore idêntica a original com a exceção que o nó de incerteza é removido e a ramificação é conectada ao sucessor do nó de incerteza. Esse processo é repetido até que todos os nós de incertezas sejam removidos. Esses passos geram um conjunto de árvores de decisões, onde cada árvore consiste em apenas nós de decisão e nós terminais, e cada árvore correspondendo a uma diferente possibilidade do estado do ambiente. Depois </w:t>
+        <w:t>possíveis. Dada essa árvore, começando da raiz até as folhas, para cada ramificação de nós de incerteza, cria-se uma árvore idêntica a original com a exceção que o nó de incerteza é removido e a ramificação é conectada ao sucessor do nó de incerteza. Esse processo é repetido até que todos os nós de incertezas sejam removidos. Esses passos geram um conjunto de árvores de decisões, onde cada árvore consiste em apenas nós de decisão e nós terminais, e cada árvore correspondendo a uma diferente possibilidade do estado do ambiente. Depois</w:t>
+      </w:r>
+      <w:r>
+        <w:t>,</w:t>
+      </w:r>
+      <w:r>
+        <w:t xml:space="preserve"> aplica-se a função de </w:t>
+      </w:r>
+      <w:proofErr w:type="spellStart"/>
+      <w:r>
+        <w:rPr>
+          <w:i/>
+        </w:rPr>
+        <w:t>payoff</w:t>
+      </w:r>
+      <w:proofErr w:type="spellEnd"/>
+      <w:r>
+        <w:t xml:space="preserve"> normalmente em cada árvore.</w:t>
+      </w:r>
+    </w:p>
+    <w:p>
+      <w:pPr>
+        <w:pStyle w:val="ABNT2"/>
+      </w:pPr>
+      <w:r>
+        <w:t xml:space="preserve">As possibilidades resultantes deste processo </w:t>
+      </w:r>
+      <w:r>
+        <w:t>contem dois tipos de informação,</w:t>
+      </w:r>
+      <w:r>
+        <w:t xml:space="preserve"> representadas pelas possibilidades e seus valores de </w:t>
+      </w:r>
+      <w:proofErr w:type="spellStart"/>
+      <w:r>
+        <w:rPr>
+          <w:i/>
+        </w:rPr>
+        <w:t>payoff</w:t>
+      </w:r>
+      <w:proofErr w:type="spellEnd"/>
+      <w:r>
+        <w:t xml:space="preserve">  para cada caminho. Fazendo a divisão destas informações, consegue representar as crenças pela informação de possibilidades e desejos pela de </w:t>
+      </w:r>
+      <w:proofErr w:type="spellStart"/>
+      <w:r>
+        <w:t>payoff</w:t>
+      </w:r>
+      <w:proofErr w:type="spellEnd"/>
+      <w:r>
+        <w:t xml:space="preserve">. Caso deseje simplificar, remova todos os caminhos com </w:t>
+      </w:r>
+      <w:proofErr w:type="spellStart"/>
+      <w:r>
+        <w:t>payoff</w:t>
+      </w:r>
+      <w:proofErr w:type="spellEnd"/>
+      <w:r>
+        <w:t xml:space="preserve"> zero da árvore de desejos.</w:t>
+      </w:r>
+    </w:p>
+    <w:p>
+      <w:pPr>
+        <w:pStyle w:val="ABNT2"/>
+      </w:pPr>
+      <w:r>
+        <w:t xml:space="preserve">Dada a árvore de decisão e as resultantes da transformação acima, um agente agora é capaz de fazer uso da função de deliberação </w:t>
+      </w:r>
+      <w:r>
+        <w:t xml:space="preserve"> para decidir o melhor caminho de ações. Esse caminho pode ser representado como uma nova árvore de decisão, correspondendo </w:t>
       </w:r>
       <w:proofErr w:type="gramStart"/>
       <w:r>
-        <w:t>aplica-se</w:t>
+        <w:t>as</w:t>
       </w:r>
       <w:proofErr w:type="gramEnd"/>
       <w:r>
-        <w:t xml:space="preserve"> a função de </w:t>
+        <w:t xml:space="preserve"> intenções do agente. A </w:t>
+      </w:r>
+      <w:r>
+        <w:fldChar w:fldCharType="begin"/>
+      </w:r>
+      <w:r>
+        <w:instrText xml:space="preserve"> REF _Ref325898247 \h </w:instrText>
+      </w:r>
+      <w:r>
+        <w:fldChar w:fldCharType="separate"/>
+      </w:r>
+      <w:r>
+        <w:t xml:space="preserve">Figura </w:t>
+      </w:r>
+      <w:r>
+        <w:rPr>
+          <w:noProof/>
+        </w:rPr>
+        <w:t>7</w:t>
+      </w:r>
+      <w:r>
+        <w:fldChar w:fldCharType="end"/>
+      </w:r>
+      <w:r>
+        <w:t xml:space="preserve"> </w:t>
+      </w:r>
+      <w:r>
+        <w:t>mostra um exemplo de árvore de decisão, e aplica</w:t>
+      </w:r>
+      <w:r>
+        <w:t xml:space="preserve">do </w:t>
+      </w:r>
+      <w:proofErr w:type="gramStart"/>
+      <w:r>
+        <w:t>a</w:t>
+      </w:r>
+      <w:proofErr w:type="gramEnd"/>
+      <w:r>
+        <w:t xml:space="preserve"> transformação nessa árvore obtém os resultados ilustrados na</w:t>
+      </w:r>
+      <w:r>
+        <w:t xml:space="preserve"> </w:t>
+      </w:r>
+      <w:r>
+        <w:fldChar w:fldCharType="begin"/>
+      </w:r>
+      <w:r>
+        <w:instrText xml:space="preserve"> REF _Ref325898255 \h </w:instrText>
+      </w:r>
+      <w:r>
+        <w:fldChar w:fldCharType="separate"/>
+      </w:r>
+      <w:r>
+        <w:t xml:space="preserve">Figura </w:t>
+      </w:r>
+      <w:r>
+        <w:rPr>
+          <w:noProof/>
+        </w:rPr>
+        <w:t>8</w:t>
+      </w:r>
+      <w:r>
+        <w:fldChar w:fldCharType="end"/>
+      </w:r>
+      <w:r>
+        <w:t>. Note que, em crenças, aparece a opção do agente se aposentar, mas o agente não possui nenhum desejo em se aposentar.</w:t>
+      </w:r>
+      <w:r>
+        <w:t xml:space="preserve"> Para simplificar a árvore, ou caso não possua os valores corretos de probabilidade e </w:t>
       </w:r>
       <w:proofErr w:type="spellStart"/>
       <w:r>
-        <w:t>payoff</w:t>
-      </w:r>
-      <w:proofErr w:type="spellEnd"/>
-      <w:r>
-        <w:t xml:space="preserve"> normalmente em cada árvore.</w:t>
-      </w:r>
-    </w:p>
-    <w:p>
-      <w:pPr>
-        <w:pStyle w:val="ABNT2"/>
-      </w:pPr>
-      <w:r>
-        <w:t xml:space="preserve">As possibilidades resultantes deste processo contem dois tipos de informação, representadas pelas possibilidades e seus valores de </w:t>
-      </w:r>
-      <w:proofErr w:type="spellStart"/>
-      <w:r>
-        <w:t>payoff</w:t>
-      </w:r>
-      <w:proofErr w:type="spellEnd"/>
-      <w:r>
-        <w:t xml:space="preserve">  para cada caminho. Fazendo a divisão destas informações, consegue representar as crenças pela informação de possibilidades e desejos pela de </w:t>
-      </w:r>
-      <w:proofErr w:type="spellStart"/>
-      <w:r>
-        <w:t>payoff</w:t>
-      </w:r>
-      <w:proofErr w:type="spellEnd"/>
-      <w:r>
-        <w:t xml:space="preserve">. Caso deseje simplificar, remova todos os caminhos com </w:t>
-      </w:r>
-      <w:proofErr w:type="spellStart"/>
-      <w:r>
-        <w:t>payoff</w:t>
-      </w:r>
-      <w:proofErr w:type="spellEnd"/>
-      <w:r>
-        <w:t xml:space="preserve"> zero da árvore de desejos.</w:t>
-      </w:r>
-    </w:p>
-    <w:p>
-      <w:pPr>
-        <w:pStyle w:val="ABNT2"/>
-      </w:pPr>
-      <w:r>
-        <w:t xml:space="preserve">Dada a árvore de decisão e as resultantes da transformação acima, um agente agora é capaz de fazer uso da função de deliberação </w:t>
-      </w:r>
-      <w:r>
-        <w:t xml:space="preserve"> para decidir o melhor caminho de ações. Esse caminho pode ser representado como uma nova árvore de decisão, correspondendo </w:t>
-      </w:r>
-      <w:proofErr w:type="gramStart"/>
-      <w:r>
-        <w:t>as</w:t>
-      </w:r>
-      <w:proofErr w:type="gramEnd"/>
-      <w:r>
-        <w:t xml:space="preserve"> intenções do agente. A </w:t>
-      </w:r>
-      <w:r>
-        <w:fldChar w:fldCharType="begin"/>
-      </w:r>
-      <w:r>
-        <w:instrText xml:space="preserve"> REF _Ref325898247 \h </w:instrText>
-      </w:r>
-      <w:r>
-        <w:fldChar w:fldCharType="separate"/>
-      </w:r>
-      <w:r>
-        <w:t xml:space="preserve">Figura </w:t>
-      </w:r>
-      <w:r>
-        <w:rPr>
-          <w:noProof/>
-        </w:rPr>
-        <w:t>7</w:t>
-      </w:r>
-      <w:r>
-        <w:fldChar w:fldCharType="end"/>
-      </w:r>
-      <w:r>
-        <w:t xml:space="preserve"> </w:t>
-      </w:r>
-      <w:r>
-        <w:t xml:space="preserve">mostra um exemplo de árvore de decisão, e aplicado </w:t>
-      </w:r>
-      <w:proofErr w:type="gramStart"/>
-      <w:r>
-        <w:t>a</w:t>
-      </w:r>
-      <w:proofErr w:type="gramEnd"/>
-      <w:r>
-        <w:t xml:space="preserve"> transformação nessa árvore, a </w:t>
-      </w:r>
-      <w:r>
-        <w:fldChar w:fldCharType="begin"/>
-      </w:r>
-      <w:r>
-        <w:instrText xml:space="preserve"> REF _Ref325898255 \h </w:instrText>
-      </w:r>
-      <w:r>
-        <w:fldChar w:fldCharType="separate"/>
-      </w:r>
-      <w:r>
-        <w:t xml:space="preserve">Figura </w:t>
-      </w:r>
-      <w:r>
-        <w:rPr>
-          <w:noProof/>
-        </w:rPr>
-        <w:t>8</w:t>
-      </w:r>
-      <w:r>
-        <w:fldChar w:fldCharType="end"/>
-      </w:r>
-      <w:r>
-        <w:t xml:space="preserve"> </w:t>
-      </w:r>
-      <w:r>
-        <w:t>ilustra os resultados. Note que, em crenças, aparece a opção do agente se aposentar, mas o agente não possui nenhum desejo em se aposentar.</w:t>
-      </w:r>
-      <w:r>
-        <w:t xml:space="preserve"> Para simplificar a árvore, ou caso não possua os valores corretos de probabilidade e </w:t>
-      </w:r>
-      <w:proofErr w:type="spellStart"/>
-      <w:r>
+        <w:rPr>
+          <w:i/>
+        </w:rPr>
         <w:t>payoff</w:t>
       </w:r>
       <w:proofErr w:type="spellEnd"/>
@@ -7655,6 +8106,7 @@
       <w:proofErr w:type="spellStart"/>
       <w:r>
         <w:rPr>
+          <w:i/>
           <w:lang w:val="pt-BR"/>
         </w:rPr>
         <w:t>Fuzzy</w:t>
@@ -7672,6 +8124,9 @@
       </w:r>
       <w:proofErr w:type="spellStart"/>
       <w:r>
+        <w:rPr>
+          <w:i/>
+        </w:rPr>
         <w:t>fuzzy</w:t>
       </w:r>
       <w:proofErr w:type="spellEnd"/>
@@ -7701,6 +8156,9 @@
       </w:r>
       <w:proofErr w:type="spellStart"/>
       <w:r>
+        <w:rPr>
+          <w:i/>
+        </w:rPr>
         <w:t>fuzzy</w:t>
       </w:r>
       <w:proofErr w:type="spellEnd"/>
@@ -7712,14 +8170,26 @@
       </w:r>
       <w:proofErr w:type="spellStart"/>
       <w:r>
+        <w:rPr>
+          <w:i/>
+        </w:rPr>
         <w:t>fuzzy</w:t>
       </w:r>
       <w:proofErr w:type="spellEnd"/>
       <w:r>
-        <w:t xml:space="preserve"> algo pode ser verdadeiro, falso ou um valor intermediário. Estes valores intermediários, na lógica </w:t>
+        <w:t xml:space="preserve"> algo pode ser verdadeiro, falso</w:t>
+      </w:r>
+      <w:r>
+        <w:t>,</w:t>
+      </w:r>
+      <w:r>
+        <w:t xml:space="preserve"> ou um valor intermediário. Estes valores intermediários, na lógica </w:t>
       </w:r>
       <w:proofErr w:type="spellStart"/>
       <w:r>
+        <w:rPr>
+          <w:i/>
+        </w:rPr>
         <w:t>fuzzy</w:t>
       </w:r>
       <w:proofErr w:type="spellEnd"/>
@@ -7758,6 +8228,9 @@
       </w:r>
       <w:proofErr w:type="spellStart"/>
       <w:r>
+        <w:rPr>
+          <w:i/>
+        </w:rPr>
         <w:t>fuzzy</w:t>
       </w:r>
       <w:proofErr w:type="spellEnd"/>
@@ -7875,6 +8348,7 @@
       <w:proofErr w:type="spellStart"/>
       <w:r>
         <w:rPr>
+          <w:i/>
           <w:lang w:val="pt-BR"/>
         </w:rPr>
         <w:t>Fuzzy</w:t>
@@ -7891,6 +8365,9 @@
       </w:r>
       <w:proofErr w:type="spellStart"/>
       <w:r>
+        <w:rPr>
+          <w:i/>
+        </w:rPr>
         <w:t>fuzzy</w:t>
       </w:r>
       <w:proofErr w:type="spellEnd"/>
@@ -7934,6 +8411,9 @@
       </w:r>
       <w:proofErr w:type="spellStart"/>
       <w:r>
+        <w:rPr>
+          <w:i/>
+        </w:rPr>
         <w:t>fuzzy</w:t>
       </w:r>
       <w:proofErr w:type="spellEnd"/>
@@ -7989,6 +8469,9 @@
       </w:r>
       <w:proofErr w:type="spellStart"/>
       <w:r>
+        <w:rPr>
+          <w:i/>
+        </w:rPr>
         <w:t>fuzzy</w:t>
       </w:r>
       <w:proofErr w:type="spellEnd"/>
@@ -7997,6 +8480,9 @@
       </w:r>
       <w:proofErr w:type="spellStart"/>
       <w:r>
+        <w:rPr>
+          <w:i/>
+        </w:rPr>
         <w:t>fuzzy</w:t>
       </w:r>
       <w:proofErr w:type="spellEnd"/>
@@ -8125,6 +8611,9 @@
       </w:r>
       <w:proofErr w:type="spellStart"/>
       <w:r>
+        <w:rPr>
+          <w:i/>
+        </w:rPr>
         <w:t>fuzzy</w:t>
       </w:r>
       <w:proofErr w:type="spellEnd"/>
@@ -8179,6 +8668,9 @@
       </w:r>
       <w:proofErr w:type="spellStart"/>
       <w:r>
+        <w:rPr>
+          <w:i/>
+        </w:rPr>
         <w:t>Fuzzy</w:t>
       </w:r>
       <w:proofErr w:type="spellEnd"/>
@@ -8213,6 +8705,9 @@
       </w:r>
       <w:proofErr w:type="spellStart"/>
       <w:r>
+        <w:rPr>
+          <w:i/>
+        </w:rPr>
         <w:t>Fuzzy</w:t>
       </w:r>
       <w:proofErr w:type="spellEnd"/>
@@ -8281,6 +8776,7 @@
       <w:proofErr w:type="spellStart"/>
       <w:r>
         <w:rPr>
+          <w:i/>
           <w:lang w:val="pt-BR"/>
         </w:rPr>
         <w:t>Fuzzy</w:t>
@@ -8312,6 +8808,7 @@
       <w:proofErr w:type="spellStart"/>
       <w:r>
         <w:rPr>
+          <w:i/>
           <w:shd w:val="solid" w:color="FFFFFF" w:fill="FFFFFF"/>
         </w:rPr>
         <w:t>fuzzy</w:t>
@@ -8350,6 +8847,7 @@
       <w:proofErr w:type="spellStart"/>
       <w:r>
         <w:rPr>
+          <w:i/>
           <w:shd w:val="solid" w:color="FFFFFF" w:fill="FFFFFF"/>
         </w:rPr>
         <w:t>fuzzy</w:t>
@@ -8399,6 +8897,7 @@
       <w:proofErr w:type="spellStart"/>
       <w:r>
         <w:rPr>
+          <w:i/>
           <w:shd w:val="solid" w:color="FFFFFF" w:fill="FFFFFF"/>
         </w:rPr>
         <w:t>fuzzy</w:t>
@@ -8455,6 +8954,7 @@
       <w:proofErr w:type="spellStart"/>
       <w:r>
         <w:rPr>
+          <w:i/>
           <w:shd w:val="solid" w:color="FFFFFF" w:fill="FFFFFF"/>
         </w:rPr>
         <w:t>fuzzy</w:t>
@@ -8493,6 +8993,7 @@
       <w:proofErr w:type="spellStart"/>
       <w:r>
         <w:rPr>
+          <w:i/>
           <w:shd w:val="solid" w:color="FFFFFF" w:fill="FFFFFF"/>
         </w:rPr>
         <w:t>fuzzy</w:t>
@@ -8634,45 +9135,17 @@
       <w:proofErr w:type="spellStart"/>
       <w:r>
         <w:rPr>
-          <w:shd w:val="solid" w:color="FFFFFF" w:fill="FFFFFF"/>
-        </w:rPr>
-        <w:t>fuzzy</w:t>
-      </w:r>
-      <w:proofErr w:type="spellEnd"/>
-      <w:r>
-        <w:rPr>
-          <w:shd w:val="solid" w:color="FFFFFF" w:fill="FFFFFF"/>
-        </w:rPr>
-        <w:t xml:space="preserve">, assim como os operadores da lógica nítida. Os operadores usados na lógica </w:t>
-      </w:r>
-      <w:proofErr w:type="spellStart"/>
-      <w:r>
-        <w:rPr>
-          <w:shd w:val="solid" w:color="FFFFFF" w:fill="FFFFFF"/>
-        </w:rPr>
-        <w:t>fuzzy</w:t>
-      </w:r>
-      <w:proofErr w:type="spellEnd"/>
-      <w:r>
-        <w:rPr>
-          <w:shd w:val="solid" w:color="FFFFFF" w:fill="FFFFFF"/>
-        </w:rPr>
-        <w:t xml:space="preserve"> são </w:t>
-      </w:r>
-      <w:proofErr w:type="spellStart"/>
-      <w:r>
-        <w:rPr>
           <w:i/>
           <w:shd w:val="solid" w:color="FFFFFF" w:fill="FFFFFF"/>
         </w:rPr>
-        <w:t>and</w:t>
+        <w:t>fuzzy</w:t>
       </w:r>
       <w:proofErr w:type="spellEnd"/>
       <w:r>
         <w:rPr>
           <w:shd w:val="solid" w:color="FFFFFF" w:fill="FFFFFF"/>
         </w:rPr>
-        <w:t xml:space="preserve"> e </w:t>
+        <w:t xml:space="preserve">, assim como os operadores da lógica nítida. Os operadores usados na lógica </w:t>
       </w:r>
       <w:proofErr w:type="spellStart"/>
       <w:r>
@@ -8680,6 +9153,36 @@
           <w:i/>
           <w:shd w:val="solid" w:color="FFFFFF" w:fill="FFFFFF"/>
         </w:rPr>
+        <w:t>fuzzy</w:t>
+      </w:r>
+      <w:proofErr w:type="spellEnd"/>
+      <w:r>
+        <w:rPr>
+          <w:shd w:val="solid" w:color="FFFFFF" w:fill="FFFFFF"/>
+        </w:rPr>
+        <w:t xml:space="preserve"> são </w:t>
+      </w:r>
+      <w:proofErr w:type="spellStart"/>
+      <w:r>
+        <w:rPr>
+          <w:i/>
+          <w:shd w:val="solid" w:color="FFFFFF" w:fill="FFFFFF"/>
+        </w:rPr>
+        <w:t>and</w:t>
+      </w:r>
+      <w:proofErr w:type="spellEnd"/>
+      <w:r>
+        <w:rPr>
+          <w:shd w:val="solid" w:color="FFFFFF" w:fill="FFFFFF"/>
+        </w:rPr>
+        <w:t xml:space="preserve"> e </w:t>
+      </w:r>
+      <w:proofErr w:type="spellStart"/>
+      <w:r>
+        <w:rPr>
+          <w:i/>
+          <w:shd w:val="solid" w:color="FFFFFF" w:fill="FFFFFF"/>
+        </w:rPr>
         <w:t>or</w:t>
       </w:r>
       <w:proofErr w:type="spellEnd"/>
@@ -8692,6 +9195,7 @@
       <w:proofErr w:type="spellStart"/>
       <w:r>
         <w:rPr>
+          <w:i/>
           <w:shd w:val="solid" w:color="FFFFFF" w:fill="FFFFFF"/>
         </w:rPr>
         <w:t>fuzzy</w:t>
@@ -8847,100 +9351,102 @@
       <w:proofErr w:type="spellStart"/>
       <w:r>
         <w:rPr>
-          <w:shd w:val="solid" w:color="FFFFFF" w:fill="FFFFFF"/>
-        </w:rPr>
-        <w:t>fuzzy</w:t>
-      </w:r>
-      <w:proofErr w:type="spellEnd"/>
-      <w:r>
-        <w:rPr>
-          <w:shd w:val="solid" w:color="FFFFFF" w:fill="FFFFFF"/>
-        </w:rPr>
-        <w:t>, algo semelhante</w:t>
-      </w:r>
-      <w:r>
-        <w:rPr>
-          <w:shd w:val="solid" w:color="FFFFFF" w:fill="FFFFFF"/>
-        </w:rPr>
-        <w:t xml:space="preserve"> ao processo de união e interseção</w:t>
-      </w:r>
-      <w:r>
-        <w:rPr>
-          <w:shd w:val="solid" w:color="FFFFFF" w:fill="FFFFFF"/>
-        </w:rPr>
-        <w:t xml:space="preserve"> </w:t>
-      </w:r>
-      <w:r>
-        <w:rPr>
-          <w:shd w:val="solid" w:color="FFFFFF" w:fill="FFFFFF"/>
-        </w:rPr>
-        <w:t>da teoria dos conjuntos</w:t>
-      </w:r>
-      <w:r>
-        <w:rPr>
-          <w:shd w:val="solid" w:color="FFFFFF" w:fill="FFFFFF"/>
-        </w:rPr>
-        <w:t>.</w:t>
-      </w:r>
-    </w:p>
-    <w:p>
-      <w:pPr>
-        <w:pStyle w:val="ABNT2"/>
-        <w:rPr>
-          <w:shd w:val="solid" w:color="FFFFFF" w:fill="FFFFFF"/>
-        </w:rPr>
-      </w:pPr>
-      <w:r>
-        <w:rPr>
-          <w:shd w:val="solid" w:color="FFFFFF" w:fill="FFFFFF"/>
-        </w:rPr>
-        <w:t xml:space="preserve">O quinto e </w:t>
-      </w:r>
-      <w:r>
-        <w:rPr>
-          <w:shd w:val="solid" w:color="FFFFFF" w:fill="FFFFFF"/>
-        </w:rPr>
-        <w:t>u</w:t>
-      </w:r>
-      <w:r>
-        <w:rPr>
-          <w:shd w:val="solid" w:color="FFFFFF" w:fill="FFFFFF"/>
-        </w:rPr>
-        <w:t>ltimo passo no pro</w:t>
-      </w:r>
-      <w:r>
-        <w:rPr>
-          <w:shd w:val="solid" w:color="FFFFFF" w:fill="FFFFFF"/>
-        </w:rPr>
-        <w:t xml:space="preserve">cesso do raciocínio </w:t>
-      </w:r>
-      <w:proofErr w:type="spellStart"/>
-      <w:r>
-        <w:rPr>
-          <w:shd w:val="solid" w:color="FFFFFF" w:fill="FFFFFF"/>
-        </w:rPr>
-        <w:t>fuzzy</w:t>
-      </w:r>
-      <w:proofErr w:type="spellEnd"/>
-      <w:r>
-        <w:rPr>
-          <w:shd w:val="solid" w:color="FFFFFF" w:fill="FFFFFF"/>
-        </w:rPr>
-        <w:t xml:space="preserve">, é a </w:t>
-      </w:r>
-      <w:proofErr w:type="spellStart"/>
-      <w:r>
-        <w:rPr>
           <w:i/>
           <w:shd w:val="solid" w:color="FFFFFF" w:fill="FFFFFF"/>
         </w:rPr>
-        <w:t>def</w:t>
-      </w:r>
+        <w:t>fuzzy</w:t>
+      </w:r>
+      <w:proofErr w:type="spellEnd"/>
+      <w:r>
+        <w:rPr>
+          <w:shd w:val="solid" w:color="FFFFFF" w:fill="FFFFFF"/>
+        </w:rPr>
+        <w:t>, algo semelhante</w:t>
+      </w:r>
+      <w:r>
+        <w:rPr>
+          <w:shd w:val="solid" w:color="FFFFFF" w:fill="FFFFFF"/>
+        </w:rPr>
+        <w:t xml:space="preserve"> ao processo de união e interseção</w:t>
+      </w:r>
+      <w:r>
+        <w:rPr>
+          <w:shd w:val="solid" w:color="FFFFFF" w:fill="FFFFFF"/>
+        </w:rPr>
+        <w:t xml:space="preserve"> </w:t>
+      </w:r>
+      <w:r>
+        <w:rPr>
+          <w:shd w:val="solid" w:color="FFFFFF" w:fill="FFFFFF"/>
+        </w:rPr>
+        <w:t>da teoria dos conjuntos</w:t>
+      </w:r>
+      <w:r>
+        <w:rPr>
+          <w:shd w:val="solid" w:color="FFFFFF" w:fill="FFFFFF"/>
+        </w:rPr>
+        <w:t>.</w:t>
+      </w:r>
+    </w:p>
+    <w:p>
+      <w:pPr>
+        <w:pStyle w:val="ABNT2"/>
+        <w:rPr>
+          <w:shd w:val="solid" w:color="FFFFFF" w:fill="FFFFFF"/>
+        </w:rPr>
+      </w:pPr>
+      <w:r>
+        <w:rPr>
+          <w:shd w:val="solid" w:color="FFFFFF" w:fill="FFFFFF"/>
+        </w:rPr>
+        <w:t xml:space="preserve">O quinto e </w:t>
+      </w:r>
+      <w:r>
+        <w:rPr>
+          <w:shd w:val="solid" w:color="FFFFFF" w:fill="FFFFFF"/>
+        </w:rPr>
+        <w:t>u</w:t>
+      </w:r>
+      <w:r>
+        <w:rPr>
+          <w:shd w:val="solid" w:color="FFFFFF" w:fill="FFFFFF"/>
+        </w:rPr>
+        <w:t>ltimo passo no pro</w:t>
+      </w:r>
+      <w:r>
+        <w:rPr>
+          <w:shd w:val="solid" w:color="FFFFFF" w:fill="FFFFFF"/>
+        </w:rPr>
+        <w:t xml:space="preserve">cesso do raciocínio </w:t>
+      </w:r>
+      <w:proofErr w:type="spellStart"/>
       <w:r>
         <w:rPr>
           <w:i/>
           <w:shd w:val="solid" w:color="FFFFFF" w:fill="FFFFFF"/>
         </w:rPr>
+        <w:t>fuzzy</w:t>
+      </w:r>
+      <w:proofErr w:type="spellEnd"/>
+      <w:r>
+        <w:rPr>
+          <w:shd w:val="solid" w:color="FFFFFF" w:fill="FFFFFF"/>
+        </w:rPr>
+        <w:t xml:space="preserve">, é a </w:t>
+      </w:r>
+      <w:proofErr w:type="spellStart"/>
+      <w:r>
+        <w:rPr>
+          <w:i/>
+          <w:shd w:val="solid" w:color="FFFFFF" w:fill="FFFFFF"/>
+        </w:rPr>
+        <w:t>def</w:t>
+      </w:r>
+      <w:r>
+        <w:rPr>
+          <w:i/>
+          <w:shd w:val="solid" w:color="FFFFFF" w:fill="FFFFFF"/>
+        </w:rPr>
         <w:t>uzzyficação</w:t>
       </w:r>
       <w:proofErr w:type="spellEnd"/>
@@ -8965,6 +9471,7 @@
       <w:proofErr w:type="spellStart"/>
       <w:r>
         <w:rPr>
+          <w:i/>
           <w:shd w:val="solid" w:color="FFFFFF" w:fill="FFFFFF"/>
         </w:rPr>
         <w:t>fuzzy</w:t>
@@ -8991,6 +9498,7 @@
       <w:proofErr w:type="spellStart"/>
       <w:r>
         <w:rPr>
+          <w:i/>
           <w:shd w:val="solid" w:color="FFFFFF" w:fill="FFFFFF"/>
         </w:rPr>
         <w:t>fuzzy</w:t>
@@ -9530,7 +10038,6 @@
         <w:t xml:space="preserve">(KOHWALTER </w:t>
       </w:r>
       <w:proofErr w:type="spellStart"/>
-      <w:proofErr w:type="gramStart"/>
       <w:r>
         <w:rPr>
           <w:i/>
@@ -9539,7 +10046,6 @@
         <w:t>et</w:t>
       </w:r>
       <w:proofErr w:type="spellEnd"/>
-      <w:proofErr w:type="gramEnd"/>
       <w:r>
         <w:rPr>
           <w:i/>
@@ -9586,6 +10092,9 @@
       <w:proofErr w:type="spellStart"/>
       <w:proofErr w:type="gramStart"/>
       <w:r>
+        <w:rPr>
+          <w:i/>
+        </w:rPr>
         <w:t>SBGames</w:t>
       </w:r>
       <w:proofErr w:type="spellEnd"/>
@@ -9665,52 +10174,46 @@
       <w:pPr>
         <w:pStyle w:val="Caption"/>
         <w:jc w:val="center"/>
+        <w:rPr>
+          <w:lang w:val="pt-BR"/>
+        </w:rPr>
       </w:pPr>
       <w:bookmarkStart w:id="40" w:name="_Ref325905940"/>
       <w:bookmarkStart w:id="41" w:name="_Toc326924339"/>
-      <w:proofErr w:type="spellStart"/>
-      <w:r>
-        <w:t>Figura</w:t>
-      </w:r>
-      <w:proofErr w:type="spellEnd"/>
-      <w:r>
-        <w:t xml:space="preserve"> </w:t>
-      </w:r>
-      <w:fldSimple w:instr=" SEQ Figura \* ARABIC ">
-        <w:r>
-          <w:rPr>
-            <w:noProof/>
-          </w:rPr>
-          <w:t>10</w:t>
-        </w:r>
-      </w:fldSimple>
+      <w:r>
+        <w:rPr>
+          <w:lang w:val="pt-BR"/>
+        </w:rPr>
+        <w:t xml:space="preserve">Figura </w:t>
+      </w:r>
+      <w:r>
+        <w:fldChar w:fldCharType="begin"/>
+      </w:r>
+      <w:r>
+        <w:rPr>
+          <w:lang w:val="pt-BR"/>
+        </w:rPr>
+        <w:instrText xml:space="preserve"> SEQ Figura \* ARABIC </w:instrText>
+      </w:r>
+      <w:r>
+        <w:fldChar w:fldCharType="separate"/>
+      </w:r>
+      <w:r>
+        <w:rPr>
+          <w:noProof/>
+          <w:lang w:val="pt-BR"/>
+        </w:rPr>
+        <w:t>10</w:t>
+      </w:r>
+      <w:r>
+        <w:fldChar w:fldCharType="end"/>
+      </w:r>
       <w:bookmarkEnd w:id="40"/>
       <w:r>
-        <w:t xml:space="preserve">: </w:t>
-      </w:r>
-      <w:proofErr w:type="spellStart"/>
-      <w:r>
-        <w:t>Diagrama</w:t>
-      </w:r>
-      <w:proofErr w:type="spellEnd"/>
-      <w:r>
-        <w:t xml:space="preserve"> de </w:t>
-      </w:r>
-      <w:proofErr w:type="spellStart"/>
-      <w:r>
-        <w:t>Classe</w:t>
-      </w:r>
-      <w:proofErr w:type="spellEnd"/>
-      <w:r>
-        <w:t xml:space="preserve"> </w:t>
-      </w:r>
-      <w:proofErr w:type="spellStart"/>
-      <w:r>
-        <w:t>parcial</w:t>
-      </w:r>
-      <w:proofErr w:type="spellEnd"/>
-      <w:r>
-        <w:t xml:space="preserve"> do SDM</w:t>
+        <w:rPr>
+          <w:lang w:val="pt-BR"/>
+        </w:rPr>
+        <w:t>: Diagrama de Classe parcial do SDM</w:t>
       </w:r>
       <w:bookmarkEnd w:id="41"/>
     </w:p>
@@ -9842,8 +10345,20 @@
         <w:t>Diferente das demais, a especialização de ferramentas é utilizada para auxiliar o funcionário a exercer sua função. Para cada papel existente no SDM, existem especializações relacionadas que são levadas em consideração, caso o funcionário as possua, para aumentar o rendimento produtivo dele. A falta deste tipo de especialização não levará a nenhuma penalidade para o funcionário.</w:t>
       </w:r>
     </w:p>
-    <w:p/>
-    <w:p/>
+    <w:p>
+      <w:pPr>
+        <w:rPr>
+          <w:lang w:val="pt-BR"/>
+        </w:rPr>
+      </w:pPr>
+    </w:p>
+    <w:p>
+      <w:pPr>
+        <w:rPr>
+          <w:lang w:val="pt-BR"/>
+        </w:rPr>
+      </w:pPr>
+    </w:p>
     <w:p>
       <w:pPr>
         <w:rPr>
@@ -10837,7 +11352,19 @@
         <w:t xml:space="preserve">. Esta primeira decisão é </w:t>
       </w:r>
       <w:r>
-        <w:t xml:space="preserve">resultante de uma decisão do Jogador ou do Gerente. No ramo de </w:t>
+        <w:t xml:space="preserve">resultante de uma decisão do </w:t>
+      </w:r>
+      <w:r>
+        <w:t>j</w:t>
+      </w:r>
+      <w:r>
+        <w:t xml:space="preserve">ogador ou do </w:t>
+      </w:r>
+      <w:r>
+        <w:t>g</w:t>
+      </w:r>
+      <w:r>
+        <w:t xml:space="preserve">erente. No ramo de </w:t>
       </w:r>
       <w:proofErr w:type="spellStart"/>
       <w:r>
@@ -10865,6 +11392,9 @@
       </w:r>
       <w:proofErr w:type="spellStart"/>
       <w:r>
+        <w:rPr>
+          <w:i/>
+        </w:rPr>
         <w:t>reviews</w:t>
       </w:r>
       <w:proofErr w:type="spellEnd"/>
@@ -10877,15 +11407,31 @@
         <w:pStyle w:val="ABNT2"/>
       </w:pPr>
       <w:r>
-        <w:t xml:space="preserve">Assim como o analista, o primeiro nível da árvore de decisão do arquiteto depende da decisão do Jogador ou do Gerente. No próximo capitulo, </w:t>
-      </w:r>
-      <w:proofErr w:type="gramStart"/>
-      <w:r>
-        <w:t>será</w:t>
-      </w:r>
-      <w:proofErr w:type="gramEnd"/>
-      <w:r>
-        <w:t xml:space="preserve"> explicado melhor estas decisões.</w:t>
+        <w:t xml:space="preserve">Assim como o analista, o primeiro nível da árvore de decisão do arquiteto depende da decisão do </w:t>
+      </w:r>
+      <w:r>
+        <w:t>j</w:t>
+      </w:r>
+      <w:r>
+        <w:t xml:space="preserve">ogador ou do </w:t>
+      </w:r>
+      <w:r>
+        <w:t>g</w:t>
+      </w:r>
+      <w:r>
+        <w:t xml:space="preserve">erente. No próximo capitulo, </w:t>
+      </w:r>
+      <w:r>
+        <w:t>serão</w:t>
+      </w:r>
+      <w:r>
+        <w:t xml:space="preserve"> </w:t>
+      </w:r>
+      <w:r>
+        <w:t>explicadas</w:t>
+      </w:r>
+      <w:r>
+        <w:t xml:space="preserve"> melhor estas decisões.</w:t>
       </w:r>
     </w:p>
     <w:p>
@@ -10943,7 +11489,16 @@
       </w:r>
       <w:proofErr w:type="gramEnd"/>
       <w:r>
-        <w:t xml:space="preserve"> uma árvore de decisão na planilha, ela não foi implementada pois depende de um outro elemento que ainda não foi desenvolvido no SDM. Este elemento é Casos de Teste. Atualmente o testador efetua testes de todos os tipos, sequencialmente, de forma Ad </w:t>
+        <w:t xml:space="preserve"> uma árvore de decisão na planilha, ela não foi implementada pois depende de um outro elemento que ainda não foi desenvolvido no SDM. Este elemento é </w:t>
+      </w:r>
+      <w:r>
+        <w:rPr>
+          <w:i/>
+        </w:rPr>
+        <w:t>Casos de Teste</w:t>
+      </w:r>
+      <w:r>
+        <w:t xml:space="preserve">. Atualmente o testador efetua testes de todos os tipos, sequencialmente, de forma Ad </w:t>
       </w:r>
       <w:proofErr w:type="spellStart"/>
       <w:r>
@@ -11230,9 +11785,6 @@
         <w:instrText xml:space="preserve"> REF _Ref292374326 \h </w:instrText>
       </w:r>
       <w:r>
-        <w:fldChar w:fldCharType="separate"/>
-      </w:r>
-      <w:r>
         <w:fldChar w:fldCharType="end"/>
       </w:r>
       <w:r>
@@ -11312,59 +11864,64 @@
       <w:pPr>
         <w:pStyle w:val="Caption"/>
         <w:jc w:val="center"/>
+        <w:rPr>
+          <w:lang w:val="pt-BR"/>
+        </w:rPr>
       </w:pPr>
       <w:bookmarkStart w:id="53" w:name="_Ref326333533"/>
       <w:bookmarkStart w:id="54" w:name="_Ref326333521"/>
       <w:bookmarkStart w:id="55" w:name="_Toc326924341"/>
-      <w:proofErr w:type="spellStart"/>
-      <w:r>
-        <w:t>Figura</w:t>
-      </w:r>
-      <w:proofErr w:type="spellEnd"/>
-      <w:r>
-        <w:t xml:space="preserve"> </w:t>
-      </w:r>
-      <w:fldSimple w:instr=" SEQ Figura \* ARABIC ">
-        <w:r>
-          <w:rPr>
-            <w:noProof/>
-          </w:rPr>
-          <w:t>12</w:t>
-        </w:r>
-      </w:fldSimple>
+      <w:r>
+        <w:rPr>
+          <w:lang w:val="pt-BR"/>
+        </w:rPr>
+        <w:t xml:space="preserve">Figura </w:t>
+      </w:r>
+      <w:r>
+        <w:fldChar w:fldCharType="begin"/>
+      </w:r>
+      <w:r>
+        <w:rPr>
+          <w:lang w:val="pt-BR"/>
+        </w:rPr>
+        <w:instrText xml:space="preserve"> SEQ Figura \* ARABIC </w:instrText>
+      </w:r>
+      <w:r>
+        <w:fldChar w:fldCharType="separate"/>
+      </w:r>
+      <w:r>
+        <w:rPr>
+          <w:noProof/>
+          <w:lang w:val="pt-BR"/>
+        </w:rPr>
+        <w:t>12</w:t>
+      </w:r>
+      <w:r>
+        <w:fldChar w:fldCharType="end"/>
+      </w:r>
       <w:bookmarkEnd w:id="53"/>
       <w:r>
-        <w:t xml:space="preserve">: </w:t>
-      </w:r>
-      <w:proofErr w:type="spellStart"/>
-      <w:r>
-        <w:t>Área</w:t>
-      </w:r>
-      <w:proofErr w:type="spellEnd"/>
-      <w:r>
-        <w:t xml:space="preserve"> de </w:t>
-      </w:r>
-      <w:proofErr w:type="spellStart"/>
-      <w:r>
-        <w:t>trabalho</w:t>
-      </w:r>
-      <w:proofErr w:type="spellEnd"/>
-      <w:r>
-        <w:t xml:space="preserve"> do Unity3D</w:t>
+        <w:rPr>
+          <w:lang w:val="pt-BR"/>
+        </w:rPr>
+        <w:t>: Área de trabalho do Unity3D</w:t>
       </w:r>
       <w:bookmarkEnd w:id="54"/>
       <w:r>
-        <w:t xml:space="preserve">, </w:t>
-      </w:r>
-      <w:proofErr w:type="spellStart"/>
-      <w:r>
-        <w:t>desenvolvendo</w:t>
-      </w:r>
-      <w:proofErr w:type="spellEnd"/>
-      <w:r>
-        <w:t xml:space="preserve"> o SDM</w:t>
+        <w:rPr>
+          <w:lang w:val="pt-BR"/>
+        </w:rPr>
+        <w:t xml:space="preserve">, desenvolvendo o </w:t>
+      </w:r>
+      <w:proofErr w:type="gramStart"/>
+      <w:r>
+        <w:rPr>
+          <w:lang w:val="pt-BR"/>
+        </w:rPr>
+        <w:t>SDM</w:t>
       </w:r>
       <w:bookmarkEnd w:id="55"/>
+      <w:proofErr w:type="gramEnd"/>
     </w:p>
     <w:p>
       <w:pPr>
@@ -11389,7 +11946,19 @@
         <w:t>seção</w:t>
       </w:r>
       <w:r>
-        <w:t xml:space="preserve"> 6.2, algumas decisões utilizadas nas árvores de decisões precisam ser alimentadas por uma fonte externa, podendo ser tanto do Jogador quanto do Gerente. No caso do gerente, estas decisões são transparentes para o jogador, e </w:t>
+        <w:t xml:space="preserve"> 6.2, algumas decisões utilizadas nas árvores de decisões precisam ser alimentadas por uma fonte externa, podendo ser tanto do </w:t>
+      </w:r>
+      <w:r>
+        <w:t>j</w:t>
+      </w:r>
+      <w:r>
+        <w:t xml:space="preserve">ogador quanto do </w:t>
+      </w:r>
+      <w:r>
+        <w:t>g</w:t>
+      </w:r>
+      <w:r>
+        <w:t xml:space="preserve">erente. No caso do gerente, estas decisões são transparentes para o jogador, e </w:t>
       </w:r>
       <w:r>
         <w:t xml:space="preserve">o processo </w:t>
@@ -11422,29 +11991,32 @@
         <w:t xml:space="preserve"> exibe a janela de configuração, onde é dividida em campos pertencentes aos papeis que possuem decisões externas nas suas árvores de decisão. Todos os elementos mostrados são configuráveis pelo jogador ou podem ser configurados pelo gerente da equipe, caso o jogador queira que o gerente seja autônomo. A </w:t>
       </w:r>
       <w:r>
+        <w:fldChar w:fldCharType="begin"/>
+      </w:r>
+      <w:r>
+        <w:instrText xml:space="preserve"> REF _Ref326417803 \h </w:instrText>
+      </w:r>
+      <w:r>
+        <w:fldChar w:fldCharType="separate"/>
+      </w:r>
+      <w:r>
+        <w:t xml:space="preserve">Figura </w:t>
+      </w:r>
+      <w:r>
+        <w:rPr>
+          <w:noProof/>
+        </w:rPr>
+        <w:t>14</w:t>
+      </w:r>
+      <w:r>
+        <w:fldChar w:fldCharType="end"/>
+      </w:r>
+      <w:r>
+        <w:t xml:space="preserve"> mostra o </w:t>
+      </w:r>
+      <w:r>
         <w:lastRenderedPageBreak/>
-        <w:fldChar w:fldCharType="begin"/>
-      </w:r>
-      <w:r>
-        <w:instrText xml:space="preserve"> REF _Ref326417803 \h </w:instrText>
-      </w:r>
-      <w:r>
-        <w:fldChar w:fldCharType="separate"/>
-      </w:r>
-      <w:r>
-        <w:t xml:space="preserve">Figura </w:t>
-      </w:r>
-      <w:r>
-        <w:rPr>
-          <w:noProof/>
-        </w:rPr>
-        <w:t>14</w:t>
-      </w:r>
-      <w:r>
-        <w:fldChar w:fldCharType="end"/>
-      </w:r>
-      <w:r>
-        <w:t xml:space="preserve"> mostra o caminho de acesso desta janela, que é através da barra de controle dos integrantes da equipe, localizada no canto superior da interface.</w:t>
+        <w:t>caminho de acesso desta janela, que é através da barra de controle dos integrantes da equipe, localizada no canto superior da interface.</w:t>
       </w:r>
     </w:p>
     <w:p>
@@ -11507,55 +12079,55 @@
       <w:pPr>
         <w:pStyle w:val="Caption"/>
         <w:jc w:val="center"/>
+        <w:rPr>
+          <w:lang w:val="pt-BR"/>
+        </w:rPr>
       </w:pPr>
       <w:bookmarkStart w:id="57" w:name="_Ref326417700"/>
       <w:bookmarkStart w:id="58" w:name="_Toc326924342"/>
-      <w:proofErr w:type="spellStart"/>
-      <w:r>
-        <w:t>Figura</w:t>
-      </w:r>
-      <w:proofErr w:type="spellEnd"/>
-      <w:r>
-        <w:t xml:space="preserve"> </w:t>
-      </w:r>
-      <w:fldSimple w:instr=" SEQ Figura \* ARABIC ">
-        <w:r>
-          <w:rPr>
-            <w:noProof/>
-          </w:rPr>
-          <w:t>13</w:t>
-        </w:r>
-      </w:fldSimple>
+      <w:r>
+        <w:rPr>
+          <w:lang w:val="pt-BR"/>
+        </w:rPr>
+        <w:t xml:space="preserve">Figura </w:t>
+      </w:r>
+      <w:r>
+        <w:fldChar w:fldCharType="begin"/>
+      </w:r>
+      <w:r>
+        <w:rPr>
+          <w:lang w:val="pt-BR"/>
+        </w:rPr>
+        <w:instrText xml:space="preserve"> SEQ Figura \* ARABIC </w:instrText>
+      </w:r>
+      <w:r>
+        <w:fldChar w:fldCharType="separate"/>
+      </w:r>
+      <w:r>
+        <w:rPr>
+          <w:noProof/>
+          <w:lang w:val="pt-BR"/>
+        </w:rPr>
+        <w:t>13</w:t>
+      </w:r>
+      <w:r>
+        <w:fldChar w:fldCharType="end"/>
+      </w:r>
       <w:bookmarkEnd w:id="57"/>
       <w:r>
-        <w:t xml:space="preserve">: </w:t>
-      </w:r>
-      <w:proofErr w:type="spellStart"/>
-      <w:r>
-        <w:t>Janela</w:t>
-      </w:r>
-      <w:proofErr w:type="spellEnd"/>
-      <w:r>
-        <w:t xml:space="preserve"> de </w:t>
-      </w:r>
-      <w:proofErr w:type="spellStart"/>
-      <w:r>
-        <w:t>Configuração</w:t>
-      </w:r>
-      <w:proofErr w:type="spellEnd"/>
-      <w:r>
-        <w:t xml:space="preserve"> de </w:t>
-      </w:r>
-      <w:proofErr w:type="spellStart"/>
-      <w:r>
-        <w:t>tarefas</w:t>
+        <w:rPr>
+          <w:lang w:val="pt-BR"/>
+        </w:rPr>
+        <w:t>: Janela de Configuração de tarefas</w:t>
       </w:r>
       <w:bookmarkEnd w:id="58"/>
-      <w:proofErr w:type="spellEnd"/>
     </w:p>
     <w:p>
       <w:pPr>
         <w:jc w:val="center"/>
+        <w:rPr>
+          <w:lang w:val="pt-BR"/>
+        </w:rPr>
       </w:pPr>
     </w:p>
     <w:p>
@@ -11617,46 +12189,70 @@
       <w:pPr>
         <w:pStyle w:val="Caption"/>
         <w:jc w:val="center"/>
+        <w:rPr>
+          <w:lang w:val="pt-BR"/>
+        </w:rPr>
       </w:pPr>
       <w:bookmarkStart w:id="59" w:name="_Ref326417803"/>
       <w:bookmarkStart w:id="60" w:name="_Toc326924343"/>
+      <w:r>
+        <w:rPr>
+          <w:lang w:val="pt-BR"/>
+        </w:rPr>
+        <w:t xml:space="preserve">Figura </w:t>
+      </w:r>
+      <w:r>
+        <w:fldChar w:fldCharType="begin"/>
+      </w:r>
+      <w:r>
+        <w:rPr>
+          <w:lang w:val="pt-BR"/>
+        </w:rPr>
+        <w:instrText xml:space="preserve"> SEQ Figura \* ARABIC </w:instrText>
+      </w:r>
+      <w:r>
+        <w:fldChar w:fldCharType="separate"/>
+      </w:r>
+      <w:r>
+        <w:rPr>
+          <w:noProof/>
+          <w:lang w:val="pt-BR"/>
+        </w:rPr>
+        <w:t>14</w:t>
+      </w:r>
+      <w:r>
+        <w:fldChar w:fldCharType="end"/>
+      </w:r>
+      <w:bookmarkEnd w:id="59"/>
+      <w:r>
+        <w:rPr>
+          <w:lang w:val="pt-BR"/>
+        </w:rPr>
+        <w:t xml:space="preserve">: Acessando a janela </w:t>
+      </w:r>
       <w:proofErr w:type="spellStart"/>
       <w:r>
-        <w:t>Figura</w:t>
+        <w:rPr>
+          <w:lang w:val="pt-BR"/>
+        </w:rPr>
+        <w:t>Task</w:t>
       </w:r>
       <w:proofErr w:type="spellEnd"/>
       <w:r>
+        <w:rPr>
+          <w:lang w:val="pt-BR"/>
+        </w:rPr>
         <w:t xml:space="preserve"> </w:t>
       </w:r>
-      <w:fldSimple w:instr=" SEQ Figura \* ARABIC ">
-        <w:r>
-          <w:rPr>
-            <w:noProof/>
-          </w:rPr>
-          <w:t>14</w:t>
-        </w:r>
-      </w:fldSimple>
-      <w:bookmarkEnd w:id="59"/>
-      <w:r>
-        <w:t xml:space="preserve">: </w:t>
-      </w:r>
       <w:proofErr w:type="spellStart"/>
       <w:r>
-        <w:t>Acessando</w:t>
-      </w:r>
+        <w:rPr>
+          <w:lang w:val="pt-BR"/>
+        </w:rPr>
+        <w:t>Configuration</w:t>
+      </w:r>
+      <w:bookmarkEnd w:id="60"/>
       <w:proofErr w:type="spellEnd"/>
-      <w:r>
-        <w:t xml:space="preserve"> a </w:t>
-      </w:r>
-      <w:proofErr w:type="spellStart"/>
-      <w:r>
-        <w:t>janela</w:t>
-      </w:r>
-      <w:proofErr w:type="spellEnd"/>
-      <w:r>
-        <w:t xml:space="preserve"> Task Configuration</w:t>
-      </w:r>
-      <w:bookmarkEnd w:id="60"/>
     </w:p>
     <w:p>
       <w:pPr>
@@ -11680,13 +12276,16 @@
       <w:r>
         <w:t xml:space="preserve"> é necessário que o jogador faça a configuração manual de cada funcionário.</w:t>
       </w:r>
+      <w:r>
+        <w:t xml:space="preserve"> A escolha de papel e da tarefa é predefinida pelos modos existentes. O que se altera em cada sessão de jogo, ou caso tenha alguma variação na equipe, é a ordem em que os papeis serão alocados. Para cada funcionário da equipe, é avaliado seu perfil, em relação aos atributos humanos, e decidido os dois papeis que se encaixam melhor de acordo com o perfil. Depois de efetuar essa avaliação na equipe, inicia-se a distribuição de tarefas para cada funcionário tentando respeitar os perfis avaliados.</w:t>
+      </w:r>
     </w:p>
     <w:p>
       <w:pPr>
         <w:pStyle w:val="ABNT2"/>
       </w:pPr>
       <w:r>
-        <w:t xml:space="preserve">O processo de decisão adotado do gerente para escalonar funcionários é feita através de uma avaliação de cada funcionário da equipe, marcando os dois papeis com maiores atributos. A </w:t>
+        <w:t xml:space="preserve">A </w:t>
       </w:r>
       <w:r>
         <w:fldChar w:fldCharType="begin"/>
@@ -11710,7 +12309,24 @@
         <w:fldChar w:fldCharType="end"/>
       </w:r>
       <w:r>
-        <w:t xml:space="preserve"> exibe uma imagem ilustrativa do processo. A tabela mostrada representa, em cada linha, chamada de Slot0#, um funcionário. As duas colunas que possui papéis representam os dois papéis que possuem atributos mais elevados. Para fins de verificação, todos os valores dos atributos são exibidos colunas seguintes, na ordem de analista, arquiteto, programador e testador. Os botões na parte inferior da janela são botões de simulação. O primeiro, "</w:t>
+        <w:t xml:space="preserve"> exibe uma imagem ilustrativa do processo. A tabela mostrada representa, em cada linha, chamada de Slot0#, um funcionário. As duas colunas que possui papéis representam os dois papéis que possuem atributos mais elevados. Para fins de verificação, os valores </w:t>
+      </w:r>
+      <w:r>
+        <w:t>resultantes da avaliação de perfil para cada papel</w:t>
+      </w:r>
+      <w:r>
+        <w:t xml:space="preserve"> são exibidos</w:t>
+      </w:r>
+      <w:r>
+        <w:t xml:space="preserve"> nas colunas seguintes, obedecendo </w:t>
+      </w:r>
+      <w:proofErr w:type="gramStart"/>
+      <w:r>
+        <w:t>a</w:t>
+      </w:r>
+      <w:proofErr w:type="gramEnd"/>
+      <w:r>
+        <w:t xml:space="preserve"> ordem de analista, arquiteto, programador e testador. Os botões na parte inferior da janela são botões de simulação. O primeiro, "</w:t>
       </w:r>
       <w:proofErr w:type="spellStart"/>
       <w:r>
@@ -11746,6 +12362,17 @@
       </w:r>
       <w:r>
         <w:t xml:space="preserve"> Todo o processo de escalonamento, como dito antes, é transparente para o jogador.</w:t>
+      </w:r>
+      <w:r>
+        <w:t xml:space="preserve"> Atualmente a avaliação dos papeis é 100% </w:t>
+      </w:r>
+      <w:proofErr w:type="gramStart"/>
+      <w:r>
+        <w:t>precisa</w:t>
+      </w:r>
+      <w:proofErr w:type="gramEnd"/>
+      <w:r>
+        <w:t>. No entanto, existe a proposta em fazer com que esses valores sejam afetados pela percepção e proficiência do gerente corrente.</w:t>
       </w:r>
     </w:p>
     <w:p>
@@ -11759,8 +12386,8 @@
         </w:rPr>
         <w:drawing>
           <wp:inline distT="0" distB="0" distL="0" distR="0">
-            <wp:extent cx="5724525" cy="2857500"/>
-            <wp:effectExtent l="19050" t="0" r="9525" b="0"/>
+            <wp:extent cx="5257800" cy="2624526"/>
+            <wp:effectExtent l="19050" t="0" r="0" b="0"/>
             <wp:docPr id="12" name="Picture 6"/>
             <wp:cNvGraphicFramePr>
               <a:graphicFrameLocks xmlns:a="http://schemas.openxmlformats.org/drawingml/2006/main" noChangeAspect="1"/>
@@ -11784,7 +12411,7 @@
                   <pic:spPr bwMode="auto">
                     <a:xfrm>
                       <a:off x="0" y="0"/>
-                      <a:ext cx="5724525" cy="2857500"/>
+                      <a:ext cx="5258228" cy="2624740"/>
                     </a:xfrm>
                     <a:prstGeom prst="rect">
                       <a:avLst/>
@@ -11808,118 +12435,88 @@
       <w:pPr>
         <w:pStyle w:val="Caption"/>
         <w:jc w:val="center"/>
+        <w:rPr>
+          <w:lang w:val="pt-BR"/>
+        </w:rPr>
       </w:pPr>
       <w:bookmarkStart w:id="61" w:name="_Ref326419792"/>
       <w:bookmarkStart w:id="62" w:name="_Toc326924344"/>
+      <w:r>
+        <w:rPr>
+          <w:lang w:val="pt-BR"/>
+        </w:rPr>
+        <w:t xml:space="preserve">Figura </w:t>
+      </w:r>
+      <w:r>
+        <w:fldChar w:fldCharType="begin"/>
+      </w:r>
+      <w:r>
+        <w:rPr>
+          <w:lang w:val="pt-BR"/>
+        </w:rPr>
+        <w:instrText xml:space="preserve"> SEQ Figura \* ARABIC </w:instrText>
+      </w:r>
+      <w:r>
+        <w:fldChar w:fldCharType="separate"/>
+      </w:r>
+      <w:r>
+        <w:rPr>
+          <w:noProof/>
+          <w:lang w:val="pt-BR"/>
+        </w:rPr>
+        <w:t>15</w:t>
+      </w:r>
+      <w:r>
+        <w:fldChar w:fldCharType="end"/>
+      </w:r>
+      <w:bookmarkEnd w:id="61"/>
+      <w:r>
+        <w:rPr>
+          <w:lang w:val="pt-BR"/>
+        </w:rPr>
+        <w:t>: Janela ilustrativa do processo de escalonamento de papeis do gerente</w:t>
+      </w:r>
+      <w:bookmarkEnd w:id="62"/>
+    </w:p>
+    <w:p>
+      <w:pPr>
+        <w:pStyle w:val="ABNT2"/>
+      </w:pPr>
+      <w:r>
+        <w:lastRenderedPageBreak/>
+        <w:t xml:space="preserve">Por fim, todas as ações executadas por um funcionário geram eventos de ações que são registrados e armazenados para consulta. A </w:t>
+      </w:r>
+      <w:r>
+        <w:fldChar w:fldCharType="begin"/>
+      </w:r>
+      <w:r>
+        <w:instrText xml:space="preserve"> REF _Ref326420291 \h </w:instrText>
+      </w:r>
+      <w:r>
+        <w:fldChar w:fldCharType="separate"/>
+      </w:r>
+      <w:r>
+        <w:t xml:space="preserve">Figura </w:t>
+      </w:r>
+      <w:r>
+        <w:rPr>
+          <w:noProof/>
+        </w:rPr>
+        <w:t>16</w:t>
+      </w:r>
+      <w:r>
+        <w:fldChar w:fldCharType="end"/>
+      </w:r>
+      <w:r>
+        <w:t xml:space="preserve"> ilustra a janela contendo este "</w:t>
+      </w:r>
       <w:proofErr w:type="spellStart"/>
       <w:r>
-        <w:t>Figura</w:t>
+        <w:t>log</w:t>
       </w:r>
       <w:proofErr w:type="spellEnd"/>
       <w:r>
-        <w:t xml:space="preserve"> </w:t>
-      </w:r>
-      <w:fldSimple w:instr=" SEQ Figura \* ARABIC ">
-        <w:r>
-          <w:rPr>
-            <w:noProof/>
-          </w:rPr>
-          <w:t>15</w:t>
-        </w:r>
-      </w:fldSimple>
-      <w:bookmarkEnd w:id="61"/>
-      <w:r>
-        <w:t xml:space="preserve">: </w:t>
-      </w:r>
-      <w:proofErr w:type="spellStart"/>
-      <w:r>
-        <w:t>Janela</w:t>
-      </w:r>
-      <w:proofErr w:type="spellEnd"/>
-      <w:r>
-        <w:t xml:space="preserve"> </w:t>
-      </w:r>
-      <w:proofErr w:type="spellStart"/>
-      <w:r>
-        <w:t>ilustrativa</w:t>
-      </w:r>
-      <w:proofErr w:type="spellEnd"/>
-      <w:r>
-        <w:t xml:space="preserve"> do </w:t>
-      </w:r>
-      <w:proofErr w:type="spellStart"/>
-      <w:r>
-        <w:t>processo</w:t>
-      </w:r>
-      <w:proofErr w:type="spellEnd"/>
-      <w:r>
-        <w:t xml:space="preserve"> de </w:t>
-      </w:r>
-      <w:proofErr w:type="spellStart"/>
-      <w:r>
-        <w:t>escalonamento</w:t>
-      </w:r>
-      <w:proofErr w:type="spellEnd"/>
-      <w:r>
-        <w:t xml:space="preserve"> de </w:t>
-      </w:r>
-      <w:proofErr w:type="spellStart"/>
-      <w:r>
-        <w:t>papeis</w:t>
-      </w:r>
-      <w:proofErr w:type="spellEnd"/>
-      <w:r>
-        <w:t xml:space="preserve"> do </w:t>
-      </w:r>
-      <w:proofErr w:type="spellStart"/>
-      <w:r>
-        <w:t>gerente</w:t>
-      </w:r>
-      <w:bookmarkEnd w:id="62"/>
-      <w:proofErr w:type="spellEnd"/>
-    </w:p>
-    <w:p>
-      <w:pPr>
-        <w:pStyle w:val="ABNT2"/>
-      </w:pPr>
-      <w:r>
-        <w:t xml:space="preserve">Por fim, todas as ações executadas por um funcionário geram eventos de ações que são registrados e armazenados para consulta. A </w:t>
-      </w:r>
-      <w:r>
-        <w:fldChar w:fldCharType="begin"/>
-      </w:r>
-      <w:r>
-        <w:instrText xml:space="preserve"> REF _Ref326420291 \h </w:instrText>
-      </w:r>
-      <w:r>
-        <w:fldChar w:fldCharType="separate"/>
-      </w:r>
-      <w:r>
-        <w:t xml:space="preserve">Figura </w:t>
-      </w:r>
-      <w:r>
-        <w:rPr>
-          <w:noProof/>
-        </w:rPr>
-        <w:t>16</w:t>
-      </w:r>
-      <w:r>
-        <w:fldChar w:fldCharType="end"/>
-      </w:r>
-      <w:r>
-        <w:t xml:space="preserve"> ilustra a janela contendo este "</w:t>
-      </w:r>
-      <w:proofErr w:type="spellStart"/>
-      <w:r>
-        <w:t>log</w:t>
-      </w:r>
-      <w:proofErr w:type="spellEnd"/>
-      <w:r>
-        <w:t xml:space="preserve">", onde diz qual foi a ultima ação executada por cada funcionário, e caso selecionada, exibe a ação em mais detalhes, informando quem que a executou, quando foi executada, qual foi a papel do </w:t>
-      </w:r>
-      <w:r>
-        <w:lastRenderedPageBreak/>
-        <w:t xml:space="preserve">funcionário que a executou, qual foi </w:t>
+        <w:t xml:space="preserve">", onde diz qual foi a ultima ação executada por cada funcionário, e caso selecionada, exibe a ação em mais detalhes, informando quem que a executou, quando foi executada, qual foi a papel do funcionário que a executou, qual foi </w:t>
       </w:r>
       <w:proofErr w:type="gramStart"/>
       <w:r>
@@ -11935,7 +12532,13 @@
       </w:r>
       <w:proofErr w:type="gramEnd"/>
       <w:r>
-        <w:t xml:space="preserve"> até o presente momento, mas pode ser configurada pelo jogador. No entanto, não gera um ponteiro para a ação que alterou o estado de "pressão". Estas duas ultimas janelas apresentadas são acessadas apenas pelo </w:t>
+        <w:t xml:space="preserve"> até o presente momento, mas pode ser configurada pelo jogador.</w:t>
+      </w:r>
+      <w:r>
+        <w:t xml:space="preserve"> É possível percorrer a lista de ações através de botões presentes na janela de ações</w:t>
+      </w:r>
+      <w:r>
+        <w:t xml:space="preserve">. Estas duas ultimas janelas apresentadas são acessadas apenas pelo </w:t>
       </w:r>
       <w:proofErr w:type="gramStart"/>
       <w:r>
@@ -12005,86 +12608,63 @@
       <w:pPr>
         <w:pStyle w:val="Caption"/>
         <w:jc w:val="center"/>
+        <w:rPr>
+          <w:lang w:val="pt-BR"/>
+        </w:rPr>
       </w:pPr>
       <w:bookmarkStart w:id="63" w:name="_Ref326420291"/>
       <w:bookmarkStart w:id="64" w:name="_Toc326924345"/>
-      <w:proofErr w:type="spellStart"/>
-      <w:r>
-        <w:t>Figura</w:t>
-      </w:r>
-      <w:proofErr w:type="spellEnd"/>
-      <w:r>
-        <w:t xml:space="preserve"> </w:t>
-      </w:r>
-      <w:fldSimple w:instr=" SEQ Figura \* ARABIC ">
-        <w:r>
-          <w:rPr>
-            <w:noProof/>
-          </w:rPr>
-          <w:t>16</w:t>
-        </w:r>
-      </w:fldSimple>
+      <w:r>
+        <w:rPr>
+          <w:lang w:val="pt-BR"/>
+        </w:rPr>
+        <w:t xml:space="preserve">Figura </w:t>
+      </w:r>
+      <w:r>
+        <w:fldChar w:fldCharType="begin"/>
+      </w:r>
+      <w:r>
+        <w:rPr>
+          <w:lang w:val="pt-BR"/>
+        </w:rPr>
+        <w:instrText xml:space="preserve"> SEQ Figura \* ARABIC </w:instrText>
+      </w:r>
+      <w:r>
+        <w:fldChar w:fldCharType="separate"/>
+      </w:r>
+      <w:r>
+        <w:rPr>
+          <w:noProof/>
+          <w:lang w:val="pt-BR"/>
+        </w:rPr>
+        <w:t>16</w:t>
+      </w:r>
+      <w:r>
+        <w:fldChar w:fldCharType="end"/>
+      </w:r>
       <w:bookmarkEnd w:id="63"/>
       <w:r>
-        <w:t xml:space="preserve">: </w:t>
-      </w:r>
-      <w:proofErr w:type="spellStart"/>
-      <w:r>
-        <w:t>Janela</w:t>
-      </w:r>
-      <w:proofErr w:type="spellEnd"/>
-      <w:r>
-        <w:t xml:space="preserve"> de </w:t>
-      </w:r>
-      <w:proofErr w:type="spellStart"/>
-      <w:r>
-        <w:t>exibe</w:t>
-      </w:r>
-      <w:proofErr w:type="spellEnd"/>
-      <w:r>
-        <w:t xml:space="preserve"> </w:t>
-      </w:r>
-      <w:proofErr w:type="spellStart"/>
-      <w:r>
-        <w:t>todas</w:t>
-      </w:r>
-      <w:proofErr w:type="spellEnd"/>
-      <w:r>
-        <w:t xml:space="preserve"> as </w:t>
-      </w:r>
-      <w:proofErr w:type="spellStart"/>
-      <w:r>
-        <w:t>ações</w:t>
-      </w:r>
-      <w:proofErr w:type="spellEnd"/>
-      <w:r>
-        <w:t xml:space="preserve"> </w:t>
-      </w:r>
-      <w:proofErr w:type="spellStart"/>
-      <w:r>
-        <w:t>realizadas</w:t>
-      </w:r>
-      <w:proofErr w:type="spellEnd"/>
-      <w:r>
-        <w:t xml:space="preserve"> </w:t>
-      </w:r>
-      <w:proofErr w:type="spellStart"/>
-      <w:r>
-        <w:t>pelos</w:t>
-      </w:r>
-      <w:proofErr w:type="spellEnd"/>
-      <w:r>
-        <w:t xml:space="preserve"> </w:t>
-      </w:r>
-      <w:proofErr w:type="spellStart"/>
-      <w:r>
-        <w:t>funcionários</w:t>
+        <w:rPr>
+          <w:lang w:val="pt-BR"/>
+        </w:rPr>
+        <w:t>: Janela de exibe todas as ações realizadas pelos funcionários</w:t>
       </w:r>
       <w:bookmarkEnd w:id="64"/>
-      <w:proofErr w:type="spellEnd"/>
-    </w:p>
-    <w:p/>
-    <w:p/>
+    </w:p>
+    <w:p>
+      <w:pPr>
+        <w:rPr>
+          <w:lang w:val="pt-BR"/>
+        </w:rPr>
+      </w:pPr>
+    </w:p>
+    <w:p>
+      <w:pPr>
+        <w:rPr>
+          <w:lang w:val="pt-BR"/>
+        </w:rPr>
+      </w:pPr>
+    </w:p>
     <w:p>
       <w:pPr>
         <w:pStyle w:val="Heading2"/>
@@ -12233,7 +12813,19 @@
         <w:t>por causa do gerente</w:t>
       </w:r>
       <w:r>
-        <w:t xml:space="preserve">. Outro beneficio das árvores é que um mesmo papel pode exercer diversas tarefas dependendo da situação, o que antes não era possível, já que as tarefas de um papel eram fixas e não podiam ser alteradas. </w:t>
+        <w:t xml:space="preserve">. Outro beneficio das árvores é que um mesmo papel pode exercer </w:t>
+      </w:r>
+      <w:r>
+        <w:t>diferentes</w:t>
+      </w:r>
+      <w:r>
+        <w:t xml:space="preserve"> tarefas dependendo da situação, </w:t>
+      </w:r>
+      <w:r>
+        <w:t>mas não simultaneamente, o que antes não era possível</w:t>
+      </w:r>
+      <w:r>
+        <w:t xml:space="preserve"> já que as tarefas de um papel eram fixas e não podiam ser alteradas. </w:t>
       </w:r>
     </w:p>
     <w:p>
@@ -12388,81 +12980,239 @@
     <w:p>
       <w:pPr>
         <w:pStyle w:val="ABNT2"/>
-      </w:pPr>
-      <w:r>
-        <w:t xml:space="preserve">MITCHELL, T. Machine Learning. 1. ed. New York, NY, USA: McGraw-Hill, Inc., 1997. p. 432. </w:t>
+        <w:rPr>
+          <w:lang w:val="en-US"/>
+        </w:rPr>
+      </w:pPr>
+      <w:r>
+        <w:rPr>
+          <w:lang w:val="en-US"/>
+        </w:rPr>
+        <w:t xml:space="preserve">MITCHELL, T. Machine Learning. 1. </w:t>
+      </w:r>
+      <w:proofErr w:type="gramStart"/>
+      <w:r>
+        <w:rPr>
+          <w:lang w:val="en-US"/>
+        </w:rPr>
+        <w:t>ed</w:t>
+      </w:r>
+      <w:proofErr w:type="gramEnd"/>
+      <w:r>
+        <w:rPr>
+          <w:lang w:val="en-US"/>
+        </w:rPr>
+        <w:t xml:space="preserve">. New York, NY, USA: McGraw-Hill, Inc., 1997. </w:t>
+      </w:r>
+      <w:proofErr w:type="gramStart"/>
+      <w:r>
+        <w:rPr>
+          <w:lang w:val="en-US"/>
+        </w:rPr>
+        <w:t>p. 432.</w:t>
+      </w:r>
+      <w:proofErr w:type="gramEnd"/>
+      <w:r>
+        <w:rPr>
+          <w:lang w:val="en-US"/>
+        </w:rPr>
+        <w:t xml:space="preserve"> </w:t>
       </w:r>
     </w:p>
     <w:p>
       <w:pPr>
         <w:pStyle w:val="ABNT2"/>
-      </w:pPr>
-      <w:r>
-        <w:t xml:space="preserve">MORET, B. Decision Trees and Diagrams. </w:t>
+        <w:rPr>
+          <w:lang w:val="en-US"/>
+        </w:rPr>
+      </w:pPr>
+      <w:proofErr w:type="gramStart"/>
+      <w:r>
+        <w:rPr>
+          <w:lang w:val="en-US"/>
+        </w:rPr>
+        <w:t>MORET, B. Decision Trees and Diagrams.</w:t>
+      </w:r>
+      <w:proofErr w:type="gramEnd"/>
+      <w:r>
+        <w:rPr>
+          <w:lang w:val="en-US"/>
+        </w:rPr>
+        <w:t xml:space="preserve"> </w:t>
       </w:r>
       <w:r>
         <w:rPr>
           <w:b/>
           <w:bCs/>
+          <w:lang w:val="en-US"/>
         </w:rPr>
         <w:t>In: ACM Computing Surveys (CSUR)</w:t>
       </w:r>
       <w:r>
-        <w:t xml:space="preserve">, v. 14, n. 4, p. 593–623, dez 1982. </w:t>
+        <w:rPr>
+          <w:lang w:val="en-US"/>
+        </w:rPr>
+        <w:t xml:space="preserve">, v. 14, n. 4, p. 593–623, </w:t>
+      </w:r>
+      <w:proofErr w:type="spellStart"/>
+      <w:proofErr w:type="gramStart"/>
+      <w:r>
+        <w:rPr>
+          <w:lang w:val="en-US"/>
+        </w:rPr>
+        <w:t>dez</w:t>
+      </w:r>
+      <w:proofErr w:type="spellEnd"/>
+      <w:proofErr w:type="gramEnd"/>
+      <w:r>
+        <w:rPr>
+          <w:lang w:val="en-US"/>
+        </w:rPr>
+        <w:t xml:space="preserve"> 1982. </w:t>
       </w:r>
     </w:p>
     <w:p>
       <w:pPr>
         <w:pStyle w:val="ABNT2"/>
-      </w:pPr>
-      <w:r>
+        <w:rPr>
+          <w:lang w:val="en-US"/>
+        </w:rPr>
+      </w:pPr>
+      <w:r>
+        <w:rPr>
+          <w:lang w:val="en-US"/>
+        </w:rPr>
         <w:t xml:space="preserve">QUINLAN, J. Induction of Decision Trees. </w:t>
       </w:r>
       <w:r>
         <w:rPr>
           <w:b/>
           <w:bCs/>
+          <w:lang w:val="en-US"/>
         </w:rPr>
         <w:t>In: Machine Learning</w:t>
       </w:r>
       <w:r>
-        <w:t xml:space="preserve">, v. 1, p. 81–106, 1986. </w:t>
+        <w:rPr>
+          <w:lang w:val="en-US"/>
+        </w:rPr>
+        <w:t xml:space="preserve">, v. </w:t>
+      </w:r>
+      <w:proofErr w:type="gramStart"/>
+      <w:r>
+        <w:rPr>
+          <w:lang w:val="en-US"/>
+        </w:rPr>
+        <w:t>1</w:t>
+      </w:r>
+      <w:proofErr w:type="gramEnd"/>
+      <w:r>
+        <w:rPr>
+          <w:lang w:val="en-US"/>
+        </w:rPr>
+        <w:t xml:space="preserve">, p. 81–106, 1986. </w:t>
       </w:r>
     </w:p>
     <w:p>
       <w:pPr>
         <w:pStyle w:val="ABNT2"/>
-      </w:pPr>
-      <w:r>
-        <w:t xml:space="preserve">RAO, A.; GEORGEFF, M. BDI-agents: from theory to practice. </w:t>
+        <w:rPr>
+          <w:lang w:val="en-US"/>
+        </w:rPr>
+      </w:pPr>
+      <w:r>
+        <w:rPr>
+          <w:lang w:val="en-US"/>
+        </w:rPr>
+        <w:t>RAO, A.</w:t>
+      </w:r>
+      <w:proofErr w:type="gramStart"/>
+      <w:r>
+        <w:rPr>
+          <w:lang w:val="en-US"/>
+        </w:rPr>
+        <w:t>;</w:t>
+      </w:r>
+      <w:proofErr w:type="gramEnd"/>
+      <w:r>
+        <w:rPr>
+          <w:lang w:val="en-US"/>
+        </w:rPr>
+        <w:t xml:space="preserve"> GEORGEFF, M. BDI-agents: from theory to practice. </w:t>
       </w:r>
       <w:r>
         <w:rPr>
           <w:b/>
           <w:bCs/>
-        </w:rPr>
-        <w:t>In: Proceedings of the First Intl. Conference on Multiagent Systems</w:t>
-      </w:r>
-      <w:r>
-        <w:t xml:space="preserve">, p. 312–319, 1995. </w:t>
-      </w:r>
-    </w:p>
-    <w:p>
-      <w:pPr>
-        <w:pStyle w:val="ABNT2"/>
-      </w:pPr>
-      <w:r>
-        <w:t xml:space="preserve">ZADEH, L. Fuzzy Logic. </w:t>
-      </w:r>
+          <w:lang w:val="en-US"/>
+        </w:rPr>
+        <w:t xml:space="preserve">In: Proceedings of the First Intl. Conference on </w:t>
+      </w:r>
+      <w:proofErr w:type="spellStart"/>
       <w:r>
         <w:rPr>
           <w:b/>
           <w:bCs/>
+          <w:lang w:val="en-US"/>
+        </w:rPr>
+        <w:t>Multiagent</w:t>
+      </w:r>
+      <w:proofErr w:type="spellEnd"/>
+      <w:r>
+        <w:rPr>
+          <w:b/>
+          <w:bCs/>
+          <w:lang w:val="en-US"/>
+        </w:rPr>
+        <w:t xml:space="preserve"> Systems</w:t>
+      </w:r>
+      <w:r>
+        <w:rPr>
+          <w:lang w:val="en-US"/>
+        </w:rPr>
+        <w:t xml:space="preserve">, p. 312–319, 1995. </w:t>
+      </w:r>
+    </w:p>
+    <w:p>
+      <w:pPr>
+        <w:pStyle w:val="ABNT2"/>
+        <w:rPr>
+          <w:lang w:val="en-US"/>
+        </w:rPr>
+      </w:pPr>
+      <w:r>
+        <w:rPr>
+          <w:lang w:val="en-US"/>
+        </w:rPr>
+        <w:t xml:space="preserve">ZADEH, L. Fuzzy Logic. </w:t>
+      </w:r>
+      <w:r>
+        <w:rPr>
+          <w:b/>
+          <w:bCs/>
+          <w:lang w:val="en-US"/>
         </w:rPr>
         <w:t>In: IEEE Computer Society Press Los Alamitos, CA, USA</w:t>
       </w:r>
       <w:r>
-        <w:t xml:space="preserve">, v. 21, n. 4, p. 83–93, abr 1988. </w:t>
+        <w:rPr>
+          <w:lang w:val="en-US"/>
+        </w:rPr>
+        <w:t xml:space="preserve">, v. 21, n. 4, p. 83–93, </w:t>
+      </w:r>
+      <w:proofErr w:type="spellStart"/>
+      <w:r>
+        <w:rPr>
+          <w:lang w:val="en-US"/>
+        </w:rPr>
+        <w:t>abr</w:t>
+      </w:r>
+      <w:proofErr w:type="spellEnd"/>
+      <w:r>
+        <w:rPr>
+          <w:lang w:val="en-US"/>
+        </w:rPr>
+        <w:t xml:space="preserve"> 1988. </w:t>
       </w:r>
     </w:p>
     <w:p>
@@ -12526,7 +13276,7 @@
             <w:rPr>
               <w:noProof/>
             </w:rPr>
-            <w:t>4</w:t>
+            <w:t>35</w:t>
           </w:r>
         </w:fldSimple>
       </w:p>
@@ -20082,365 +20832,6 @@
 </w:styles>
 </file>
 
-<file path=word/glossary/document.xml><?xml version="1.0" encoding="utf-8"?>
-<w:glossaryDocument xmlns:ve="http://schemas.openxmlformats.org/markup-compatibility/2006" xmlns:o="urn:schemas-microsoft-com:office:office" xmlns:r="http://schemas.openxmlformats.org/officeDocument/2006/relationships" xmlns:m="http://schemas.openxmlformats.org/officeDocument/2006/math" xmlns:v="urn:schemas-microsoft-com:vml" xmlns:wp="http://schemas.openxmlformats.org/drawingml/2006/wordprocessingDrawing" xmlns:w10="urn:schemas-microsoft-com:office:word" xmlns:w="http://schemas.openxmlformats.org/wordprocessingml/2006/main" xmlns:wne="http://schemas.microsoft.com/office/word/2006/wordml">
-  <w:docParts/>
-</w:glossaryDocument>
-</file>
-
-<file path=word/glossary/fontTable.xml><?xml version="1.0" encoding="utf-8"?>
-<w:fonts xmlns:r="http://schemas.openxmlformats.org/officeDocument/2006/relationships" xmlns:w="http://schemas.openxmlformats.org/wordprocessingml/2006/main">
-  <w:font w:name="Arial">
-    <w:panose1 w:val="020B0604020202020204"/>
-    <w:charset w:val="00"/>
-    <w:family w:val="swiss"/>
-    <w:pitch w:val="variable"/>
-    <w:sig w:usb0="E0002AFF" w:usb1="C0007843" w:usb2="00000009" w:usb3="00000000" w:csb0="000001FF" w:csb1="00000000"/>
-  </w:font>
-  <w:font w:name="Courier New">
-    <w:panose1 w:val="02070309020205020404"/>
-    <w:charset w:val="00"/>
-    <w:family w:val="modern"/>
-    <w:pitch w:val="fixed"/>
-    <w:sig w:usb0="E0002AFF" w:usb1="C0007843" w:usb2="00000009" w:usb3="00000000" w:csb0="000001FF" w:csb1="00000000"/>
-  </w:font>
-  <w:font w:name="Times New Roman">
-    <w:panose1 w:val="02020603050405020304"/>
-    <w:charset w:val="00"/>
-    <w:family w:val="roman"/>
-    <w:pitch w:val="variable"/>
-    <w:sig w:usb0="E0002AFF" w:usb1="C0007841" w:usb2="00000009" w:usb3="00000000" w:csb0="000001FF" w:csb1="00000000"/>
-  </w:font>
-  <w:font w:name="Wingdings">
-    <w:panose1 w:val="05000000000000000000"/>
-    <w:charset w:val="02"/>
-    <w:family w:val="auto"/>
-    <w:pitch w:val="variable"/>
-    <w:sig w:usb0="00000000" w:usb1="10000000" w:usb2="00000000" w:usb3="00000000" w:csb0="80000000" w:csb1="00000000"/>
-  </w:font>
-  <w:font w:name="Symbol">
-    <w:panose1 w:val="05050102010706020507"/>
-    <w:charset w:val="02"/>
-    <w:family w:val="roman"/>
-    <w:pitch w:val="variable"/>
-    <w:sig w:usb0="00000000" w:usb1="10000000" w:usb2="00000000" w:usb3="00000000" w:csb0="80000000" w:csb1="00000000"/>
-  </w:font>
-  <w:font w:name="Calibri">
-    <w:panose1 w:val="020F0502020204030204"/>
-    <w:charset w:val="00"/>
-    <w:family w:val="swiss"/>
-    <w:pitch w:val="variable"/>
-    <w:sig w:usb0="E10002FF" w:usb1="4000ACFF" w:usb2="00000009" w:usb3="00000000" w:csb0="0000019F" w:csb1="00000000"/>
-  </w:font>
-  <w:font w:name="Cambria">
-    <w:panose1 w:val="02040503050406030204"/>
-    <w:charset w:val="00"/>
-    <w:family w:val="roman"/>
-    <w:pitch w:val="variable"/>
-    <w:sig w:usb0="E00002FF" w:usb1="400004FF" w:usb2="00000000" w:usb3="00000000" w:csb0="0000019F" w:csb1="00000000"/>
-  </w:font>
-  <w:font w:name="Tahoma">
-    <w:panose1 w:val="020B0604030504040204"/>
-    <w:charset w:val="00"/>
-    <w:family w:val="swiss"/>
-    <w:pitch w:val="variable"/>
-    <w:sig w:usb0="E1002EFF" w:usb1="C000605B" w:usb2="00000029" w:usb3="00000000" w:csb0="000101FF" w:csb1="00000000"/>
-  </w:font>
-  <w:font w:name="Consolas">
-    <w:panose1 w:val="020B0609020204030204"/>
-    <w:charset w:val="00"/>
-    <w:family w:val="modern"/>
-    <w:pitch w:val="fixed"/>
-    <w:sig w:usb0="E10002FF" w:usb1="4000FCFF" w:usb2="00000009" w:usb3="00000000" w:csb0="0000019F" w:csb1="00000000"/>
-  </w:font>
-</w:fonts>
-</file>
-
-<file path=word/glossary/settings.xml><?xml version="1.0" encoding="utf-8"?>
-<w:settings xmlns:o="urn:schemas-microsoft-com:office:office" xmlns:r="http://schemas.openxmlformats.org/officeDocument/2006/relationships" xmlns:m="http://schemas.openxmlformats.org/officeDocument/2006/math" xmlns:v="urn:schemas-microsoft-com:vml" xmlns:w10="urn:schemas-microsoft-com:office:word" xmlns:w="http://schemas.openxmlformats.org/wordprocessingml/2006/main" xmlns:sl="http://schemas.openxmlformats.org/schemaLibrary/2006/main">
-  <w:view w:val="normal"/>
-  <w:defaultTabStop w:val="720"/>
-  <w:characterSpacingControl w:val="doNotCompress"/>
-  <w:compat>
-    <w:useFELayout/>
-  </w:compat>
-  <w:rsids>
-    <w:rsidRoot w:val="00E34047"/>
-    <w:rsid w:val="00231C6B"/>
-    <w:rsid w:val="00454497"/>
-    <w:rsid w:val="00497466"/>
-    <w:rsid w:val="00A44911"/>
-    <w:rsid w:val="00C735BA"/>
-    <w:rsid w:val="00D772DF"/>
-    <w:rsid w:val="00D9657B"/>
-    <w:rsid w:val="00E34047"/>
-  </w:rsids>
-  <m:mathPr>
-    <m:mathFont m:val="Cambria Math"/>
-    <m:brkBin m:val="before"/>
-    <m:brkBinSub m:val="--"/>
-    <m:smallFrac m:val="off"/>
-    <m:dispDef/>
-    <m:lMargin m:val="0"/>
-    <m:rMargin m:val="0"/>
-    <m:defJc m:val="centerGroup"/>
-    <m:wrapIndent m:val="1440"/>
-    <m:intLim m:val="subSup"/>
-    <m:naryLim m:val="undOvr"/>
-  </m:mathPr>
-  <w:themeFontLang w:val="en-US"/>
-  <w:clrSchemeMapping w:bg1="light1" w:t1="dark1" w:bg2="light2" w:t2="dark2" w:accent1="accent1" w:accent2="accent2" w:accent3="accent3" w:accent4="accent4" w:accent5="accent5" w:accent6="accent6" w:hyperlink="hyperlink" w:followedHyperlink="followedHyperlink"/>
-  <w:decimalSymbol w:val="."/>
-  <w:listSeparator w:val=","/>
-</w:settings>
-</file>
-
-<file path=word/glossary/styles.xml><?xml version="1.0" encoding="utf-8"?>
-<w:styles xmlns:r="http://schemas.openxmlformats.org/officeDocument/2006/relationships" xmlns:w="http://schemas.openxmlformats.org/wordprocessingml/2006/main">
-  <w:docDefaults>
-    <w:rPrDefault>
-      <w:rPr>
-        <w:rFonts w:asciiTheme="minorHAnsi" w:eastAsiaTheme="minorEastAsia" w:hAnsiTheme="minorHAnsi" w:cstheme="minorBidi"/>
-        <w:sz w:val="22"/>
-        <w:szCs w:val="22"/>
-        <w:lang w:val="en-US" w:eastAsia="en-US" w:bidi="ar-SA"/>
-      </w:rPr>
-    </w:rPrDefault>
-    <w:pPrDefault>
-      <w:pPr>
-        <w:spacing w:after="200" w:line="276" w:lineRule="auto"/>
-      </w:pPr>
-    </w:pPrDefault>
-  </w:docDefaults>
-  <w:latentStyles w:defLockedState="0" w:defUIPriority="99" w:defSemiHidden="1" w:defUnhideWhenUsed="1" w:defQFormat="0" w:count="267">
-    <w:lsdException w:name="Normal" w:semiHidden="0" w:uiPriority="0" w:unhideWhenUsed="0" w:qFormat="1"/>
-    <w:lsdException w:name="heading 1" w:semiHidden="0" w:uiPriority="9" w:unhideWhenUsed="0" w:qFormat="1"/>
-    <w:lsdException w:name="heading 2" w:uiPriority="9" w:qFormat="1"/>
-    <w:lsdException w:name="heading 3" w:uiPriority="9" w:qFormat="1"/>
-    <w:lsdException w:name="heading 4" w:uiPriority="9" w:qFormat="1"/>
-    <w:lsdException w:name="heading 5" w:uiPriority="9" w:qFormat="1"/>
-    <w:lsdException w:name="heading 6" w:uiPriority="9" w:qFormat="1"/>
-    <w:lsdException w:name="heading 7" w:uiPriority="9" w:qFormat="1"/>
-    <w:lsdException w:name="heading 8" w:uiPriority="9" w:qFormat="1"/>
-    <w:lsdException w:name="heading 9" w:uiPriority="9" w:qFormat="1"/>
-    <w:lsdException w:name="toc 1" w:uiPriority="39"/>
-    <w:lsdException w:name="toc 2" w:uiPriority="39"/>
-    <w:lsdException w:name="toc 3" w:uiPriority="39"/>
-    <w:lsdException w:name="toc 4" w:uiPriority="39"/>
-    <w:lsdException w:name="toc 5" w:uiPriority="39"/>
-    <w:lsdException w:name="toc 6" w:uiPriority="39"/>
-    <w:lsdException w:name="toc 7" w:uiPriority="39"/>
-    <w:lsdException w:name="toc 8" w:uiPriority="39"/>
-    <w:lsdException w:name="toc 9" w:uiPriority="39"/>
-    <w:lsdException w:name="caption" w:uiPriority="35" w:qFormat="1"/>
-    <w:lsdException w:name="Title" w:semiHidden="0" w:uiPriority="10" w:unhideWhenUsed="0" w:qFormat="1"/>
-    <w:lsdException w:name="Default Paragraph Font" w:uiPriority="1"/>
-    <w:lsdException w:name="Subtitle" w:semiHidden="0" w:uiPriority="11" w:unhideWhenUsed="0" w:qFormat="1"/>
-    <w:lsdException w:name="Strong" w:semiHidden="0" w:uiPriority="22" w:unhideWhenUsed="0" w:qFormat="1"/>
-    <w:lsdException w:name="Emphasis" w:semiHidden="0" w:uiPriority="20" w:unhideWhenUsed="0" w:qFormat="1"/>
-    <w:lsdException w:name="Table Grid" w:semiHidden="0" w:uiPriority="59" w:unhideWhenUsed="0"/>
-    <w:lsdException w:name="Placeholder Text" w:unhideWhenUsed="0"/>
-    <w:lsdException w:name="No Spacing" w:semiHidden="0" w:uiPriority="1" w:unhideWhenUsed="0" w:qFormat="1"/>
-    <w:lsdException w:name="Light Shading" w:semiHidden="0" w:uiPriority="60" w:unhideWhenUsed="0"/>
-    <w:lsdException w:name="Light List" w:semiHidden="0" w:uiPriority="61" w:unhideWhenUsed="0"/>
-    <w:lsdException w:name="Light Grid" w:semiHidden="0" w:uiPriority="62" w:unhideWhenUsed="0"/>
-    <w:lsdException w:name="Medium Shading 1" w:semiHidden="0" w:uiPriority="63" w:unhideWhenUsed="0"/>
-    <w:lsdException w:name="Medium Shading 2" w:semiHidden="0" w:uiPriority="64" w:unhideWhenUsed="0"/>
-    <w:lsdException w:name="Medium List 1" w:semiHidden="0" w:uiPriority="65" w:unhideWhenUsed="0"/>
-    <w:lsdException w:name="Medium List 2" w:semiHidden="0" w:uiPriority="66" w:unhideWhenUsed="0"/>
-    <w:lsdException w:name="Medium Grid 1" w:semiHidden="0" w:uiPriority="67" w:unhideWhenUsed="0"/>
-    <w:lsdException w:name="Medium Grid 2" w:semiHidden="0" w:uiPriority="68" w:unhideWhenUsed="0"/>
-    <w:lsdException w:name="Medium Grid 3" w:semiHidden="0" w:uiPriority="69" w:unhideWhenUsed="0"/>
-    <w:lsdException w:name="Dark List" w:semiHidden="0" w:uiPriority="70" w:unhideWhenUsed="0"/>
-    <w:lsdException w:name="Colorful Shading" w:semiHidden="0" w:uiPriority="71" w:unhideWhenUsed="0"/>
-    <w:lsdException w:name="Colorful List" w:semiHidden="0" w:uiPriority="72" w:unhideWhenUsed="0"/>
-    <w:lsdException w:name="Colorful Grid" w:semiHidden="0" w:uiPriority="73" w:unhideWhenUsed="0"/>
-    <w:lsdException w:name="Light Shading Accent 1" w:semiHidden="0" w:uiPriority="60" w:unhideWhenUsed="0"/>
-    <w:lsdException w:name="Light List Accent 1" w:semiHidden="0" w:uiPriority="61" w:unhideWhenUsed="0"/>
-    <w:lsdException w:name="Light Grid Accent 1" w:semiHidden="0" w:uiPriority="62" w:unhideWhenUsed="0"/>
-    <w:lsdException w:name="Medium Shading 1 Accent 1" w:semiHidden="0" w:uiPriority="63" w:unhideWhenUsed="0"/>
-    <w:lsdException w:name="Medium Shading 2 Accent 1" w:semiHidden="0" w:uiPriority="64" w:unhideWhenUsed="0"/>
-    <w:lsdException w:name="Medium List 1 Accent 1" w:semiHidden="0" w:uiPriority="65" w:unhideWhenUsed="0"/>
-    <w:lsdException w:name="Revision" w:unhideWhenUsed="0"/>
-    <w:lsdException w:name="List Paragraph" w:semiHidden="0" w:uiPriority="34" w:unhideWhenUsed="0" w:qFormat="1"/>
-    <w:lsdException w:name="Quote" w:semiHidden="0" w:uiPriority="29" w:unhideWhenUsed="0" w:qFormat="1"/>
-    <w:lsdException w:name="Intense Quote" w:semiHidden="0" w:uiPriority="30" w:unhideWhenUsed="0" w:qFormat="1"/>
-    <w:lsdException w:name="Medium List 2 Accent 1" w:semiHidden="0" w:uiPriority="66" w:unhideWhenUsed="0"/>
-    <w:lsdException w:name="Medium Grid 1 Accent 1" w:semiHidden="0" w:uiPriority="67" w:unhideWhenUsed="0"/>
-    <w:lsdException w:name="Medium Grid 2 Accent 1" w:semiHidden="0" w:uiPriority="68" w:unhideWhenUsed="0"/>
-    <w:lsdException w:name="Medium Grid 3 Accent 1" w:semiHidden="0" w:uiPriority="69" w:unhideWhenUsed="0"/>
-    <w:lsdException w:name="Dark List Accent 1" w:semiHidden="0" w:uiPriority="70" w:unhideWhenUsed="0"/>
-    <w:lsdException w:name="Colorful Shading Accent 1" w:semiHidden="0" w:uiPriority="71" w:unhideWhenUsed="0"/>
-    <w:lsdException w:name="Colorful List Accent 1" w:semiHidden="0" w:uiPriority="72" w:unhideWhenUsed="0"/>
-    <w:lsdException w:name="Colorful Grid Accent 1" w:semiHidden="0" w:uiPriority="73" w:unhideWhenUsed="0"/>
-    <w:lsdException w:name="Light Shading Accent 2" w:semiHidden="0" w:uiPriority="60" w:unhideWhenUsed="0"/>
-    <w:lsdException w:name="Light List Accent 2" w:semiHidden="0" w:uiPriority="61" w:unhideWhenUsed="0"/>
-    <w:lsdException w:name="Light Grid Accent 2" w:semiHidden="0" w:uiPriority="62" w:unhideWhenUsed="0"/>
-    <w:lsdException w:name="Medium Shading 1 Accent 2" w:semiHidden="0" w:uiPriority="63" w:unhideWhenUsed="0"/>
-    <w:lsdException w:name="Medium Shading 2 Accent 2" w:semiHidden="0" w:uiPriority="64" w:unhideWhenUsed="0"/>
-    <w:lsdException w:name="Medium List 1 Accent 2" w:semiHidden="0" w:uiPriority="65" w:unhideWhenUsed="0"/>
-    <w:lsdException w:name="Medium List 2 Accent 2" w:semiHidden="0" w:uiPriority="66" w:unhideWhenUsed="0"/>
-    <w:lsdException w:name="Medium Grid 1 Accent 2" w:semiHidden="0" w:uiPriority="67" w:unhideWhenUsed="0"/>
-    <w:lsdException w:name="Medium Grid 2 Accent 2" w:semiHidden="0" w:uiPriority="68" w:unhideWhenUsed="0"/>
-    <w:lsdException w:name="Medium Grid 3 Accent 2" w:semiHidden="0" w:uiPriority="69" w:unhideWhenUsed="0"/>
-    <w:lsdException w:name="Dark List Accent 2" w:semiHidden="0" w:uiPriority="70" w:unhideWhenUsed="0"/>
-    <w:lsdException w:name="Colorful Shading Accent 2" w:semiHidden="0" w:uiPriority="71" w:unhideWhenUsed="0"/>
-    <w:lsdException w:name="Colorful List Accent 2" w:semiHidden="0" w:uiPriority="72" w:unhideWhenUsed="0"/>
-    <w:lsdException w:name="Colorful Grid Accent 2" w:semiHidden="0" w:uiPriority="73" w:unhideWhenUsed="0"/>
-    <w:lsdException w:name="Light Shading Accent 3" w:semiHidden="0" w:uiPriority="60" w:unhideWhenUsed="0"/>
-    <w:lsdException w:name="Light List Accent 3" w:semiHidden="0" w:uiPriority="61" w:unhideWhenUsed="0"/>
-    <w:lsdException w:name="Light Grid Accent 3" w:semiHidden="0" w:uiPriority="62" w:unhideWhenUsed="0"/>
-    <w:lsdException w:name="Medium Shading 1 Accent 3" w:semiHidden="0" w:uiPriority="63" w:unhideWhenUsed="0"/>
-    <w:lsdException w:name="Medium Shading 2 Accent 3" w:semiHidden="0" w:uiPriority="64" w:unhideWhenUsed="0"/>
-    <w:lsdException w:name="Medium List 1 Accent 3" w:semiHidden="0" w:uiPriority="65" w:unhideWhenUsed="0"/>
-    <w:lsdException w:name="Medium List 2 Accent 3" w:semiHidden="0" w:uiPriority="66" w:unhideWhenUsed="0"/>
-    <w:lsdException w:name="Medium Grid 1 Accent 3" w:semiHidden="0" w:uiPriority="67" w:unhideWhenUsed="0"/>
-    <w:lsdException w:name="Medium Grid 2 Accent 3" w:semiHidden="0" w:uiPriority="68" w:unhideWhenUsed="0"/>
-    <w:lsdException w:name="Medium Grid 3 Accent 3" w:semiHidden="0" w:uiPriority="69" w:unhideWhenUsed="0"/>
-    <w:lsdException w:name="Dark List Accent 3" w:semiHidden="0" w:uiPriority="70" w:unhideWhenUsed="0"/>
-    <w:lsdException w:name="Colorful Shading Accent 3" w:semiHidden="0" w:uiPriority="71" w:unhideWhenUsed="0"/>
-    <w:lsdException w:name="Colorful List Accent 3" w:semiHidden="0" w:uiPriority="72" w:unhideWhenUsed="0"/>
-    <w:lsdException w:name="Colorful Grid Accent 3" w:semiHidden="0" w:uiPriority="73" w:unhideWhenUsed="0"/>
-    <w:lsdException w:name="Light Shading Accent 4" w:semiHidden="0" w:uiPriority="60" w:unhideWhenUsed="0"/>
-    <w:lsdException w:name="Light List Accent 4" w:semiHidden="0" w:uiPriority="61" w:unhideWhenUsed="0"/>
-    <w:lsdException w:name="Light Grid Accent 4" w:semiHidden="0" w:uiPriority="62" w:unhideWhenUsed="0"/>
-    <w:lsdException w:name="Medium Shading 1 Accent 4" w:semiHidden="0" w:uiPriority="63" w:unhideWhenUsed="0"/>
-    <w:lsdException w:name="Medium Shading 2 Accent 4" w:semiHidden="0" w:uiPriority="64" w:unhideWhenUsed="0"/>
-    <w:lsdException w:name="Medium List 1 Accent 4" w:semiHidden="0" w:uiPriority="65" w:unhideWhenUsed="0"/>
-    <w:lsdException w:name="Medium List 2 Accent 4" w:semiHidden="0" w:uiPriority="66" w:unhideWhenUsed="0"/>
-    <w:lsdException w:name="Medium Grid 1 Accent 4" w:semiHidden="0" w:uiPriority="67" w:unhideWhenUsed="0"/>
-    <w:lsdException w:name="Medium Grid 2 Accent 4" w:semiHidden="0" w:uiPriority="68" w:unhideWhenUsed="0"/>
-    <w:lsdException w:name="Medium Grid 3 Accent 4" w:semiHidden="0" w:uiPriority="69" w:unhideWhenUsed="0"/>
-    <w:lsdException w:name="Dark List Accent 4" w:semiHidden="0" w:uiPriority="70" w:unhideWhenUsed="0"/>
-    <w:lsdException w:name="Colorful Shading Accent 4" w:semiHidden="0" w:uiPriority="71" w:unhideWhenUsed="0"/>
-    <w:lsdException w:name="Colorful List Accent 4" w:semiHidden="0" w:uiPriority="72" w:unhideWhenUsed="0"/>
-    <w:lsdException w:name="Colorful Grid Accent 4" w:semiHidden="0" w:uiPriority="73" w:unhideWhenUsed="0"/>
-    <w:lsdException w:name="Light Shading Accent 5" w:semiHidden="0" w:uiPriority="60" w:unhideWhenUsed="0"/>
-    <w:lsdException w:name="Light List Accent 5" w:semiHidden="0" w:uiPriority="61" w:unhideWhenUsed="0"/>
-    <w:lsdException w:name="Light Grid Accent 5" w:semiHidden="0" w:uiPriority="62" w:unhideWhenUsed="0"/>
-    <w:lsdException w:name="Medium Shading 1 Accent 5" w:semiHidden="0" w:uiPriority="63" w:unhideWhenUsed="0"/>
-    <w:lsdException w:name="Medium Shading 2 Accent 5" w:semiHidden="0" w:uiPriority="64" w:unhideWhenUsed="0"/>
-    <w:lsdException w:name="Medium List 1 Accent 5" w:semiHidden="0" w:uiPriority="65" w:unhideWhenUsed="0"/>
-    <w:lsdException w:name="Medium List 2 Accent 5" w:semiHidden="0" w:uiPriority="66" w:unhideWhenUsed="0"/>
-    <w:lsdException w:name="Medium Grid 1 Accent 5" w:semiHidden="0" w:uiPriority="67" w:unhideWhenUsed="0"/>
-    <w:lsdException w:name="Medium Grid 2 Accent 5" w:semiHidden="0" w:uiPriority="68" w:unhideWhenUsed="0"/>
-    <w:lsdException w:name="Medium Grid 3 Accent 5" w:semiHidden="0" w:uiPriority="69" w:unhideWhenUsed="0"/>
-    <w:lsdException w:name="Dark List Accent 5" w:semiHidden="0" w:uiPriority="70" w:unhideWhenUsed="0"/>
-    <w:lsdException w:name="Colorful Shading Accent 5" w:semiHidden="0" w:uiPriority="71" w:unhideWhenUsed="0"/>
-    <w:lsdException w:name="Colorful List Accent 5" w:semiHidden="0" w:uiPriority="72" w:unhideWhenUsed="0"/>
-    <w:lsdException w:name="Colorful Grid Accent 5" w:semiHidden="0" w:uiPriority="73" w:unhideWhenUsed="0"/>
-    <w:lsdException w:name="Light Shading Accent 6" w:semiHidden="0" w:uiPriority="60" w:unhideWhenUsed="0"/>
-    <w:lsdException w:name="Light List Accent 6" w:semiHidden="0" w:uiPriority="61" w:unhideWhenUsed="0"/>
-    <w:lsdException w:name="Light Grid Accent 6" w:semiHidden="0" w:uiPriority="62" w:unhideWhenUsed="0"/>
-    <w:lsdException w:name="Medium Shading 1 Accent 6" w:semiHidden="0" w:uiPriority="63" w:unhideWhenUsed="0"/>
-    <w:lsdException w:name="Medium Shading 2 Accent 6" w:semiHidden="0" w:uiPriority="64" w:unhideWhenUsed="0"/>
-    <w:lsdException w:name="Medium List 1 Accent 6" w:semiHidden="0" w:uiPriority="65" w:unhideWhenUsed="0"/>
-    <w:lsdException w:name="Medium List 2 Accent 6" w:semiHidden="0" w:uiPriority="66" w:unhideWhenUsed="0"/>
-    <w:lsdException w:name="Medium Grid 1 Accent 6" w:semiHidden="0" w:uiPriority="67" w:unhideWhenUsed="0"/>
-    <w:lsdException w:name="Medium Grid 2 Accent 6" w:semiHidden="0" w:uiPriority="68" w:unhideWhenUsed="0"/>
-    <w:lsdException w:name="Medium Grid 3 Accent 6" w:semiHidden="0" w:uiPriority="69" w:unhideWhenUsed="0"/>
-    <w:lsdException w:name="Dark List Accent 6" w:semiHidden="0" w:uiPriority="70" w:unhideWhenUsed="0"/>
-    <w:lsdException w:name="Colorful Shading Accent 6" w:semiHidden="0" w:uiPriority="71" w:unhideWhenUsed="0"/>
-    <w:lsdException w:name="Colorful List Accent 6" w:semiHidden="0" w:uiPriority="72" w:unhideWhenUsed="0"/>
-    <w:lsdException w:name="Colorful Grid Accent 6" w:semiHidden="0" w:uiPriority="73" w:unhideWhenUsed="0"/>
-    <w:lsdException w:name="Subtle Emphasis" w:semiHidden="0" w:uiPriority="19" w:unhideWhenUsed="0" w:qFormat="1"/>
-    <w:lsdException w:name="Intense Emphasis" w:semiHidden="0" w:uiPriority="21" w:unhideWhenUsed="0" w:qFormat="1"/>
-    <w:lsdException w:name="Subtle Reference" w:semiHidden="0" w:uiPriority="31" w:unhideWhenUsed="0" w:qFormat="1"/>
-    <w:lsdException w:name="Intense Reference" w:semiHidden="0" w:uiPriority="32" w:unhideWhenUsed="0" w:qFormat="1"/>
-    <w:lsdException w:name="Book Title" w:semiHidden="0" w:uiPriority="33" w:unhideWhenUsed="0" w:qFormat="1"/>
-    <w:lsdException w:name="Bibliography" w:uiPriority="37"/>
-    <w:lsdException w:name="TOC Heading" w:uiPriority="39" w:qFormat="1"/>
-  </w:latentStyles>
-  <w:style w:type="paragraph" w:default="1" w:styleId="Normal">
-    <w:name w:val="Normal"/>
-    <w:qFormat/>
-    <w:rsid w:val="00D772DF"/>
-  </w:style>
-  <w:style w:type="character" w:default="1" w:styleId="DefaultParagraphFont">
-    <w:name w:val="Default Paragraph Font"/>
-    <w:uiPriority w:val="1"/>
-    <w:semiHidden/>
-    <w:unhideWhenUsed/>
-  </w:style>
-  <w:style w:type="table" w:default="1" w:styleId="TableNormal">
-    <w:name w:val="Normal Table"/>
-    <w:uiPriority w:val="99"/>
-    <w:semiHidden/>
-    <w:unhideWhenUsed/>
-    <w:qFormat/>
-    <w:tblPr>
-      <w:tblInd w:w="0" w:type="dxa"/>
-      <w:tblCellMar>
-        <w:top w:w="0" w:type="dxa"/>
-        <w:left w:w="108" w:type="dxa"/>
-        <w:bottom w:w="0" w:type="dxa"/>
-        <w:right w:w="108" w:type="dxa"/>
-      </w:tblCellMar>
-    </w:tblPr>
-  </w:style>
-  <w:style w:type="numbering" w:default="1" w:styleId="NoList">
-    <w:name w:val="No List"/>
-    <w:uiPriority w:val="99"/>
-    <w:semiHidden/>
-    <w:unhideWhenUsed/>
-  </w:style>
-  <w:style w:type="paragraph" w:customStyle="1" w:styleId="72BB549E80154DA186AF3DCF7E4E44B9">
-    <w:name w:val="72BB549E80154DA186AF3DCF7E4E44B9"/>
-    <w:rsid w:val="00E34047"/>
-  </w:style>
-  <w:style w:type="paragraph" w:customStyle="1" w:styleId="AD5FF68E53FA41A480E1C7569C809C33">
-    <w:name w:val="AD5FF68E53FA41A480E1C7569C809C33"/>
-    <w:rsid w:val="00E34047"/>
-  </w:style>
-  <w:style w:type="paragraph" w:customStyle="1" w:styleId="4E60C73AA7BB4B8BA18C07FC2267CCAE">
-    <w:name w:val="4E60C73AA7BB4B8BA18C07FC2267CCAE"/>
-    <w:rsid w:val="00E34047"/>
-  </w:style>
-  <w:style w:type="paragraph" w:customStyle="1" w:styleId="65ED55B9215D4F3E99811784FAC01871">
-    <w:name w:val="65ED55B9215D4F3E99811784FAC01871"/>
-    <w:rsid w:val="00E34047"/>
-  </w:style>
-  <w:style w:type="paragraph" w:customStyle="1" w:styleId="B937226F5BEA4A5E8388728D19236E68">
-    <w:name w:val="B937226F5BEA4A5E8388728D19236E68"/>
-    <w:rsid w:val="00E34047"/>
-  </w:style>
-  <w:style w:type="paragraph" w:customStyle="1" w:styleId="265069BC6DE84C7596553D9F0723819D">
-    <w:name w:val="265069BC6DE84C7596553D9F0723819D"/>
-    <w:rsid w:val="00E34047"/>
-  </w:style>
-  <w:style w:type="paragraph" w:customStyle="1" w:styleId="ECF7BA8D3EAC4F278C71ABCBF1720ABA">
-    <w:name w:val="ECF7BA8D3EAC4F278C71ABCBF1720ABA"/>
-    <w:rsid w:val="00E34047"/>
-  </w:style>
-  <w:style w:type="paragraph" w:customStyle="1" w:styleId="F354CD9CE3F848A39A8B92F71C3CB09F">
-    <w:name w:val="F354CD9CE3F848A39A8B92F71C3CB09F"/>
-    <w:rsid w:val="00E34047"/>
-  </w:style>
-  <w:style w:type="paragraph" w:customStyle="1" w:styleId="B144C797AA4A4E3CA9748A181EC6E93D">
-    <w:name w:val="B144C797AA4A4E3CA9748A181EC6E93D"/>
-    <w:rsid w:val="00E34047"/>
-  </w:style>
-  <w:style w:type="paragraph" w:customStyle="1" w:styleId="428FE737512B4814A3A8B12160F66A9A">
-    <w:name w:val="428FE737512B4814A3A8B12160F66A9A"/>
-    <w:rsid w:val="00E34047"/>
-  </w:style>
-  <w:style w:type="paragraph" w:customStyle="1" w:styleId="B9DCB0622671499C84401718C5E5E894">
-    <w:name w:val="B9DCB0622671499C84401718C5E5E894"/>
-    <w:rsid w:val="00E34047"/>
-  </w:style>
-  <w:style w:type="paragraph" w:customStyle="1" w:styleId="7DF0DA6CB3294C0AB67850D1C872704D">
-    <w:name w:val="7DF0DA6CB3294C0AB67850D1C872704D"/>
-    <w:rsid w:val="00E34047"/>
-  </w:style>
-</w:styles>
-</file>
-
-<file path=word/glossary/webSettings.xml><?xml version="1.0" encoding="utf-8"?>
-<w:webSettings xmlns:r="http://schemas.openxmlformats.org/officeDocument/2006/relationships" xmlns:w="http://schemas.openxmlformats.org/wordprocessingml/2006/main">
-  <w:optimizeForBrowser/>
-</w:webSettings>
-</file>
-
 <file path=word/theme/theme1.xml><?xml version="1.0" encoding="utf-8"?>
 <a:theme xmlns:a="http://schemas.openxmlformats.org/drawingml/2006/main" name="Office Theme">
   <a:themeElements>
@@ -20748,7 +21139,7 @@
 </file>
 
 <file path=customXml/itemProps2.xml><?xml version="1.0" encoding="utf-8"?>
-<ds:datastoreItem xmlns:ds="http://schemas.openxmlformats.org/officeDocument/2006/customXml" ds:itemID="{79A5FD7C-502E-430C-95FA-4ABD3E1566BA}">
+<ds:datastoreItem xmlns:ds="http://schemas.openxmlformats.org/officeDocument/2006/customXml" ds:itemID="{D21F5061-CD36-4CB1-B340-A678451AD1E1}">
   <ds:schemaRefs>
     <ds:schemaRef ds:uri="http://schemas.openxmlformats.org/officeDocument/2006/bibliography"/>
   </ds:schemaRefs>

</xml_diff>